<commit_message>
Changed the procedures that are related to dumpPathwayFIs()
</commit_message>
<xml_diff>
--- a/doc/ProceduresToBuildFINetwork_v2.docx
+++ b/doc/ProceduresToBuildFINetwork_v2.docx
@@ -8947,1260 +8947,6 @@
         <w:t xml:space="preserve"> instances only.</w:t>
       </w:r>
     </w:p>
-    <w:p>
-      <w:r>
-        <w:tab/>
-        <w:t>3). The dumped pathway FIs should have similar numbers or more as follows (March 2012):</w:t>
-      </w:r>
-    </w:p>
-    <w:p/>
-    <w:p>
-      <w:pPr>
-        <w:widowControl w:val="0"/>
-        <w:autoSpaceDE w:val="0"/>
-        <w:autoSpaceDN w:val="0"/>
-        <w:adjustRightInd w:val="0"/>
-        <w:rPr>
-          <w:rFonts w:ascii="Monaco" w:hAnsi="Monaco" w:cs="Monaco"/>
-          <w:sz w:val="16"/>
-          <w:szCs w:val="16"/>
-        </w:rPr>
-      </w:pPr>
-      <w:r>
-        <w:rPr>
-          <w:rFonts w:ascii="Monaco" w:hAnsi="Monaco" w:cs="Monaco"/>
-          <w:color w:val="000000"/>
-          <w:sz w:val="16"/>
-          <w:szCs w:val="16"/>
-        </w:rPr>
-        <w:t>Total interactions from reactions: 128727</w:t>
-      </w:r>
-    </w:p>
-    <w:p>
-      <w:pPr>
-        <w:widowControl w:val="0"/>
-        <w:autoSpaceDE w:val="0"/>
-        <w:autoSpaceDN w:val="0"/>
-        <w:adjustRightInd w:val="0"/>
-        <w:rPr>
-          <w:rFonts w:ascii="Monaco" w:hAnsi="Monaco" w:cs="Monaco"/>
-          <w:sz w:val="16"/>
-          <w:szCs w:val="16"/>
-        </w:rPr>
-      </w:pPr>
-      <w:r>
-        <w:rPr>
-          <w:rFonts w:ascii="Monaco" w:hAnsi="Monaco" w:cs="Monaco"/>
-          <w:color w:val="000000"/>
-          <w:sz w:val="16"/>
-          <w:szCs w:val="16"/>
-        </w:rPr>
-        <w:t>Time for looping: 17968</w:t>
-      </w:r>
-    </w:p>
-    <w:p>
-      <w:pPr>
-        <w:widowControl w:val="0"/>
-        <w:autoSpaceDE w:val="0"/>
-        <w:autoSpaceDN w:val="0"/>
-        <w:adjustRightInd w:val="0"/>
-        <w:rPr>
-          <w:rFonts w:ascii="Monaco" w:hAnsi="Monaco" w:cs="Monaco"/>
-          <w:sz w:val="16"/>
-          <w:szCs w:val="16"/>
-        </w:rPr>
-      </w:pPr>
-      <w:r>
-        <w:rPr>
-          <w:rFonts w:ascii="Monaco" w:hAnsi="Monaco" w:cs="Monaco"/>
-          <w:color w:val="000000"/>
-          <w:sz w:val="16"/>
-          <w:szCs w:val="16"/>
-        </w:rPr>
-        <w:t xml:space="preserve">Total interactions from </w:t>
-      </w:r>
-      <w:proofErr w:type="spellStart"/>
-      <w:r>
-        <w:rPr>
-          <w:rFonts w:ascii="Monaco" w:hAnsi="Monaco" w:cs="Monaco"/>
-          <w:color w:val="000000"/>
-          <w:sz w:val="16"/>
-          <w:szCs w:val="16"/>
-        </w:rPr>
-        <w:t>Reactome</w:t>
-      </w:r>
-      <w:proofErr w:type="spellEnd"/>
-      <w:r>
-        <w:rPr>
-          <w:rFonts w:ascii="Monaco" w:hAnsi="Monaco" w:cs="Monaco"/>
-          <w:color w:val="000000"/>
-          <w:sz w:val="16"/>
-          <w:szCs w:val="16"/>
-        </w:rPr>
-        <w:t>: 164841</w:t>
-      </w:r>
-    </w:p>
-    <w:p>
-      <w:pPr>
-        <w:widowControl w:val="0"/>
-        <w:autoSpaceDE w:val="0"/>
-        <w:autoSpaceDN w:val="0"/>
-        <w:adjustRightInd w:val="0"/>
-        <w:rPr>
-          <w:rFonts w:ascii="Monaco" w:hAnsi="Monaco" w:cs="Monaco"/>
-          <w:sz w:val="16"/>
-          <w:szCs w:val="16"/>
-        </w:rPr>
-      </w:pPr>
-      <w:r>
-        <w:rPr>
-          <w:rFonts w:ascii="Monaco" w:hAnsi="Monaco" w:cs="Monaco"/>
-          <w:color w:val="000000"/>
-          <w:sz w:val="16"/>
-          <w:szCs w:val="16"/>
-        </w:rPr>
-        <w:t>After filtering: 140430</w:t>
-      </w:r>
-    </w:p>
-    <w:p>
-      <w:pPr>
-        <w:widowControl w:val="0"/>
-        <w:autoSpaceDE w:val="0"/>
-        <w:autoSpaceDN w:val="0"/>
-        <w:adjustRightInd w:val="0"/>
-        <w:rPr>
-          <w:rFonts w:ascii="Monaco" w:hAnsi="Monaco" w:cs="Monaco"/>
-          <w:sz w:val="16"/>
-          <w:szCs w:val="16"/>
-        </w:rPr>
-      </w:pPr>
-      <w:r>
-        <w:rPr>
-          <w:rFonts w:ascii="Monaco" w:hAnsi="Monaco" w:cs="Monaco"/>
-          <w:color w:val="000000"/>
-          <w:sz w:val="16"/>
-          <w:szCs w:val="16"/>
-        </w:rPr>
-        <w:t>Before sequence consolidating: 140414</w:t>
-      </w:r>
-    </w:p>
-    <w:p>
-      <w:pPr>
-        <w:widowControl w:val="0"/>
-        <w:autoSpaceDE w:val="0"/>
-        <w:autoSpaceDN w:val="0"/>
-        <w:adjustRightInd w:val="0"/>
-        <w:rPr>
-          <w:rFonts w:ascii="Monaco" w:hAnsi="Monaco" w:cs="Monaco"/>
-          <w:sz w:val="16"/>
-          <w:szCs w:val="16"/>
-        </w:rPr>
-      </w:pPr>
-      <w:r>
-        <w:rPr>
-          <w:rFonts w:ascii="Monaco" w:hAnsi="Monaco" w:cs="Monaco"/>
-          <w:color w:val="000000"/>
-          <w:sz w:val="16"/>
-          <w:szCs w:val="16"/>
-        </w:rPr>
-        <w:t>After sequence consolidating: 140095</w:t>
-      </w:r>
-    </w:p>
-    <w:p>
-      <w:pPr>
-        <w:widowControl w:val="0"/>
-        <w:autoSpaceDE w:val="0"/>
-        <w:autoSpaceDN w:val="0"/>
-        <w:adjustRightInd w:val="0"/>
-        <w:rPr>
-          <w:rFonts w:ascii="Monaco" w:hAnsi="Monaco" w:cs="Monaco"/>
-          <w:sz w:val="16"/>
-          <w:szCs w:val="16"/>
-        </w:rPr>
-      </w:pPr>
-      <w:r>
-        <w:rPr>
-          <w:rFonts w:ascii="Monaco" w:hAnsi="Monaco" w:cs="Monaco"/>
-          <w:color w:val="000000"/>
-          <w:sz w:val="16"/>
-          <w:szCs w:val="16"/>
-        </w:rPr>
-        <w:t xml:space="preserve">Done data source: </w:t>
-      </w:r>
-      <w:proofErr w:type="spellStart"/>
-      <w:r>
-        <w:rPr>
-          <w:rFonts w:ascii="Monaco" w:hAnsi="Monaco" w:cs="Monaco"/>
-          <w:color w:val="000000"/>
-          <w:sz w:val="16"/>
-          <w:szCs w:val="16"/>
-        </w:rPr>
-        <w:t>Reactome</w:t>
-      </w:r>
-      <w:proofErr w:type="spellEnd"/>
-    </w:p>
-    <w:p>
-      <w:pPr>
-        <w:widowControl w:val="0"/>
-        <w:autoSpaceDE w:val="0"/>
-        <w:autoSpaceDN w:val="0"/>
-        <w:adjustRightInd w:val="0"/>
-        <w:rPr>
-          <w:rFonts w:ascii="Monaco" w:hAnsi="Monaco" w:cs="Monaco"/>
-          <w:sz w:val="16"/>
-          <w:szCs w:val="16"/>
-        </w:rPr>
-      </w:pPr>
-    </w:p>
-    <w:p>
-      <w:pPr>
-        <w:widowControl w:val="0"/>
-        <w:autoSpaceDE w:val="0"/>
-        <w:autoSpaceDN w:val="0"/>
-        <w:adjustRightInd w:val="0"/>
-        <w:rPr>
-          <w:rFonts w:ascii="Monaco" w:hAnsi="Monaco" w:cs="Monaco"/>
-          <w:sz w:val="16"/>
-          <w:szCs w:val="16"/>
-        </w:rPr>
-      </w:pPr>
-      <w:r>
-        <w:rPr>
-          <w:rFonts w:ascii="Monaco" w:hAnsi="Monaco" w:cs="Monaco"/>
-          <w:color w:val="000000"/>
-          <w:sz w:val="16"/>
-          <w:szCs w:val="16"/>
-        </w:rPr>
-        <w:t>Total interactions from reactions: 14516</w:t>
-      </w:r>
-    </w:p>
-    <w:p>
-      <w:pPr>
-        <w:widowControl w:val="0"/>
-        <w:autoSpaceDE w:val="0"/>
-        <w:autoSpaceDN w:val="0"/>
-        <w:adjustRightInd w:val="0"/>
-        <w:rPr>
-          <w:rFonts w:ascii="Monaco" w:hAnsi="Monaco" w:cs="Monaco"/>
-          <w:sz w:val="16"/>
-          <w:szCs w:val="16"/>
-        </w:rPr>
-      </w:pPr>
-      <w:r>
-        <w:rPr>
-          <w:rFonts w:ascii="Monaco" w:hAnsi="Monaco" w:cs="Monaco"/>
-          <w:color w:val="000000"/>
-          <w:sz w:val="16"/>
-          <w:szCs w:val="16"/>
-        </w:rPr>
-        <w:t>Time for looping: 4055</w:t>
-      </w:r>
-    </w:p>
-    <w:p>
-      <w:pPr>
-        <w:widowControl w:val="0"/>
-        <w:autoSpaceDE w:val="0"/>
-        <w:autoSpaceDN w:val="0"/>
-        <w:adjustRightInd w:val="0"/>
-        <w:rPr>
-          <w:rFonts w:ascii="Monaco" w:hAnsi="Monaco" w:cs="Monaco"/>
-          <w:sz w:val="16"/>
-          <w:szCs w:val="16"/>
-        </w:rPr>
-      </w:pPr>
-      <w:r>
-        <w:rPr>
-          <w:rFonts w:ascii="Monaco" w:hAnsi="Monaco" w:cs="Monaco"/>
-          <w:color w:val="000000"/>
-          <w:sz w:val="16"/>
-          <w:szCs w:val="16"/>
-        </w:rPr>
-        <w:t xml:space="preserve">Total interactions from </w:t>
-      </w:r>
-      <w:proofErr w:type="spellStart"/>
-      <w:r>
-        <w:rPr>
-          <w:rFonts w:ascii="Monaco" w:hAnsi="Monaco" w:cs="Monaco"/>
-          <w:color w:val="000000"/>
-          <w:sz w:val="16"/>
-          <w:szCs w:val="16"/>
-        </w:rPr>
-        <w:t>Reactome</w:t>
-      </w:r>
-      <w:proofErr w:type="spellEnd"/>
-      <w:r>
-        <w:rPr>
-          <w:rFonts w:ascii="Monaco" w:hAnsi="Monaco" w:cs="Monaco"/>
-          <w:color w:val="000000"/>
-          <w:sz w:val="16"/>
-          <w:szCs w:val="16"/>
-        </w:rPr>
-        <w:t>: 15400</w:t>
-      </w:r>
-    </w:p>
-    <w:p>
-      <w:pPr>
-        <w:widowControl w:val="0"/>
-        <w:autoSpaceDE w:val="0"/>
-        <w:autoSpaceDN w:val="0"/>
-        <w:adjustRightInd w:val="0"/>
-        <w:rPr>
-          <w:rFonts w:ascii="Monaco" w:hAnsi="Monaco" w:cs="Monaco"/>
-          <w:sz w:val="16"/>
-          <w:szCs w:val="16"/>
-        </w:rPr>
-      </w:pPr>
-      <w:r>
-        <w:rPr>
-          <w:rFonts w:ascii="Monaco" w:hAnsi="Monaco" w:cs="Monaco"/>
-          <w:color w:val="000000"/>
-          <w:sz w:val="16"/>
-          <w:szCs w:val="16"/>
-        </w:rPr>
-        <w:t>After filtering: 15400</w:t>
-      </w:r>
-    </w:p>
-    <w:p>
-      <w:pPr>
-        <w:widowControl w:val="0"/>
-        <w:autoSpaceDE w:val="0"/>
-        <w:autoSpaceDN w:val="0"/>
-        <w:adjustRightInd w:val="0"/>
-        <w:rPr>
-          <w:rFonts w:ascii="Monaco" w:hAnsi="Monaco" w:cs="Monaco"/>
-          <w:sz w:val="16"/>
-          <w:szCs w:val="16"/>
-        </w:rPr>
-      </w:pPr>
-      <w:r>
-        <w:rPr>
-          <w:rFonts w:ascii="Monaco" w:hAnsi="Monaco" w:cs="Monaco"/>
-          <w:color w:val="000000"/>
-          <w:sz w:val="16"/>
-          <w:szCs w:val="16"/>
-        </w:rPr>
-        <w:t>Before sequence consolidating: 15400</w:t>
-      </w:r>
-    </w:p>
-    <w:p>
-      <w:pPr>
-        <w:widowControl w:val="0"/>
-        <w:autoSpaceDE w:val="0"/>
-        <w:autoSpaceDN w:val="0"/>
-        <w:adjustRightInd w:val="0"/>
-        <w:rPr>
-          <w:rFonts w:ascii="Monaco" w:hAnsi="Monaco" w:cs="Monaco"/>
-          <w:sz w:val="16"/>
-          <w:szCs w:val="16"/>
-        </w:rPr>
-      </w:pPr>
-      <w:r>
-        <w:rPr>
-          <w:rFonts w:ascii="Monaco" w:hAnsi="Monaco" w:cs="Monaco"/>
-          <w:color w:val="000000"/>
-          <w:sz w:val="16"/>
-          <w:szCs w:val="16"/>
-        </w:rPr>
-        <w:t>After sequence consolidating: 15400</w:t>
-      </w:r>
-    </w:p>
-    <w:p>
-      <w:pPr>
-        <w:widowControl w:val="0"/>
-        <w:autoSpaceDE w:val="0"/>
-        <w:autoSpaceDN w:val="0"/>
-        <w:adjustRightInd w:val="0"/>
-        <w:rPr>
-          <w:rFonts w:ascii="Monaco" w:hAnsi="Monaco" w:cs="Monaco"/>
-          <w:sz w:val="16"/>
-          <w:szCs w:val="16"/>
-        </w:rPr>
-      </w:pPr>
-      <w:r>
-        <w:rPr>
-          <w:rFonts w:ascii="Monaco" w:hAnsi="Monaco" w:cs="Monaco"/>
-          <w:color w:val="000000"/>
-          <w:sz w:val="16"/>
-          <w:szCs w:val="16"/>
-        </w:rPr>
-        <w:t xml:space="preserve">Done data source: </w:t>
-      </w:r>
-      <w:proofErr w:type="spellStart"/>
-      <w:r>
-        <w:rPr>
-          <w:rFonts w:ascii="Monaco" w:hAnsi="Monaco" w:cs="Monaco"/>
-          <w:color w:val="000000"/>
-          <w:sz w:val="16"/>
-          <w:szCs w:val="16"/>
-        </w:rPr>
-        <w:t>pantherdb</w:t>
-      </w:r>
-      <w:proofErr w:type="spellEnd"/>
-    </w:p>
-    <w:p>
-      <w:pPr>
-        <w:widowControl w:val="0"/>
-        <w:autoSpaceDE w:val="0"/>
-        <w:autoSpaceDN w:val="0"/>
-        <w:adjustRightInd w:val="0"/>
-        <w:rPr>
-          <w:rFonts w:ascii="Monaco" w:hAnsi="Monaco" w:cs="Monaco"/>
-          <w:sz w:val="16"/>
-          <w:szCs w:val="16"/>
-        </w:rPr>
-      </w:pPr>
-    </w:p>
-    <w:p>
-      <w:pPr>
-        <w:widowControl w:val="0"/>
-        <w:autoSpaceDE w:val="0"/>
-        <w:autoSpaceDN w:val="0"/>
-        <w:adjustRightInd w:val="0"/>
-        <w:rPr>
-          <w:rFonts w:ascii="Monaco" w:hAnsi="Monaco" w:cs="Monaco"/>
-          <w:sz w:val="16"/>
-          <w:szCs w:val="16"/>
-        </w:rPr>
-      </w:pPr>
-      <w:r>
-        <w:rPr>
-          <w:rFonts w:ascii="Monaco" w:hAnsi="Monaco" w:cs="Monaco"/>
-          <w:color w:val="000000"/>
-          <w:sz w:val="16"/>
-          <w:szCs w:val="16"/>
-        </w:rPr>
-        <w:t>Total interactions from reactions: 15000</w:t>
-      </w:r>
-    </w:p>
-    <w:p>
-      <w:pPr>
-        <w:widowControl w:val="0"/>
-        <w:autoSpaceDE w:val="0"/>
-        <w:autoSpaceDN w:val="0"/>
-        <w:adjustRightInd w:val="0"/>
-        <w:rPr>
-          <w:rFonts w:ascii="Monaco" w:hAnsi="Monaco" w:cs="Monaco"/>
-          <w:sz w:val="16"/>
-          <w:szCs w:val="16"/>
-        </w:rPr>
-      </w:pPr>
-      <w:r>
-        <w:rPr>
-          <w:rFonts w:ascii="Monaco" w:hAnsi="Monaco" w:cs="Monaco"/>
-          <w:color w:val="000000"/>
-          <w:sz w:val="16"/>
-          <w:szCs w:val="16"/>
-        </w:rPr>
-        <w:t>Time for looping: 50960</w:t>
-      </w:r>
-    </w:p>
-    <w:p>
-      <w:pPr>
-        <w:widowControl w:val="0"/>
-        <w:autoSpaceDE w:val="0"/>
-        <w:autoSpaceDN w:val="0"/>
-        <w:adjustRightInd w:val="0"/>
-        <w:rPr>
-          <w:rFonts w:ascii="Monaco" w:hAnsi="Monaco" w:cs="Monaco"/>
-          <w:sz w:val="16"/>
-          <w:szCs w:val="16"/>
-        </w:rPr>
-      </w:pPr>
-      <w:r>
-        <w:rPr>
-          <w:rFonts w:ascii="Monaco" w:hAnsi="Monaco" w:cs="Monaco"/>
-          <w:color w:val="000000"/>
-          <w:sz w:val="16"/>
-          <w:szCs w:val="16"/>
-        </w:rPr>
-        <w:t xml:space="preserve">Total interactions from </w:t>
-      </w:r>
-      <w:proofErr w:type="spellStart"/>
-      <w:r>
-        <w:rPr>
-          <w:rFonts w:ascii="Monaco" w:hAnsi="Monaco" w:cs="Monaco"/>
-          <w:color w:val="000000"/>
-          <w:sz w:val="16"/>
-          <w:szCs w:val="16"/>
-        </w:rPr>
-        <w:t>Reactome</w:t>
-      </w:r>
-      <w:proofErr w:type="spellEnd"/>
-      <w:r>
-        <w:rPr>
-          <w:rFonts w:ascii="Monaco" w:hAnsi="Monaco" w:cs="Monaco"/>
-          <w:color w:val="000000"/>
-          <w:sz w:val="16"/>
-          <w:szCs w:val="16"/>
-        </w:rPr>
-        <w:t>: 15797</w:t>
-      </w:r>
-    </w:p>
-    <w:p>
-      <w:pPr>
-        <w:widowControl w:val="0"/>
-        <w:autoSpaceDE w:val="0"/>
-        <w:autoSpaceDN w:val="0"/>
-        <w:adjustRightInd w:val="0"/>
-        <w:rPr>
-          <w:rFonts w:ascii="Monaco" w:hAnsi="Monaco" w:cs="Monaco"/>
-          <w:sz w:val="16"/>
-          <w:szCs w:val="16"/>
-        </w:rPr>
-      </w:pPr>
-      <w:r>
-        <w:rPr>
-          <w:rFonts w:ascii="Monaco" w:hAnsi="Monaco" w:cs="Monaco"/>
-          <w:color w:val="000000"/>
-          <w:sz w:val="16"/>
-          <w:szCs w:val="16"/>
-        </w:rPr>
-        <w:t>Total interactions from Interaction Event: 0</w:t>
-      </w:r>
-    </w:p>
-    <w:p>
-      <w:pPr>
-        <w:widowControl w:val="0"/>
-        <w:autoSpaceDE w:val="0"/>
-        <w:autoSpaceDN w:val="0"/>
-        <w:adjustRightInd w:val="0"/>
-        <w:rPr>
-          <w:rFonts w:ascii="Monaco" w:hAnsi="Monaco" w:cs="Monaco"/>
-          <w:sz w:val="16"/>
-          <w:szCs w:val="16"/>
-        </w:rPr>
-      </w:pPr>
-      <w:r>
-        <w:rPr>
-          <w:rFonts w:ascii="Monaco" w:hAnsi="Monaco" w:cs="Monaco"/>
-          <w:color w:val="000000"/>
-          <w:sz w:val="16"/>
-          <w:szCs w:val="16"/>
-        </w:rPr>
-        <w:t>After filtering: 15716</w:t>
-      </w:r>
-    </w:p>
-    <w:p>
-      <w:pPr>
-        <w:widowControl w:val="0"/>
-        <w:autoSpaceDE w:val="0"/>
-        <w:autoSpaceDN w:val="0"/>
-        <w:adjustRightInd w:val="0"/>
-        <w:rPr>
-          <w:rFonts w:ascii="Monaco" w:hAnsi="Monaco" w:cs="Monaco"/>
-          <w:sz w:val="16"/>
-          <w:szCs w:val="16"/>
-        </w:rPr>
-      </w:pPr>
-      <w:r>
-        <w:rPr>
-          <w:rFonts w:ascii="Monaco" w:hAnsi="Monaco" w:cs="Monaco"/>
-          <w:color w:val="000000"/>
-          <w:sz w:val="16"/>
-          <w:szCs w:val="16"/>
-        </w:rPr>
-        <w:t>Before sequence consolidating: 15694</w:t>
-      </w:r>
-    </w:p>
-    <w:p>
-      <w:pPr>
-        <w:widowControl w:val="0"/>
-        <w:autoSpaceDE w:val="0"/>
-        <w:autoSpaceDN w:val="0"/>
-        <w:adjustRightInd w:val="0"/>
-        <w:rPr>
-          <w:rFonts w:ascii="Monaco" w:hAnsi="Monaco" w:cs="Monaco"/>
-          <w:sz w:val="16"/>
-          <w:szCs w:val="16"/>
-        </w:rPr>
-      </w:pPr>
-      <w:r>
-        <w:rPr>
-          <w:rFonts w:ascii="Monaco" w:hAnsi="Monaco" w:cs="Monaco"/>
-          <w:color w:val="000000"/>
-          <w:sz w:val="16"/>
-          <w:szCs w:val="16"/>
-        </w:rPr>
-        <w:t>After sequence consolidating: 15694</w:t>
-      </w:r>
-    </w:p>
-    <w:p>
-      <w:pPr>
-        <w:widowControl w:val="0"/>
-        <w:autoSpaceDE w:val="0"/>
-        <w:autoSpaceDN w:val="0"/>
-        <w:adjustRightInd w:val="0"/>
-        <w:rPr>
-          <w:rFonts w:ascii="Monaco" w:hAnsi="Monaco" w:cs="Monaco"/>
-          <w:sz w:val="16"/>
-          <w:szCs w:val="16"/>
-        </w:rPr>
-      </w:pPr>
-      <w:r>
-        <w:rPr>
-          <w:rFonts w:ascii="Monaco" w:hAnsi="Monaco" w:cs="Monaco"/>
-          <w:color w:val="000000"/>
-          <w:sz w:val="16"/>
-          <w:szCs w:val="16"/>
-        </w:rPr>
-        <w:t>Done data source: Pathway Interaction Database</w:t>
-      </w:r>
-    </w:p>
-    <w:p>
-      <w:pPr>
-        <w:widowControl w:val="0"/>
-        <w:autoSpaceDE w:val="0"/>
-        <w:autoSpaceDN w:val="0"/>
-        <w:adjustRightInd w:val="0"/>
-        <w:rPr>
-          <w:rFonts w:ascii="Monaco" w:hAnsi="Monaco" w:cs="Monaco"/>
-          <w:sz w:val="16"/>
-          <w:szCs w:val="16"/>
-        </w:rPr>
-      </w:pPr>
-    </w:p>
-    <w:p>
-      <w:pPr>
-        <w:widowControl w:val="0"/>
-        <w:autoSpaceDE w:val="0"/>
-        <w:autoSpaceDN w:val="0"/>
-        <w:adjustRightInd w:val="0"/>
-        <w:rPr>
-          <w:rFonts w:ascii="Monaco" w:hAnsi="Monaco" w:cs="Monaco"/>
-          <w:sz w:val="16"/>
-          <w:szCs w:val="16"/>
-        </w:rPr>
-      </w:pPr>
-      <w:r>
-        <w:rPr>
-          <w:rFonts w:ascii="Monaco" w:hAnsi="Monaco" w:cs="Monaco"/>
-          <w:color w:val="000000"/>
-          <w:sz w:val="16"/>
-          <w:szCs w:val="16"/>
-        </w:rPr>
-        <w:t>Total interactions from reactions: 5701</w:t>
-      </w:r>
-    </w:p>
-    <w:p>
-      <w:pPr>
-        <w:widowControl w:val="0"/>
-        <w:autoSpaceDE w:val="0"/>
-        <w:autoSpaceDN w:val="0"/>
-        <w:adjustRightInd w:val="0"/>
-        <w:rPr>
-          <w:rFonts w:ascii="Monaco" w:hAnsi="Monaco" w:cs="Monaco"/>
-          <w:sz w:val="16"/>
-          <w:szCs w:val="16"/>
-        </w:rPr>
-      </w:pPr>
-      <w:r>
-        <w:rPr>
-          <w:rFonts w:ascii="Monaco" w:hAnsi="Monaco" w:cs="Monaco"/>
-          <w:color w:val="000000"/>
-          <w:sz w:val="16"/>
-          <w:szCs w:val="16"/>
-        </w:rPr>
-        <w:t>Time for looping: 21150</w:t>
-      </w:r>
-    </w:p>
-    <w:p>
-      <w:pPr>
-        <w:widowControl w:val="0"/>
-        <w:autoSpaceDE w:val="0"/>
-        <w:autoSpaceDN w:val="0"/>
-        <w:adjustRightInd w:val="0"/>
-        <w:rPr>
-          <w:rFonts w:ascii="Monaco" w:hAnsi="Monaco" w:cs="Monaco"/>
-          <w:sz w:val="16"/>
-          <w:szCs w:val="16"/>
-        </w:rPr>
-      </w:pPr>
-      <w:r>
-        <w:rPr>
-          <w:rFonts w:ascii="Monaco" w:hAnsi="Monaco" w:cs="Monaco"/>
-          <w:color w:val="000000"/>
-          <w:sz w:val="16"/>
-          <w:szCs w:val="16"/>
-        </w:rPr>
-        <w:t xml:space="preserve">Total interactions from </w:t>
-      </w:r>
-      <w:proofErr w:type="spellStart"/>
-      <w:r>
-        <w:rPr>
-          <w:rFonts w:ascii="Monaco" w:hAnsi="Monaco" w:cs="Monaco"/>
-          <w:color w:val="000000"/>
-          <w:sz w:val="16"/>
-          <w:szCs w:val="16"/>
-        </w:rPr>
-        <w:t>Reactome</w:t>
-      </w:r>
-      <w:proofErr w:type="spellEnd"/>
-      <w:r>
-        <w:rPr>
-          <w:rFonts w:ascii="Monaco" w:hAnsi="Monaco" w:cs="Monaco"/>
-          <w:color w:val="000000"/>
-          <w:sz w:val="16"/>
-          <w:szCs w:val="16"/>
-        </w:rPr>
-        <w:t>: 6763</w:t>
-      </w:r>
-    </w:p>
-    <w:p>
-      <w:pPr>
-        <w:widowControl w:val="0"/>
-        <w:autoSpaceDE w:val="0"/>
-        <w:autoSpaceDN w:val="0"/>
-        <w:adjustRightInd w:val="0"/>
-        <w:rPr>
-          <w:rFonts w:ascii="Monaco" w:hAnsi="Monaco" w:cs="Monaco"/>
-          <w:sz w:val="16"/>
-          <w:szCs w:val="16"/>
-        </w:rPr>
-      </w:pPr>
-      <w:r>
-        <w:rPr>
-          <w:rFonts w:ascii="Monaco" w:hAnsi="Monaco" w:cs="Monaco"/>
-          <w:color w:val="000000"/>
-          <w:sz w:val="16"/>
-          <w:szCs w:val="16"/>
-        </w:rPr>
-        <w:t>Total interactions from Interaction Event: 0</w:t>
-      </w:r>
-    </w:p>
-    <w:p>
-      <w:pPr>
-        <w:widowControl w:val="0"/>
-        <w:autoSpaceDE w:val="0"/>
-        <w:autoSpaceDN w:val="0"/>
-        <w:adjustRightInd w:val="0"/>
-        <w:rPr>
-          <w:rFonts w:ascii="Monaco" w:hAnsi="Monaco" w:cs="Monaco"/>
-          <w:sz w:val="16"/>
-          <w:szCs w:val="16"/>
-        </w:rPr>
-      </w:pPr>
-      <w:r>
-        <w:rPr>
-          <w:rFonts w:ascii="Monaco" w:hAnsi="Monaco" w:cs="Monaco"/>
-          <w:color w:val="000000"/>
-          <w:sz w:val="16"/>
-          <w:szCs w:val="16"/>
-        </w:rPr>
-        <w:t>After filtering: 6763</w:t>
-      </w:r>
-    </w:p>
-    <w:p>
-      <w:pPr>
-        <w:widowControl w:val="0"/>
-        <w:autoSpaceDE w:val="0"/>
-        <w:autoSpaceDN w:val="0"/>
-        <w:adjustRightInd w:val="0"/>
-        <w:rPr>
-          <w:rFonts w:ascii="Monaco" w:hAnsi="Monaco" w:cs="Monaco"/>
-          <w:sz w:val="16"/>
-          <w:szCs w:val="16"/>
-        </w:rPr>
-      </w:pPr>
-      <w:r>
-        <w:rPr>
-          <w:rFonts w:ascii="Monaco" w:hAnsi="Monaco" w:cs="Monaco"/>
-          <w:color w:val="000000"/>
-          <w:sz w:val="16"/>
-          <w:szCs w:val="16"/>
-        </w:rPr>
-        <w:t>Before sequence consolidating: 6763</w:t>
-      </w:r>
-    </w:p>
-    <w:p>
-      <w:pPr>
-        <w:widowControl w:val="0"/>
-        <w:autoSpaceDE w:val="0"/>
-        <w:autoSpaceDN w:val="0"/>
-        <w:adjustRightInd w:val="0"/>
-        <w:rPr>
-          <w:rFonts w:ascii="Monaco" w:hAnsi="Monaco" w:cs="Monaco"/>
-          <w:sz w:val="16"/>
-          <w:szCs w:val="16"/>
-        </w:rPr>
-      </w:pPr>
-      <w:r>
-        <w:rPr>
-          <w:rFonts w:ascii="Monaco" w:hAnsi="Monaco" w:cs="Monaco"/>
-          <w:color w:val="000000"/>
-          <w:sz w:val="16"/>
-          <w:szCs w:val="16"/>
-        </w:rPr>
-        <w:t>After sequence consolidating: 6761</w:t>
-      </w:r>
-    </w:p>
-    <w:p>
-      <w:pPr>
-        <w:widowControl w:val="0"/>
-        <w:autoSpaceDE w:val="0"/>
-        <w:autoSpaceDN w:val="0"/>
-        <w:adjustRightInd w:val="0"/>
-        <w:rPr>
-          <w:rFonts w:ascii="Monaco" w:hAnsi="Monaco" w:cs="Monaco"/>
-          <w:sz w:val="16"/>
-          <w:szCs w:val="16"/>
-        </w:rPr>
-      </w:pPr>
-      <w:r>
-        <w:rPr>
-          <w:rFonts w:ascii="Monaco" w:hAnsi="Monaco" w:cs="Monaco"/>
-          <w:color w:val="000000"/>
-          <w:sz w:val="16"/>
-          <w:szCs w:val="16"/>
-        </w:rPr>
-        <w:t xml:space="preserve">Done data source: </w:t>
-      </w:r>
-      <w:proofErr w:type="spellStart"/>
-      <w:r>
-        <w:rPr>
-          <w:rFonts w:ascii="Monaco" w:hAnsi="Monaco" w:cs="Monaco"/>
-          <w:color w:val="000000"/>
-          <w:sz w:val="16"/>
-          <w:szCs w:val="16"/>
-        </w:rPr>
-        <w:t>BioCarta</w:t>
-      </w:r>
-      <w:proofErr w:type="spellEnd"/>
-      <w:r>
-        <w:rPr>
-          <w:rFonts w:ascii="Monaco" w:hAnsi="Monaco" w:cs="Monaco"/>
-          <w:color w:val="000000"/>
-          <w:sz w:val="16"/>
-          <w:szCs w:val="16"/>
-        </w:rPr>
-        <w:t xml:space="preserve"> - Imported by PID</w:t>
-      </w:r>
-    </w:p>
-    <w:p>
-      <w:pPr>
-        <w:widowControl w:val="0"/>
-        <w:autoSpaceDE w:val="0"/>
-        <w:autoSpaceDN w:val="0"/>
-        <w:adjustRightInd w:val="0"/>
-        <w:rPr>
-          <w:rFonts w:ascii="Monaco" w:hAnsi="Monaco" w:cs="Monaco"/>
-          <w:sz w:val="16"/>
-          <w:szCs w:val="16"/>
-        </w:rPr>
-      </w:pPr>
-    </w:p>
-    <w:p>
-      <w:pPr>
-        <w:widowControl w:val="0"/>
-        <w:autoSpaceDE w:val="0"/>
-        <w:autoSpaceDN w:val="0"/>
-        <w:adjustRightInd w:val="0"/>
-        <w:rPr>
-          <w:rFonts w:ascii="Monaco" w:hAnsi="Monaco" w:cs="Monaco"/>
-          <w:sz w:val="16"/>
-          <w:szCs w:val="16"/>
-        </w:rPr>
-      </w:pPr>
-      <w:r>
-        <w:rPr>
-          <w:rFonts w:ascii="Monaco" w:hAnsi="Monaco" w:cs="Monaco"/>
-          <w:color w:val="000000"/>
-          <w:sz w:val="16"/>
-          <w:szCs w:val="16"/>
-        </w:rPr>
-        <w:t>Total interactions from reactions: 0</w:t>
-      </w:r>
-    </w:p>
-    <w:p>
-      <w:pPr>
-        <w:widowControl w:val="0"/>
-        <w:autoSpaceDE w:val="0"/>
-        <w:autoSpaceDN w:val="0"/>
-        <w:adjustRightInd w:val="0"/>
-        <w:rPr>
-          <w:rFonts w:ascii="Monaco" w:hAnsi="Monaco" w:cs="Monaco"/>
-          <w:sz w:val="16"/>
-          <w:szCs w:val="16"/>
-        </w:rPr>
-      </w:pPr>
-      <w:r>
-        <w:rPr>
-          <w:rFonts w:ascii="Monaco" w:hAnsi="Monaco" w:cs="Monaco"/>
-          <w:color w:val="000000"/>
-          <w:sz w:val="16"/>
-          <w:szCs w:val="16"/>
-        </w:rPr>
-        <w:t>Time for looping: 207</w:t>
-      </w:r>
-    </w:p>
-    <w:p>
-      <w:pPr>
-        <w:widowControl w:val="0"/>
-        <w:autoSpaceDE w:val="0"/>
-        <w:autoSpaceDN w:val="0"/>
-        <w:adjustRightInd w:val="0"/>
-        <w:rPr>
-          <w:rFonts w:ascii="Monaco" w:hAnsi="Monaco" w:cs="Monaco"/>
-          <w:sz w:val="16"/>
-          <w:szCs w:val="16"/>
-        </w:rPr>
-      </w:pPr>
-      <w:r>
-        <w:rPr>
-          <w:rFonts w:ascii="Monaco" w:hAnsi="Monaco" w:cs="Monaco"/>
-          <w:color w:val="000000"/>
-          <w:sz w:val="16"/>
-          <w:szCs w:val="16"/>
-        </w:rPr>
-        <w:t xml:space="preserve">Total interactions from </w:t>
-      </w:r>
-      <w:proofErr w:type="spellStart"/>
-      <w:r>
-        <w:rPr>
-          <w:rFonts w:ascii="Monaco" w:hAnsi="Monaco" w:cs="Monaco"/>
-          <w:color w:val="000000"/>
-          <w:sz w:val="16"/>
-          <w:szCs w:val="16"/>
-        </w:rPr>
-        <w:t>Reactome</w:t>
-      </w:r>
-      <w:proofErr w:type="spellEnd"/>
-      <w:r>
-        <w:rPr>
-          <w:rFonts w:ascii="Monaco" w:hAnsi="Monaco" w:cs="Monaco"/>
-          <w:color w:val="000000"/>
-          <w:sz w:val="16"/>
-          <w:szCs w:val="16"/>
-        </w:rPr>
-        <w:t>: 2159</w:t>
-      </w:r>
-    </w:p>
-    <w:p>
-      <w:pPr>
-        <w:widowControl w:val="0"/>
-        <w:autoSpaceDE w:val="0"/>
-        <w:autoSpaceDN w:val="0"/>
-        <w:adjustRightInd w:val="0"/>
-        <w:rPr>
-          <w:rFonts w:ascii="Monaco" w:hAnsi="Monaco" w:cs="Monaco"/>
-          <w:sz w:val="16"/>
-          <w:szCs w:val="16"/>
-        </w:rPr>
-      </w:pPr>
-      <w:r>
-        <w:rPr>
-          <w:rFonts w:ascii="Monaco" w:hAnsi="Monaco" w:cs="Monaco"/>
-          <w:color w:val="000000"/>
-          <w:sz w:val="16"/>
-          <w:szCs w:val="16"/>
-        </w:rPr>
-        <w:t>Total interactions from Interaction Event: 57359</w:t>
-      </w:r>
-    </w:p>
-    <w:p>
-      <w:pPr>
-        <w:widowControl w:val="0"/>
-        <w:autoSpaceDE w:val="0"/>
-        <w:autoSpaceDN w:val="0"/>
-        <w:adjustRightInd w:val="0"/>
-        <w:rPr>
-          <w:rFonts w:ascii="Monaco" w:hAnsi="Monaco" w:cs="Monaco"/>
-          <w:sz w:val="16"/>
-          <w:szCs w:val="16"/>
-        </w:rPr>
-      </w:pPr>
-      <w:r>
-        <w:rPr>
-          <w:rFonts w:ascii="Monaco" w:hAnsi="Monaco" w:cs="Monaco"/>
-          <w:color w:val="000000"/>
-          <w:sz w:val="16"/>
-          <w:szCs w:val="16"/>
-        </w:rPr>
-        <w:t>After filtering: 59079</w:t>
-      </w:r>
-    </w:p>
-    <w:p>
-      <w:pPr>
-        <w:widowControl w:val="0"/>
-        <w:autoSpaceDE w:val="0"/>
-        <w:autoSpaceDN w:val="0"/>
-        <w:adjustRightInd w:val="0"/>
-        <w:rPr>
-          <w:rFonts w:ascii="Monaco" w:hAnsi="Monaco" w:cs="Monaco"/>
-          <w:sz w:val="16"/>
-          <w:szCs w:val="16"/>
-        </w:rPr>
-      </w:pPr>
-      <w:r>
-        <w:rPr>
-          <w:rFonts w:ascii="Monaco" w:hAnsi="Monaco" w:cs="Monaco"/>
-          <w:color w:val="000000"/>
-          <w:sz w:val="16"/>
-          <w:szCs w:val="16"/>
-        </w:rPr>
-        <w:t>Before sequence consolidating: 59079</w:t>
-      </w:r>
-    </w:p>
-    <w:p>
-      <w:pPr>
-        <w:widowControl w:val="0"/>
-        <w:autoSpaceDE w:val="0"/>
-        <w:autoSpaceDN w:val="0"/>
-        <w:adjustRightInd w:val="0"/>
-        <w:rPr>
-          <w:rFonts w:ascii="Monaco" w:hAnsi="Monaco" w:cs="Monaco"/>
-          <w:sz w:val="16"/>
-          <w:szCs w:val="16"/>
-        </w:rPr>
-      </w:pPr>
-      <w:r>
-        <w:rPr>
-          <w:rFonts w:ascii="Monaco" w:hAnsi="Monaco" w:cs="Monaco"/>
-          <w:color w:val="000000"/>
-          <w:sz w:val="16"/>
-          <w:szCs w:val="16"/>
-        </w:rPr>
-        <w:t>After sequence consolidating: 48819</w:t>
-      </w:r>
-    </w:p>
-    <w:p>
-      <w:pPr>
-        <w:widowControl w:val="0"/>
-        <w:autoSpaceDE w:val="0"/>
-        <w:autoSpaceDN w:val="0"/>
-        <w:adjustRightInd w:val="0"/>
-        <w:rPr>
-          <w:rFonts w:ascii="Monaco" w:hAnsi="Monaco" w:cs="Monaco"/>
-          <w:sz w:val="16"/>
-          <w:szCs w:val="16"/>
-        </w:rPr>
-      </w:pPr>
-      <w:r>
-        <w:rPr>
-          <w:rFonts w:ascii="Monaco" w:hAnsi="Monaco" w:cs="Monaco"/>
-          <w:color w:val="000000"/>
-          <w:sz w:val="16"/>
-          <w:szCs w:val="16"/>
-        </w:rPr>
-        <w:t xml:space="preserve">Done data source: </w:t>
-      </w:r>
-      <w:proofErr w:type="spellStart"/>
-      <w:r>
-        <w:rPr>
-          <w:rFonts w:ascii="Monaco" w:hAnsi="Monaco" w:cs="Monaco"/>
-          <w:color w:val="000000"/>
-          <w:sz w:val="16"/>
-          <w:szCs w:val="16"/>
-        </w:rPr>
-        <w:t>Kegg</w:t>
-      </w:r>
-      <w:proofErr w:type="spellEnd"/>
-    </w:p>
-    <w:p>
-      <w:pPr>
-        <w:widowControl w:val="0"/>
-        <w:autoSpaceDE w:val="0"/>
-        <w:autoSpaceDN w:val="0"/>
-        <w:adjustRightInd w:val="0"/>
-        <w:rPr>
-          <w:rFonts w:ascii="Monaco" w:hAnsi="Monaco" w:cs="Monaco"/>
-          <w:sz w:val="16"/>
-          <w:szCs w:val="16"/>
-        </w:rPr>
-      </w:pPr>
-    </w:p>
-    <w:p>
-      <w:pPr>
-        <w:widowControl w:val="0"/>
-        <w:autoSpaceDE w:val="0"/>
-        <w:autoSpaceDN w:val="0"/>
-        <w:adjustRightInd w:val="0"/>
-        <w:rPr>
-          <w:rFonts w:ascii="Monaco" w:hAnsi="Monaco" w:cs="Monaco"/>
-          <w:sz w:val="16"/>
-          <w:szCs w:val="16"/>
-        </w:rPr>
-      </w:pPr>
-      <w:r>
-        <w:rPr>
-          <w:rFonts w:ascii="Monaco" w:hAnsi="Monaco" w:cs="Monaco"/>
-          <w:color w:val="000000"/>
-          <w:sz w:val="16"/>
-          <w:szCs w:val="16"/>
-        </w:rPr>
-        <w:t>Total interactions from reactions: 0</w:t>
-      </w:r>
-    </w:p>
-    <w:p>
-      <w:pPr>
-        <w:widowControl w:val="0"/>
-        <w:autoSpaceDE w:val="0"/>
-        <w:autoSpaceDN w:val="0"/>
-        <w:adjustRightInd w:val="0"/>
-        <w:rPr>
-          <w:rFonts w:ascii="Monaco" w:hAnsi="Monaco" w:cs="Monaco"/>
-          <w:sz w:val="16"/>
-          <w:szCs w:val="16"/>
-        </w:rPr>
-      </w:pPr>
-      <w:r>
-        <w:rPr>
-          <w:rFonts w:ascii="Monaco" w:hAnsi="Monaco" w:cs="Monaco"/>
-          <w:color w:val="000000"/>
-          <w:sz w:val="16"/>
-          <w:szCs w:val="16"/>
-        </w:rPr>
-        <w:t>Time for looping: 0</w:t>
-      </w:r>
-    </w:p>
-    <w:p>
-      <w:pPr>
-        <w:widowControl w:val="0"/>
-        <w:autoSpaceDE w:val="0"/>
-        <w:autoSpaceDN w:val="0"/>
-        <w:adjustRightInd w:val="0"/>
-        <w:rPr>
-          <w:rFonts w:ascii="Monaco" w:hAnsi="Monaco" w:cs="Monaco"/>
-          <w:sz w:val="16"/>
-          <w:szCs w:val="16"/>
-        </w:rPr>
-      </w:pPr>
-      <w:r>
-        <w:rPr>
-          <w:rFonts w:ascii="Monaco" w:hAnsi="Monaco" w:cs="Monaco"/>
-          <w:color w:val="000000"/>
-          <w:sz w:val="16"/>
-          <w:szCs w:val="16"/>
-        </w:rPr>
-        <w:t xml:space="preserve">Total interactions from </w:t>
-      </w:r>
-      <w:proofErr w:type="spellStart"/>
-      <w:r>
-        <w:rPr>
-          <w:rFonts w:ascii="Monaco" w:hAnsi="Monaco" w:cs="Monaco"/>
-          <w:color w:val="000000"/>
-          <w:sz w:val="16"/>
-          <w:szCs w:val="16"/>
-        </w:rPr>
-        <w:t>Reactome</w:t>
-      </w:r>
-      <w:proofErr w:type="spellEnd"/>
-      <w:r>
-        <w:rPr>
-          <w:rFonts w:ascii="Monaco" w:hAnsi="Monaco" w:cs="Monaco"/>
-          <w:color w:val="000000"/>
-          <w:sz w:val="16"/>
-          <w:szCs w:val="16"/>
-        </w:rPr>
-        <w:t>: 0</w:t>
-      </w:r>
-    </w:p>
-    <w:p>
-      <w:pPr>
-        <w:widowControl w:val="0"/>
-        <w:autoSpaceDE w:val="0"/>
-        <w:autoSpaceDN w:val="0"/>
-        <w:adjustRightInd w:val="0"/>
-        <w:rPr>
-          <w:rFonts w:ascii="Monaco" w:hAnsi="Monaco" w:cs="Monaco"/>
-          <w:sz w:val="16"/>
-          <w:szCs w:val="16"/>
-        </w:rPr>
-      </w:pPr>
-      <w:r>
-        <w:rPr>
-          <w:rFonts w:ascii="Monaco" w:hAnsi="Monaco" w:cs="Monaco"/>
-          <w:color w:val="000000"/>
-          <w:sz w:val="16"/>
-          <w:szCs w:val="16"/>
-        </w:rPr>
-        <w:t>Total interactions from Interaction Event: 2858</w:t>
-      </w:r>
-    </w:p>
-    <w:p>
-      <w:pPr>
-        <w:widowControl w:val="0"/>
-        <w:autoSpaceDE w:val="0"/>
-        <w:autoSpaceDN w:val="0"/>
-        <w:adjustRightInd w:val="0"/>
-        <w:rPr>
-          <w:rFonts w:ascii="Monaco" w:hAnsi="Monaco" w:cs="Monaco"/>
-          <w:sz w:val="16"/>
-          <w:szCs w:val="16"/>
-        </w:rPr>
-      </w:pPr>
-      <w:r>
-        <w:rPr>
-          <w:rFonts w:ascii="Monaco" w:hAnsi="Monaco" w:cs="Monaco"/>
-          <w:color w:val="000000"/>
-          <w:sz w:val="16"/>
-          <w:szCs w:val="16"/>
-        </w:rPr>
-        <w:t>After filtering: 2858</w:t>
-      </w:r>
-    </w:p>
-    <w:p>
-      <w:pPr>
-        <w:widowControl w:val="0"/>
-        <w:autoSpaceDE w:val="0"/>
-        <w:autoSpaceDN w:val="0"/>
-        <w:adjustRightInd w:val="0"/>
-        <w:rPr>
-          <w:rFonts w:ascii="Monaco" w:hAnsi="Monaco" w:cs="Monaco"/>
-          <w:sz w:val="16"/>
-          <w:szCs w:val="16"/>
-        </w:rPr>
-      </w:pPr>
-      <w:r>
-        <w:rPr>
-          <w:rFonts w:ascii="Monaco" w:hAnsi="Monaco" w:cs="Monaco"/>
-          <w:color w:val="000000"/>
-          <w:sz w:val="16"/>
-          <w:szCs w:val="16"/>
-        </w:rPr>
-        <w:t>Before sequence consolidating: 2858</w:t>
-      </w:r>
-    </w:p>
-    <w:p>
-      <w:pPr>
-        <w:widowControl w:val="0"/>
-        <w:autoSpaceDE w:val="0"/>
-        <w:autoSpaceDN w:val="0"/>
-        <w:adjustRightInd w:val="0"/>
-        <w:rPr>
-          <w:rFonts w:ascii="Monaco" w:hAnsi="Monaco" w:cs="Monaco"/>
-          <w:sz w:val="16"/>
-          <w:szCs w:val="16"/>
-        </w:rPr>
-      </w:pPr>
-      <w:r>
-        <w:rPr>
-          <w:rFonts w:ascii="Monaco" w:hAnsi="Monaco" w:cs="Monaco"/>
-          <w:color w:val="000000"/>
-          <w:sz w:val="16"/>
-          <w:szCs w:val="16"/>
-        </w:rPr>
-        <w:t>After sequence consolidating: 2858</w:t>
-      </w:r>
-    </w:p>
-    <w:p>
-      <w:pPr>
-        <w:rPr>
-          <w:rFonts w:ascii="Monaco" w:hAnsi="Monaco" w:cs="Monaco"/>
-          <w:color w:val="000000"/>
-          <w:sz w:val="16"/>
-          <w:szCs w:val="16"/>
-        </w:rPr>
-      </w:pPr>
-      <w:r>
-        <w:rPr>
-          <w:rFonts w:ascii="Monaco" w:hAnsi="Monaco" w:cs="Monaco"/>
-          <w:color w:val="000000"/>
-          <w:sz w:val="16"/>
-          <w:szCs w:val="16"/>
-        </w:rPr>
-        <w:t>Done data source: TRED</w:t>
-      </w:r>
-    </w:p>
     <w:p/>
     <w:p>
       <w:pPr>
@@ -10209,15 +8955,1630 @@
           <w:ilvl w:val="0"/>
           <w:numId w:val="17"/>
         </w:numPr>
+        <w:rPr>
+          <w:b/>
+        </w:rPr>
       </w:pPr>
       <w:proofErr w:type="spellStart"/>
       <w:proofErr w:type="gramStart"/>
       <w:r>
+        <w:rPr>
+          <w:b/>
+        </w:rPr>
+        <w:t>dumpPathwayFIs</w:t>
+      </w:r>
+      <w:proofErr w:type="spellEnd"/>
+      <w:proofErr w:type="gramEnd"/>
+      <w:r>
+        <w:rPr>
+          <w:b/>
+        </w:rPr>
+        <w:t>()</w:t>
+      </w:r>
+    </w:p>
+    <w:p/>
+    <w:p>
+      <w:r>
+        <w:t xml:space="preserve">Note: Before running method, you have to make sure </w:t>
+      </w:r>
+      <w:proofErr w:type="spellStart"/>
+      <w:r>
+        <w:t>dataSourcesIds</w:t>
+      </w:r>
+      <w:proofErr w:type="spellEnd"/>
+      <w:r>
+        <w:t xml:space="preserve"> used in method </w:t>
+      </w:r>
+      <w:proofErr w:type="spellStart"/>
+      <w:proofErr w:type="gramStart"/>
+      <w:r>
+        <w:t>ReactomeAnalyzer.getPathwayDbAnalyzer</w:t>
+      </w:r>
+      <w:proofErr w:type="spellEnd"/>
+      <w:r>
+        <w:t>(</w:t>
+      </w:r>
+      <w:proofErr w:type="gramEnd"/>
+      <w:r>
+        <w:t>) are correct by assigning correct values in the following configuration properties. You may need to use the curator tool and connect it to the database containing pathways dumped from step 3 to get the correct DB_IDs</w:t>
+      </w:r>
+      <w:r>
+        <w:t>:</w:t>
+      </w:r>
+    </w:p>
+    <w:p/>
+    <w:p>
+      <w:pPr>
+        <w:widowControl w:val="0"/>
+        <w:autoSpaceDE w:val="0"/>
+        <w:autoSpaceDN w:val="0"/>
+        <w:adjustRightInd w:val="0"/>
+        <w:rPr>
+          <w:rFonts w:ascii="Monaco" w:hAnsi="Monaco" w:cs="Monaco"/>
+          <w:sz w:val="16"/>
+          <w:szCs w:val="16"/>
+        </w:rPr>
+      </w:pPr>
+      <w:r>
+        <w:rPr>
+          <w:rFonts w:ascii="Monaco" w:hAnsi="Monaco" w:cs="Monaco"/>
+          <w:color w:val="3F7F5F"/>
+          <w:sz w:val="16"/>
+          <w:szCs w:val="16"/>
+        </w:rPr>
+        <w:t># The following values are DB_IDs for imported non-</w:t>
+      </w:r>
+      <w:proofErr w:type="spellStart"/>
+      <w:r>
+        <w:rPr>
+          <w:rFonts w:ascii="Monaco" w:hAnsi="Monaco" w:cs="Monaco"/>
+          <w:color w:val="3F7F5F"/>
+          <w:sz w:val="16"/>
+          <w:szCs w:val="16"/>
+          <w:u w:val="single"/>
+        </w:rPr>
+        <w:t>Reactome</w:t>
+      </w:r>
+      <w:proofErr w:type="spellEnd"/>
+      <w:r>
+        <w:rPr>
+          <w:rFonts w:ascii="Monaco" w:hAnsi="Monaco" w:cs="Monaco"/>
+          <w:color w:val="3F7F5F"/>
+          <w:sz w:val="16"/>
+          <w:szCs w:val="16"/>
+        </w:rPr>
+        <w:t xml:space="preserve"> pathway databases. These values</w:t>
+      </w:r>
+      <w:r>
+        <w:rPr>
+          <w:rFonts w:ascii="Monaco" w:hAnsi="Monaco" w:cs="Monaco"/>
+          <w:sz w:val="16"/>
+          <w:szCs w:val="16"/>
+        </w:rPr>
+        <w:t xml:space="preserve"> </w:t>
+      </w:r>
+      <w:r>
+        <w:rPr>
+          <w:rFonts w:ascii="Monaco" w:hAnsi="Monaco" w:cs="Monaco"/>
+          <w:color w:val="3F7F5F"/>
+          <w:sz w:val="16"/>
+          <w:szCs w:val="16"/>
+        </w:rPr>
+        <w:t>vary in each build, and should be set by checking</w:t>
+      </w:r>
+    </w:p>
+    <w:p>
+      <w:pPr>
+        <w:widowControl w:val="0"/>
+        <w:autoSpaceDE w:val="0"/>
+        <w:autoSpaceDN w:val="0"/>
+        <w:adjustRightInd w:val="0"/>
+        <w:rPr>
+          <w:rFonts w:ascii="Monaco" w:hAnsi="Monaco" w:cs="Monaco"/>
+          <w:sz w:val="16"/>
+          <w:szCs w:val="16"/>
+        </w:rPr>
+      </w:pPr>
+      <w:r>
+        <w:rPr>
+          <w:rFonts w:ascii="Monaco" w:hAnsi="Monaco" w:cs="Monaco"/>
+          <w:color w:val="3F7F5F"/>
+          <w:sz w:val="16"/>
+          <w:szCs w:val="16"/>
+        </w:rPr>
+        <w:t xml:space="preserve"># </w:t>
+      </w:r>
+      <w:proofErr w:type="gramStart"/>
+      <w:r>
+        <w:rPr>
+          <w:rFonts w:ascii="Monaco" w:hAnsi="Monaco" w:cs="Monaco"/>
+          <w:color w:val="3F7F5F"/>
+          <w:sz w:val="16"/>
+          <w:szCs w:val="16"/>
+        </w:rPr>
+        <w:t>database</w:t>
+      </w:r>
+      <w:proofErr w:type="gramEnd"/>
+      <w:r>
+        <w:rPr>
+          <w:rFonts w:ascii="Monaco" w:hAnsi="Monaco" w:cs="Monaco"/>
+          <w:color w:val="3F7F5F"/>
+          <w:sz w:val="16"/>
+          <w:szCs w:val="16"/>
+        </w:rPr>
+        <w:t xml:space="preserve"> for </w:t>
+      </w:r>
+      <w:proofErr w:type="spellStart"/>
+      <w:r>
+        <w:rPr>
+          <w:rFonts w:ascii="Monaco" w:hAnsi="Monaco" w:cs="Monaco"/>
+          <w:color w:val="3F7F5F"/>
+          <w:sz w:val="16"/>
+          <w:szCs w:val="16"/>
+        </w:rPr>
+        <w:t>ReferenceDatabase</w:t>
+      </w:r>
+      <w:proofErr w:type="spellEnd"/>
+      <w:r>
+        <w:rPr>
+          <w:rFonts w:ascii="Monaco" w:hAnsi="Monaco" w:cs="Monaco"/>
+          <w:color w:val="3F7F5F"/>
+          <w:sz w:val="16"/>
+          <w:szCs w:val="16"/>
+        </w:rPr>
+        <w:t xml:space="preserve"> instances</w:t>
+      </w:r>
+      <w:r>
+        <w:rPr>
+          <w:rFonts w:ascii="Monaco" w:hAnsi="Monaco" w:cs="Monaco"/>
+          <w:color w:val="3F7F5F"/>
+          <w:sz w:val="16"/>
+          <w:szCs w:val="16"/>
+        </w:rPr>
+        <w:t xml:space="preserve"> </w:t>
+      </w:r>
+      <w:r>
+        <w:rPr>
+          <w:rFonts w:ascii="Monaco" w:hAnsi="Monaco" w:cs="Monaco"/>
+          <w:color w:val="3F7F5F"/>
+          <w:sz w:val="16"/>
+          <w:szCs w:val="16"/>
+        </w:rPr>
+        <w:t>after running method dumpPathwaysDBs()</w:t>
+      </w:r>
+      <w:bookmarkStart w:id="0" w:name="_GoBack"/>
+      <w:bookmarkEnd w:id="0"/>
+    </w:p>
+    <w:p>
+      <w:pPr>
+        <w:widowControl w:val="0"/>
+        <w:autoSpaceDE w:val="0"/>
+        <w:autoSpaceDN w:val="0"/>
+        <w:adjustRightInd w:val="0"/>
+        <w:rPr>
+          <w:rFonts w:ascii="Monaco" w:hAnsi="Monaco" w:cs="Monaco"/>
+          <w:sz w:val="16"/>
+          <w:szCs w:val="16"/>
+        </w:rPr>
+      </w:pPr>
+      <w:r>
+        <w:rPr>
+          <w:rFonts w:ascii="Monaco" w:hAnsi="Monaco" w:cs="Monaco"/>
+          <w:color w:val="000000"/>
+          <w:sz w:val="16"/>
+          <w:szCs w:val="16"/>
+        </w:rPr>
+        <w:t>PANTHER_DB_ID=</w:t>
+      </w:r>
+      <w:r>
+        <w:rPr>
+          <w:rFonts w:ascii="Monaco" w:hAnsi="Monaco" w:cs="Monaco"/>
+          <w:color w:val="2A00FF"/>
+          <w:sz w:val="16"/>
+          <w:szCs w:val="16"/>
+        </w:rPr>
+        <w:t>191282</w:t>
+      </w:r>
+    </w:p>
+    <w:p>
+      <w:pPr>
+        <w:widowControl w:val="0"/>
+        <w:autoSpaceDE w:val="0"/>
+        <w:autoSpaceDN w:val="0"/>
+        <w:adjustRightInd w:val="0"/>
+        <w:rPr>
+          <w:rFonts w:ascii="Monaco" w:hAnsi="Monaco" w:cs="Monaco"/>
+          <w:sz w:val="16"/>
+          <w:szCs w:val="16"/>
+        </w:rPr>
+      </w:pPr>
+      <w:r>
+        <w:rPr>
+          <w:rFonts w:ascii="Monaco" w:hAnsi="Monaco" w:cs="Monaco"/>
+          <w:color w:val="000000"/>
+          <w:sz w:val="16"/>
+          <w:szCs w:val="16"/>
+        </w:rPr>
+        <w:t>NCI_NATURE_CURATED_DB_ID=</w:t>
+      </w:r>
+      <w:r>
+        <w:rPr>
+          <w:rFonts w:ascii="Monaco" w:hAnsi="Monaco" w:cs="Monaco"/>
+          <w:color w:val="2A00FF"/>
+          <w:sz w:val="16"/>
+          <w:szCs w:val="16"/>
+        </w:rPr>
+        <w:t>2185693</w:t>
+      </w:r>
+    </w:p>
+    <w:p>
+      <w:pPr>
+        <w:widowControl w:val="0"/>
+        <w:autoSpaceDE w:val="0"/>
+        <w:autoSpaceDN w:val="0"/>
+        <w:adjustRightInd w:val="0"/>
+        <w:rPr>
+          <w:rFonts w:ascii="Monaco" w:hAnsi="Monaco" w:cs="Monaco"/>
+          <w:sz w:val="16"/>
+          <w:szCs w:val="16"/>
+        </w:rPr>
+      </w:pPr>
+      <w:r>
+        <w:rPr>
+          <w:rFonts w:ascii="Monaco" w:hAnsi="Monaco" w:cs="Monaco"/>
+          <w:color w:val="000000"/>
+          <w:sz w:val="16"/>
+          <w:szCs w:val="16"/>
+        </w:rPr>
+        <w:t>NCI_NATURE_BIOCARTA_DB_ID=</w:t>
+      </w:r>
+      <w:r>
+        <w:rPr>
+          <w:rFonts w:ascii="Monaco" w:hAnsi="Monaco" w:cs="Monaco"/>
+          <w:color w:val="2A00FF"/>
+          <w:sz w:val="16"/>
+          <w:szCs w:val="16"/>
+        </w:rPr>
+        <w:t>2241489</w:t>
+      </w:r>
+    </w:p>
+    <w:p>
+      <w:pPr>
+        <w:widowControl w:val="0"/>
+        <w:autoSpaceDE w:val="0"/>
+        <w:autoSpaceDN w:val="0"/>
+        <w:adjustRightInd w:val="0"/>
+        <w:rPr>
+          <w:rFonts w:ascii="Monaco" w:hAnsi="Monaco" w:cs="Monaco"/>
+          <w:sz w:val="16"/>
+          <w:szCs w:val="16"/>
+        </w:rPr>
+      </w:pPr>
+      <w:r>
+        <w:rPr>
+          <w:rFonts w:ascii="Monaco" w:hAnsi="Monaco" w:cs="Monaco"/>
+          <w:color w:val="000000"/>
+          <w:sz w:val="16"/>
+          <w:szCs w:val="16"/>
+        </w:rPr>
+        <w:t>KEGG_DB_ID=</w:t>
+      </w:r>
+      <w:r>
+        <w:rPr>
+          <w:rFonts w:ascii="Monaco" w:hAnsi="Monaco" w:cs="Monaco"/>
+          <w:color w:val="2A00FF"/>
+          <w:sz w:val="16"/>
+          <w:szCs w:val="16"/>
+        </w:rPr>
+        <w:t>1385644</w:t>
+      </w:r>
+    </w:p>
+    <w:p>
+      <w:pPr>
+        <w:rPr>
+          <w:sz w:val="16"/>
+          <w:szCs w:val="16"/>
+        </w:rPr>
+      </w:pPr>
+      <w:r>
+        <w:rPr>
+          <w:rFonts w:ascii="Monaco" w:hAnsi="Monaco" w:cs="Monaco"/>
+          <w:color w:val="000000"/>
+          <w:sz w:val="16"/>
+          <w:szCs w:val="16"/>
+        </w:rPr>
+        <w:t>TRED_DB_ID=</w:t>
+      </w:r>
+      <w:r>
+        <w:rPr>
+          <w:rFonts w:ascii="Monaco" w:hAnsi="Monaco" w:cs="Monaco"/>
+          <w:color w:val="2A00FF"/>
+          <w:sz w:val="16"/>
+          <w:szCs w:val="16"/>
+        </w:rPr>
+        <w:t>2279928</w:t>
+      </w:r>
+    </w:p>
+    <w:p/>
+    <w:p>
+      <w:r>
+        <w:t>The dumped pathway FIs should have similar numbers or more as follows (March 2012):</w:t>
+      </w:r>
+    </w:p>
+    <w:p/>
+    <w:p>
+      <w:pPr>
+        <w:widowControl w:val="0"/>
+        <w:autoSpaceDE w:val="0"/>
+        <w:autoSpaceDN w:val="0"/>
+        <w:adjustRightInd w:val="0"/>
+        <w:rPr>
+          <w:rFonts w:ascii="Monaco" w:hAnsi="Monaco" w:cs="Monaco"/>
+          <w:sz w:val="16"/>
+          <w:szCs w:val="16"/>
+        </w:rPr>
+      </w:pPr>
+      <w:r>
+        <w:rPr>
+          <w:rFonts w:ascii="Monaco" w:hAnsi="Monaco" w:cs="Monaco"/>
+          <w:color w:val="000000"/>
+          <w:sz w:val="16"/>
+          <w:szCs w:val="16"/>
+        </w:rPr>
+        <w:t>Total interactions from reactions: 128727</w:t>
+      </w:r>
+    </w:p>
+    <w:p>
+      <w:pPr>
+        <w:widowControl w:val="0"/>
+        <w:autoSpaceDE w:val="0"/>
+        <w:autoSpaceDN w:val="0"/>
+        <w:adjustRightInd w:val="0"/>
+        <w:rPr>
+          <w:rFonts w:ascii="Monaco" w:hAnsi="Monaco" w:cs="Monaco"/>
+          <w:sz w:val="16"/>
+          <w:szCs w:val="16"/>
+        </w:rPr>
+      </w:pPr>
+      <w:r>
+        <w:rPr>
+          <w:rFonts w:ascii="Monaco" w:hAnsi="Monaco" w:cs="Monaco"/>
+          <w:color w:val="000000"/>
+          <w:sz w:val="16"/>
+          <w:szCs w:val="16"/>
+        </w:rPr>
+        <w:t>Time for looping: 17968</w:t>
+      </w:r>
+    </w:p>
+    <w:p>
+      <w:pPr>
+        <w:widowControl w:val="0"/>
+        <w:autoSpaceDE w:val="0"/>
+        <w:autoSpaceDN w:val="0"/>
+        <w:adjustRightInd w:val="0"/>
+        <w:rPr>
+          <w:rFonts w:ascii="Monaco" w:hAnsi="Monaco" w:cs="Monaco"/>
+          <w:sz w:val="16"/>
+          <w:szCs w:val="16"/>
+        </w:rPr>
+      </w:pPr>
+      <w:r>
+        <w:rPr>
+          <w:rFonts w:ascii="Monaco" w:hAnsi="Monaco" w:cs="Monaco"/>
+          <w:color w:val="000000"/>
+          <w:sz w:val="16"/>
+          <w:szCs w:val="16"/>
+        </w:rPr>
+        <w:t xml:space="preserve">Total interactions from </w:t>
+      </w:r>
+      <w:proofErr w:type="spellStart"/>
+      <w:r>
+        <w:rPr>
+          <w:rFonts w:ascii="Monaco" w:hAnsi="Monaco" w:cs="Monaco"/>
+          <w:color w:val="000000"/>
+          <w:sz w:val="16"/>
+          <w:szCs w:val="16"/>
+        </w:rPr>
+        <w:t>Reactome</w:t>
+      </w:r>
+      <w:proofErr w:type="spellEnd"/>
+      <w:r>
+        <w:rPr>
+          <w:rFonts w:ascii="Monaco" w:hAnsi="Monaco" w:cs="Monaco"/>
+          <w:color w:val="000000"/>
+          <w:sz w:val="16"/>
+          <w:szCs w:val="16"/>
+        </w:rPr>
+        <w:t>: 164841</w:t>
+      </w:r>
+    </w:p>
+    <w:p>
+      <w:pPr>
+        <w:widowControl w:val="0"/>
+        <w:autoSpaceDE w:val="0"/>
+        <w:autoSpaceDN w:val="0"/>
+        <w:adjustRightInd w:val="0"/>
+        <w:rPr>
+          <w:rFonts w:ascii="Monaco" w:hAnsi="Monaco" w:cs="Monaco"/>
+          <w:sz w:val="16"/>
+          <w:szCs w:val="16"/>
+        </w:rPr>
+      </w:pPr>
+      <w:r>
+        <w:rPr>
+          <w:rFonts w:ascii="Monaco" w:hAnsi="Monaco" w:cs="Monaco"/>
+          <w:color w:val="000000"/>
+          <w:sz w:val="16"/>
+          <w:szCs w:val="16"/>
+        </w:rPr>
+        <w:t>After filtering: 140430</w:t>
+      </w:r>
+    </w:p>
+    <w:p>
+      <w:pPr>
+        <w:widowControl w:val="0"/>
+        <w:autoSpaceDE w:val="0"/>
+        <w:autoSpaceDN w:val="0"/>
+        <w:adjustRightInd w:val="0"/>
+        <w:rPr>
+          <w:rFonts w:ascii="Monaco" w:hAnsi="Monaco" w:cs="Monaco"/>
+          <w:sz w:val="16"/>
+          <w:szCs w:val="16"/>
+        </w:rPr>
+      </w:pPr>
+      <w:r>
+        <w:rPr>
+          <w:rFonts w:ascii="Monaco" w:hAnsi="Monaco" w:cs="Monaco"/>
+          <w:color w:val="000000"/>
+          <w:sz w:val="16"/>
+          <w:szCs w:val="16"/>
+        </w:rPr>
+        <w:t>Before sequence consolidating: 140414</w:t>
+      </w:r>
+    </w:p>
+    <w:p>
+      <w:pPr>
+        <w:widowControl w:val="0"/>
+        <w:autoSpaceDE w:val="0"/>
+        <w:autoSpaceDN w:val="0"/>
+        <w:adjustRightInd w:val="0"/>
+        <w:rPr>
+          <w:rFonts w:ascii="Monaco" w:hAnsi="Monaco" w:cs="Monaco"/>
+          <w:sz w:val="16"/>
+          <w:szCs w:val="16"/>
+        </w:rPr>
+      </w:pPr>
+      <w:r>
+        <w:rPr>
+          <w:rFonts w:ascii="Monaco" w:hAnsi="Monaco" w:cs="Monaco"/>
+          <w:color w:val="000000"/>
+          <w:sz w:val="16"/>
+          <w:szCs w:val="16"/>
+        </w:rPr>
+        <w:t>After sequence consolidating: 140095</w:t>
+      </w:r>
+    </w:p>
+    <w:p>
+      <w:pPr>
+        <w:widowControl w:val="0"/>
+        <w:autoSpaceDE w:val="0"/>
+        <w:autoSpaceDN w:val="0"/>
+        <w:adjustRightInd w:val="0"/>
+        <w:rPr>
+          <w:rFonts w:ascii="Monaco" w:hAnsi="Monaco" w:cs="Monaco"/>
+          <w:sz w:val="16"/>
+          <w:szCs w:val="16"/>
+        </w:rPr>
+      </w:pPr>
+      <w:r>
+        <w:rPr>
+          <w:rFonts w:ascii="Monaco" w:hAnsi="Monaco" w:cs="Monaco"/>
+          <w:color w:val="000000"/>
+          <w:sz w:val="16"/>
+          <w:szCs w:val="16"/>
+        </w:rPr>
+        <w:t xml:space="preserve">Done data source: </w:t>
+      </w:r>
+      <w:proofErr w:type="spellStart"/>
+      <w:r>
+        <w:rPr>
+          <w:rFonts w:ascii="Monaco" w:hAnsi="Monaco" w:cs="Monaco"/>
+          <w:color w:val="000000"/>
+          <w:sz w:val="16"/>
+          <w:szCs w:val="16"/>
+        </w:rPr>
+        <w:t>Reactome</w:t>
+      </w:r>
+      <w:proofErr w:type="spellEnd"/>
+    </w:p>
+    <w:p>
+      <w:pPr>
+        <w:widowControl w:val="0"/>
+        <w:autoSpaceDE w:val="0"/>
+        <w:autoSpaceDN w:val="0"/>
+        <w:adjustRightInd w:val="0"/>
+        <w:rPr>
+          <w:rFonts w:ascii="Monaco" w:hAnsi="Monaco" w:cs="Monaco"/>
+          <w:sz w:val="16"/>
+          <w:szCs w:val="16"/>
+        </w:rPr>
+      </w:pPr>
+    </w:p>
+    <w:p>
+      <w:pPr>
+        <w:widowControl w:val="0"/>
+        <w:autoSpaceDE w:val="0"/>
+        <w:autoSpaceDN w:val="0"/>
+        <w:adjustRightInd w:val="0"/>
+        <w:rPr>
+          <w:rFonts w:ascii="Monaco" w:hAnsi="Monaco" w:cs="Monaco"/>
+          <w:sz w:val="16"/>
+          <w:szCs w:val="16"/>
+        </w:rPr>
+      </w:pPr>
+      <w:r>
+        <w:rPr>
+          <w:rFonts w:ascii="Monaco" w:hAnsi="Monaco" w:cs="Monaco"/>
+          <w:color w:val="000000"/>
+          <w:sz w:val="16"/>
+          <w:szCs w:val="16"/>
+        </w:rPr>
+        <w:t>Total interactions from reactions: 14516</w:t>
+      </w:r>
+    </w:p>
+    <w:p>
+      <w:pPr>
+        <w:widowControl w:val="0"/>
+        <w:autoSpaceDE w:val="0"/>
+        <w:autoSpaceDN w:val="0"/>
+        <w:adjustRightInd w:val="0"/>
+        <w:rPr>
+          <w:rFonts w:ascii="Monaco" w:hAnsi="Monaco" w:cs="Monaco"/>
+          <w:sz w:val="16"/>
+          <w:szCs w:val="16"/>
+        </w:rPr>
+      </w:pPr>
+      <w:r>
+        <w:rPr>
+          <w:rFonts w:ascii="Monaco" w:hAnsi="Monaco" w:cs="Monaco"/>
+          <w:color w:val="000000"/>
+          <w:sz w:val="16"/>
+          <w:szCs w:val="16"/>
+        </w:rPr>
+        <w:t>Time for looping: 4055</w:t>
+      </w:r>
+    </w:p>
+    <w:p>
+      <w:pPr>
+        <w:widowControl w:val="0"/>
+        <w:autoSpaceDE w:val="0"/>
+        <w:autoSpaceDN w:val="0"/>
+        <w:adjustRightInd w:val="0"/>
+        <w:rPr>
+          <w:rFonts w:ascii="Monaco" w:hAnsi="Monaco" w:cs="Monaco"/>
+          <w:sz w:val="16"/>
+          <w:szCs w:val="16"/>
+        </w:rPr>
+      </w:pPr>
+      <w:r>
+        <w:rPr>
+          <w:rFonts w:ascii="Monaco" w:hAnsi="Monaco" w:cs="Monaco"/>
+          <w:color w:val="000000"/>
+          <w:sz w:val="16"/>
+          <w:szCs w:val="16"/>
+        </w:rPr>
+        <w:t xml:space="preserve">Total interactions from </w:t>
+      </w:r>
+      <w:proofErr w:type="spellStart"/>
+      <w:r>
+        <w:rPr>
+          <w:rFonts w:ascii="Monaco" w:hAnsi="Monaco" w:cs="Monaco"/>
+          <w:color w:val="000000"/>
+          <w:sz w:val="16"/>
+          <w:szCs w:val="16"/>
+        </w:rPr>
+        <w:t>Reactome</w:t>
+      </w:r>
+      <w:proofErr w:type="spellEnd"/>
+      <w:r>
+        <w:rPr>
+          <w:rFonts w:ascii="Monaco" w:hAnsi="Monaco" w:cs="Monaco"/>
+          <w:color w:val="000000"/>
+          <w:sz w:val="16"/>
+          <w:szCs w:val="16"/>
+        </w:rPr>
+        <w:t>: 15400</w:t>
+      </w:r>
+    </w:p>
+    <w:p>
+      <w:pPr>
+        <w:widowControl w:val="0"/>
+        <w:autoSpaceDE w:val="0"/>
+        <w:autoSpaceDN w:val="0"/>
+        <w:adjustRightInd w:val="0"/>
+        <w:rPr>
+          <w:rFonts w:ascii="Monaco" w:hAnsi="Monaco" w:cs="Monaco"/>
+          <w:sz w:val="16"/>
+          <w:szCs w:val="16"/>
+        </w:rPr>
+      </w:pPr>
+      <w:r>
+        <w:rPr>
+          <w:rFonts w:ascii="Monaco" w:hAnsi="Monaco" w:cs="Monaco"/>
+          <w:color w:val="000000"/>
+          <w:sz w:val="16"/>
+          <w:szCs w:val="16"/>
+        </w:rPr>
+        <w:t>After filtering: 15400</w:t>
+      </w:r>
+    </w:p>
+    <w:p>
+      <w:pPr>
+        <w:widowControl w:val="0"/>
+        <w:autoSpaceDE w:val="0"/>
+        <w:autoSpaceDN w:val="0"/>
+        <w:adjustRightInd w:val="0"/>
+        <w:rPr>
+          <w:rFonts w:ascii="Monaco" w:hAnsi="Monaco" w:cs="Monaco"/>
+          <w:sz w:val="16"/>
+          <w:szCs w:val="16"/>
+        </w:rPr>
+      </w:pPr>
+      <w:r>
+        <w:rPr>
+          <w:rFonts w:ascii="Monaco" w:hAnsi="Monaco" w:cs="Monaco"/>
+          <w:color w:val="000000"/>
+          <w:sz w:val="16"/>
+          <w:szCs w:val="16"/>
+        </w:rPr>
+        <w:t>Before sequence consolidating: 15400</w:t>
+      </w:r>
+    </w:p>
+    <w:p>
+      <w:pPr>
+        <w:widowControl w:val="0"/>
+        <w:autoSpaceDE w:val="0"/>
+        <w:autoSpaceDN w:val="0"/>
+        <w:adjustRightInd w:val="0"/>
+        <w:rPr>
+          <w:rFonts w:ascii="Monaco" w:hAnsi="Monaco" w:cs="Monaco"/>
+          <w:sz w:val="16"/>
+          <w:szCs w:val="16"/>
+        </w:rPr>
+      </w:pPr>
+      <w:r>
+        <w:rPr>
+          <w:rFonts w:ascii="Monaco" w:hAnsi="Monaco" w:cs="Monaco"/>
+          <w:color w:val="000000"/>
+          <w:sz w:val="16"/>
+          <w:szCs w:val="16"/>
+        </w:rPr>
+        <w:t>After sequence consolidating: 15400</w:t>
+      </w:r>
+    </w:p>
+    <w:p>
+      <w:pPr>
+        <w:widowControl w:val="0"/>
+        <w:autoSpaceDE w:val="0"/>
+        <w:autoSpaceDN w:val="0"/>
+        <w:adjustRightInd w:val="0"/>
+        <w:rPr>
+          <w:rFonts w:ascii="Monaco" w:hAnsi="Monaco" w:cs="Monaco"/>
+          <w:sz w:val="16"/>
+          <w:szCs w:val="16"/>
+        </w:rPr>
+      </w:pPr>
+      <w:r>
+        <w:rPr>
+          <w:rFonts w:ascii="Monaco" w:hAnsi="Monaco" w:cs="Monaco"/>
+          <w:color w:val="000000"/>
+          <w:sz w:val="16"/>
+          <w:szCs w:val="16"/>
+        </w:rPr>
+        <w:t xml:space="preserve">Done data source: </w:t>
+      </w:r>
+      <w:proofErr w:type="spellStart"/>
+      <w:r>
+        <w:rPr>
+          <w:rFonts w:ascii="Monaco" w:hAnsi="Monaco" w:cs="Monaco"/>
+          <w:color w:val="000000"/>
+          <w:sz w:val="16"/>
+          <w:szCs w:val="16"/>
+        </w:rPr>
+        <w:t>pantherdb</w:t>
+      </w:r>
+      <w:proofErr w:type="spellEnd"/>
+    </w:p>
+    <w:p>
+      <w:pPr>
+        <w:widowControl w:val="0"/>
+        <w:autoSpaceDE w:val="0"/>
+        <w:autoSpaceDN w:val="0"/>
+        <w:adjustRightInd w:val="0"/>
+        <w:rPr>
+          <w:rFonts w:ascii="Monaco" w:hAnsi="Monaco" w:cs="Monaco"/>
+          <w:sz w:val="16"/>
+          <w:szCs w:val="16"/>
+        </w:rPr>
+      </w:pPr>
+    </w:p>
+    <w:p>
+      <w:pPr>
+        <w:widowControl w:val="0"/>
+        <w:autoSpaceDE w:val="0"/>
+        <w:autoSpaceDN w:val="0"/>
+        <w:adjustRightInd w:val="0"/>
+        <w:rPr>
+          <w:rFonts w:ascii="Monaco" w:hAnsi="Monaco" w:cs="Monaco"/>
+          <w:sz w:val="16"/>
+          <w:szCs w:val="16"/>
+        </w:rPr>
+      </w:pPr>
+      <w:r>
+        <w:rPr>
+          <w:rFonts w:ascii="Monaco" w:hAnsi="Monaco" w:cs="Monaco"/>
+          <w:color w:val="000000"/>
+          <w:sz w:val="16"/>
+          <w:szCs w:val="16"/>
+        </w:rPr>
+        <w:t>Total interactions from reactions: 15000</w:t>
+      </w:r>
+    </w:p>
+    <w:p>
+      <w:pPr>
+        <w:widowControl w:val="0"/>
+        <w:autoSpaceDE w:val="0"/>
+        <w:autoSpaceDN w:val="0"/>
+        <w:adjustRightInd w:val="0"/>
+        <w:rPr>
+          <w:rFonts w:ascii="Monaco" w:hAnsi="Monaco" w:cs="Monaco"/>
+          <w:sz w:val="16"/>
+          <w:szCs w:val="16"/>
+        </w:rPr>
+      </w:pPr>
+      <w:r>
+        <w:rPr>
+          <w:rFonts w:ascii="Monaco" w:hAnsi="Monaco" w:cs="Monaco"/>
+          <w:color w:val="000000"/>
+          <w:sz w:val="16"/>
+          <w:szCs w:val="16"/>
+        </w:rPr>
+        <w:t>Time for looping: 50960</w:t>
+      </w:r>
+    </w:p>
+    <w:p>
+      <w:pPr>
+        <w:widowControl w:val="0"/>
+        <w:autoSpaceDE w:val="0"/>
+        <w:autoSpaceDN w:val="0"/>
+        <w:adjustRightInd w:val="0"/>
+        <w:rPr>
+          <w:rFonts w:ascii="Monaco" w:hAnsi="Monaco" w:cs="Monaco"/>
+          <w:sz w:val="16"/>
+          <w:szCs w:val="16"/>
+        </w:rPr>
+      </w:pPr>
+      <w:r>
+        <w:rPr>
+          <w:rFonts w:ascii="Monaco" w:hAnsi="Monaco" w:cs="Monaco"/>
+          <w:color w:val="000000"/>
+          <w:sz w:val="16"/>
+          <w:szCs w:val="16"/>
+        </w:rPr>
+        <w:t xml:space="preserve">Total interactions from </w:t>
+      </w:r>
+      <w:proofErr w:type="spellStart"/>
+      <w:r>
+        <w:rPr>
+          <w:rFonts w:ascii="Monaco" w:hAnsi="Monaco" w:cs="Monaco"/>
+          <w:color w:val="000000"/>
+          <w:sz w:val="16"/>
+          <w:szCs w:val="16"/>
+        </w:rPr>
+        <w:t>Reactome</w:t>
+      </w:r>
+      <w:proofErr w:type="spellEnd"/>
+      <w:r>
+        <w:rPr>
+          <w:rFonts w:ascii="Monaco" w:hAnsi="Monaco" w:cs="Monaco"/>
+          <w:color w:val="000000"/>
+          <w:sz w:val="16"/>
+          <w:szCs w:val="16"/>
+        </w:rPr>
+        <w:t>: 15797</w:t>
+      </w:r>
+    </w:p>
+    <w:p>
+      <w:pPr>
+        <w:widowControl w:val="0"/>
+        <w:autoSpaceDE w:val="0"/>
+        <w:autoSpaceDN w:val="0"/>
+        <w:adjustRightInd w:val="0"/>
+        <w:rPr>
+          <w:rFonts w:ascii="Monaco" w:hAnsi="Monaco" w:cs="Monaco"/>
+          <w:sz w:val="16"/>
+          <w:szCs w:val="16"/>
+        </w:rPr>
+      </w:pPr>
+      <w:r>
+        <w:rPr>
+          <w:rFonts w:ascii="Monaco" w:hAnsi="Monaco" w:cs="Monaco"/>
+          <w:color w:val="000000"/>
+          <w:sz w:val="16"/>
+          <w:szCs w:val="16"/>
+        </w:rPr>
+        <w:t>Total interactions from Interaction Event: 0</w:t>
+      </w:r>
+    </w:p>
+    <w:p>
+      <w:pPr>
+        <w:widowControl w:val="0"/>
+        <w:autoSpaceDE w:val="0"/>
+        <w:autoSpaceDN w:val="0"/>
+        <w:adjustRightInd w:val="0"/>
+        <w:rPr>
+          <w:rFonts w:ascii="Monaco" w:hAnsi="Monaco" w:cs="Monaco"/>
+          <w:sz w:val="16"/>
+          <w:szCs w:val="16"/>
+        </w:rPr>
+      </w:pPr>
+      <w:r>
+        <w:rPr>
+          <w:rFonts w:ascii="Monaco" w:hAnsi="Monaco" w:cs="Monaco"/>
+          <w:color w:val="000000"/>
+          <w:sz w:val="16"/>
+          <w:szCs w:val="16"/>
+        </w:rPr>
+        <w:t>After filtering: 15716</w:t>
+      </w:r>
+    </w:p>
+    <w:p>
+      <w:pPr>
+        <w:widowControl w:val="0"/>
+        <w:autoSpaceDE w:val="0"/>
+        <w:autoSpaceDN w:val="0"/>
+        <w:adjustRightInd w:val="0"/>
+        <w:rPr>
+          <w:rFonts w:ascii="Monaco" w:hAnsi="Monaco" w:cs="Monaco"/>
+          <w:sz w:val="16"/>
+          <w:szCs w:val="16"/>
+        </w:rPr>
+      </w:pPr>
+      <w:r>
+        <w:rPr>
+          <w:rFonts w:ascii="Monaco" w:hAnsi="Monaco" w:cs="Monaco"/>
+          <w:color w:val="000000"/>
+          <w:sz w:val="16"/>
+          <w:szCs w:val="16"/>
+        </w:rPr>
+        <w:t>Before sequence consolidating: 15694</w:t>
+      </w:r>
+    </w:p>
+    <w:p>
+      <w:pPr>
+        <w:widowControl w:val="0"/>
+        <w:autoSpaceDE w:val="0"/>
+        <w:autoSpaceDN w:val="0"/>
+        <w:adjustRightInd w:val="0"/>
+        <w:rPr>
+          <w:rFonts w:ascii="Monaco" w:hAnsi="Monaco" w:cs="Monaco"/>
+          <w:sz w:val="16"/>
+          <w:szCs w:val="16"/>
+        </w:rPr>
+      </w:pPr>
+      <w:r>
+        <w:rPr>
+          <w:rFonts w:ascii="Monaco" w:hAnsi="Monaco" w:cs="Monaco"/>
+          <w:color w:val="000000"/>
+          <w:sz w:val="16"/>
+          <w:szCs w:val="16"/>
+        </w:rPr>
+        <w:t>After sequence consolidating: 15694</w:t>
+      </w:r>
+    </w:p>
+    <w:p>
+      <w:pPr>
+        <w:widowControl w:val="0"/>
+        <w:autoSpaceDE w:val="0"/>
+        <w:autoSpaceDN w:val="0"/>
+        <w:adjustRightInd w:val="0"/>
+        <w:rPr>
+          <w:rFonts w:ascii="Monaco" w:hAnsi="Monaco" w:cs="Monaco"/>
+          <w:sz w:val="16"/>
+          <w:szCs w:val="16"/>
+        </w:rPr>
+      </w:pPr>
+      <w:r>
+        <w:rPr>
+          <w:rFonts w:ascii="Monaco" w:hAnsi="Monaco" w:cs="Monaco"/>
+          <w:color w:val="000000"/>
+          <w:sz w:val="16"/>
+          <w:szCs w:val="16"/>
+        </w:rPr>
+        <w:t>Done data source: Pathway Interaction Database</w:t>
+      </w:r>
+    </w:p>
+    <w:p>
+      <w:pPr>
+        <w:widowControl w:val="0"/>
+        <w:autoSpaceDE w:val="0"/>
+        <w:autoSpaceDN w:val="0"/>
+        <w:adjustRightInd w:val="0"/>
+        <w:rPr>
+          <w:rFonts w:ascii="Monaco" w:hAnsi="Monaco" w:cs="Monaco"/>
+          <w:sz w:val="16"/>
+          <w:szCs w:val="16"/>
+        </w:rPr>
+      </w:pPr>
+    </w:p>
+    <w:p>
+      <w:pPr>
+        <w:widowControl w:val="0"/>
+        <w:autoSpaceDE w:val="0"/>
+        <w:autoSpaceDN w:val="0"/>
+        <w:adjustRightInd w:val="0"/>
+        <w:rPr>
+          <w:rFonts w:ascii="Monaco" w:hAnsi="Monaco" w:cs="Monaco"/>
+          <w:sz w:val="16"/>
+          <w:szCs w:val="16"/>
+        </w:rPr>
+      </w:pPr>
+      <w:r>
+        <w:rPr>
+          <w:rFonts w:ascii="Monaco" w:hAnsi="Monaco" w:cs="Monaco"/>
+          <w:color w:val="000000"/>
+          <w:sz w:val="16"/>
+          <w:szCs w:val="16"/>
+        </w:rPr>
+        <w:t>Total interactions from reactions: 5701</w:t>
+      </w:r>
+    </w:p>
+    <w:p>
+      <w:pPr>
+        <w:widowControl w:val="0"/>
+        <w:autoSpaceDE w:val="0"/>
+        <w:autoSpaceDN w:val="0"/>
+        <w:adjustRightInd w:val="0"/>
+        <w:rPr>
+          <w:rFonts w:ascii="Monaco" w:hAnsi="Monaco" w:cs="Monaco"/>
+          <w:sz w:val="16"/>
+          <w:szCs w:val="16"/>
+        </w:rPr>
+      </w:pPr>
+      <w:r>
+        <w:rPr>
+          <w:rFonts w:ascii="Monaco" w:hAnsi="Monaco" w:cs="Monaco"/>
+          <w:color w:val="000000"/>
+          <w:sz w:val="16"/>
+          <w:szCs w:val="16"/>
+        </w:rPr>
+        <w:t>Time for looping: 21150</w:t>
+      </w:r>
+    </w:p>
+    <w:p>
+      <w:pPr>
+        <w:widowControl w:val="0"/>
+        <w:autoSpaceDE w:val="0"/>
+        <w:autoSpaceDN w:val="0"/>
+        <w:adjustRightInd w:val="0"/>
+        <w:rPr>
+          <w:rFonts w:ascii="Monaco" w:hAnsi="Monaco" w:cs="Monaco"/>
+          <w:sz w:val="16"/>
+          <w:szCs w:val="16"/>
+        </w:rPr>
+      </w:pPr>
+      <w:r>
+        <w:rPr>
+          <w:rFonts w:ascii="Monaco" w:hAnsi="Monaco" w:cs="Monaco"/>
+          <w:color w:val="000000"/>
+          <w:sz w:val="16"/>
+          <w:szCs w:val="16"/>
+        </w:rPr>
+        <w:t xml:space="preserve">Total interactions from </w:t>
+      </w:r>
+      <w:proofErr w:type="spellStart"/>
+      <w:r>
+        <w:rPr>
+          <w:rFonts w:ascii="Monaco" w:hAnsi="Monaco" w:cs="Monaco"/>
+          <w:color w:val="000000"/>
+          <w:sz w:val="16"/>
+          <w:szCs w:val="16"/>
+        </w:rPr>
+        <w:t>Reactome</w:t>
+      </w:r>
+      <w:proofErr w:type="spellEnd"/>
+      <w:r>
+        <w:rPr>
+          <w:rFonts w:ascii="Monaco" w:hAnsi="Monaco" w:cs="Monaco"/>
+          <w:color w:val="000000"/>
+          <w:sz w:val="16"/>
+          <w:szCs w:val="16"/>
+        </w:rPr>
+        <w:t>: 6763</w:t>
+      </w:r>
+    </w:p>
+    <w:p>
+      <w:pPr>
+        <w:widowControl w:val="0"/>
+        <w:autoSpaceDE w:val="0"/>
+        <w:autoSpaceDN w:val="0"/>
+        <w:adjustRightInd w:val="0"/>
+        <w:rPr>
+          <w:rFonts w:ascii="Monaco" w:hAnsi="Monaco" w:cs="Monaco"/>
+          <w:sz w:val="16"/>
+          <w:szCs w:val="16"/>
+        </w:rPr>
+      </w:pPr>
+      <w:r>
+        <w:rPr>
+          <w:rFonts w:ascii="Monaco" w:hAnsi="Monaco" w:cs="Monaco"/>
+          <w:color w:val="000000"/>
+          <w:sz w:val="16"/>
+          <w:szCs w:val="16"/>
+        </w:rPr>
+        <w:t>Total interactions from Interaction Event: 0</w:t>
+      </w:r>
+    </w:p>
+    <w:p>
+      <w:pPr>
+        <w:widowControl w:val="0"/>
+        <w:autoSpaceDE w:val="0"/>
+        <w:autoSpaceDN w:val="0"/>
+        <w:adjustRightInd w:val="0"/>
+        <w:rPr>
+          <w:rFonts w:ascii="Monaco" w:hAnsi="Monaco" w:cs="Monaco"/>
+          <w:sz w:val="16"/>
+          <w:szCs w:val="16"/>
+        </w:rPr>
+      </w:pPr>
+      <w:r>
+        <w:rPr>
+          <w:rFonts w:ascii="Monaco" w:hAnsi="Monaco" w:cs="Monaco"/>
+          <w:color w:val="000000"/>
+          <w:sz w:val="16"/>
+          <w:szCs w:val="16"/>
+        </w:rPr>
+        <w:t>After filtering: 6763</w:t>
+      </w:r>
+    </w:p>
+    <w:p>
+      <w:pPr>
+        <w:widowControl w:val="0"/>
+        <w:autoSpaceDE w:val="0"/>
+        <w:autoSpaceDN w:val="0"/>
+        <w:adjustRightInd w:val="0"/>
+        <w:rPr>
+          <w:rFonts w:ascii="Monaco" w:hAnsi="Monaco" w:cs="Monaco"/>
+          <w:sz w:val="16"/>
+          <w:szCs w:val="16"/>
+        </w:rPr>
+      </w:pPr>
+      <w:r>
+        <w:rPr>
+          <w:rFonts w:ascii="Monaco" w:hAnsi="Monaco" w:cs="Monaco"/>
+          <w:color w:val="000000"/>
+          <w:sz w:val="16"/>
+          <w:szCs w:val="16"/>
+        </w:rPr>
+        <w:t>Before sequence consolidating: 6763</w:t>
+      </w:r>
+    </w:p>
+    <w:p>
+      <w:pPr>
+        <w:widowControl w:val="0"/>
+        <w:autoSpaceDE w:val="0"/>
+        <w:autoSpaceDN w:val="0"/>
+        <w:adjustRightInd w:val="0"/>
+        <w:rPr>
+          <w:rFonts w:ascii="Monaco" w:hAnsi="Monaco" w:cs="Monaco"/>
+          <w:sz w:val="16"/>
+          <w:szCs w:val="16"/>
+        </w:rPr>
+      </w:pPr>
+      <w:r>
+        <w:rPr>
+          <w:rFonts w:ascii="Monaco" w:hAnsi="Monaco" w:cs="Monaco"/>
+          <w:color w:val="000000"/>
+          <w:sz w:val="16"/>
+          <w:szCs w:val="16"/>
+        </w:rPr>
+        <w:t>After sequence consolidating: 6761</w:t>
+      </w:r>
+    </w:p>
+    <w:p>
+      <w:pPr>
+        <w:widowControl w:val="0"/>
+        <w:autoSpaceDE w:val="0"/>
+        <w:autoSpaceDN w:val="0"/>
+        <w:adjustRightInd w:val="0"/>
+        <w:rPr>
+          <w:rFonts w:ascii="Monaco" w:hAnsi="Monaco" w:cs="Monaco"/>
+          <w:sz w:val="16"/>
+          <w:szCs w:val="16"/>
+        </w:rPr>
+      </w:pPr>
+      <w:r>
+        <w:rPr>
+          <w:rFonts w:ascii="Monaco" w:hAnsi="Monaco" w:cs="Monaco"/>
+          <w:color w:val="000000"/>
+          <w:sz w:val="16"/>
+          <w:szCs w:val="16"/>
+        </w:rPr>
+        <w:t xml:space="preserve">Done data source: </w:t>
+      </w:r>
+      <w:proofErr w:type="spellStart"/>
+      <w:r>
+        <w:rPr>
+          <w:rFonts w:ascii="Monaco" w:hAnsi="Monaco" w:cs="Monaco"/>
+          <w:color w:val="000000"/>
+          <w:sz w:val="16"/>
+          <w:szCs w:val="16"/>
+        </w:rPr>
+        <w:t>BioCarta</w:t>
+      </w:r>
+      <w:proofErr w:type="spellEnd"/>
+      <w:r>
+        <w:rPr>
+          <w:rFonts w:ascii="Monaco" w:hAnsi="Monaco" w:cs="Monaco"/>
+          <w:color w:val="000000"/>
+          <w:sz w:val="16"/>
+          <w:szCs w:val="16"/>
+        </w:rPr>
+        <w:t xml:space="preserve"> - Imported by PID</w:t>
+      </w:r>
+    </w:p>
+    <w:p>
+      <w:pPr>
+        <w:widowControl w:val="0"/>
+        <w:autoSpaceDE w:val="0"/>
+        <w:autoSpaceDN w:val="0"/>
+        <w:adjustRightInd w:val="0"/>
+        <w:rPr>
+          <w:rFonts w:ascii="Monaco" w:hAnsi="Monaco" w:cs="Monaco"/>
+          <w:sz w:val="16"/>
+          <w:szCs w:val="16"/>
+        </w:rPr>
+      </w:pPr>
+    </w:p>
+    <w:p>
+      <w:pPr>
+        <w:widowControl w:val="0"/>
+        <w:autoSpaceDE w:val="0"/>
+        <w:autoSpaceDN w:val="0"/>
+        <w:adjustRightInd w:val="0"/>
+        <w:rPr>
+          <w:rFonts w:ascii="Monaco" w:hAnsi="Monaco" w:cs="Monaco"/>
+          <w:sz w:val="16"/>
+          <w:szCs w:val="16"/>
+        </w:rPr>
+      </w:pPr>
+      <w:r>
+        <w:rPr>
+          <w:rFonts w:ascii="Monaco" w:hAnsi="Monaco" w:cs="Monaco"/>
+          <w:color w:val="000000"/>
+          <w:sz w:val="16"/>
+          <w:szCs w:val="16"/>
+        </w:rPr>
+        <w:t>Total interactions from reactions: 0</w:t>
+      </w:r>
+    </w:p>
+    <w:p>
+      <w:pPr>
+        <w:widowControl w:val="0"/>
+        <w:autoSpaceDE w:val="0"/>
+        <w:autoSpaceDN w:val="0"/>
+        <w:adjustRightInd w:val="0"/>
+        <w:rPr>
+          <w:rFonts w:ascii="Monaco" w:hAnsi="Monaco" w:cs="Monaco"/>
+          <w:sz w:val="16"/>
+          <w:szCs w:val="16"/>
+        </w:rPr>
+      </w:pPr>
+      <w:r>
+        <w:rPr>
+          <w:rFonts w:ascii="Monaco" w:hAnsi="Monaco" w:cs="Monaco"/>
+          <w:color w:val="000000"/>
+          <w:sz w:val="16"/>
+          <w:szCs w:val="16"/>
+        </w:rPr>
+        <w:t>Time for looping: 207</w:t>
+      </w:r>
+    </w:p>
+    <w:p>
+      <w:pPr>
+        <w:widowControl w:val="0"/>
+        <w:autoSpaceDE w:val="0"/>
+        <w:autoSpaceDN w:val="0"/>
+        <w:adjustRightInd w:val="0"/>
+        <w:rPr>
+          <w:rFonts w:ascii="Monaco" w:hAnsi="Monaco" w:cs="Monaco"/>
+          <w:sz w:val="16"/>
+          <w:szCs w:val="16"/>
+        </w:rPr>
+      </w:pPr>
+      <w:r>
+        <w:rPr>
+          <w:rFonts w:ascii="Monaco" w:hAnsi="Monaco" w:cs="Monaco"/>
+          <w:color w:val="000000"/>
+          <w:sz w:val="16"/>
+          <w:szCs w:val="16"/>
+        </w:rPr>
+        <w:t xml:space="preserve">Total interactions from </w:t>
+      </w:r>
+      <w:proofErr w:type="spellStart"/>
+      <w:r>
+        <w:rPr>
+          <w:rFonts w:ascii="Monaco" w:hAnsi="Monaco" w:cs="Monaco"/>
+          <w:color w:val="000000"/>
+          <w:sz w:val="16"/>
+          <w:szCs w:val="16"/>
+        </w:rPr>
+        <w:t>Reactome</w:t>
+      </w:r>
+      <w:proofErr w:type="spellEnd"/>
+      <w:r>
+        <w:rPr>
+          <w:rFonts w:ascii="Monaco" w:hAnsi="Monaco" w:cs="Monaco"/>
+          <w:color w:val="000000"/>
+          <w:sz w:val="16"/>
+          <w:szCs w:val="16"/>
+        </w:rPr>
+        <w:t>: 2159</w:t>
+      </w:r>
+    </w:p>
+    <w:p>
+      <w:pPr>
+        <w:widowControl w:val="0"/>
+        <w:autoSpaceDE w:val="0"/>
+        <w:autoSpaceDN w:val="0"/>
+        <w:adjustRightInd w:val="0"/>
+        <w:rPr>
+          <w:rFonts w:ascii="Monaco" w:hAnsi="Monaco" w:cs="Monaco"/>
+          <w:sz w:val="16"/>
+          <w:szCs w:val="16"/>
+        </w:rPr>
+      </w:pPr>
+      <w:r>
+        <w:rPr>
+          <w:rFonts w:ascii="Monaco" w:hAnsi="Monaco" w:cs="Monaco"/>
+          <w:color w:val="000000"/>
+          <w:sz w:val="16"/>
+          <w:szCs w:val="16"/>
+        </w:rPr>
+        <w:t>Total interactions from Interaction Event: 57359</w:t>
+      </w:r>
+    </w:p>
+    <w:p>
+      <w:pPr>
+        <w:widowControl w:val="0"/>
+        <w:autoSpaceDE w:val="0"/>
+        <w:autoSpaceDN w:val="0"/>
+        <w:adjustRightInd w:val="0"/>
+        <w:rPr>
+          <w:rFonts w:ascii="Monaco" w:hAnsi="Monaco" w:cs="Monaco"/>
+          <w:sz w:val="16"/>
+          <w:szCs w:val="16"/>
+        </w:rPr>
+      </w:pPr>
+      <w:r>
+        <w:rPr>
+          <w:rFonts w:ascii="Monaco" w:hAnsi="Monaco" w:cs="Monaco"/>
+          <w:color w:val="000000"/>
+          <w:sz w:val="16"/>
+          <w:szCs w:val="16"/>
+        </w:rPr>
+        <w:t>After filtering: 59079</w:t>
+      </w:r>
+    </w:p>
+    <w:p>
+      <w:pPr>
+        <w:widowControl w:val="0"/>
+        <w:autoSpaceDE w:val="0"/>
+        <w:autoSpaceDN w:val="0"/>
+        <w:adjustRightInd w:val="0"/>
+        <w:rPr>
+          <w:rFonts w:ascii="Monaco" w:hAnsi="Monaco" w:cs="Monaco"/>
+          <w:sz w:val="16"/>
+          <w:szCs w:val="16"/>
+        </w:rPr>
+      </w:pPr>
+      <w:r>
+        <w:rPr>
+          <w:rFonts w:ascii="Monaco" w:hAnsi="Monaco" w:cs="Monaco"/>
+          <w:color w:val="000000"/>
+          <w:sz w:val="16"/>
+          <w:szCs w:val="16"/>
+        </w:rPr>
+        <w:t>Before sequence consolidating: 59079</w:t>
+      </w:r>
+    </w:p>
+    <w:p>
+      <w:pPr>
+        <w:widowControl w:val="0"/>
+        <w:autoSpaceDE w:val="0"/>
+        <w:autoSpaceDN w:val="0"/>
+        <w:adjustRightInd w:val="0"/>
+        <w:rPr>
+          <w:rFonts w:ascii="Monaco" w:hAnsi="Monaco" w:cs="Monaco"/>
+          <w:sz w:val="16"/>
+          <w:szCs w:val="16"/>
+        </w:rPr>
+      </w:pPr>
+      <w:r>
+        <w:rPr>
+          <w:rFonts w:ascii="Monaco" w:hAnsi="Monaco" w:cs="Monaco"/>
+          <w:color w:val="000000"/>
+          <w:sz w:val="16"/>
+          <w:szCs w:val="16"/>
+        </w:rPr>
+        <w:t>After sequence consolidating: 48819</w:t>
+      </w:r>
+    </w:p>
+    <w:p>
+      <w:pPr>
+        <w:widowControl w:val="0"/>
+        <w:autoSpaceDE w:val="0"/>
+        <w:autoSpaceDN w:val="0"/>
+        <w:adjustRightInd w:val="0"/>
+        <w:rPr>
+          <w:rFonts w:ascii="Monaco" w:hAnsi="Monaco" w:cs="Monaco"/>
+          <w:sz w:val="16"/>
+          <w:szCs w:val="16"/>
+        </w:rPr>
+      </w:pPr>
+      <w:r>
+        <w:rPr>
+          <w:rFonts w:ascii="Monaco" w:hAnsi="Monaco" w:cs="Monaco"/>
+          <w:color w:val="000000"/>
+          <w:sz w:val="16"/>
+          <w:szCs w:val="16"/>
+        </w:rPr>
+        <w:t xml:space="preserve">Done data source: </w:t>
+      </w:r>
+      <w:proofErr w:type="spellStart"/>
+      <w:r>
+        <w:rPr>
+          <w:rFonts w:ascii="Monaco" w:hAnsi="Monaco" w:cs="Monaco"/>
+          <w:color w:val="000000"/>
+          <w:sz w:val="16"/>
+          <w:szCs w:val="16"/>
+        </w:rPr>
+        <w:t>Kegg</w:t>
+      </w:r>
+      <w:proofErr w:type="spellEnd"/>
+    </w:p>
+    <w:p>
+      <w:pPr>
+        <w:widowControl w:val="0"/>
+        <w:autoSpaceDE w:val="0"/>
+        <w:autoSpaceDN w:val="0"/>
+        <w:adjustRightInd w:val="0"/>
+        <w:rPr>
+          <w:rFonts w:ascii="Monaco" w:hAnsi="Monaco" w:cs="Monaco"/>
+          <w:sz w:val="16"/>
+          <w:szCs w:val="16"/>
+        </w:rPr>
+      </w:pPr>
+    </w:p>
+    <w:p>
+      <w:pPr>
+        <w:widowControl w:val="0"/>
+        <w:autoSpaceDE w:val="0"/>
+        <w:autoSpaceDN w:val="0"/>
+        <w:adjustRightInd w:val="0"/>
+        <w:rPr>
+          <w:rFonts w:ascii="Monaco" w:hAnsi="Monaco" w:cs="Monaco"/>
+          <w:sz w:val="16"/>
+          <w:szCs w:val="16"/>
+        </w:rPr>
+      </w:pPr>
+      <w:r>
+        <w:rPr>
+          <w:rFonts w:ascii="Monaco" w:hAnsi="Monaco" w:cs="Monaco"/>
+          <w:color w:val="000000"/>
+          <w:sz w:val="16"/>
+          <w:szCs w:val="16"/>
+        </w:rPr>
+        <w:t>Total interactions from reactions: 0</w:t>
+      </w:r>
+    </w:p>
+    <w:p>
+      <w:pPr>
+        <w:widowControl w:val="0"/>
+        <w:autoSpaceDE w:val="0"/>
+        <w:autoSpaceDN w:val="0"/>
+        <w:adjustRightInd w:val="0"/>
+        <w:rPr>
+          <w:rFonts w:ascii="Monaco" w:hAnsi="Monaco" w:cs="Monaco"/>
+          <w:sz w:val="16"/>
+          <w:szCs w:val="16"/>
+        </w:rPr>
+      </w:pPr>
+      <w:r>
+        <w:rPr>
+          <w:rFonts w:ascii="Monaco" w:hAnsi="Monaco" w:cs="Monaco"/>
+          <w:color w:val="000000"/>
+          <w:sz w:val="16"/>
+          <w:szCs w:val="16"/>
+        </w:rPr>
+        <w:t>Time for looping: 0</w:t>
+      </w:r>
+    </w:p>
+    <w:p>
+      <w:pPr>
+        <w:widowControl w:val="0"/>
+        <w:autoSpaceDE w:val="0"/>
+        <w:autoSpaceDN w:val="0"/>
+        <w:adjustRightInd w:val="0"/>
+        <w:rPr>
+          <w:rFonts w:ascii="Monaco" w:hAnsi="Monaco" w:cs="Monaco"/>
+          <w:sz w:val="16"/>
+          <w:szCs w:val="16"/>
+        </w:rPr>
+      </w:pPr>
+      <w:r>
+        <w:rPr>
+          <w:rFonts w:ascii="Monaco" w:hAnsi="Monaco" w:cs="Monaco"/>
+          <w:color w:val="000000"/>
+          <w:sz w:val="16"/>
+          <w:szCs w:val="16"/>
+        </w:rPr>
+        <w:t xml:space="preserve">Total interactions from </w:t>
+      </w:r>
+      <w:proofErr w:type="spellStart"/>
+      <w:r>
+        <w:rPr>
+          <w:rFonts w:ascii="Monaco" w:hAnsi="Monaco" w:cs="Monaco"/>
+          <w:color w:val="000000"/>
+          <w:sz w:val="16"/>
+          <w:szCs w:val="16"/>
+        </w:rPr>
+        <w:t>Reactome</w:t>
+      </w:r>
+      <w:proofErr w:type="spellEnd"/>
+      <w:r>
+        <w:rPr>
+          <w:rFonts w:ascii="Monaco" w:hAnsi="Monaco" w:cs="Monaco"/>
+          <w:color w:val="000000"/>
+          <w:sz w:val="16"/>
+          <w:szCs w:val="16"/>
+        </w:rPr>
+        <w:t>: 0</w:t>
+      </w:r>
+    </w:p>
+    <w:p>
+      <w:pPr>
+        <w:widowControl w:val="0"/>
+        <w:autoSpaceDE w:val="0"/>
+        <w:autoSpaceDN w:val="0"/>
+        <w:adjustRightInd w:val="0"/>
+        <w:rPr>
+          <w:rFonts w:ascii="Monaco" w:hAnsi="Monaco" w:cs="Monaco"/>
+          <w:sz w:val="16"/>
+          <w:szCs w:val="16"/>
+        </w:rPr>
+      </w:pPr>
+      <w:r>
+        <w:rPr>
+          <w:rFonts w:ascii="Monaco" w:hAnsi="Monaco" w:cs="Monaco"/>
+          <w:color w:val="000000"/>
+          <w:sz w:val="16"/>
+          <w:szCs w:val="16"/>
+        </w:rPr>
+        <w:t>Total interactions from Interaction Event: 2858</w:t>
+      </w:r>
+    </w:p>
+    <w:p>
+      <w:pPr>
+        <w:widowControl w:val="0"/>
+        <w:autoSpaceDE w:val="0"/>
+        <w:autoSpaceDN w:val="0"/>
+        <w:adjustRightInd w:val="0"/>
+        <w:rPr>
+          <w:rFonts w:ascii="Monaco" w:hAnsi="Monaco" w:cs="Monaco"/>
+          <w:sz w:val="16"/>
+          <w:szCs w:val="16"/>
+        </w:rPr>
+      </w:pPr>
+      <w:r>
+        <w:rPr>
+          <w:rFonts w:ascii="Monaco" w:hAnsi="Monaco" w:cs="Monaco"/>
+          <w:color w:val="000000"/>
+          <w:sz w:val="16"/>
+          <w:szCs w:val="16"/>
+        </w:rPr>
+        <w:t>After filtering: 2858</w:t>
+      </w:r>
+    </w:p>
+    <w:p>
+      <w:pPr>
+        <w:widowControl w:val="0"/>
+        <w:autoSpaceDE w:val="0"/>
+        <w:autoSpaceDN w:val="0"/>
+        <w:adjustRightInd w:val="0"/>
+        <w:rPr>
+          <w:rFonts w:ascii="Monaco" w:hAnsi="Monaco" w:cs="Monaco"/>
+          <w:sz w:val="16"/>
+          <w:szCs w:val="16"/>
+        </w:rPr>
+      </w:pPr>
+      <w:r>
+        <w:rPr>
+          <w:rFonts w:ascii="Monaco" w:hAnsi="Monaco" w:cs="Monaco"/>
+          <w:color w:val="000000"/>
+          <w:sz w:val="16"/>
+          <w:szCs w:val="16"/>
+        </w:rPr>
+        <w:t>Before sequence consolidating: 2858</w:t>
+      </w:r>
+    </w:p>
+    <w:p>
+      <w:pPr>
+        <w:widowControl w:val="0"/>
+        <w:autoSpaceDE w:val="0"/>
+        <w:autoSpaceDN w:val="0"/>
+        <w:adjustRightInd w:val="0"/>
+        <w:rPr>
+          <w:rFonts w:ascii="Monaco" w:hAnsi="Monaco" w:cs="Monaco"/>
+          <w:sz w:val="16"/>
+          <w:szCs w:val="16"/>
+        </w:rPr>
+      </w:pPr>
+      <w:r>
+        <w:rPr>
+          <w:rFonts w:ascii="Monaco" w:hAnsi="Monaco" w:cs="Monaco"/>
+          <w:color w:val="000000"/>
+          <w:sz w:val="16"/>
+          <w:szCs w:val="16"/>
+        </w:rPr>
+        <w:t>After sequence consolidating: 2858</w:t>
+      </w:r>
+    </w:p>
+    <w:p>
+      <w:pPr>
+        <w:rPr>
+          <w:rFonts w:ascii="Monaco" w:hAnsi="Monaco" w:cs="Monaco"/>
+          <w:color w:val="000000"/>
+          <w:sz w:val="16"/>
+          <w:szCs w:val="16"/>
+        </w:rPr>
+      </w:pPr>
+      <w:r>
+        <w:rPr>
+          <w:rFonts w:ascii="Monaco" w:hAnsi="Monaco" w:cs="Monaco"/>
+          <w:color w:val="000000"/>
+          <w:sz w:val="16"/>
+          <w:szCs w:val="16"/>
+        </w:rPr>
+        <w:t>Done data source: TRED</w:t>
+      </w:r>
+    </w:p>
+    <w:p/>
+    <w:p>
+      <w:pPr>
+        <w:pStyle w:val="ListParagraph"/>
+        <w:numPr>
+          <w:ilvl w:val="0"/>
+          <w:numId w:val="17"/>
+        </w:numPr>
+        <w:rPr>
+          <w:b/>
+        </w:rPr>
+      </w:pPr>
+      <w:proofErr w:type="spellStart"/>
+      <w:proofErr w:type="gramStart"/>
+      <w:r>
+        <w:rPr>
+          <w:b/>
+        </w:rPr>
         <w:t>prepareNBCFeatures</w:t>
       </w:r>
       <w:proofErr w:type="spellEnd"/>
       <w:proofErr w:type="gramEnd"/>
       <w:r>
+        <w:rPr>
+          <w:b/>
+        </w:rPr>
         <w:t>()</w:t>
       </w:r>
     </w:p>
@@ -24657,17 +25018,11 @@
       </w:r>
       <w:proofErr w:type="gramStart"/>
       <w:r>
-        <w:t xml:space="preserve">,  </w:t>
-      </w:r>
-      <w:r>
-        <w:t>resources</w:t>
+        <w:t>,  resources</w:t>
       </w:r>
       <w:proofErr w:type="gramEnd"/>
       <w:r>
-        <w:t>/ funcIntHibernate.cfg.xml</w:t>
-      </w:r>
-      <w:r>
-        <w:t xml:space="preserve"> , are correct:</w:t>
+        <w:t>/ funcIntHibernate.cfg.xml , are correct:</w:t>
       </w:r>
     </w:p>
     <w:p/>
@@ -26139,7 +26494,6 @@
           <w:szCs w:val="16"/>
         </w:rPr>
       </w:pPr>
-      <w:bookmarkStart w:id="0" w:name="_GoBack"/>
       <w:r>
         <w:rPr>
           <w:rFonts w:ascii="Courier" w:hAnsi="Courier"/>
@@ -26735,7 +27089,6 @@
       </w:r>
       <w:proofErr w:type="gramEnd"/>
     </w:p>
-    <w:bookmarkEnd w:id="0"/>
     <w:p/>
     <w:p/>
     <w:p>

</xml_diff>

<commit_message>
minor changes related to GO
</commit_message>
<xml_diff>
--- a/doc/ProceduresToBuildFINetwork_v2.docx
+++ b/doc/ProceduresToBuildFINetwork_v2.docx
@@ -5007,6 +5007,38 @@
         </w:numPr>
       </w:pPr>
       <w:r>
+        <w:t xml:space="preserve">Another file, GO.terms_and_ids, will be used in converting BioPAX for BioCarta pathways, and be used for GO enrichment analysis for FI-plug-in. Download this file from this URL: </w:t>
+      </w:r>
+      <w:hyperlink r:id="rId18" w:history="1">
+        <w:r>
+          <w:rPr>
+            <w:rStyle w:val="Hyperlink"/>
+          </w:rPr>
+          <w:t>http://www.geneontology.org/doc/GO.terms_and_ids</w:t>
+        </w:r>
+      </w:hyperlink>
+      <w:r>
+        <w:t xml:space="preserve"> (use save as to create a file in the GO directory, see step 3).</w:t>
+      </w:r>
+      <w:r>
+        <w:t xml:space="preserve"> The file name should be “</w:t>
+      </w:r>
+      <w:r>
+        <w:t>GO.terms_and_ids.txt</w:t>
+      </w:r>
+      <w:r>
+        <w:t>”.</w:t>
+      </w:r>
+    </w:p>
+    <w:p>
+      <w:pPr>
+        <w:pStyle w:val="ListParagraph"/>
+        <w:numPr>
+          <w:ilvl w:val="0"/>
+          <w:numId w:val="13"/>
+        </w:numPr>
+      </w:pPr>
+      <w:r>
         <w:t xml:space="preserve">Modify the following value in </w:t>
       </w:r>
       <w:r>
@@ -5099,7 +5131,7 @@
       <w:r>
         <w:t xml:space="preserve">Download domain interaction file from pFam: go to pFam release ftp site, </w:t>
       </w:r>
-      <w:hyperlink r:id="rId18" w:history="1">
+      <w:hyperlink r:id="rId19" w:history="1">
         <w:r>
           <w:rPr>
             <w:rStyle w:val="Hyperlink"/>
@@ -5275,8 +5307,6 @@
       <w:r>
         <w:t>Note: It is suggested to copy all logging output from Eclipse in a file for future reference.</w:t>
       </w:r>
-      <w:bookmarkStart w:id="0" w:name="_GoBack"/>
-      <w:bookmarkEnd w:id="0"/>
     </w:p>
     <w:p/>
     <w:p>
@@ -5584,7 +5614,7 @@
         <w:tab/>
         <w:t xml:space="preserve">5). We use KGML to import KEGG pathways. However, many complexes have not been described in KGML files. So interactions from these complexes cannot be extracted. For example, see complex HAP1-HTT-Dyneim-Dunactin in Huntington’s disease pathway: </w:t>
       </w:r>
-      <w:hyperlink r:id="rId19" w:history="1">
+      <w:hyperlink r:id="rId20" w:history="1">
         <w:r>
           <w:rPr>
             <w:rStyle w:val="Hyperlink"/>
@@ -5619,7 +5649,30 @@
         <w:t xml:space="preserve">7). For converting the BioCarta pathways in the NCI-PID pathway, </w:t>
       </w:r>
       <w:r>
-        <w:t>an old GO.terms_and_ids.txt in the resource folder has been used. This may be fine since the biocarta file is pretty old itself.</w:t>
+        <w:t xml:space="preserve">an </w:t>
+      </w:r>
+      <w:r>
+        <w:t xml:space="preserve">file called </w:t>
+      </w:r>
+      <w:r>
+        <w:t>GO.terms_and_ids.txt in the resource folder has been used</w:t>
+      </w:r>
+      <w:r>
+        <w:t>, which is required by BioPAXToReactomeConverter in another project, PathwayExchange</w:t>
+      </w:r>
+      <w:r>
+        <w:t xml:space="preserve">. This </w:t>
+      </w:r>
+      <w:r>
+        <w:t xml:space="preserve">file will be copied </w:t>
+      </w:r>
+      <w:r>
+        <w:t>from the GO directory to the resources directory so that an updated version can be used</w:t>
+      </w:r>
+      <w:bookmarkStart w:id="0" w:name="_GoBack"/>
+      <w:bookmarkEnd w:id="0"/>
+      <w:r>
+        <w:t>.</w:t>
       </w:r>
     </w:p>
     <w:p>
@@ -17651,7 +17704,7 @@
                     </pic:cNvPicPr>
                   </pic:nvPicPr>
                   <pic:blipFill>
-                    <a:blip r:embed="rId20">
+                    <a:blip r:embed="rId21">
                       <a:extLst>
                         <a:ext uri="{28A0092B-C50C-407E-A947-70E740481C1C}">
                           <a14:useLocalDpi xmlns:a14="http://schemas.microsoft.com/office/drawing/2010/main" val="0"/>
@@ -17745,7 +17798,7 @@
                     </pic:cNvPicPr>
                   </pic:nvPicPr>
                   <pic:blipFill>
-                    <a:blip r:embed="rId21">
+                    <a:blip r:embed="rId22">
                       <a:extLst>
                         <a:ext uri="{28A0092B-C50C-407E-A947-70E740481C1C}">
                           <a14:useLocalDpi xmlns:a14="http://schemas.microsoft.com/office/drawing/2010/main" val="0"/>

</xml_diff>

<commit_message>
added several notes for setting up web site
</commit_message>
<xml_diff>
--- a/doc/ProceduresToBuildFINetwork_v2.docx
+++ b/doc/ProceduresToBuildFINetwork_v2.docx
@@ -19959,13 +19959,49 @@
     <w:p/>
     <w:p>
       <w:r>
-        <w:t>Note: these two values in the build.xml should be modified before running ant, version and buildDate.</w:t>
-      </w:r>
-    </w:p>
-    <w:p>
+        <w:t>Note</w:t>
+      </w:r>
+      <w:r>
+        <w:t>s</w:t>
+      </w:r>
+      <w:r>
+        <w:t xml:space="preserve">: </w:t>
+      </w:r>
+      <w:r>
+        <w:t>1). T</w:t>
+      </w:r>
+      <w:r>
+        <w:t>hese two values in the build.xml should be modified before running ant, version and buildDate.</w:t>
+      </w:r>
+    </w:p>
+    <w:p>
+      <w:r>
+        <w:tab/>
+        <w:t xml:space="preserve">2). </w:t>
+      </w:r>
+      <w:r>
+        <w:t>There is a bug in the current version of the build code. The generated mysqldump file for the _</w:t>
+      </w:r>
+      <w:r>
+        <w:rPr>
+          <w:i/>
+          <w:iCs/>
+        </w:rPr>
+        <w:t>plus</w:t>
+      </w:r>
+      <w:r>
+        <w:t>_i database has corrupted the Ontology table. You may have to fix this table by re-install a correct version of Ontology table from gk_central.</w:t>
+      </w:r>
+    </w:p>
+    <w:p>
+      <w:r>
+        <w:tab/>
+        <w:t xml:space="preserve">3). In order to view instances for newly added classes (Interaction and TargettedInteraction), the Ontology table needs to be modified by using a Perl script called updateDatabase.pl in the script folder. However, in order to use this script, a new Protégé project should be created by downloading a project file from gk_central in the web site, adding a new attribute dataSource, and two new classes (Interaction and TargettedInteraction). Please follow the database model in the curator tool to make changes. </w:t>
+      </w:r>
       <w:bookmarkStart w:id="0" w:name="_GoBack"/>
       <w:bookmarkEnd w:id="0"/>
     </w:p>
+    <w:p/>
     <w:p>
       <w:pPr>
         <w:jc w:val="center"/>
@@ -22122,6 +22158,17 @@
       <w:u w:val="single"/>
     </w:rPr>
   </w:style>
+  <w:style w:type="character" w:styleId="Emphasis">
+    <w:name w:val="Emphasis"/>
+    <w:basedOn w:val="DefaultParagraphFont"/>
+    <w:uiPriority w:val="20"/>
+    <w:qFormat/>
+    <w:rsid w:val="009D4003"/>
+    <w:rPr>
+      <w:i/>
+      <w:iCs/>
+    </w:rPr>
+  </w:style>
 </w:styles>
 </file>
 
@@ -22383,6 +22430,17 @@
     <w:rPr>
       <w:color w:val="800080" w:themeColor="followedHyperlink"/>
       <w:u w:val="single"/>
+    </w:rPr>
+  </w:style>
+  <w:style w:type="character" w:styleId="Emphasis">
+    <w:name w:val="Emphasis"/>
+    <w:basedOn w:val="DefaultParagraphFont"/>
+    <w:uiPriority w:val="20"/>
+    <w:qFormat/>
+    <w:rsid w:val="009D4003"/>
+    <w:rPr>
+      <w:i/>
+      <w:iCs/>
     </w:rPr>
   </w:style>
 </w:styles>

</xml_diff>

<commit_message>
added a note for the ENOCDE TF/Target interactions
</commit_message>
<xml_diff>
--- a/doc/ProceduresToBuildFINetwork_v2.docx
+++ b/doc/ProceduresToBuildFINetwork_v2.docx
@@ -3509,16 +3509,21 @@
         <w:t>-targets.rtpj</w:t>
       </w:r>
     </w:p>
-    <w:p>
-      <w:pPr>
-        <w:rPr>
-          <w:b/>
-          <w:sz w:val="28"/>
-          <w:szCs w:val="28"/>
-          <w:u w:val="single"/>
-        </w:rPr>
-      </w:pPr>
-    </w:p>
+    <w:p/>
+    <w:p>
+      <w:r>
+        <w:t>Note:</w:t>
+      </w:r>
+      <w:r>
+        <w:t xml:space="preserve"> There are many TF/Target interactions in the original ENCODE project release. However, many of them may not be related to actual biological functions since they are physical interactions basically. We use a simple filter to pick up TF/Target interactions that are supported by gene co-expression and/or GO BP annotation sharing.</w:t>
+      </w:r>
+      <w:bookmarkStart w:id="0" w:name="_GoBack"/>
+      <w:bookmarkEnd w:id="0"/>
+      <w:r>
+        <w:t xml:space="preserve"> </w:t>
+      </w:r>
+    </w:p>
+    <w:p/>
     <w:p>
       <w:pPr>
         <w:rPr>
@@ -19998,8 +20003,6 @@
         <w:tab/>
         <w:t xml:space="preserve">3). In order to view instances for newly added classes (Interaction and TargettedInteraction), the Ontology table needs to be modified by using a Perl script called updateDatabase.pl in the script folder. However, in order to use this script, a new Protégé project should be created by downloading a project file from gk_central in the web site, adding a new attribute dataSource, and two new classes (Interaction and TargettedInteraction). Please follow the database model in the curator tool to make changes. </w:t>
       </w:r>
-      <w:bookmarkStart w:id="0" w:name="_GoBack"/>
-      <w:bookmarkEnd w:id="0"/>
     </w:p>
     <w:p/>
     <w:p>

</xml_diff>

<commit_message>
latest resources and code for release 2016
</commit_message>
<xml_diff>
--- a/doc/ProceduresToBuildFINetwork_v2.docx
+++ b/doc/ProceduresToBuildFINetwork_v2.docx
@@ -39,7 +39,15 @@
     </w:p>
     <w:p>
       <w:r>
-        <w:t>The project used to build the FI network is programmed in Java. Eclipse has been used for all Java related programming. For this project, we have not built a project that can run independent of Eclipse. So you need to download Ecli</w:t>
+        <w:t xml:space="preserve">The project used to build the FI network is programmed in Java. Eclipse has been used for all Java related programming. For this project, we have not built a project that can run independent of Eclipse. </w:t>
+      </w:r>
+      <w:proofErr w:type="gramStart"/>
+      <w:r>
+        <w:t>So</w:t>
+      </w:r>
+      <w:proofErr w:type="gramEnd"/>
+      <w:r>
+        <w:t xml:space="preserve"> you need to download Ecli</w:t>
       </w:r>
       <w:r>
         <w:t>pse from http://www.eclipse.org</w:t>
@@ -111,7 +119,15 @@
         <w:t xml:space="preserve">The configuration file </w:t>
       </w:r>
       <w:r>
-        <w:t xml:space="preserve">(file name: configuration.prop) </w:t>
+        <w:t xml:space="preserve">(file name: </w:t>
+      </w:r>
+      <w:proofErr w:type="gramStart"/>
+      <w:r>
+        <w:t>configuration.prop</w:t>
+      </w:r>
+      <w:proofErr w:type="gramEnd"/>
+      <w:r>
+        <w:t xml:space="preserve">) </w:t>
       </w:r>
       <w:r>
         <w:t xml:space="preserve">in the resources folder is used to configure files and some parameters used by the project. Make sure these </w:t>
@@ -215,7 +231,15 @@
         <w:t xml:space="preserve">s described in Figure 1. </w:t>
       </w:r>
       <w:r>
-        <w:t xml:space="preserve">Some changes may be made version by version. So the following Figure may be updated periodically. </w:t>
+        <w:t xml:space="preserve">Some changes may be made version by version. </w:t>
+      </w:r>
+      <w:proofErr w:type="gramStart"/>
+      <w:r>
+        <w:t>So</w:t>
+      </w:r>
+      <w:proofErr w:type="gramEnd"/>
+      <w:r>
+        <w:t xml:space="preserve"> the following Figure may be updated periodically. </w:t>
       </w:r>
     </w:p>
     <w:p/>
@@ -549,7 +573,25 @@
           <w:color w:val="000000" w:themeColor="text1"/>
           <w:u w:val="none"/>
         </w:rPr>
-        <w:t>: the file name should be called “uniprot_sprot_varsplic.fasta” after downloaded.</w:t>
+        <w:t>: the file name should be called “uniprot_sprot_</w:t>
+      </w:r>
+      <w:proofErr w:type="gramStart"/>
+      <w:r>
+        <w:rPr>
+          <w:rStyle w:val="Hyperlink"/>
+          <w:color w:val="000000" w:themeColor="text1"/>
+          <w:u w:val="none"/>
+        </w:rPr>
+        <w:t>varsplic.fasta</w:t>
+      </w:r>
+      <w:proofErr w:type="gramEnd"/>
+      <w:r>
+        <w:rPr>
+          <w:rStyle w:val="Hyperlink"/>
+          <w:color w:val="000000" w:themeColor="text1"/>
+          <w:u w:val="none"/>
+        </w:rPr>
+        <w:t>” after downloaded.</w:t>
       </w:r>
     </w:p>
     <w:p/>
@@ -745,35 +787,56 @@
           <w:sz w:val="20"/>
           <w:szCs w:val="20"/>
         </w:rPr>
-        <w:t>/h_sapiens.tb</w:t>
-      </w:r>
-    </w:p>
-    <w:p>
-      <w:pPr>
+        <w:t>/h_</w:t>
+      </w:r>
+      <w:proofErr w:type="gramStart"/>
+      <w:r>
         <w:rPr>
           <w:rFonts w:ascii="Monaco" w:hAnsi="Monaco" w:cs="Monaco"/>
           <w:color w:val="2A00FF"/>
           <w:sz w:val="20"/>
           <w:szCs w:val="20"/>
         </w:rPr>
-      </w:pPr>
-      <w:r>
-        <w:rPr>
-          <w:rFonts w:ascii="Monaco" w:hAnsi="Monaco" w:cs="Monaco"/>
-          <w:color w:val="000000"/>
-          <w:sz w:val="20"/>
-          <w:szCs w:val="20"/>
-        </w:rPr>
-        <w:t>ENTREZ_TO_UNIPROT_MAP_FILE_NAME=</w:t>
-      </w:r>
-      <w:r>
+        <w:t>sapiens.tb</w:t>
+      </w:r>
+      <w:proofErr w:type="gramEnd"/>
+    </w:p>
+    <w:p>
+      <w:pPr>
         <w:rPr>
           <w:rFonts w:ascii="Monaco" w:hAnsi="Monaco" w:cs="Monaco"/>
           <w:color w:val="2A00FF"/>
           <w:sz w:val="20"/>
           <w:szCs w:val="20"/>
         </w:rPr>
-        <w:t>${DATA_SET_DIR}/</w:t>
+      </w:pPr>
+      <w:r>
+        <w:rPr>
+          <w:rFonts w:ascii="Monaco" w:hAnsi="Monaco" w:cs="Monaco"/>
+          <w:color w:val="000000"/>
+          <w:sz w:val="20"/>
+          <w:szCs w:val="20"/>
+        </w:rPr>
+        <w:t>ENTREZ_TO_UNIPROT_MAP_FILE_NAME=</w:t>
+      </w:r>
+      <w:r>
+        <w:rPr>
+          <w:rFonts w:ascii="Monaco" w:hAnsi="Monaco" w:cs="Monaco"/>
+          <w:color w:val="2A00FF"/>
+          <w:sz w:val="20"/>
+          <w:szCs w:val="20"/>
+        </w:rPr>
+        <w:t>${DATA_SET_</w:t>
+      </w:r>
+      <w:proofErr w:type="gramStart"/>
+      <w:r>
+        <w:rPr>
+          <w:rFonts w:ascii="Monaco" w:hAnsi="Monaco" w:cs="Monaco"/>
+          <w:color w:val="2A00FF"/>
+          <w:sz w:val="20"/>
+          <w:szCs w:val="20"/>
+        </w:rPr>
+        <w:t>DIR}/</w:t>
       </w:r>
       <w:r>
         <w:rPr>
@@ -803,6 +866,7 @@
         </w:rPr>
         <w:t>/EntrezToUniProt.txt</w:t>
       </w:r>
+      <w:proofErr w:type="gramEnd"/>
     </w:p>
     <w:p>
       <w:pPr>
@@ -931,36 +995,113 @@
         <w:rPr>
           <w:i/>
         </w:rPr>
+        <w:t>{release_</w:t>
+      </w:r>
+      <w:proofErr w:type="gramStart"/>
+      <w:r>
+        <w:rPr>
+          <w:i/>
+        </w:rPr>
+        <w:t>number}</w:t>
+      </w:r>
+      <w:r>
+        <w:rPr>
+          <w:i/>
+        </w:rPr>
+        <w:t>_</w:t>
+      </w:r>
+      <w:proofErr w:type="gramEnd"/>
+      <w:r>
+        <w:rPr>
+          <w:i/>
+        </w:rPr>
+        <w:t>myisam (this db name should be changed for the latest version) &gt;</w:t>
+      </w:r>
+      <w:r>
+        <w:rPr>
+          <w:i/>
+        </w:rPr>
+        <w:t xml:space="preserve"> </w:t>
+      </w:r>
+      <w:r>
+        <w:rPr>
+          <w:i/>
+        </w:rPr>
+        <w:t>test_slice_</w:t>
+      </w:r>
+      <w:r>
+        <w:rPr>
+          <w:i/>
+        </w:rPr>
         <w:t>{release_number}</w:t>
       </w:r>
       <w:r>
         <w:rPr>
           <w:i/>
         </w:rPr>
-        <w:t>_myisam (this db name should be changed for the latest version) &gt;</w:t>
+        <w:t>_myisam</w:t>
       </w:r>
       <w:r>
         <w:rPr>
           <w:i/>
         </w:rPr>
-        <w:t xml:space="preserve"> </w:t>
-      </w:r>
-      <w:r>
+        <w:t>.sql</w:t>
+      </w:r>
+    </w:p>
+    <w:p/>
+    <w:p>
+      <w:r>
+        <w:t>You will be asked to enter your mysql password. Replace text in {} by correct values.</w:t>
+      </w:r>
+    </w:p>
+    <w:p/>
+    <w:p>
+      <w:r>
+        <w:t>If you want to do build at your local computer, zip the generate</w:t>
+      </w:r>
+      <w:r>
+        <w:t>d</w:t>
+      </w:r>
+      <w:r>
+        <w:t xml:space="preserve"> sql dump as following:</w:t>
+      </w:r>
+    </w:p>
+    <w:p/>
+    <w:p>
+      <w:pPr>
         <w:rPr>
           <w:i/>
         </w:rPr>
+      </w:pPr>
+      <w:r>
+        <w:rPr>
+          <w:i/>
+        </w:rPr>
+        <w:t xml:space="preserve">jar –Mcvf </w:t>
+      </w:r>
+      <w:r>
+        <w:rPr>
+          <w:i/>
+        </w:rPr>
         <w:t>test_slice_</w:t>
       </w:r>
       <w:r>
         <w:rPr>
           <w:i/>
         </w:rPr>
-        <w:t>{release_number}</w:t>
-      </w:r>
+        <w:t>{release_</w:t>
+      </w:r>
+      <w:proofErr w:type="gramStart"/>
       <w:r>
         <w:rPr>
           <w:i/>
         </w:rPr>
+        <w:t>number}</w:t>
+      </w:r>
+      <w:r>
+        <w:rPr>
+          <w:i/>
+        </w:rPr>
         <w:t>_myisam</w:t>
       </w:r>
       <w:r>
@@ -969,62 +1110,7 @@
         </w:rPr>
         <w:t>.sql</w:t>
       </w:r>
-    </w:p>
-    <w:p/>
-    <w:p>
-      <w:r>
-        <w:t>You will be asked to enter your mysql password. Replace text in {} by correct values.</w:t>
-      </w:r>
-    </w:p>
-    <w:p/>
-    <w:p>
-      <w:r>
-        <w:t>If you want to do build at your local computer, zip the generate</w:t>
-      </w:r>
-      <w:r>
-        <w:t>d</w:t>
-      </w:r>
-      <w:r>
-        <w:t xml:space="preserve"> sql dump as following:</w:t>
-      </w:r>
-    </w:p>
-    <w:p/>
-    <w:p>
-      <w:pPr>
-        <w:rPr>
-          <w:i/>
-        </w:rPr>
-      </w:pPr>
-      <w:r>
-        <w:rPr>
-          <w:i/>
-        </w:rPr>
-        <w:t xml:space="preserve">jar –Mcvf </w:t>
-      </w:r>
-      <w:r>
-        <w:rPr>
-          <w:i/>
-        </w:rPr>
-        <w:t>test_slice_</w:t>
-      </w:r>
-      <w:r>
-        <w:rPr>
-          <w:i/>
-        </w:rPr>
-        <w:t>{release_number}</w:t>
-      </w:r>
-      <w:r>
-        <w:rPr>
-          <w:i/>
-        </w:rPr>
-        <w:t>_myisam</w:t>
-      </w:r>
-      <w:r>
-        <w:rPr>
-          <w:i/>
-        </w:rPr>
-        <w:t>.sql</w:t>
-      </w:r>
+      <w:proofErr w:type="gramEnd"/>
       <w:r>
         <w:rPr>
           <w:i/>
@@ -1126,12 +1212,19 @@
         <w:rPr>
           <w:i/>
         </w:rPr>
-        <w:t>{release_number}</w:t>
-      </w:r>
+        <w:t>{release_</w:t>
+      </w:r>
+      <w:proofErr w:type="gramStart"/>
       <w:r>
         <w:rPr>
           <w:i/>
         </w:rPr>
+        <w:t>number}</w:t>
+      </w:r>
+      <w:r>
+        <w:rPr>
+          <w:i/>
+        </w:rPr>
         <w:t>_myisam</w:t>
       </w:r>
       <w:r>
@@ -1140,6 +1233,7 @@
         </w:rPr>
         <w:t>.sql</w:t>
       </w:r>
+      <w:proofErr w:type="gramEnd"/>
     </w:p>
     <w:p/>
     <w:p>
@@ -1176,7 +1270,21 @@
         <w:rPr>
           <w:i/>
         </w:rPr>
-        <w:t>_{release_number}_plus_i;</w:t>
+        <w:t>_{release_</w:t>
+      </w:r>
+      <w:proofErr w:type="gramStart"/>
+      <w:r>
+        <w:rPr>
+          <w:i/>
+        </w:rPr>
+        <w:t>number}_</w:t>
+      </w:r>
+      <w:proofErr w:type="gramEnd"/>
+      <w:r>
+        <w:rPr>
+          <w:i/>
+        </w:rPr>
+        <w:t>plus_i;</w:t>
       </w:r>
     </w:p>
     <w:p/>
@@ -1214,25 +1322,39 @@
         <w:rPr>
           <w:i/>
         </w:rPr>
-        <w:t>mysql&gt; use reactome_{release_number}</w:t>
-      </w:r>
+        <w:t>mysql&gt; use reactome_{release_</w:t>
+      </w:r>
+      <w:proofErr w:type="gramStart"/>
       <w:r>
         <w:rPr>
           <w:i/>
         </w:rPr>
-        <w:t>_plus_i;</w:t>
-      </w:r>
-    </w:p>
-    <w:p>
-      <w:pPr>
+        <w:t>number}</w:t>
+      </w:r>
+      <w:r>
         <w:rPr>
           <w:i/>
         </w:rPr>
-      </w:pPr>
+        <w:t>_</w:t>
+      </w:r>
+      <w:proofErr w:type="gramEnd"/>
       <w:r>
         <w:rPr>
           <w:i/>
         </w:rPr>
+        <w:t>plus_i;</w:t>
+      </w:r>
+    </w:p>
+    <w:p>
+      <w:pPr>
+        <w:rPr>
+          <w:i/>
+        </w:rPr>
+      </w:pPr>
+      <w:r>
+        <w:rPr>
+          <w:i/>
+        </w:rPr>
         <w:t xml:space="preserve">mysql&gt; source </w:t>
       </w:r>
       <w:r>
@@ -1245,12 +1367,19 @@
         <w:rPr>
           <w:i/>
         </w:rPr>
-        <w:t>{release_number}</w:t>
-      </w:r>
+        <w:t>{release_</w:t>
+      </w:r>
+      <w:proofErr w:type="gramStart"/>
       <w:r>
         <w:rPr>
           <w:i/>
         </w:rPr>
+        <w:t>number}</w:t>
+      </w:r>
+      <w:r>
+        <w:rPr>
+          <w:i/>
+        </w:rPr>
         <w:t>_myisam</w:t>
       </w:r>
       <w:r>
@@ -1259,6 +1388,7 @@
         </w:rPr>
         <w:t>.sql</w:t>
       </w:r>
+      <w:proofErr w:type="gramEnd"/>
     </w:p>
     <w:p/>
     <w:p>
@@ -1495,7 +1625,15 @@
         </w:numPr>
       </w:pPr>
       <w:r>
-        <w:t>Modify the loaded Reactome slice database by running JUnit methods in class org.reactome.data.</w:t>
+        <w:t xml:space="preserve">Modify the loaded Reactome slice database by running JUnit methods in class </w:t>
+      </w:r>
+      <w:proofErr w:type="gramStart"/>
+      <w:r>
+        <w:t>org.reactome</w:t>
+      </w:r>
+      <w:proofErr w:type="gramEnd"/>
+      <w:r>
+        <w:t>.data.</w:t>
       </w:r>
       <w:r>
         <w:t xml:space="preserve"> </w:t>
@@ -1519,7 +1657,15 @@
         <w:t xml:space="preserve">For transaction protection, we need to use InnoDB. </w:t>
       </w:r>
       <w:r>
-        <w:t>Run JUnit method changeMyISAMToInnodb() in the class. You should see logging output as following:</w:t>
+        <w:t xml:space="preserve">Run JUnit method </w:t>
+      </w:r>
+      <w:proofErr w:type="gramStart"/>
+      <w:r>
+        <w:t>changeMyISAMToInnodb(</w:t>
+      </w:r>
+      <w:proofErr w:type="gramEnd"/>
+      <w:r>
+        <w:t>) in the class. You should see logging output as following:</w:t>
       </w:r>
     </w:p>
     <w:p/>
@@ -1542,48 +1688,108 @@
           <w:sz w:val="16"/>
           <w:szCs w:val="16"/>
         </w:rPr>
-        <w:t>2013-12-05 10:53:37,084 [main] INFO  org.reactome.data.ReactomeDatabaseModifier  - Drop full text index: Affiliation.address</w:t>
-      </w:r>
-    </w:p>
-    <w:p>
-      <w:pPr>
-        <w:widowControl w:val="0"/>
-        <w:autoSpaceDE w:val="0"/>
-        <w:autoSpaceDN w:val="0"/>
-        <w:adjustRightInd w:val="0"/>
-        <w:rPr>
-          <w:rFonts w:ascii="Monaco" w:hAnsi="Monaco" w:cs="Monaco"/>
-          <w:sz w:val="16"/>
-          <w:szCs w:val="16"/>
-        </w:rPr>
-      </w:pPr>
-      <w:r>
-        <w:rPr>
-          <w:rFonts w:ascii="Monaco" w:hAnsi="Monaco" w:cs="Monaco"/>
-          <w:color w:val="000000"/>
-          <w:sz w:val="16"/>
-          <w:szCs w:val="16"/>
-        </w:rPr>
-        <w:t>2013-12-05 10:53:37,318 [main] INFO  org.reactome.data.ReactomeDatabaseModifier  - Drop full text index: Affiliation_2_name.name</w:t>
-      </w:r>
-    </w:p>
-    <w:p>
-      <w:pPr>
-        <w:rPr>
-          <w:rFonts w:ascii="Monaco" w:hAnsi="Monaco" w:cs="Monaco"/>
-          <w:color w:val="000000"/>
-          <w:sz w:val="16"/>
-          <w:szCs w:val="16"/>
-        </w:rPr>
-      </w:pPr>
-      <w:r>
-        <w:rPr>
-          <w:rFonts w:ascii="Monaco" w:hAnsi="Monaco" w:cs="Monaco"/>
-          <w:color w:val="000000"/>
-          <w:sz w:val="16"/>
-          <w:szCs w:val="16"/>
-        </w:rPr>
-        <w:t>2013-12-05 10:53:37,442 [main] INFO  org.reactome.data.ReactomeDatabaseModifier  - Drop full text index: Book.ISBN</w:t>
+        <w:t xml:space="preserve">2013-12-05 10:53:37,084 [main] </w:t>
+      </w:r>
+      <w:proofErr w:type="gramStart"/>
+      <w:r>
+        <w:rPr>
+          <w:rFonts w:ascii="Monaco" w:hAnsi="Monaco" w:cs="Monaco"/>
+          <w:color w:val="000000"/>
+          <w:sz w:val="16"/>
+          <w:szCs w:val="16"/>
+        </w:rPr>
+        <w:t>INFO  org</w:t>
+      </w:r>
+      <w:proofErr w:type="gramEnd"/>
+      <w:r>
+        <w:rPr>
+          <w:rFonts w:ascii="Monaco" w:hAnsi="Monaco" w:cs="Monaco"/>
+          <w:color w:val="000000"/>
+          <w:sz w:val="16"/>
+          <w:szCs w:val="16"/>
+        </w:rPr>
+        <w:t>.reactome.data.ReactomeDatabaseModifier  - Drop full text index: Affiliation.address</w:t>
+      </w:r>
+    </w:p>
+    <w:p>
+      <w:pPr>
+        <w:widowControl w:val="0"/>
+        <w:autoSpaceDE w:val="0"/>
+        <w:autoSpaceDN w:val="0"/>
+        <w:adjustRightInd w:val="0"/>
+        <w:rPr>
+          <w:rFonts w:ascii="Monaco" w:hAnsi="Monaco" w:cs="Monaco"/>
+          <w:sz w:val="16"/>
+          <w:szCs w:val="16"/>
+        </w:rPr>
+      </w:pPr>
+      <w:r>
+        <w:rPr>
+          <w:rFonts w:ascii="Monaco" w:hAnsi="Monaco" w:cs="Monaco"/>
+          <w:color w:val="000000"/>
+          <w:sz w:val="16"/>
+          <w:szCs w:val="16"/>
+        </w:rPr>
+        <w:t xml:space="preserve">2013-12-05 10:53:37,318 [main] </w:t>
+      </w:r>
+      <w:proofErr w:type="gramStart"/>
+      <w:r>
+        <w:rPr>
+          <w:rFonts w:ascii="Monaco" w:hAnsi="Monaco" w:cs="Monaco"/>
+          <w:color w:val="000000"/>
+          <w:sz w:val="16"/>
+          <w:szCs w:val="16"/>
+        </w:rPr>
+        <w:t>INFO  org</w:t>
+      </w:r>
+      <w:proofErr w:type="gramEnd"/>
+      <w:r>
+        <w:rPr>
+          <w:rFonts w:ascii="Monaco" w:hAnsi="Monaco" w:cs="Monaco"/>
+          <w:color w:val="000000"/>
+          <w:sz w:val="16"/>
+          <w:szCs w:val="16"/>
+        </w:rPr>
+        <w:t>.reactome.data.ReactomeDatabaseModifier  - Drop full text index: Affiliation_2_name.name</w:t>
+      </w:r>
+    </w:p>
+    <w:p>
+      <w:pPr>
+        <w:rPr>
+          <w:rFonts w:ascii="Monaco" w:hAnsi="Monaco" w:cs="Monaco"/>
+          <w:color w:val="000000"/>
+          <w:sz w:val="16"/>
+          <w:szCs w:val="16"/>
+        </w:rPr>
+      </w:pPr>
+      <w:r>
+        <w:rPr>
+          <w:rFonts w:ascii="Monaco" w:hAnsi="Monaco" w:cs="Monaco"/>
+          <w:color w:val="000000"/>
+          <w:sz w:val="16"/>
+          <w:szCs w:val="16"/>
+        </w:rPr>
+        <w:t xml:space="preserve">2013-12-05 10:53:37,442 [main] </w:t>
+      </w:r>
+      <w:proofErr w:type="gramStart"/>
+      <w:r>
+        <w:rPr>
+          <w:rFonts w:ascii="Monaco" w:hAnsi="Monaco" w:cs="Monaco"/>
+          <w:color w:val="000000"/>
+          <w:sz w:val="16"/>
+          <w:szCs w:val="16"/>
+        </w:rPr>
+        <w:t>INFO  org</w:t>
+      </w:r>
+      <w:proofErr w:type="gramEnd"/>
+      <w:r>
+        <w:rPr>
+          <w:rFonts w:ascii="Monaco" w:hAnsi="Monaco" w:cs="Monaco"/>
+          <w:color w:val="000000"/>
+          <w:sz w:val="16"/>
+          <w:szCs w:val="16"/>
+        </w:rPr>
+        <w:t>.reactome.data.ReactomeDatabaseModifier  - Drop full text index: Book.ISBN</w:t>
       </w:r>
     </w:p>
     <w:p>
@@ -1624,46 +1830,106 @@
           <w:sz w:val="16"/>
           <w:szCs w:val="16"/>
         </w:rPr>
-        <w:t>2013-12-05 10:55:35,218 [main] INFO  org.reactome.data.ReactomeDatabaseModifier  - Alter Table to InnoDB: _InstanceBeforeChange</w:t>
-      </w:r>
-    </w:p>
-    <w:p>
-      <w:pPr>
-        <w:widowControl w:val="0"/>
-        <w:autoSpaceDE w:val="0"/>
-        <w:autoSpaceDN w:val="0"/>
-        <w:adjustRightInd w:val="0"/>
-        <w:rPr>
-          <w:rFonts w:ascii="Monaco" w:hAnsi="Monaco" w:cs="Monaco"/>
-          <w:sz w:val="16"/>
-          <w:szCs w:val="16"/>
-        </w:rPr>
-      </w:pPr>
-      <w:r>
-        <w:rPr>
-          <w:rFonts w:ascii="Monaco" w:hAnsi="Monaco" w:cs="Monaco"/>
-          <w:color w:val="000000"/>
-          <w:sz w:val="16"/>
-          <w:szCs w:val="16"/>
-        </w:rPr>
-        <w:t>2013-12-05 10:55:35,424 [main] INFO  org.reactome.data.ReactomeDatabaseModifier  - Alter Table to InnoDB: _InstanceBeforeChange_2_attributeValuesBeforeChange</w:t>
-      </w:r>
-    </w:p>
-    <w:p>
-      <w:pPr>
-        <w:rPr>
-          <w:sz w:val="16"/>
-          <w:szCs w:val="16"/>
-        </w:rPr>
-      </w:pPr>
-      <w:r>
-        <w:rPr>
-          <w:rFonts w:ascii="Monaco" w:hAnsi="Monaco" w:cs="Monaco"/>
-          <w:color w:val="000000"/>
-          <w:sz w:val="16"/>
-          <w:szCs w:val="16"/>
-        </w:rPr>
-        <w:t>2013-12-05 10:55:35,574 [main] INFO  org.reactome.data.ReactomeDatabaseModifier  - Alter Table to InnoDB: _Release</w:t>
+        <w:t xml:space="preserve">2013-12-05 10:55:35,218 [main] </w:t>
+      </w:r>
+      <w:proofErr w:type="gramStart"/>
+      <w:r>
+        <w:rPr>
+          <w:rFonts w:ascii="Monaco" w:hAnsi="Monaco" w:cs="Monaco"/>
+          <w:color w:val="000000"/>
+          <w:sz w:val="16"/>
+          <w:szCs w:val="16"/>
+        </w:rPr>
+        <w:t>INFO  org</w:t>
+      </w:r>
+      <w:proofErr w:type="gramEnd"/>
+      <w:r>
+        <w:rPr>
+          <w:rFonts w:ascii="Monaco" w:hAnsi="Monaco" w:cs="Monaco"/>
+          <w:color w:val="000000"/>
+          <w:sz w:val="16"/>
+          <w:szCs w:val="16"/>
+        </w:rPr>
+        <w:t>.reactome.data.ReactomeDatabaseModifier  - Alter Table to InnoDB: _InstanceBeforeChange</w:t>
+      </w:r>
+    </w:p>
+    <w:p>
+      <w:pPr>
+        <w:widowControl w:val="0"/>
+        <w:autoSpaceDE w:val="0"/>
+        <w:autoSpaceDN w:val="0"/>
+        <w:adjustRightInd w:val="0"/>
+        <w:rPr>
+          <w:rFonts w:ascii="Monaco" w:hAnsi="Monaco" w:cs="Monaco"/>
+          <w:sz w:val="16"/>
+          <w:szCs w:val="16"/>
+        </w:rPr>
+      </w:pPr>
+      <w:r>
+        <w:rPr>
+          <w:rFonts w:ascii="Monaco" w:hAnsi="Monaco" w:cs="Monaco"/>
+          <w:color w:val="000000"/>
+          <w:sz w:val="16"/>
+          <w:szCs w:val="16"/>
+        </w:rPr>
+        <w:t xml:space="preserve">2013-12-05 10:55:35,424 [main] </w:t>
+      </w:r>
+      <w:proofErr w:type="gramStart"/>
+      <w:r>
+        <w:rPr>
+          <w:rFonts w:ascii="Monaco" w:hAnsi="Monaco" w:cs="Monaco"/>
+          <w:color w:val="000000"/>
+          <w:sz w:val="16"/>
+          <w:szCs w:val="16"/>
+        </w:rPr>
+        <w:t>INFO  org</w:t>
+      </w:r>
+      <w:proofErr w:type="gramEnd"/>
+      <w:r>
+        <w:rPr>
+          <w:rFonts w:ascii="Monaco" w:hAnsi="Monaco" w:cs="Monaco"/>
+          <w:color w:val="000000"/>
+          <w:sz w:val="16"/>
+          <w:szCs w:val="16"/>
+        </w:rPr>
+        <w:t>.reactome.data.ReactomeDatabaseModifier  - Alter Table to InnoDB: _InstanceBeforeChange_2_attributeValuesBeforeChange</w:t>
+      </w:r>
+    </w:p>
+    <w:p>
+      <w:pPr>
+        <w:rPr>
+          <w:sz w:val="16"/>
+          <w:szCs w:val="16"/>
+        </w:rPr>
+      </w:pPr>
+      <w:r>
+        <w:rPr>
+          <w:rFonts w:ascii="Monaco" w:hAnsi="Monaco" w:cs="Monaco"/>
+          <w:color w:val="000000"/>
+          <w:sz w:val="16"/>
+          <w:szCs w:val="16"/>
+        </w:rPr>
+        <w:t xml:space="preserve">2013-12-05 10:55:35,574 [main] </w:t>
+      </w:r>
+      <w:proofErr w:type="gramStart"/>
+      <w:r>
+        <w:rPr>
+          <w:rFonts w:ascii="Monaco" w:hAnsi="Monaco" w:cs="Monaco"/>
+          <w:color w:val="000000"/>
+          <w:sz w:val="16"/>
+          <w:szCs w:val="16"/>
+        </w:rPr>
+        <w:t>INFO  org</w:t>
+      </w:r>
+      <w:proofErr w:type="gramEnd"/>
+      <w:r>
+        <w:rPr>
+          <w:rFonts w:ascii="Monaco" w:hAnsi="Monaco" w:cs="Monaco"/>
+          <w:color w:val="000000"/>
+          <w:sz w:val="16"/>
+          <w:szCs w:val="16"/>
+        </w:rPr>
+        <w:t>.reactome.data.ReactomeDatabaseModifier  - Alter Table to InnoDB: _Release</w:t>
       </w:r>
     </w:p>
     <w:p>
@@ -1688,8 +1954,13 @@
       <w:r>
         <w:t xml:space="preserve">Copy human ReferenceGeneProducts that are not in the slice database into the generated Reactome_plug_i database by running method, </w:t>
       </w:r>
-      <w:r>
-        <w:t>copyHumanReferenceGeneProducts()</w:t>
+      <w:proofErr w:type="gramStart"/>
+      <w:r>
+        <w:t>copyHumanReferenceGeneProducts(</w:t>
+      </w:r>
+      <w:proofErr w:type="gramEnd"/>
+      <w:r>
+        <w:t>)</w:t>
       </w:r>
       <w:r>
         <w:t>.</w:t>
@@ -1718,24 +1989,25 @@
           <w:sz w:val="16"/>
           <w:szCs w:val="16"/>
         </w:rPr>
-        <w:t>2015-12-07 15:49:41,602 [main] INFO  org.reactome.data.ReactomeDatabaseModifier  - Total human ReferenceGeneProduct in the source database: 41585</w:t>
-      </w:r>
-    </w:p>
-    <w:p>
-      <w:pPr>
+        <w:t xml:space="preserve">2015-12-07 15:49:41,602 [main] </w:t>
+      </w:r>
+      <w:proofErr w:type="gramStart"/>
+      <w:r>
         <w:rPr>
           <w:rFonts w:ascii="Monaco" w:hAnsi="Monaco"/>
           <w:sz w:val="16"/>
           <w:szCs w:val="16"/>
         </w:rPr>
-      </w:pPr>
+        <w:t>INFO  org</w:t>
+      </w:r>
+      <w:proofErr w:type="gramEnd"/>
       <w:r>
         <w:rPr>
           <w:rFonts w:ascii="Monaco" w:hAnsi="Monaco"/>
           <w:sz w:val="16"/>
           <w:szCs w:val="16"/>
         </w:rPr>
-        <w:t>2015-12-07 15:49:41,937 [main] INFO  org.reactome.data.ReactomeDatabaseModifier  - Copy [ReferenceGeneProduct:244824] UniProt:Q8NDT2 RBM15B</w:t>
+        <w:t>.reactome.data.ReactomeDatabaseModifier  - Total human ReferenceGeneProduct in the source database: 41585</w:t>
       </w:r>
     </w:p>
     <w:p>
@@ -1752,24 +2024,25 @@
           <w:sz w:val="16"/>
           <w:szCs w:val="16"/>
         </w:rPr>
-        <w:t>2015-12-07 15:49:42,542 [main] INFO  org.reactome.data.ReactomeDatabaseModifier  - Copy [ReferenceIsoform:797706] UniProt:B6A8C7-1 TARM1</w:t>
-      </w:r>
-    </w:p>
-    <w:p>
-      <w:pPr>
+        <w:t xml:space="preserve">2015-12-07 15:49:41,937 [main] </w:t>
+      </w:r>
+      <w:proofErr w:type="gramStart"/>
+      <w:r>
         <w:rPr>
           <w:rFonts w:ascii="Monaco" w:hAnsi="Monaco"/>
           <w:sz w:val="16"/>
           <w:szCs w:val="16"/>
         </w:rPr>
-      </w:pPr>
+        <w:t>INFO  org</w:t>
+      </w:r>
+      <w:proofErr w:type="gramEnd"/>
       <w:r>
         <w:rPr>
           <w:rFonts w:ascii="Monaco" w:hAnsi="Monaco"/>
           <w:sz w:val="16"/>
           <w:szCs w:val="16"/>
         </w:rPr>
-        <w:t>2015-12-07 15:49:42,739 [main] INFO  org.reactome.data.ReactomeDatabaseModifier  - Copy [ReferenceIsoform:410879] UniProt:Q8IX30-1 SCUBE3</w:t>
+        <w:t>.reactome.data.ReactomeDatabaseModifier  - Copy [ReferenceGeneProduct:244824] UniProt:Q8NDT2 RBM15B</w:t>
       </w:r>
     </w:p>
     <w:p>
@@ -1786,6 +2059,76 @@
           <w:sz w:val="16"/>
           <w:szCs w:val="16"/>
         </w:rPr>
+        <w:t xml:space="preserve">2015-12-07 15:49:42,542 [main] </w:t>
+      </w:r>
+      <w:proofErr w:type="gramStart"/>
+      <w:r>
+        <w:rPr>
+          <w:rFonts w:ascii="Monaco" w:hAnsi="Monaco"/>
+          <w:sz w:val="16"/>
+          <w:szCs w:val="16"/>
+        </w:rPr>
+        <w:t>INFO  org</w:t>
+      </w:r>
+      <w:proofErr w:type="gramEnd"/>
+      <w:r>
+        <w:rPr>
+          <w:rFonts w:ascii="Monaco" w:hAnsi="Monaco"/>
+          <w:sz w:val="16"/>
+          <w:szCs w:val="16"/>
+        </w:rPr>
+        <w:t>.reactome.data.ReactomeDatabaseModifier  - Copy [ReferenceIsoform:797706] UniProt:B6A8C7-1 TARM1</w:t>
+      </w:r>
+    </w:p>
+    <w:p>
+      <w:pPr>
+        <w:rPr>
+          <w:rFonts w:ascii="Monaco" w:hAnsi="Monaco"/>
+          <w:sz w:val="16"/>
+          <w:szCs w:val="16"/>
+        </w:rPr>
+      </w:pPr>
+      <w:r>
+        <w:rPr>
+          <w:rFonts w:ascii="Monaco" w:hAnsi="Monaco"/>
+          <w:sz w:val="16"/>
+          <w:szCs w:val="16"/>
+        </w:rPr>
+        <w:t xml:space="preserve">2015-12-07 15:49:42,739 [main] </w:t>
+      </w:r>
+      <w:proofErr w:type="gramStart"/>
+      <w:r>
+        <w:rPr>
+          <w:rFonts w:ascii="Monaco" w:hAnsi="Monaco"/>
+          <w:sz w:val="16"/>
+          <w:szCs w:val="16"/>
+        </w:rPr>
+        <w:t>INFO  org</w:t>
+      </w:r>
+      <w:proofErr w:type="gramEnd"/>
+      <w:r>
+        <w:rPr>
+          <w:rFonts w:ascii="Monaco" w:hAnsi="Monaco"/>
+          <w:sz w:val="16"/>
+          <w:szCs w:val="16"/>
+        </w:rPr>
+        <w:t>.reactome.data.ReactomeDatabaseModifier  - Copy [ReferenceIsoform:410879] UniProt:Q8IX30-1 SCUBE3</w:t>
+      </w:r>
+    </w:p>
+    <w:p>
+      <w:pPr>
+        <w:rPr>
+          <w:rFonts w:ascii="Monaco" w:hAnsi="Monaco"/>
+          <w:sz w:val="16"/>
+          <w:szCs w:val="16"/>
+        </w:rPr>
+      </w:pPr>
+      <w:r>
+        <w:rPr>
+          <w:rFonts w:ascii="Monaco" w:hAnsi="Monaco"/>
+          <w:sz w:val="16"/>
+          <w:szCs w:val="16"/>
+        </w:rPr>
         <w:t>……</w:t>
       </w:r>
     </w:p>
@@ -1803,24 +2146,25 @@
           <w:sz w:val="16"/>
           <w:szCs w:val="16"/>
         </w:rPr>
-        <w:t>2015-12-07 16:07:56,382 [main] INFO  org.reactome.data.ReactomeDatabaseModifier  - Copy [ReferenceGeneProduct:385012] UniProt:Q3ZLR7 SUPT20HL1</w:t>
-      </w:r>
-    </w:p>
-    <w:p>
-      <w:pPr>
+        <w:t xml:space="preserve">2015-12-07 16:07:56,382 [main] </w:t>
+      </w:r>
+      <w:proofErr w:type="gramStart"/>
+      <w:r>
         <w:rPr>
           <w:rFonts w:ascii="Monaco" w:hAnsi="Monaco"/>
           <w:sz w:val="16"/>
           <w:szCs w:val="16"/>
         </w:rPr>
-      </w:pPr>
+        <w:t>INFO  org</w:t>
+      </w:r>
+      <w:proofErr w:type="gramEnd"/>
       <w:r>
         <w:rPr>
           <w:rFonts w:ascii="Monaco" w:hAnsi="Monaco"/>
           <w:sz w:val="16"/>
           <w:szCs w:val="16"/>
         </w:rPr>
-        <w:t>2015-12-07 16:07:56,396 [main] INFO  org.reactome.data.ReactomeDatabaseModifier  - Copy [ReferenceIsoform:402121] UniProt:O95263-1 PDE8B</w:t>
+        <w:t>.reactome.data.ReactomeDatabaseModifier  - Copy [ReferenceGeneProduct:385012] UniProt:Q3ZLR7 SUPT20HL1</w:t>
       </w:r>
     </w:p>
     <w:p>
@@ -1837,24 +2181,25 @@
           <w:sz w:val="16"/>
           <w:szCs w:val="16"/>
         </w:rPr>
-        <w:t>2015-12-07 16:07:56,416 [main] INFO  org.reactome.data.ReactomeDatabaseModifier  - Copy [ReferenceIsoform:246797] UniProt:Q59EK9-4 RUNDC3A</w:t>
-      </w:r>
-    </w:p>
-    <w:p>
-      <w:pPr>
+        <w:t xml:space="preserve">2015-12-07 16:07:56,396 [main] </w:t>
+      </w:r>
+      <w:proofErr w:type="gramStart"/>
+      <w:r>
         <w:rPr>
           <w:rFonts w:ascii="Monaco" w:hAnsi="Monaco"/>
           <w:sz w:val="16"/>
           <w:szCs w:val="16"/>
         </w:rPr>
-      </w:pPr>
+        <w:t>INFO  org</w:t>
+      </w:r>
+      <w:proofErr w:type="gramEnd"/>
       <w:r>
         <w:rPr>
           <w:rFonts w:ascii="Monaco" w:hAnsi="Monaco"/>
           <w:sz w:val="16"/>
           <w:szCs w:val="16"/>
         </w:rPr>
-        <w:t>2015-12-07 16:07:56,434 [main] INFO  org.reactome.data.ReactomeDatabaseModifier  - Copy [ReferenceIsoform:356555] UniProt:Q2Y0W8-6 SLC4A8</w:t>
+        <w:t>.reactome.data.ReactomeDatabaseModifier  - Copy [ReferenceIsoform:402121] UniProt:O95263-1 PDE8B</w:t>
       </w:r>
     </w:p>
     <w:p>
@@ -1871,25 +2216,131 @@
           <w:sz w:val="16"/>
           <w:szCs w:val="16"/>
         </w:rPr>
+        <w:t xml:space="preserve">2015-12-07 16:07:56,416 [main] </w:t>
+      </w:r>
+      <w:proofErr w:type="gramStart"/>
+      <w:r>
+        <w:rPr>
+          <w:rFonts w:ascii="Monaco" w:hAnsi="Monaco"/>
+          <w:sz w:val="16"/>
+          <w:szCs w:val="16"/>
+        </w:rPr>
+        <w:t>INFO  org</w:t>
+      </w:r>
+      <w:proofErr w:type="gramEnd"/>
+      <w:r>
+        <w:rPr>
+          <w:rFonts w:ascii="Monaco" w:hAnsi="Monaco"/>
+          <w:sz w:val="16"/>
+          <w:szCs w:val="16"/>
+        </w:rPr>
+        <w:t>.reactome.data.ReactomeDatabaseModifier  - Copy [ReferenceIsoform:246797] UniProt:Q59EK9-4 RUNDC3A</w:t>
+      </w:r>
+    </w:p>
+    <w:p>
+      <w:pPr>
+        <w:rPr>
+          <w:rFonts w:ascii="Monaco" w:hAnsi="Monaco"/>
+          <w:sz w:val="16"/>
+          <w:szCs w:val="16"/>
+        </w:rPr>
+      </w:pPr>
+      <w:r>
+        <w:rPr>
+          <w:rFonts w:ascii="Monaco" w:hAnsi="Monaco"/>
+          <w:sz w:val="16"/>
+          <w:szCs w:val="16"/>
+        </w:rPr>
+        <w:t xml:space="preserve">2015-12-07 16:07:56,434 [main] </w:t>
+      </w:r>
+      <w:proofErr w:type="gramStart"/>
+      <w:r>
+        <w:rPr>
+          <w:rFonts w:ascii="Monaco" w:hAnsi="Monaco"/>
+          <w:sz w:val="16"/>
+          <w:szCs w:val="16"/>
+        </w:rPr>
+        <w:t>INFO  org</w:t>
+      </w:r>
+      <w:proofErr w:type="gramEnd"/>
+      <w:r>
+        <w:rPr>
+          <w:rFonts w:ascii="Monaco" w:hAnsi="Monaco"/>
+          <w:sz w:val="16"/>
+          <w:szCs w:val="16"/>
+        </w:rPr>
+        <w:t>.reactome.data.ReactomeDatabaseModifier  - Copy [ReferenceIsoform:356555] UniProt:Q2Y0W8-6 SLC4A8</w:t>
+      </w:r>
+    </w:p>
+    <w:p>
+      <w:pPr>
+        <w:rPr>
+          <w:rFonts w:ascii="Monaco" w:hAnsi="Monaco"/>
+          <w:sz w:val="16"/>
+          <w:szCs w:val="16"/>
+        </w:rPr>
+      </w:pPr>
+      <w:r>
+        <w:rPr>
+          <w:rFonts w:ascii="Monaco" w:hAnsi="Monaco"/>
+          <w:sz w:val="16"/>
+          <w:szCs w:val="16"/>
+        </w:rPr>
         <w:lastRenderedPageBreak/>
-        <w:t>2015-12-07 16:07:56,452 [main] INFO  org.reactome.data.ReactomeDatabaseModifier  - Copy [ReferenceIsoform:355421] UniProt:Q2KHT4-4 GSG1</w:t>
-      </w:r>
-    </w:p>
-    <w:p>
-      <w:pPr>
+        <w:t xml:space="preserve">2015-12-07 16:07:56,452 [main] </w:t>
+      </w:r>
+      <w:proofErr w:type="gramStart"/>
+      <w:r>
         <w:rPr>
           <w:rFonts w:ascii="Monaco" w:hAnsi="Monaco"/>
           <w:sz w:val="16"/>
           <w:szCs w:val="16"/>
         </w:rPr>
-      </w:pPr>
+        <w:t>INFO  org</w:t>
+      </w:r>
+      <w:proofErr w:type="gramEnd"/>
       <w:r>
         <w:rPr>
           <w:rFonts w:ascii="Monaco" w:hAnsi="Monaco"/>
           <w:sz w:val="16"/>
           <w:szCs w:val="16"/>
         </w:rPr>
-        <w:t>2015-12-07 16:08:07,491 [main] INFO  org.reactome.data.ReactomeDatabaseModifier  - Total copied: 32655</w:t>
+        <w:t>.reactome.data.ReactomeDatabaseModifier  - Copy [ReferenceIsoform:355421] UniProt:Q2KHT4-4 GSG1</w:t>
+      </w:r>
+    </w:p>
+    <w:p>
+      <w:pPr>
+        <w:rPr>
+          <w:rFonts w:ascii="Monaco" w:hAnsi="Monaco"/>
+          <w:sz w:val="16"/>
+          <w:szCs w:val="16"/>
+        </w:rPr>
+      </w:pPr>
+      <w:r>
+        <w:rPr>
+          <w:rFonts w:ascii="Monaco" w:hAnsi="Monaco"/>
+          <w:sz w:val="16"/>
+          <w:szCs w:val="16"/>
+        </w:rPr>
+        <w:t xml:space="preserve">2015-12-07 16:08:07,491 [main] </w:t>
+      </w:r>
+      <w:proofErr w:type="gramStart"/>
+      <w:r>
+        <w:rPr>
+          <w:rFonts w:ascii="Monaco" w:hAnsi="Monaco"/>
+          <w:sz w:val="16"/>
+          <w:szCs w:val="16"/>
+        </w:rPr>
+        <w:t>INFO  org</w:t>
+      </w:r>
+      <w:proofErr w:type="gramEnd"/>
+      <w:r>
+        <w:rPr>
+          <w:rFonts w:ascii="Monaco" w:hAnsi="Monaco"/>
+          <w:sz w:val="16"/>
+          <w:szCs w:val="16"/>
+        </w:rPr>
+        <w:t>.reactome.data.ReactomeDatabaseModifier  - Total copied: 32655</w:t>
       </w:r>
     </w:p>
     <w:p>
@@ -2128,8 +2579,13 @@
           <w:numId w:val="2"/>
         </w:numPr>
       </w:pPr>
-      <w:r>
-        <w:t xml:space="preserve">Also the file map_title.tab in the </w:t>
+      <w:proofErr w:type="gramStart"/>
+      <w:r>
+        <w:t>Also</w:t>
+      </w:r>
+      <w:proofErr w:type="gramEnd"/>
+      <w:r>
+        <w:t xml:space="preserve"> the file map_title.tab in the </w:t>
       </w:r>
       <w:r>
         <w:t>/kegg/pathway</w:t>
@@ -2273,7 +2729,21 @@
         <w:rPr>
           <w:i/>
         </w:rPr>
-        <w:t>grep hsa: genes_uniprot.list &gt; hsa_genes_uniprot.list</w:t>
+        <w:t>grep hsa: genes_</w:t>
+      </w:r>
+      <w:proofErr w:type="gramStart"/>
+      <w:r>
+        <w:rPr>
+          <w:i/>
+        </w:rPr>
+        <w:t>uniprot.list</w:t>
+      </w:r>
+      <w:proofErr w:type="gramEnd"/>
+      <w:r>
+        <w:rPr>
+          <w:i/>
+        </w:rPr>
+        <w:t xml:space="preserve"> &gt; hsa_genes_uniprot.list</w:t>
       </w:r>
     </w:p>
     <w:p/>
@@ -2282,7 +2752,15 @@
         <w:t>The output file hsa_</w:t>
       </w:r>
       <w:r>
-        <w:t>genes_uniprot.list is around 50</w:t>
+        <w:t>genes_</w:t>
+      </w:r>
+      <w:proofErr w:type="gramStart"/>
+      <w:r>
+        <w:t>uniprot.list</w:t>
+      </w:r>
+      <w:proofErr w:type="gramEnd"/>
+      <w:r>
+        <w:t xml:space="preserve"> is around 50</w:t>
       </w:r>
       <w:r>
         <w:t>0</w:t>
@@ -2618,8 +3096,19 @@
           <w:sz w:val="20"/>
           <w:szCs w:val="20"/>
         </w:rPr>
-        <w:t>${KEGG_DIR}/hsa_genes_uniprot.list</w:t>
-      </w:r>
+        <w:t>${KEGG_DIR}/hsa_genes_</w:t>
+      </w:r>
+      <w:proofErr w:type="gramStart"/>
+      <w:r>
+        <w:rPr>
+          <w:rFonts w:ascii="Monaco" w:hAnsi="Monaco" w:cs="Monaco"/>
+          <w:color w:val="2A00FF"/>
+          <w:sz w:val="20"/>
+          <w:szCs w:val="20"/>
+        </w:rPr>
+        <w:t>uniprot.list</w:t>
+      </w:r>
+      <w:proofErr w:type="gramEnd"/>
     </w:p>
     <w:p/>
     <w:p>
@@ -2710,12 +3199,26 @@
         <w:rPr>
           <w:highlight w:val="yellow"/>
         </w:rPr>
-        <w:t>Note: Since June, 2012, the BP2 file for curated pathways include pathways imported from both Reactome and BioCarta. So this file cannot be used any more. Since there are not many new pathways added, the file downloaded in January, 2012 is used</w:t>
-      </w:r>
+        <w:t xml:space="preserve">Note: Since June, 2012, the BP2 file for curated pathways include pathways imported from both Reactome and BioCarta. </w:t>
+      </w:r>
+      <w:proofErr w:type="gramStart"/>
       <w:r>
         <w:rPr>
           <w:highlight w:val="yellow"/>
         </w:rPr>
+        <w:t>So</w:t>
+      </w:r>
+      <w:proofErr w:type="gramEnd"/>
+      <w:r>
+        <w:rPr>
+          <w:highlight w:val="yellow"/>
+        </w:rPr>
+        <w:t xml:space="preserve"> this file cannot be used any more. Since there are not many new pathways added, the file downloaded in January, 2012 is used</w:t>
+      </w:r>
+      <w:r>
+        <w:rPr>
+          <w:highlight w:val="yellow"/>
+        </w:rPr>
         <w:t xml:space="preserve"> (If you don’t have these files, ask Guanming)</w:t>
       </w:r>
       <w:r>
@@ -2737,7 +3240,15 @@
         <w:t xml:space="preserve">Note: On December 15, 2014, the last update is </w:t>
       </w:r>
       <w:r>
-        <w:t xml:space="preserve">still in December, 2012. So the old files were still used for the 2014 version </w:t>
+        <w:t xml:space="preserve">still in December, 2012. </w:t>
+      </w:r>
+      <w:proofErr w:type="gramStart"/>
+      <w:r>
+        <w:t>So</w:t>
+      </w:r>
+      <w:proofErr w:type="gramEnd"/>
+      <w:r>
+        <w:t xml:space="preserve"> the old files were still used for the 2014 version </w:t>
       </w:r>
       <w:r>
         <w:t xml:space="preserve">and afterwards </w:t>
@@ -2976,7 +3487,15 @@
         <w:t>NOT</w:t>
       </w:r>
       <w:r>
-        <w:t xml:space="preserve"> commented out so that we can use NciPIDBToRPostProcessor class in package org.reactome.b2rPostProcessor </w:t>
+        <w:t xml:space="preserve"> commented out so that we can use NciPIDBToRPostProcessor class in package </w:t>
+      </w:r>
+      <w:proofErr w:type="gramStart"/>
+      <w:r>
+        <w:t>org.reactome</w:t>
+      </w:r>
+      <w:proofErr w:type="gramEnd"/>
+      <w:r>
+        <w:t xml:space="preserve">.b2rPostProcessor </w:t>
       </w:r>
       <w:r>
         <w:t>during mapping:</w:t>
@@ -3004,6 +3523,7 @@
         </w:rPr>
         <w:t xml:space="preserve">    </w:t>
       </w:r>
+      <w:proofErr w:type="gramStart"/>
       <w:r>
         <w:rPr>
           <w:rFonts w:ascii="Monaco" w:hAnsi="Monaco" w:cs="Monaco"/>
@@ -3011,7 +3531,17 @@
           <w:sz w:val="18"/>
           <w:szCs w:val="18"/>
         </w:rPr>
-        <w:t>&lt;!-- This PostProcessor is for NCI Pathways --&gt;</w:t>
+        <w:t>&lt;!--</w:t>
+      </w:r>
+      <w:proofErr w:type="gramEnd"/>
+      <w:r>
+        <w:rPr>
+          <w:rFonts w:ascii="Monaco" w:hAnsi="Monaco" w:cs="Monaco"/>
+          <w:color w:val="3F5FBF"/>
+          <w:sz w:val="18"/>
+          <w:szCs w:val="18"/>
+        </w:rPr>
+        <w:t xml:space="preserve"> This PostProcessor is for NCI Pathways --&gt;</w:t>
       </w:r>
     </w:p>
     <w:p>
@@ -3088,23 +3618,47 @@
           <w:sz w:val="18"/>
           <w:szCs w:val="18"/>
         </w:rPr>
-        <w:t>"org.reactome.b2rPostProcessor.NciPIDBToRPostProcessor"</w:t>
-      </w:r>
-      <w:r>
-        <w:rPr>
-          <w:rFonts w:ascii="Monaco" w:hAnsi="Monaco" w:cs="Monaco"/>
+        <w:t>"</w:t>
+      </w:r>
+      <w:proofErr w:type="gramStart"/>
+      <w:r>
+        <w:rPr>
+          <w:rFonts w:ascii="Monaco" w:hAnsi="Monaco" w:cs="Monaco"/>
+          <w:i/>
+          <w:iCs/>
+          <w:color w:val="2A00FF"/>
           <w:sz w:val="18"/>
           <w:szCs w:val="18"/>
         </w:rPr>
-        <w:t xml:space="preserve"> </w:t>
-      </w:r>
-      <w:r>
-        <w:rPr>
-          <w:rFonts w:ascii="Monaco" w:hAnsi="Monaco" w:cs="Monaco"/>
-          <w:color w:val="000000"/>
+        <w:t>org.reactome</w:t>
+      </w:r>
+      <w:proofErr w:type="gramEnd"/>
+      <w:r>
+        <w:rPr>
+          <w:rFonts w:ascii="Monaco" w:hAnsi="Monaco" w:cs="Monaco"/>
+          <w:i/>
+          <w:iCs/>
+          <w:color w:val="2A00FF"/>
           <w:sz w:val="18"/>
           <w:szCs w:val="18"/>
         </w:rPr>
+        <w:t>.b2rPostProcessor.NciPIDBToRPostProcessor"</w:t>
+      </w:r>
+      <w:r>
+        <w:rPr>
+          <w:rFonts w:ascii="Monaco" w:hAnsi="Monaco" w:cs="Monaco"/>
+          <w:sz w:val="18"/>
+          <w:szCs w:val="18"/>
+        </w:rPr>
+        <w:t xml:space="preserve"> </w:t>
+      </w:r>
+      <w:r>
+        <w:rPr>
+          <w:rFonts w:ascii="Monaco" w:hAnsi="Monaco" w:cs="Monaco"/>
+          <w:color w:val="000000"/>
+          <w:sz w:val="18"/>
+          <w:szCs w:val="18"/>
+        </w:rPr>
         <w:t>/&gt;</w:t>
       </w:r>
     </w:p>
@@ -3125,7 +3679,15 @@
     <w:p/>
     <w:p>
       <w:r>
-        <w:t xml:space="preserve">Pathways in the Panther database have not been updated since December, 2007, though the version number has been changed from 2.5 to 3.0.1. Basically the annotation of pathways in Panther has stopped for quite a while. </w:t>
+        <w:t xml:space="preserve">Pathways in the Panther database have not been updated since December, 2007, though the version number has been changed from 2.5 to 3.0.1. </w:t>
+      </w:r>
+      <w:proofErr w:type="gramStart"/>
+      <w:r>
+        <w:t>Basically</w:t>
+      </w:r>
+      <w:proofErr w:type="gramEnd"/>
+      <w:r>
+        <w:t xml:space="preserve"> the annotation of pathways in Panther has stopped for quite a while. </w:t>
       </w:r>
       <w:r>
         <w:t xml:space="preserve">However, because our Reactome </w:t>
@@ -3882,7 +4444,15 @@
         <w:t xml:space="preserve">project using the latest Reactome data model. </w:t>
       </w:r>
       <w:r>
-        <w:t>To fetch the data from the TRED database, we use a customized hibernate based API. So have to make sure you have set up your class path correctly in order to use this hibernate API.</w:t>
+        <w:t xml:space="preserve">To fetch the data from the TRED database, we use a customized hibernate based API. </w:t>
+      </w:r>
+      <w:proofErr w:type="gramStart"/>
+      <w:r>
+        <w:t>So</w:t>
+      </w:r>
+      <w:proofErr w:type="gramEnd"/>
+      <w:r>
+        <w:t xml:space="preserve"> have to make sure you have set up your class path correctly in order to use this hibernate API.</w:t>
       </w:r>
     </w:p>
     <w:p/>
@@ -4006,6 +4576,7 @@
         </w:rPr>
         <w:t>&gt;</w:t>
       </w:r>
+      <w:proofErr w:type="gramStart"/>
       <w:r>
         <w:rPr>
           <w:rFonts w:ascii="Monaco" w:hAnsi="Monaco" w:cs="Monaco"/>
@@ -4034,6 +4605,7 @@
         </w:rPr>
         <w:t>:3306/TRED</w:t>
       </w:r>
+      <w:proofErr w:type="gramEnd"/>
       <w:r>
         <w:rPr>
           <w:rFonts w:ascii="Monaco" w:hAnsi="Monaco" w:cs="Monaco"/>
@@ -4136,119 +4708,9 @@
           <w:sz w:val="18"/>
           <w:szCs w:val="18"/>
         </w:rPr>
-        <w:t>"connection.username"</w:t>
-      </w:r>
-      <w:r>
-        <w:rPr>
-          <w:rFonts w:ascii="Monaco" w:hAnsi="Monaco" w:cs="Monaco"/>
-          <w:color w:val="008080"/>
-          <w:sz w:val="18"/>
-          <w:szCs w:val="18"/>
-        </w:rPr>
-        <w:t>&gt;</w:t>
-      </w:r>
-      <w:r>
-        <w:rPr>
-          <w:rFonts w:ascii="Monaco" w:hAnsi="Monaco" w:cs="Monaco"/>
-          <w:color w:val="000000"/>
-          <w:sz w:val="18"/>
-          <w:szCs w:val="18"/>
-        </w:rPr>
-        <w:t>root</w:t>
-      </w:r>
-      <w:r>
-        <w:rPr>
-          <w:rFonts w:ascii="Monaco" w:hAnsi="Monaco" w:cs="Monaco"/>
-          <w:color w:val="008080"/>
-          <w:sz w:val="18"/>
-          <w:szCs w:val="18"/>
-        </w:rPr>
-        <w:t>&lt;/</w:t>
-      </w:r>
-      <w:r>
-        <w:rPr>
-          <w:rFonts w:ascii="Monaco" w:hAnsi="Monaco" w:cs="Monaco"/>
-          <w:color w:val="3F7F7F"/>
-          <w:sz w:val="18"/>
-          <w:szCs w:val="18"/>
-        </w:rPr>
-        <w:t>property</w:t>
-      </w:r>
-      <w:r>
-        <w:rPr>
-          <w:rFonts w:ascii="Monaco" w:hAnsi="Monaco" w:cs="Monaco"/>
-          <w:color w:val="008080"/>
-          <w:sz w:val="18"/>
-          <w:szCs w:val="18"/>
-        </w:rPr>
-        <w:t>&gt;</w:t>
-      </w:r>
-    </w:p>
-    <w:p>
-      <w:pPr>
-        <w:widowControl w:val="0"/>
-        <w:autoSpaceDE w:val="0"/>
-        <w:autoSpaceDN w:val="0"/>
-        <w:adjustRightInd w:val="0"/>
-        <w:rPr>
-          <w:rFonts w:ascii="Monaco" w:hAnsi="Monaco" w:cs="Monaco"/>
-          <w:sz w:val="18"/>
-          <w:szCs w:val="18"/>
-        </w:rPr>
-      </w:pPr>
-      <w:r>
-        <w:rPr>
-          <w:rFonts w:ascii="Monaco" w:hAnsi="Monaco" w:cs="Monaco"/>
-          <w:color w:val="000000"/>
-          <w:sz w:val="18"/>
-          <w:szCs w:val="18"/>
-        </w:rPr>
-        <w:t xml:space="preserve">        </w:t>
-      </w:r>
-      <w:r>
-        <w:rPr>
-          <w:rFonts w:ascii="Monaco" w:hAnsi="Monaco" w:cs="Monaco"/>
-          <w:color w:val="008080"/>
-          <w:sz w:val="18"/>
-          <w:szCs w:val="18"/>
-        </w:rPr>
-        <w:t>&lt;</w:t>
-      </w:r>
-      <w:r>
-        <w:rPr>
-          <w:rFonts w:ascii="Monaco" w:hAnsi="Monaco" w:cs="Monaco"/>
-          <w:color w:val="3F7F7F"/>
-          <w:sz w:val="18"/>
-          <w:szCs w:val="18"/>
-        </w:rPr>
-        <w:t>property</w:t>
-      </w:r>
-      <w:r>
-        <w:rPr>
-          <w:rFonts w:ascii="Monaco" w:hAnsi="Monaco" w:cs="Monaco"/>
-          <w:sz w:val="18"/>
-          <w:szCs w:val="18"/>
-        </w:rPr>
-        <w:t xml:space="preserve"> </w:t>
-      </w:r>
-      <w:r>
-        <w:rPr>
-          <w:rFonts w:ascii="Monaco" w:hAnsi="Monaco" w:cs="Monaco"/>
-          <w:color w:val="7F007F"/>
-          <w:sz w:val="18"/>
-          <w:szCs w:val="18"/>
-        </w:rPr>
-        <w:t>name</w:t>
-      </w:r>
-      <w:r>
-        <w:rPr>
-          <w:rFonts w:ascii="Monaco" w:hAnsi="Monaco" w:cs="Monaco"/>
-          <w:color w:val="000000"/>
-          <w:sz w:val="18"/>
-          <w:szCs w:val="18"/>
-        </w:rPr>
-        <w:t>=</w:t>
-      </w:r>
+        <w:t>"</w:t>
+      </w:r>
+      <w:proofErr w:type="gramStart"/>
       <w:r>
         <w:rPr>
           <w:rFonts w:ascii="Monaco" w:hAnsi="Monaco" w:cs="Monaco"/>
@@ -4258,7 +4720,165 @@
           <w:sz w:val="18"/>
           <w:szCs w:val="18"/>
         </w:rPr>
-        <w:t>"connection.password"</w:t>
+        <w:t>connection.username</w:t>
+      </w:r>
+      <w:proofErr w:type="gramEnd"/>
+      <w:r>
+        <w:rPr>
+          <w:rFonts w:ascii="Monaco" w:hAnsi="Monaco" w:cs="Monaco"/>
+          <w:i/>
+          <w:iCs/>
+          <w:color w:val="2A00FF"/>
+          <w:sz w:val="18"/>
+          <w:szCs w:val="18"/>
+        </w:rPr>
+        <w:t>"</w:t>
+      </w:r>
+      <w:r>
+        <w:rPr>
+          <w:rFonts w:ascii="Monaco" w:hAnsi="Monaco" w:cs="Monaco"/>
+          <w:color w:val="008080"/>
+          <w:sz w:val="18"/>
+          <w:szCs w:val="18"/>
+        </w:rPr>
+        <w:t>&gt;</w:t>
+      </w:r>
+      <w:r>
+        <w:rPr>
+          <w:rFonts w:ascii="Monaco" w:hAnsi="Monaco" w:cs="Monaco"/>
+          <w:color w:val="000000"/>
+          <w:sz w:val="18"/>
+          <w:szCs w:val="18"/>
+        </w:rPr>
+        <w:t>root</w:t>
+      </w:r>
+      <w:r>
+        <w:rPr>
+          <w:rFonts w:ascii="Monaco" w:hAnsi="Monaco" w:cs="Monaco"/>
+          <w:color w:val="008080"/>
+          <w:sz w:val="18"/>
+          <w:szCs w:val="18"/>
+        </w:rPr>
+        <w:t>&lt;/</w:t>
+      </w:r>
+      <w:r>
+        <w:rPr>
+          <w:rFonts w:ascii="Monaco" w:hAnsi="Monaco" w:cs="Monaco"/>
+          <w:color w:val="3F7F7F"/>
+          <w:sz w:val="18"/>
+          <w:szCs w:val="18"/>
+        </w:rPr>
+        <w:t>property</w:t>
+      </w:r>
+      <w:r>
+        <w:rPr>
+          <w:rFonts w:ascii="Monaco" w:hAnsi="Monaco" w:cs="Monaco"/>
+          <w:color w:val="008080"/>
+          <w:sz w:val="18"/>
+          <w:szCs w:val="18"/>
+        </w:rPr>
+        <w:t>&gt;</w:t>
+      </w:r>
+    </w:p>
+    <w:p>
+      <w:pPr>
+        <w:widowControl w:val="0"/>
+        <w:autoSpaceDE w:val="0"/>
+        <w:autoSpaceDN w:val="0"/>
+        <w:adjustRightInd w:val="0"/>
+        <w:rPr>
+          <w:rFonts w:ascii="Monaco" w:hAnsi="Monaco" w:cs="Monaco"/>
+          <w:sz w:val="18"/>
+          <w:szCs w:val="18"/>
+        </w:rPr>
+      </w:pPr>
+      <w:r>
+        <w:rPr>
+          <w:rFonts w:ascii="Monaco" w:hAnsi="Monaco" w:cs="Monaco"/>
+          <w:color w:val="000000"/>
+          <w:sz w:val="18"/>
+          <w:szCs w:val="18"/>
+        </w:rPr>
+        <w:t xml:space="preserve">        </w:t>
+      </w:r>
+      <w:r>
+        <w:rPr>
+          <w:rFonts w:ascii="Monaco" w:hAnsi="Monaco" w:cs="Monaco"/>
+          <w:color w:val="008080"/>
+          <w:sz w:val="18"/>
+          <w:szCs w:val="18"/>
+        </w:rPr>
+        <w:t>&lt;</w:t>
+      </w:r>
+      <w:r>
+        <w:rPr>
+          <w:rFonts w:ascii="Monaco" w:hAnsi="Monaco" w:cs="Monaco"/>
+          <w:color w:val="3F7F7F"/>
+          <w:sz w:val="18"/>
+          <w:szCs w:val="18"/>
+        </w:rPr>
+        <w:t>property</w:t>
+      </w:r>
+      <w:r>
+        <w:rPr>
+          <w:rFonts w:ascii="Monaco" w:hAnsi="Monaco" w:cs="Monaco"/>
+          <w:sz w:val="18"/>
+          <w:szCs w:val="18"/>
+        </w:rPr>
+        <w:t xml:space="preserve"> </w:t>
+      </w:r>
+      <w:r>
+        <w:rPr>
+          <w:rFonts w:ascii="Monaco" w:hAnsi="Monaco" w:cs="Monaco"/>
+          <w:color w:val="7F007F"/>
+          <w:sz w:val="18"/>
+          <w:szCs w:val="18"/>
+        </w:rPr>
+        <w:t>name</w:t>
+      </w:r>
+      <w:r>
+        <w:rPr>
+          <w:rFonts w:ascii="Monaco" w:hAnsi="Monaco" w:cs="Monaco"/>
+          <w:color w:val="000000"/>
+          <w:sz w:val="18"/>
+          <w:szCs w:val="18"/>
+        </w:rPr>
+        <w:t>=</w:t>
+      </w:r>
+      <w:r>
+        <w:rPr>
+          <w:rFonts w:ascii="Monaco" w:hAnsi="Monaco" w:cs="Monaco"/>
+          <w:i/>
+          <w:iCs/>
+          <w:color w:val="2A00FF"/>
+          <w:sz w:val="18"/>
+          <w:szCs w:val="18"/>
+        </w:rPr>
+        <w:t>"</w:t>
+      </w:r>
+      <w:proofErr w:type="gramStart"/>
+      <w:r>
+        <w:rPr>
+          <w:rFonts w:ascii="Monaco" w:hAnsi="Monaco" w:cs="Monaco"/>
+          <w:i/>
+          <w:iCs/>
+          <w:color w:val="2A00FF"/>
+          <w:sz w:val="18"/>
+          <w:szCs w:val="18"/>
+        </w:rPr>
+        <w:t>connection.password</w:t>
+      </w:r>
+      <w:proofErr w:type="gramEnd"/>
+      <w:r>
+        <w:rPr>
+          <w:rFonts w:ascii="Monaco" w:hAnsi="Monaco" w:cs="Monaco"/>
+          <w:i/>
+          <w:iCs/>
+          <w:color w:val="2A00FF"/>
+          <w:sz w:val="18"/>
+          <w:szCs w:val="18"/>
+        </w:rPr>
+        <w:t>"</w:t>
       </w:r>
       <w:r>
         <w:rPr>
@@ -4458,10 +5078,18 @@
     </w:p>
     <w:p>
       <w:r>
-        <w:t xml:space="preserve">Encode TF/target interactions were generated by the Geistein’s group in Yale. The interaction files we have used are based on a Nature publication (TODO: add a link to the nature paper), and downloaded from  </w:t>
-      </w:r>
-      <w:r>
-        <w:t xml:space="preserve">http://archive.gersteinlab.org/proj/encodenets/ </w:t>
+        <w:t xml:space="preserve">Encode TF/target interactions were generated by the Geistein’s group in Yale. The interaction files we have used are based on a Nature publication (TODO: add a link to the nature paper), and downloaded </w:t>
+      </w:r>
+      <w:proofErr w:type="gramStart"/>
+      <w:r>
+        <w:t xml:space="preserve">from  </w:t>
+      </w:r>
+      <w:r>
+        <w:t>http://archive.gersteinlab.org/proj/encodenets/</w:t>
+      </w:r>
+      <w:proofErr w:type="gramEnd"/>
+      <w:r>
+        <w:t xml:space="preserve"> </w:t>
       </w:r>
       <w:r>
         <w:t>(This link is not accessible right now).</w:t>
@@ -4775,7 +5403,15 @@
     </w:p>
     <w:p>
       <w:r>
-        <w:t>Ensembl-compara is used to map PPIs from non-human species to human. We need to have a local compara database to do this mapping by downloading some files from the Ensembl-Compara  database:</w:t>
+        <w:t>Ensembl-compara is used to map PPIs from non-human species to human. We need to have a local compara database to do this mapping by downloading some files from the Ensembl-</w:t>
+      </w:r>
+      <w:proofErr w:type="gramStart"/>
+      <w:r>
+        <w:t>Compara  database</w:t>
+      </w:r>
+      <w:proofErr w:type="gramEnd"/>
+      <w:r>
+        <w:t>:</w:t>
       </w:r>
     </w:p>
     <w:p/>
@@ -4999,7 +5635,27 @@
           <w:sz w:val="16"/>
           <w:szCs w:val="16"/>
         </w:rPr>
-        <w:t>mysql&gt; select count(*) from seq_member where taxon_id = 559292 and source_name like 'UniProt%';</w:t>
+        <w:t xml:space="preserve">mysql&gt; select </w:t>
+      </w:r>
+      <w:proofErr w:type="gramStart"/>
+      <w:r>
+        <w:rPr>
+          <w:rFonts w:ascii="Menlo Regular" w:hAnsi="Menlo Regular" w:cs="Menlo Regular"/>
+          <w:color w:val="000000"/>
+          <w:sz w:val="16"/>
+          <w:szCs w:val="16"/>
+        </w:rPr>
+        <w:t>count(</w:t>
+      </w:r>
+      <w:proofErr w:type="gramEnd"/>
+      <w:r>
+        <w:rPr>
+          <w:rFonts w:ascii="Menlo Regular" w:hAnsi="Menlo Regular" w:cs="Menlo Regular"/>
+          <w:color w:val="000000"/>
+          <w:sz w:val="16"/>
+          <w:szCs w:val="16"/>
+        </w:rPr>
+        <w:t>*) from seq_member where taxon_id = 559292 and source_name like 'UniProt%';</w:t>
       </w:r>
     </w:p>
     <w:p>
@@ -5073,7 +5729,27 @@
           <w:sz w:val="16"/>
           <w:szCs w:val="16"/>
         </w:rPr>
-        <w:t>| count(*) |</w:t>
+        <w:t xml:space="preserve">| </w:t>
+      </w:r>
+      <w:proofErr w:type="gramStart"/>
+      <w:r>
+        <w:rPr>
+          <w:rFonts w:ascii="Menlo Regular" w:hAnsi="Menlo Regular" w:cs="Menlo Regular"/>
+          <w:color w:val="000000"/>
+          <w:sz w:val="16"/>
+          <w:szCs w:val="16"/>
+        </w:rPr>
+        <w:t>count(</w:t>
+      </w:r>
+      <w:proofErr w:type="gramEnd"/>
+      <w:r>
+        <w:rPr>
+          <w:rFonts w:ascii="Menlo Regular" w:hAnsi="Menlo Regular" w:cs="Menlo Regular"/>
+          <w:color w:val="000000"/>
+          <w:sz w:val="16"/>
+          <w:szCs w:val="16"/>
+        </w:rPr>
+        <w:t>*) |</w:t>
       </w:r>
     </w:p>
     <w:p>
@@ -6434,7 +7110,17 @@
           <w:sz w:val="20"/>
           <w:szCs w:val="20"/>
         </w:rPr>
-        <w:t>${DATA_SET_DIR}/</w:t>
+        <w:t>${DATA_SET_</w:t>
+      </w:r>
+      <w:proofErr w:type="gramStart"/>
+      <w:r>
+        <w:rPr>
+          <w:rFonts w:ascii="Monaco" w:hAnsi="Monaco" w:cs="Monaco"/>
+          <w:color w:val="2A00FF"/>
+          <w:sz w:val="20"/>
+          <w:szCs w:val="20"/>
+        </w:rPr>
+        <w:t>DIR}/</w:t>
       </w:r>
       <w:r>
         <w:rPr>
@@ -6472,38 +7158,48 @@
           <w:sz w:val="20"/>
           <w:szCs w:val="20"/>
         </w:rPr>
-        <w:t>/GeneExpWith3FromPavlidis.txt;</w:t>
-      </w:r>
-    </w:p>
-    <w:p>
-      <w:pPr>
-        <w:widowControl w:val="0"/>
-        <w:autoSpaceDE w:val="0"/>
-        <w:autoSpaceDN w:val="0"/>
-        <w:adjustRightInd w:val="0"/>
+        <w:t>/GeneExpWith3FromPavlidis.txt</w:t>
+      </w:r>
+      <w:proofErr w:type="gramEnd"/>
+      <w:r>
         <w:rPr>
           <w:rFonts w:ascii="Monaco" w:hAnsi="Monaco" w:cs="Monaco"/>
           <w:color w:val="2A00FF"/>
           <w:sz w:val="20"/>
           <w:szCs w:val="20"/>
         </w:rPr>
-      </w:pPr>
-      <w:r>
-        <w:rPr>
-          <w:rFonts w:ascii="Monaco" w:hAnsi="Monaco" w:cs="Monaco"/>
-          <w:color w:val="000000"/>
-          <w:sz w:val="20"/>
-          <w:szCs w:val="20"/>
-        </w:rPr>
-        <w:t>LEE_GENE_EXP_FILE=</w:t>
-      </w:r>
-      <w:r>
+        <w:t>;</w:t>
+      </w:r>
+    </w:p>
+    <w:p>
+      <w:pPr>
+        <w:widowControl w:val="0"/>
+        <w:autoSpaceDE w:val="0"/>
+        <w:autoSpaceDN w:val="0"/>
+        <w:adjustRightInd w:val="0"/>
         <w:rPr>
           <w:rFonts w:ascii="Monaco" w:hAnsi="Monaco" w:cs="Monaco"/>
           <w:color w:val="2A00FF"/>
           <w:sz w:val="20"/>
           <w:szCs w:val="20"/>
         </w:rPr>
+      </w:pPr>
+      <w:r>
+        <w:rPr>
+          <w:rFonts w:ascii="Monaco" w:hAnsi="Monaco" w:cs="Monaco"/>
+          <w:color w:val="000000"/>
+          <w:sz w:val="20"/>
+          <w:szCs w:val="20"/>
+        </w:rPr>
+        <w:t>LEE_GENE_EXP_FILE=</w:t>
+      </w:r>
+      <w:r>
+        <w:rPr>
+          <w:rFonts w:ascii="Monaco" w:hAnsi="Monaco" w:cs="Monaco"/>
+          <w:color w:val="2A00FF"/>
+          <w:sz w:val="20"/>
+          <w:szCs w:val="20"/>
+        </w:rPr>
         <w:t>${RESULT_DIR}/LeeGeneExp.txt</w:t>
       </w:r>
     </w:p>
@@ -6535,7 +7231,17 @@
           <w:sz w:val="22"/>
           <w:szCs w:val="22"/>
         </w:rPr>
-        <w:t>${DATA_SET_DIR}/</w:t>
+        <w:t>${DATA_SET_</w:t>
+      </w:r>
+      <w:proofErr w:type="gramStart"/>
+      <w:r>
+        <w:rPr>
+          <w:rFonts w:ascii="Monaco" w:hAnsi="Monaco" w:cs="Monaco"/>
+          <w:color w:val="2A00FF"/>
+          <w:sz w:val="22"/>
+          <w:szCs w:val="22"/>
+        </w:rPr>
+        <w:t>DIR}/</w:t>
       </w:r>
       <w:r>
         <w:rPr>
@@ -6566,6 +7272,7 @@
         </w:rPr>
         <w:t>txt</w:t>
       </w:r>
+      <w:proofErr w:type="gramEnd"/>
     </w:p>
     <w:p>
       <w:pPr>
@@ -6670,7 +7377,15 @@
         </w:numPr>
       </w:pPr>
       <w:r>
-        <w:t xml:space="preserve">Another file, GO.terms_and_ids, will be used in converting BioPAX for BioCarta pathways, and be used for GO enrichment analysis for FI-plug-in. Download this file from this URL: </w:t>
+        <w:t xml:space="preserve">Another file, </w:t>
+      </w:r>
+      <w:proofErr w:type="gramStart"/>
+      <w:r>
+        <w:t>GO.terms</w:t>
+      </w:r>
+      <w:proofErr w:type="gramEnd"/>
+      <w:r>
+        <w:t xml:space="preserve">_and_ids, will be used in converting BioPAX for BioCarta pathways, and be used for GO enrichment analysis for FI-plug-in. Download this file from this URL: </w:t>
       </w:r>
       <w:hyperlink r:id="rId17" w:history="1">
         <w:r>
@@ -6988,7 +7703,21 @@
         <w:rPr>
           <w:highlight w:val="yellow"/>
         </w:rPr>
-        <w:t>Note: The latest release in December, 2014 is release 27 as last year. So no new files have been downloaded.</w:t>
+        <w:t xml:space="preserve">Note: The latest release in December, 2014 is release 27 as last year. </w:t>
+      </w:r>
+      <w:proofErr w:type="gramStart"/>
+      <w:r>
+        <w:rPr>
+          <w:highlight w:val="yellow"/>
+        </w:rPr>
+        <w:t>So</w:t>
+      </w:r>
+      <w:proofErr w:type="gramEnd"/>
+      <w:r>
+        <w:rPr>
+          <w:highlight w:val="yellow"/>
+        </w:rPr>
+        <w:t xml:space="preserve"> no new files have been downloaded.</w:t>
       </w:r>
     </w:p>
     <w:p/>
@@ -7044,11 +7773,16 @@
         <w:t>Run the following methods in ord</w:t>
       </w:r>
       <w:r>
-        <w:t>er in class org.reactome.fi.FINe</w:t>
+        <w:t xml:space="preserve">er in class </w:t>
+      </w:r>
+      <w:proofErr w:type="gramStart"/>
+      <w:r>
+        <w:t>org.reactome.fi.FINe</w:t>
       </w:r>
       <w:r>
         <w:t>tworkBuilder</w:t>
       </w:r>
+      <w:proofErr w:type="gramEnd"/>
     </w:p>
     <w:p/>
     <w:p>
@@ -7071,11 +7805,19 @@
           <w:b/>
         </w:rPr>
       </w:pPr>
+      <w:proofErr w:type="gramStart"/>
       <w:r>
         <w:rPr>
           <w:b/>
         </w:rPr>
-        <w:t>prepareMappingFile()</w:t>
+        <w:t>prepareMappingFile(</w:t>
+      </w:r>
+      <w:proofErr w:type="gramEnd"/>
+      <w:r>
+        <w:rPr>
+          <w:b/>
+        </w:rPr>
+        <w:t>)</w:t>
       </w:r>
     </w:p>
     <w:p/>
@@ -7104,7 +7846,27 @@
           <w:sz w:val="16"/>
           <w:szCs w:val="16"/>
         </w:rPr>
-        <w:t>2012-04-17 13:38:07,578 [main] INFO  org.reactome.fi.FINetworkBuilder  - Running UniProtAnalyzer.generateUniProtIDsMap()...</w:t>
+        <w:t xml:space="preserve">2012-04-17 13:38:07,578 [main] </w:t>
+      </w:r>
+      <w:proofErr w:type="gramStart"/>
+      <w:r>
+        <w:rPr>
+          <w:rFonts w:ascii="Monaco" w:hAnsi="Monaco" w:cs="Monaco"/>
+          <w:color w:val="000000"/>
+          <w:sz w:val="16"/>
+          <w:szCs w:val="16"/>
+        </w:rPr>
+        <w:t>INFO  org.reactome.fi</w:t>
+      </w:r>
+      <w:proofErr w:type="gramEnd"/>
+      <w:r>
+        <w:rPr>
+          <w:rFonts w:ascii="Monaco" w:hAnsi="Monaco" w:cs="Monaco"/>
+          <w:color w:val="000000"/>
+          <w:sz w:val="16"/>
+          <w:szCs w:val="16"/>
+        </w:rPr>
+        <w:t>.FINetworkBuilder  - Running UniProtAnalyzer.generateUniProtIDsMap()...</w:t>
       </w:r>
     </w:p>
     <w:p>
@@ -7170,7 +7932,27 @@
           <w:sz w:val="16"/>
           <w:szCs w:val="16"/>
         </w:rPr>
-        <w:t>2012-04-17 13:38:13,368 [main] INFO  org.reactome.fi.FINetworkBuilder  - Running UniProtAnalyzer.generateEntrezGeneToUniProt()...</w:t>
+        <w:t xml:space="preserve">2012-04-17 13:38:13,368 [main] </w:t>
+      </w:r>
+      <w:proofErr w:type="gramStart"/>
+      <w:r>
+        <w:rPr>
+          <w:rFonts w:ascii="Monaco" w:hAnsi="Monaco" w:cs="Monaco"/>
+          <w:color w:val="000000"/>
+          <w:sz w:val="16"/>
+          <w:szCs w:val="16"/>
+        </w:rPr>
+        <w:t>INFO  org.reactome.fi</w:t>
+      </w:r>
+      <w:proofErr w:type="gramEnd"/>
+      <w:r>
+        <w:rPr>
+          <w:rFonts w:ascii="Monaco" w:hAnsi="Monaco" w:cs="Monaco"/>
+          <w:color w:val="000000"/>
+          <w:sz w:val="16"/>
+          <w:szCs w:val="16"/>
+        </w:rPr>
+        <w:t>.FINetworkBuilder  - Running UniProtAnalyzer.generateEntrezGeneToUniProt()...</w:t>
       </w:r>
     </w:p>
     <w:p>
@@ -7214,7 +7996,27 @@
           <w:sz w:val="16"/>
           <w:szCs w:val="16"/>
         </w:rPr>
-        <w:t>2012-04-17 13:38:14,364 [main] INFO  org.reactome.fi.FINetworkBuilder  - Running UniProtAnalyzer.generateUniToPfamMap()...</w:t>
+        <w:t xml:space="preserve">2012-04-17 13:38:14,364 [main] </w:t>
+      </w:r>
+      <w:proofErr w:type="gramStart"/>
+      <w:r>
+        <w:rPr>
+          <w:rFonts w:ascii="Monaco" w:hAnsi="Monaco" w:cs="Monaco"/>
+          <w:color w:val="000000"/>
+          <w:sz w:val="16"/>
+          <w:szCs w:val="16"/>
+        </w:rPr>
+        <w:t>INFO  org.reactome.fi</w:t>
+      </w:r>
+      <w:proofErr w:type="gramEnd"/>
+      <w:r>
+        <w:rPr>
+          <w:rFonts w:ascii="Monaco" w:hAnsi="Monaco" w:cs="Monaco"/>
+          <w:color w:val="000000"/>
+          <w:sz w:val="16"/>
+          <w:szCs w:val="16"/>
+        </w:rPr>
+        <w:t>.FINetworkBuilder  - Running UniProtAnalyzer.generateUniToPfamMap()...</w:t>
       </w:r>
     </w:p>
     <w:p/>
@@ -7277,7 +8079,11 @@
         <w:t xml:space="preserve"> (e.g. </w:t>
       </w:r>
       <w:r>
-        <w:t>${DATA_SET_DIR}/</w:t>
+        <w:t>${DATA_SET_</w:t>
+      </w:r>
+      <w:proofErr w:type="gramStart"/>
+      <w:r>
+        <w:t>DIR}/</w:t>
       </w:r>
       <w:r>
         <w:rPr>
@@ -7288,6 +8094,7 @@
       <w:r>
         <w:t>/122816/EntrezToUniProt.txt</w:t>
       </w:r>
+      <w:proofErr w:type="gramEnd"/>
       <w:r>
         <w:t>)</w:t>
       </w:r>
@@ -7304,11 +8111,19 @@
           <w:b/>
         </w:rPr>
       </w:pPr>
+      <w:proofErr w:type="gramStart"/>
       <w:r>
         <w:rPr>
           <w:b/>
         </w:rPr>
-        <w:t>convertPathwayDBs()</w:t>
+        <w:t>convertPathwayDBs(</w:t>
+      </w:r>
+      <w:proofErr w:type="gramEnd"/>
+      <w:r>
+        <w:rPr>
+          <w:b/>
+        </w:rPr>
+        <w:t>)</w:t>
       </w:r>
     </w:p>
     <w:p/>
@@ -7359,16 +8174,29 @@
         <w:t>177 KEGG ids in December, 2014 couldn’t be mapped</w:t>
       </w:r>
       <w:r>
-        <w:t xml:space="preserve">; 209 in 2015; </w:t>
+        <w:t>; 209 in 2015</w:t>
+      </w:r>
+      <w:proofErr w:type="gramStart"/>
+      <w:r>
+        <w:t xml:space="preserve">; </w:t>
       </w:r>
       <w:r>
         <w:t>)</w:t>
       </w:r>
+      <w:proofErr w:type="gramEnd"/>
     </w:p>
     <w:p>
       <w:r>
         <w:tab/>
-        <w:t>3). In the version of FI network constructed in 2009, one KEGG id in pathway has been mapped to one UniProt only. This has been changed now. A KEGG id can be mapped to multiple UniProt via DefinedSet. So a DefinedSet converted from KEGG may contain another DefinedSet.</w:t>
+        <w:t xml:space="preserve">3). In the version of FI network constructed in 2009, one KEGG id in pathway has been mapped to one UniProt only. This has been changed now. A KEGG id can be mapped to multiple UniProt via DefinedSet. </w:t>
+      </w:r>
+      <w:proofErr w:type="gramStart"/>
+      <w:r>
+        <w:t>So</w:t>
+      </w:r>
+      <w:proofErr w:type="gramEnd"/>
+      <w:r>
+        <w:t xml:space="preserve"> a DefinedSet converted from KEGG may contain another DefinedSet.</w:t>
       </w:r>
     </w:p>
     <w:p>
@@ -7385,13 +8213,35 @@
         <w:rPr>
           <w:highlight w:val="yellow"/>
         </w:rPr>
-        <w:t>ReferenceIsoform instances may have been fetched out from the database during converting. However, our converting cannot take use of isoforms yet. So the Isoform instances should be treated as the top-level ReferenceGeneProduct instance!</w:t>
+        <w:t xml:space="preserve">ReferenceIsoform instances may have been fetched out from the database during converting. However, our converting cannot take use of isoforms yet. </w:t>
+      </w:r>
+      <w:proofErr w:type="gramStart"/>
+      <w:r>
+        <w:rPr>
+          <w:highlight w:val="yellow"/>
+        </w:rPr>
+        <w:t>So</w:t>
+      </w:r>
+      <w:proofErr w:type="gramEnd"/>
+      <w:r>
+        <w:rPr>
+          <w:highlight w:val="yellow"/>
+        </w:rPr>
+        <w:t xml:space="preserve"> the Isoform instances should be treated as the top-level ReferenceGeneProduct instance!</w:t>
       </w:r>
     </w:p>
     <w:p>
       <w:r>
         <w:tab/>
-        <w:t xml:space="preserve">5). We use KGML to import KEGG pathways. However, many complexes have not been described in KGML files. So interactions from these complexes cannot be extracted. For example, see complex HAP1-HTT-Dyneim-Dunactin in Huntington’s disease pathway: </w:t>
+        <w:t xml:space="preserve">5). We use KGML to import KEGG pathways. However, many complexes have not been described in KGML files. </w:t>
+      </w:r>
+      <w:proofErr w:type="gramStart"/>
+      <w:r>
+        <w:t>So</w:t>
+      </w:r>
+      <w:proofErr w:type="gramEnd"/>
+      <w:r>
+        <w:t xml:space="preserve"> interactions from these complexes cannot be extracted. For example, see complex HAP1-HTT-Dyneim-Dunactin in Huntington’s disease pathway: </w:t>
       </w:r>
       <w:hyperlink r:id="rId20" w:history="1">
         <w:r>
@@ -7517,24 +8367,25 @@
           <w:sz w:val="16"/>
           <w:szCs w:val="16"/>
         </w:rPr>
-        <w:t>2013-12-06 15:01:15,278 [main] WARN  org.reactome.convert.common.PostProcessTemplate  - PWCR1 for EWAS -4791 cannot be mapped to UniProt!</w:t>
-      </w:r>
-    </w:p>
-    <w:p>
-      <w:pPr>
+        <w:t xml:space="preserve">2013-12-06 15:01:15,278 [main] </w:t>
+      </w:r>
+      <w:proofErr w:type="gramStart"/>
+      <w:r>
         <w:rPr>
           <w:rFonts w:ascii="Courier" w:hAnsi="Courier"/>
           <w:sz w:val="16"/>
           <w:szCs w:val="16"/>
         </w:rPr>
-      </w:pPr>
+        <w:t>WARN  org</w:t>
+      </w:r>
+      <w:proofErr w:type="gramEnd"/>
       <w:r>
         <w:rPr>
           <w:rFonts w:ascii="Courier" w:hAnsi="Courier"/>
           <w:sz w:val="16"/>
           <w:szCs w:val="16"/>
         </w:rPr>
-        <w:t>2013-12-06 15:01:16,685 [main] WARN  org.reactome.convert.common.PostProcessTemplate  - NYD-SP28 for EWAS -5071 cannot be mapped to UniProt!</w:t>
+        <w:t>.reactome.convert.common.PostProcessTemplate  - PWCR1 for EWAS -4791 cannot be mapped to UniProt!</w:t>
       </w:r>
     </w:p>
     <w:p>
@@ -7551,24 +8402,25 @@
           <w:sz w:val="16"/>
           <w:szCs w:val="16"/>
         </w:rPr>
-        <w:t>2013-12-06 15:01:18,931 [main] WARN  org.reactome.convert.common.PostProcessTemplate  - HMG-I for EWAS -5546 cannot be mapped to UniProt!</w:t>
-      </w:r>
-    </w:p>
-    <w:p>
-      <w:pPr>
+        <w:t xml:space="preserve">2013-12-06 15:01:16,685 [main] </w:t>
+      </w:r>
+      <w:proofErr w:type="gramStart"/>
+      <w:r>
         <w:rPr>
           <w:rFonts w:ascii="Courier" w:hAnsi="Courier"/>
           <w:sz w:val="16"/>
           <w:szCs w:val="16"/>
         </w:rPr>
-      </w:pPr>
+        <w:t>WARN  org</w:t>
+      </w:r>
+      <w:proofErr w:type="gramEnd"/>
       <w:r>
         <w:rPr>
           <w:rFonts w:ascii="Courier" w:hAnsi="Courier"/>
           <w:sz w:val="16"/>
           <w:szCs w:val="16"/>
         </w:rPr>
-        <w:t>2013-12-06 15:01:21,482 [main] WARN  org.reactome.convert.common.PostProcessTemplate  - MIG-6 for EWAS -6256 cannot be mapped to UniProt!</w:t>
+        <w:t>.reactome.convert.common.PostProcessTemplate  - NYD-SP28 for EWAS -5071 cannot be mapped to UniProt!</w:t>
       </w:r>
     </w:p>
     <w:p>
@@ -7585,24 +8437,25 @@
           <w:sz w:val="16"/>
           <w:szCs w:val="16"/>
         </w:rPr>
-        <w:t>2013-12-06 15:01:21,648 [main] WARN  org.reactome.convert.common.PostProcessTemplate  - LOC339524 for EWAS -6278 cannot be mapped to UniProt!</w:t>
-      </w:r>
-    </w:p>
-    <w:p>
-      <w:pPr>
+        <w:t xml:space="preserve">2013-12-06 15:01:18,931 [main] </w:t>
+      </w:r>
+      <w:proofErr w:type="gramStart"/>
+      <w:r>
         <w:rPr>
           <w:rFonts w:ascii="Courier" w:hAnsi="Courier"/>
           <w:sz w:val="16"/>
           <w:szCs w:val="16"/>
         </w:rPr>
-      </w:pPr>
+        <w:t>WARN  org</w:t>
+      </w:r>
+      <w:proofErr w:type="gramEnd"/>
       <w:r>
         <w:rPr>
           <w:rFonts w:ascii="Courier" w:hAnsi="Courier"/>
           <w:sz w:val="16"/>
           <w:szCs w:val="16"/>
         </w:rPr>
-        <w:t>2013-12-06 15:01:25,102 [main] WARN  org.reactome.convert.common.PostProcessTemplate  - FLJ23356 for EWAS -7005 cannot be mapped to UniProt!</w:t>
+        <w:t>.reactome.convert.common.PostProcessTemplate  - HMG-I for EWAS -5546 cannot be mapped to UniProt!</w:t>
       </w:r>
     </w:p>
     <w:p>
@@ -7619,24 +8472,25 @@
           <w:sz w:val="16"/>
           <w:szCs w:val="16"/>
         </w:rPr>
-        <w:t>2013-12-06 15:01:26,128 [main] WARN  org.reactome.convert.common.PostProcessTemplate  - col4a1 for EWAS -7393 cannot be mapped to UniProt!</w:t>
-      </w:r>
-    </w:p>
-    <w:p>
-      <w:pPr>
+        <w:t xml:space="preserve">2013-12-06 15:01:21,482 [main] </w:t>
+      </w:r>
+      <w:proofErr w:type="gramStart"/>
+      <w:r>
         <w:rPr>
           <w:rFonts w:ascii="Courier" w:hAnsi="Courier"/>
           <w:sz w:val="16"/>
           <w:szCs w:val="16"/>
         </w:rPr>
-      </w:pPr>
+        <w:t>WARN  org</w:t>
+      </w:r>
+      <w:proofErr w:type="gramEnd"/>
       <w:r>
         <w:rPr>
           <w:rFonts w:ascii="Courier" w:hAnsi="Courier"/>
           <w:sz w:val="16"/>
           <w:szCs w:val="16"/>
         </w:rPr>
-        <w:t>2013-12-06 15:01:26,128 [main] WARN  org.reactome.convert.common.PostProcessTemplate  - col4a2 for EWAS -7397 cannot be mapped to UniProt!</w:t>
+        <w:t>.reactome.convert.common.PostProcessTemplate  - MIG-6 for EWAS -6256 cannot be mapped to UniProt!</w:t>
       </w:r>
     </w:p>
     <w:p>
@@ -7653,42 +8507,201 @@
           <w:sz w:val="16"/>
           <w:szCs w:val="16"/>
         </w:rPr>
-        <w:t>2013-12-06 15:01:26,882 [main] WARN  org.reactome.convert.common.PostProcessTemplate  - RPS3a for EWAS -7709 cannot be mapped to UniProt!</w:t>
-      </w:r>
-    </w:p>
-    <w:p>
-      <w:pPr>
+        <w:t xml:space="preserve">2013-12-06 15:01:21,648 [main] </w:t>
+      </w:r>
+      <w:proofErr w:type="gramStart"/>
+      <w:r>
         <w:rPr>
           <w:rFonts w:ascii="Courier" w:hAnsi="Courier"/>
           <w:sz w:val="16"/>
           <w:szCs w:val="16"/>
         </w:rPr>
-      </w:pPr>
+        <w:t>WARN  org</w:t>
+      </w:r>
+      <w:proofErr w:type="gramEnd"/>
       <w:r>
         <w:rPr>
           <w:rFonts w:ascii="Courier" w:hAnsi="Courier"/>
           <w:sz w:val="16"/>
           <w:szCs w:val="16"/>
         </w:rPr>
+        <w:t>.reactome.convert.common.PostProcessTemplate  - LOC339524 for EWAS -6278 cannot be mapped to UniProt!</w:t>
+      </w:r>
+    </w:p>
+    <w:p>
+      <w:pPr>
+        <w:rPr>
+          <w:rFonts w:ascii="Courier" w:hAnsi="Courier"/>
+          <w:sz w:val="16"/>
+          <w:szCs w:val="16"/>
+        </w:rPr>
+      </w:pPr>
+      <w:r>
+        <w:rPr>
+          <w:rFonts w:ascii="Courier" w:hAnsi="Courier"/>
+          <w:sz w:val="16"/>
+          <w:szCs w:val="16"/>
+        </w:rPr>
+        <w:t xml:space="preserve">2013-12-06 15:01:25,102 [main] </w:t>
+      </w:r>
+      <w:proofErr w:type="gramStart"/>
+      <w:r>
+        <w:rPr>
+          <w:rFonts w:ascii="Courier" w:hAnsi="Courier"/>
+          <w:sz w:val="16"/>
+          <w:szCs w:val="16"/>
+        </w:rPr>
+        <w:t>WARN  org</w:t>
+      </w:r>
+      <w:proofErr w:type="gramEnd"/>
+      <w:r>
+        <w:rPr>
+          <w:rFonts w:ascii="Courier" w:hAnsi="Courier"/>
+          <w:sz w:val="16"/>
+          <w:szCs w:val="16"/>
+        </w:rPr>
+        <w:t>.reactome.convert.common.PostProcessTemplate  - FLJ23356 for EWAS -7005 cannot be mapped to UniProt!</w:t>
+      </w:r>
+    </w:p>
+    <w:p>
+      <w:pPr>
+        <w:rPr>
+          <w:rFonts w:ascii="Courier" w:hAnsi="Courier"/>
+          <w:sz w:val="16"/>
+          <w:szCs w:val="16"/>
+        </w:rPr>
+      </w:pPr>
+      <w:r>
+        <w:rPr>
+          <w:rFonts w:ascii="Courier" w:hAnsi="Courier"/>
+          <w:sz w:val="16"/>
+          <w:szCs w:val="16"/>
+        </w:rPr>
+        <w:t xml:space="preserve">2013-12-06 15:01:26,128 [main] </w:t>
+      </w:r>
+      <w:proofErr w:type="gramStart"/>
+      <w:r>
+        <w:rPr>
+          <w:rFonts w:ascii="Courier" w:hAnsi="Courier"/>
+          <w:sz w:val="16"/>
+          <w:szCs w:val="16"/>
+        </w:rPr>
+        <w:t>WARN  org</w:t>
+      </w:r>
+      <w:proofErr w:type="gramEnd"/>
+      <w:r>
+        <w:rPr>
+          <w:rFonts w:ascii="Courier" w:hAnsi="Courier"/>
+          <w:sz w:val="16"/>
+          <w:szCs w:val="16"/>
+        </w:rPr>
+        <w:t>.reactome.convert.common.PostProcessTemplate  - col4a1 for EWAS -7393 cannot be mapped to UniProt!</w:t>
+      </w:r>
+    </w:p>
+    <w:p>
+      <w:pPr>
+        <w:rPr>
+          <w:rFonts w:ascii="Courier" w:hAnsi="Courier"/>
+          <w:sz w:val="16"/>
+          <w:szCs w:val="16"/>
+        </w:rPr>
+      </w:pPr>
+      <w:r>
+        <w:rPr>
+          <w:rFonts w:ascii="Courier" w:hAnsi="Courier"/>
+          <w:sz w:val="16"/>
+          <w:szCs w:val="16"/>
+        </w:rPr>
+        <w:t xml:space="preserve">2013-12-06 15:01:26,128 [main] </w:t>
+      </w:r>
+      <w:proofErr w:type="gramStart"/>
+      <w:r>
+        <w:rPr>
+          <w:rFonts w:ascii="Courier" w:hAnsi="Courier"/>
+          <w:sz w:val="16"/>
+          <w:szCs w:val="16"/>
+        </w:rPr>
+        <w:t>WARN  org</w:t>
+      </w:r>
+      <w:proofErr w:type="gramEnd"/>
+      <w:r>
+        <w:rPr>
+          <w:rFonts w:ascii="Courier" w:hAnsi="Courier"/>
+          <w:sz w:val="16"/>
+          <w:szCs w:val="16"/>
+        </w:rPr>
+        <w:t>.reactome.convert.common.PostProcessTemplate  - col4a2 for EWAS -7397 cannot be mapped to UniProt!</w:t>
+      </w:r>
+    </w:p>
+    <w:p>
+      <w:pPr>
+        <w:rPr>
+          <w:rFonts w:ascii="Courier" w:hAnsi="Courier"/>
+          <w:sz w:val="16"/>
+          <w:szCs w:val="16"/>
+        </w:rPr>
+      </w:pPr>
+      <w:r>
+        <w:rPr>
+          <w:rFonts w:ascii="Courier" w:hAnsi="Courier"/>
+          <w:sz w:val="16"/>
+          <w:szCs w:val="16"/>
+        </w:rPr>
+        <w:t xml:space="preserve">2013-12-06 15:01:26,882 [main] </w:t>
+      </w:r>
+      <w:proofErr w:type="gramStart"/>
+      <w:r>
+        <w:rPr>
+          <w:rFonts w:ascii="Courier" w:hAnsi="Courier"/>
+          <w:sz w:val="16"/>
+          <w:szCs w:val="16"/>
+        </w:rPr>
+        <w:t>WARN  org</w:t>
+      </w:r>
+      <w:proofErr w:type="gramEnd"/>
+      <w:r>
+        <w:rPr>
+          <w:rFonts w:ascii="Courier" w:hAnsi="Courier"/>
+          <w:sz w:val="16"/>
+          <w:szCs w:val="16"/>
+        </w:rPr>
+        <w:t>.reactome.convert.common.PostProcessTemplate  - RPS3a for EWAS -7709 cannot be mapped to UniProt!</w:t>
+      </w:r>
+    </w:p>
+    <w:p>
+      <w:pPr>
+        <w:rPr>
+          <w:rFonts w:ascii="Courier" w:hAnsi="Courier"/>
+          <w:sz w:val="16"/>
+          <w:szCs w:val="16"/>
+        </w:rPr>
+      </w:pPr>
+      <w:r>
+        <w:rPr>
+          <w:rFonts w:ascii="Courier" w:hAnsi="Courier"/>
+          <w:sz w:val="16"/>
+          <w:szCs w:val="16"/>
+        </w:rPr>
         <w:lastRenderedPageBreak/>
-        <w:t>2013-12-06 15:01:30,853 [main] WARN  org.reactome.convert.common.PostProcessTemplate  - LOC285847 for EWAS -8409 cannot be mapped to UniProt!</w:t>
-      </w:r>
-    </w:p>
-    <w:p>
-      <w:pPr>
+        <w:t xml:space="preserve">2013-12-06 15:01:30,853 [main] </w:t>
+      </w:r>
+      <w:proofErr w:type="gramStart"/>
+      <w:r>
         <w:rPr>
           <w:rFonts w:ascii="Courier" w:hAnsi="Courier"/>
           <w:sz w:val="16"/>
           <w:szCs w:val="16"/>
         </w:rPr>
-      </w:pPr>
+        <w:t>WARN  org</w:t>
+      </w:r>
+      <w:proofErr w:type="gramEnd"/>
       <w:r>
         <w:rPr>
           <w:rFonts w:ascii="Courier" w:hAnsi="Courier"/>
           <w:sz w:val="16"/>
           <w:szCs w:val="16"/>
         </w:rPr>
-        <w:t>2013-12-06 15:01:31,805 [main] WARN  org.reactome.convert.common.PostProcessTemplate  - TRD@ for EWAS -8742 cannot be mapped to UniProt!</w:t>
+        <w:t>.reactome.convert.common.PostProcessTemplate  - LOC285847 for EWAS -8409 cannot be mapped to UniProt!</w:t>
       </w:r>
     </w:p>
     <w:p>
@@ -7705,16 +8718,69 @@
           <w:sz w:val="16"/>
           <w:szCs w:val="16"/>
         </w:rPr>
-        <w:t>2013-12-06 15:01:31,944 [main] INFO  org.reactome.convert.common.PostProcessTemplate  - Total unmapped names: 48</w:t>
-      </w:r>
-    </w:p>
-    <w:p>
-      <w:pPr>
+        <w:t xml:space="preserve">2013-12-06 15:01:31,805 [main] </w:t>
+      </w:r>
+      <w:proofErr w:type="gramStart"/>
+      <w:r>
         <w:rPr>
           <w:rFonts w:ascii="Courier" w:hAnsi="Courier"/>
           <w:sz w:val="16"/>
           <w:szCs w:val="16"/>
         </w:rPr>
+        <w:t>WARN  org</w:t>
+      </w:r>
+      <w:proofErr w:type="gramEnd"/>
+      <w:r>
+        <w:rPr>
+          <w:rFonts w:ascii="Courier" w:hAnsi="Courier"/>
+          <w:sz w:val="16"/>
+          <w:szCs w:val="16"/>
+        </w:rPr>
+        <w:t>.reactome.convert.common.PostProcessTemplate  - TRD@ for EWAS -8742 cannot be mapped to UniProt!</w:t>
+      </w:r>
+    </w:p>
+    <w:p>
+      <w:pPr>
+        <w:rPr>
+          <w:rFonts w:ascii="Courier" w:hAnsi="Courier"/>
+          <w:sz w:val="16"/>
+          <w:szCs w:val="16"/>
+        </w:rPr>
+      </w:pPr>
+      <w:r>
+        <w:rPr>
+          <w:rFonts w:ascii="Courier" w:hAnsi="Courier"/>
+          <w:sz w:val="16"/>
+          <w:szCs w:val="16"/>
+        </w:rPr>
+        <w:t xml:space="preserve">2013-12-06 15:01:31,944 [main] </w:t>
+      </w:r>
+      <w:proofErr w:type="gramStart"/>
+      <w:r>
+        <w:rPr>
+          <w:rFonts w:ascii="Courier" w:hAnsi="Courier"/>
+          <w:sz w:val="16"/>
+          <w:szCs w:val="16"/>
+        </w:rPr>
+        <w:t>INFO  org</w:t>
+      </w:r>
+      <w:proofErr w:type="gramEnd"/>
+      <w:r>
+        <w:rPr>
+          <w:rFonts w:ascii="Courier" w:hAnsi="Courier"/>
+          <w:sz w:val="16"/>
+          <w:szCs w:val="16"/>
+        </w:rPr>
+        <w:t>.reactome.convert.common.PostProcessTemplate  - Total unmapped names: 48</w:t>
+      </w:r>
+    </w:p>
+    <w:p>
+      <w:pPr>
+        <w:rPr>
+          <w:rFonts w:ascii="Courier" w:hAnsi="Courier"/>
+          <w:sz w:val="16"/>
+          <w:szCs w:val="16"/>
+        </w:rPr>
       </w:pPr>
     </w:p>
     <w:p>
@@ -7771,112 +8837,232 @@
           <w:sz w:val="16"/>
           <w:szCs w:val="16"/>
         </w:rPr>
-        <w:t>2013-12-06 15:09:17,791 [main] WARN  org.reactome.convert.common.PostProcessTemplate  - LOC100289673 for EWAS -52795 cannot be mapped to UniProt!</w:t>
-      </w:r>
-    </w:p>
-    <w:p>
-      <w:pPr>
-        <w:widowControl w:val="0"/>
-        <w:autoSpaceDE w:val="0"/>
-        <w:autoSpaceDN w:val="0"/>
-        <w:adjustRightInd w:val="0"/>
-        <w:rPr>
-          <w:rFonts w:ascii="Monaco" w:hAnsi="Monaco" w:cs="Monaco"/>
-          <w:sz w:val="16"/>
-          <w:szCs w:val="16"/>
-        </w:rPr>
-      </w:pPr>
-      <w:r>
-        <w:rPr>
-          <w:rFonts w:ascii="Monaco" w:hAnsi="Monaco" w:cs="Monaco"/>
-          <w:color w:val="000000"/>
-          <w:sz w:val="16"/>
-          <w:szCs w:val="16"/>
-        </w:rPr>
-        <w:t>2013-12-06 15:09:18,127 [main] WARN  org.reactome.convert.common.PostProcessTemplate  - LOC283314 for EWAS -52847 cannot be mapped to UniProt!</w:t>
-      </w:r>
-    </w:p>
-    <w:p>
-      <w:pPr>
-        <w:widowControl w:val="0"/>
-        <w:autoSpaceDE w:val="0"/>
-        <w:autoSpaceDN w:val="0"/>
-        <w:adjustRightInd w:val="0"/>
-        <w:rPr>
-          <w:rFonts w:ascii="Monaco" w:hAnsi="Monaco" w:cs="Monaco"/>
-          <w:sz w:val="16"/>
-          <w:szCs w:val="16"/>
-        </w:rPr>
-      </w:pPr>
-      <w:r>
-        <w:rPr>
-          <w:rFonts w:ascii="Monaco" w:hAnsi="Monaco" w:cs="Monaco"/>
-          <w:color w:val="000000"/>
-          <w:sz w:val="16"/>
-          <w:szCs w:val="16"/>
-        </w:rPr>
-        <w:t>2013-12-06 15:09:19,042 [main] WARN  org.reactome.convert.common.PostProcessTemplate  - SAA2 for EWAS -52939 cannot be mapped to UniProt!</w:t>
-      </w:r>
-    </w:p>
-    <w:p>
-      <w:pPr>
-        <w:widowControl w:val="0"/>
-        <w:autoSpaceDE w:val="0"/>
-        <w:autoSpaceDN w:val="0"/>
-        <w:adjustRightInd w:val="0"/>
-        <w:rPr>
-          <w:rFonts w:ascii="Monaco" w:hAnsi="Monaco" w:cs="Monaco"/>
-          <w:sz w:val="16"/>
-          <w:szCs w:val="16"/>
-        </w:rPr>
-      </w:pPr>
-      <w:r>
-        <w:rPr>
-          <w:rFonts w:ascii="Monaco" w:hAnsi="Monaco" w:cs="Monaco"/>
-          <w:color w:val="000000"/>
-          <w:sz w:val="16"/>
-          <w:szCs w:val="16"/>
-        </w:rPr>
-        <w:t>2013-12-06 15:09:20,498 [main] WARN  org.reactome.convert.common.PostProcessTemplate  - SNORD59A for EWAS -53527 cannot be mapped to UniProt!</w:t>
-      </w:r>
-    </w:p>
-    <w:p>
-      <w:pPr>
-        <w:widowControl w:val="0"/>
-        <w:autoSpaceDE w:val="0"/>
-        <w:autoSpaceDN w:val="0"/>
-        <w:adjustRightInd w:val="0"/>
-        <w:rPr>
-          <w:rFonts w:ascii="Monaco" w:hAnsi="Monaco" w:cs="Monaco"/>
-          <w:sz w:val="16"/>
-          <w:szCs w:val="16"/>
-        </w:rPr>
-      </w:pPr>
-      <w:r>
-        <w:rPr>
-          <w:rFonts w:ascii="Monaco" w:hAnsi="Monaco" w:cs="Monaco"/>
-          <w:color w:val="000000"/>
-          <w:sz w:val="16"/>
-          <w:szCs w:val="16"/>
-        </w:rPr>
-        <w:t>2013-12-06 15:09:22,622 [main] WARN  org.reactome.convert.common.PostProcessTemplate  - SNORD59B for EWAS -54534 cannot be mapped to UniProt!</w:t>
-      </w:r>
-    </w:p>
-    <w:p>
-      <w:pPr>
-        <w:rPr>
-          <w:sz w:val="16"/>
-          <w:szCs w:val="16"/>
-        </w:rPr>
-      </w:pPr>
-      <w:r>
-        <w:rPr>
-          <w:rFonts w:ascii="Monaco" w:hAnsi="Monaco" w:cs="Monaco"/>
-          <w:color w:val="000000"/>
-          <w:sz w:val="16"/>
-          <w:szCs w:val="16"/>
-        </w:rPr>
-        <w:t>2013-12-06 15:09:25,656 [main] INFO  org.reactome.convert.common.PostProcessTemplate  - Total unmapped names: 602</w:t>
+        <w:t xml:space="preserve">2013-12-06 15:09:17,791 [main] </w:t>
+      </w:r>
+      <w:proofErr w:type="gramStart"/>
+      <w:r>
+        <w:rPr>
+          <w:rFonts w:ascii="Monaco" w:hAnsi="Monaco" w:cs="Monaco"/>
+          <w:color w:val="000000"/>
+          <w:sz w:val="16"/>
+          <w:szCs w:val="16"/>
+        </w:rPr>
+        <w:t>WARN  org</w:t>
+      </w:r>
+      <w:proofErr w:type="gramEnd"/>
+      <w:r>
+        <w:rPr>
+          <w:rFonts w:ascii="Monaco" w:hAnsi="Monaco" w:cs="Monaco"/>
+          <w:color w:val="000000"/>
+          <w:sz w:val="16"/>
+          <w:szCs w:val="16"/>
+        </w:rPr>
+        <w:t>.reactome.convert.common.PostProcessTemplate  - LOC100289673 for EWAS -52795 cannot be mapped to UniProt!</w:t>
+      </w:r>
+    </w:p>
+    <w:p>
+      <w:pPr>
+        <w:widowControl w:val="0"/>
+        <w:autoSpaceDE w:val="0"/>
+        <w:autoSpaceDN w:val="0"/>
+        <w:adjustRightInd w:val="0"/>
+        <w:rPr>
+          <w:rFonts w:ascii="Monaco" w:hAnsi="Monaco" w:cs="Monaco"/>
+          <w:sz w:val="16"/>
+          <w:szCs w:val="16"/>
+        </w:rPr>
+      </w:pPr>
+      <w:r>
+        <w:rPr>
+          <w:rFonts w:ascii="Monaco" w:hAnsi="Monaco" w:cs="Monaco"/>
+          <w:color w:val="000000"/>
+          <w:sz w:val="16"/>
+          <w:szCs w:val="16"/>
+        </w:rPr>
+        <w:t xml:space="preserve">2013-12-06 15:09:18,127 [main] </w:t>
+      </w:r>
+      <w:proofErr w:type="gramStart"/>
+      <w:r>
+        <w:rPr>
+          <w:rFonts w:ascii="Monaco" w:hAnsi="Monaco" w:cs="Monaco"/>
+          <w:color w:val="000000"/>
+          <w:sz w:val="16"/>
+          <w:szCs w:val="16"/>
+        </w:rPr>
+        <w:t>WARN  org</w:t>
+      </w:r>
+      <w:proofErr w:type="gramEnd"/>
+      <w:r>
+        <w:rPr>
+          <w:rFonts w:ascii="Monaco" w:hAnsi="Monaco" w:cs="Monaco"/>
+          <w:color w:val="000000"/>
+          <w:sz w:val="16"/>
+          <w:szCs w:val="16"/>
+        </w:rPr>
+        <w:t>.reactome.convert.common.PostProcessTemplate  - LOC283314 for EWAS -52847 cannot be mapped to UniProt!</w:t>
+      </w:r>
+    </w:p>
+    <w:p>
+      <w:pPr>
+        <w:widowControl w:val="0"/>
+        <w:autoSpaceDE w:val="0"/>
+        <w:autoSpaceDN w:val="0"/>
+        <w:adjustRightInd w:val="0"/>
+        <w:rPr>
+          <w:rFonts w:ascii="Monaco" w:hAnsi="Monaco" w:cs="Monaco"/>
+          <w:sz w:val="16"/>
+          <w:szCs w:val="16"/>
+        </w:rPr>
+      </w:pPr>
+      <w:r>
+        <w:rPr>
+          <w:rFonts w:ascii="Monaco" w:hAnsi="Monaco" w:cs="Monaco"/>
+          <w:color w:val="000000"/>
+          <w:sz w:val="16"/>
+          <w:szCs w:val="16"/>
+        </w:rPr>
+        <w:t xml:space="preserve">2013-12-06 15:09:19,042 [main] </w:t>
+      </w:r>
+      <w:proofErr w:type="gramStart"/>
+      <w:r>
+        <w:rPr>
+          <w:rFonts w:ascii="Monaco" w:hAnsi="Monaco" w:cs="Monaco"/>
+          <w:color w:val="000000"/>
+          <w:sz w:val="16"/>
+          <w:szCs w:val="16"/>
+        </w:rPr>
+        <w:t>WARN  org</w:t>
+      </w:r>
+      <w:proofErr w:type="gramEnd"/>
+      <w:r>
+        <w:rPr>
+          <w:rFonts w:ascii="Monaco" w:hAnsi="Monaco" w:cs="Monaco"/>
+          <w:color w:val="000000"/>
+          <w:sz w:val="16"/>
+          <w:szCs w:val="16"/>
+        </w:rPr>
+        <w:t>.reactome.convert.common.PostProcessTemplate  - SAA2 for EWAS -52939 cannot be mapped to UniProt!</w:t>
+      </w:r>
+    </w:p>
+    <w:p>
+      <w:pPr>
+        <w:widowControl w:val="0"/>
+        <w:autoSpaceDE w:val="0"/>
+        <w:autoSpaceDN w:val="0"/>
+        <w:adjustRightInd w:val="0"/>
+        <w:rPr>
+          <w:rFonts w:ascii="Monaco" w:hAnsi="Monaco" w:cs="Monaco"/>
+          <w:sz w:val="16"/>
+          <w:szCs w:val="16"/>
+        </w:rPr>
+      </w:pPr>
+      <w:r>
+        <w:rPr>
+          <w:rFonts w:ascii="Monaco" w:hAnsi="Monaco" w:cs="Monaco"/>
+          <w:color w:val="000000"/>
+          <w:sz w:val="16"/>
+          <w:szCs w:val="16"/>
+        </w:rPr>
+        <w:t xml:space="preserve">2013-12-06 15:09:20,498 [main] </w:t>
+      </w:r>
+      <w:proofErr w:type="gramStart"/>
+      <w:r>
+        <w:rPr>
+          <w:rFonts w:ascii="Monaco" w:hAnsi="Monaco" w:cs="Monaco"/>
+          <w:color w:val="000000"/>
+          <w:sz w:val="16"/>
+          <w:szCs w:val="16"/>
+        </w:rPr>
+        <w:t>WARN  org</w:t>
+      </w:r>
+      <w:proofErr w:type="gramEnd"/>
+      <w:r>
+        <w:rPr>
+          <w:rFonts w:ascii="Monaco" w:hAnsi="Monaco" w:cs="Monaco"/>
+          <w:color w:val="000000"/>
+          <w:sz w:val="16"/>
+          <w:szCs w:val="16"/>
+        </w:rPr>
+        <w:t>.reactome.convert.common.PostProcessTemplate  - SNORD59A for EWAS -53527 cannot be mapped to UniProt!</w:t>
+      </w:r>
+    </w:p>
+    <w:p>
+      <w:pPr>
+        <w:widowControl w:val="0"/>
+        <w:autoSpaceDE w:val="0"/>
+        <w:autoSpaceDN w:val="0"/>
+        <w:adjustRightInd w:val="0"/>
+        <w:rPr>
+          <w:rFonts w:ascii="Monaco" w:hAnsi="Monaco" w:cs="Monaco"/>
+          <w:sz w:val="16"/>
+          <w:szCs w:val="16"/>
+        </w:rPr>
+      </w:pPr>
+      <w:r>
+        <w:rPr>
+          <w:rFonts w:ascii="Monaco" w:hAnsi="Monaco" w:cs="Monaco"/>
+          <w:color w:val="000000"/>
+          <w:sz w:val="16"/>
+          <w:szCs w:val="16"/>
+        </w:rPr>
+        <w:t xml:space="preserve">2013-12-06 15:09:22,622 [main] </w:t>
+      </w:r>
+      <w:proofErr w:type="gramStart"/>
+      <w:r>
+        <w:rPr>
+          <w:rFonts w:ascii="Monaco" w:hAnsi="Monaco" w:cs="Monaco"/>
+          <w:color w:val="000000"/>
+          <w:sz w:val="16"/>
+          <w:szCs w:val="16"/>
+        </w:rPr>
+        <w:t>WARN  org</w:t>
+      </w:r>
+      <w:proofErr w:type="gramEnd"/>
+      <w:r>
+        <w:rPr>
+          <w:rFonts w:ascii="Monaco" w:hAnsi="Monaco" w:cs="Monaco"/>
+          <w:color w:val="000000"/>
+          <w:sz w:val="16"/>
+          <w:szCs w:val="16"/>
+        </w:rPr>
+        <w:t>.reactome.convert.common.PostProcessTemplate  - SNORD59B for EWAS -54534 cannot be mapped to UniProt!</w:t>
+      </w:r>
+    </w:p>
+    <w:p>
+      <w:pPr>
+        <w:rPr>
+          <w:sz w:val="16"/>
+          <w:szCs w:val="16"/>
+        </w:rPr>
+      </w:pPr>
+      <w:r>
+        <w:rPr>
+          <w:rFonts w:ascii="Monaco" w:hAnsi="Monaco" w:cs="Monaco"/>
+          <w:color w:val="000000"/>
+          <w:sz w:val="16"/>
+          <w:szCs w:val="16"/>
+        </w:rPr>
+        <w:t xml:space="preserve">2013-12-06 15:09:25,656 [main] </w:t>
+      </w:r>
+      <w:proofErr w:type="gramStart"/>
+      <w:r>
+        <w:rPr>
+          <w:rFonts w:ascii="Monaco" w:hAnsi="Monaco" w:cs="Monaco"/>
+          <w:color w:val="000000"/>
+          <w:sz w:val="16"/>
+          <w:szCs w:val="16"/>
+        </w:rPr>
+        <w:t>INFO  org</w:t>
+      </w:r>
+      <w:proofErr w:type="gramEnd"/>
+      <w:r>
+        <w:rPr>
+          <w:rFonts w:ascii="Monaco" w:hAnsi="Monaco" w:cs="Monaco"/>
+          <w:color w:val="000000"/>
+          <w:sz w:val="16"/>
+          <w:szCs w:val="16"/>
+        </w:rPr>
+        <w:t>.reactome.convert.common.PostProcessTemplate  - Total unmapped names: 602</w:t>
       </w:r>
     </w:p>
     <w:p>
@@ -8542,7 +9728,15 @@
         <w:tab/>
       </w:r>
       <w:r>
-        <w:t xml:space="preserve">1). There is un-documented type=”other” in the entry elements for pathway, </w:t>
+        <w:t>1). There is un-documented type</w:t>
+      </w:r>
+      <w:proofErr w:type="gramStart"/>
+      <w:r>
+        <w:t>=”other</w:t>
+      </w:r>
+      <w:proofErr w:type="gramEnd"/>
+      <w:r>
+        <w:t xml:space="preserve">” in the entry elements for pathway, </w:t>
       </w:r>
       <w:r>
         <w:t>hsa03320.xml</w:t>
@@ -8572,11 +9766,19 @@
           <w:b/>
         </w:rPr>
       </w:pPr>
+      <w:proofErr w:type="gramStart"/>
       <w:r>
         <w:rPr>
           <w:b/>
         </w:rPr>
-        <w:t>dumpPathwayDBs()</w:t>
+        <w:t>dumpPathwayDBs(</w:t>
+      </w:r>
+      <w:proofErr w:type="gramEnd"/>
+      <w:r>
+        <w:rPr>
+          <w:b/>
+        </w:rPr>
+        <w:t>)</w:t>
       </w:r>
     </w:p>
     <w:p/>
@@ -8649,11 +9851,19 @@
           <w:b/>
         </w:rPr>
       </w:pPr>
+      <w:proofErr w:type="gramStart"/>
       <w:r>
         <w:rPr>
           <w:b/>
         </w:rPr>
-        <w:t>dumpPathwayFIs()</w:t>
+        <w:t>dumpPathwayFIs(</w:t>
+      </w:r>
+      <w:proofErr w:type="gramEnd"/>
+      <w:r>
+        <w:rPr>
+          <w:b/>
+        </w:rPr>
+        <w:t>)</w:t>
       </w:r>
     </w:p>
     <w:p/>
@@ -10010,11 +11220,19 @@
           <w:b/>
         </w:rPr>
       </w:pPr>
+      <w:proofErr w:type="gramStart"/>
       <w:r>
         <w:rPr>
           <w:b/>
         </w:rPr>
-        <w:t>prepareNBCFeatures()</w:t>
+        <w:t>prepareNBCFeatures(</w:t>
+      </w:r>
+      <w:proofErr w:type="gramEnd"/>
+      <w:r>
+        <w:rPr>
+          <w:b/>
+        </w:rPr>
+        <w:t>)</w:t>
       </w:r>
     </w:p>
     <w:p/>
@@ -10044,29 +11262,69 @@
           <w:sz w:val="16"/>
           <w:szCs w:val="16"/>
         </w:rPr>
-        <w:t>2012-04-17 14:47:23,100 [main] INFO  org.reactome.fi.FINetworkBuilder  - Running EnsemblAnalyzer.dumpProteinFamilies()...</w:t>
-      </w:r>
-    </w:p>
-    <w:p>
-      <w:pPr>
-        <w:widowControl w:val="0"/>
-        <w:autoSpaceDE w:val="0"/>
-        <w:autoSpaceDN w:val="0"/>
-        <w:adjustRightInd w:val="0"/>
-        <w:rPr>
-          <w:rFonts w:ascii="Monaco" w:hAnsi="Monaco" w:cs="Monaco"/>
-          <w:sz w:val="16"/>
-          <w:szCs w:val="16"/>
-        </w:rPr>
-      </w:pPr>
-      <w:r>
-        <w:rPr>
-          <w:rFonts w:ascii="Monaco" w:hAnsi="Monaco" w:cs="Monaco"/>
-          <w:color w:val="000000"/>
-          <w:sz w:val="16"/>
-          <w:szCs w:val="16"/>
-        </w:rPr>
-        <w:t>Size of familyToProteins(): 44475</w:t>
+        <w:t xml:space="preserve">2012-04-17 14:47:23,100 [main] </w:t>
+      </w:r>
+      <w:proofErr w:type="gramStart"/>
+      <w:r>
+        <w:rPr>
+          <w:rFonts w:ascii="Monaco" w:hAnsi="Monaco" w:cs="Monaco"/>
+          <w:color w:val="000000"/>
+          <w:sz w:val="16"/>
+          <w:szCs w:val="16"/>
+        </w:rPr>
+        <w:t>INFO  org.reactome.fi</w:t>
+      </w:r>
+      <w:proofErr w:type="gramEnd"/>
+      <w:r>
+        <w:rPr>
+          <w:rFonts w:ascii="Monaco" w:hAnsi="Monaco" w:cs="Monaco"/>
+          <w:color w:val="000000"/>
+          <w:sz w:val="16"/>
+          <w:szCs w:val="16"/>
+        </w:rPr>
+        <w:t>.FINetworkBuilder  - Running EnsemblAnalyzer.dumpProteinFamilies()...</w:t>
+      </w:r>
+    </w:p>
+    <w:p>
+      <w:pPr>
+        <w:widowControl w:val="0"/>
+        <w:autoSpaceDE w:val="0"/>
+        <w:autoSpaceDN w:val="0"/>
+        <w:adjustRightInd w:val="0"/>
+        <w:rPr>
+          <w:rFonts w:ascii="Monaco" w:hAnsi="Monaco" w:cs="Monaco"/>
+          <w:sz w:val="16"/>
+          <w:szCs w:val="16"/>
+        </w:rPr>
+      </w:pPr>
+      <w:r>
+        <w:rPr>
+          <w:rFonts w:ascii="Monaco" w:hAnsi="Monaco" w:cs="Monaco"/>
+          <w:color w:val="000000"/>
+          <w:sz w:val="16"/>
+          <w:szCs w:val="16"/>
+        </w:rPr>
+        <w:t xml:space="preserve">Size of </w:t>
+      </w:r>
+      <w:proofErr w:type="gramStart"/>
+      <w:r>
+        <w:rPr>
+          <w:rFonts w:ascii="Monaco" w:hAnsi="Monaco" w:cs="Monaco"/>
+          <w:color w:val="000000"/>
+          <w:sz w:val="16"/>
+          <w:szCs w:val="16"/>
+        </w:rPr>
+        <w:t>familyToProteins(</w:t>
+      </w:r>
+      <w:proofErr w:type="gramEnd"/>
+      <w:r>
+        <w:rPr>
+          <w:rFonts w:ascii="Monaco" w:hAnsi="Monaco" w:cs="Monaco"/>
+          <w:color w:val="000000"/>
+          <w:sz w:val="16"/>
+          <w:szCs w:val="16"/>
+        </w:rPr>
+        <w:t>): 44475</w:t>
       </w:r>
     </w:p>
     <w:p>
@@ -10132,7 +11390,27 @@
           <w:sz w:val="16"/>
           <w:szCs w:val="16"/>
         </w:rPr>
-        <w:t>2012-04-17 14:47:26,823 [main] INFO  org.reactome.fi.FINetworkBuilder  - Running IRefIndexMITTabAnalyzer.loadHumanPPIs()...</w:t>
+        <w:t xml:space="preserve">2012-04-17 14:47:26,823 [main] </w:t>
+      </w:r>
+      <w:proofErr w:type="gramStart"/>
+      <w:r>
+        <w:rPr>
+          <w:rFonts w:ascii="Monaco" w:hAnsi="Monaco" w:cs="Monaco"/>
+          <w:color w:val="000000"/>
+          <w:sz w:val="16"/>
+          <w:szCs w:val="16"/>
+        </w:rPr>
+        <w:t>INFO  org.reactome.fi</w:t>
+      </w:r>
+      <w:proofErr w:type="gramEnd"/>
+      <w:r>
+        <w:rPr>
+          <w:rFonts w:ascii="Monaco" w:hAnsi="Monaco" w:cs="Monaco"/>
+          <w:color w:val="000000"/>
+          <w:sz w:val="16"/>
+          <w:szCs w:val="16"/>
+        </w:rPr>
+        <w:t>.FINetworkBuilder  - Running IRefIndexMITTabAnalyzer.loadHumanPPIs()...</w:t>
       </w:r>
     </w:p>
     <w:p>
@@ -10330,7 +11608,27 @@
           <w:sz w:val="16"/>
           <w:szCs w:val="16"/>
         </w:rPr>
-        <w:t>2012-04-17 14:47:34,068 [main] INFO  org.reactome.fi.FINetworkBuilder  - Running IRefIndexMITTabAnalyzer.loadFlyPPIs()...</w:t>
+        <w:t xml:space="preserve">2012-04-17 14:47:34,068 [main] </w:t>
+      </w:r>
+      <w:proofErr w:type="gramStart"/>
+      <w:r>
+        <w:rPr>
+          <w:rFonts w:ascii="Monaco" w:hAnsi="Monaco" w:cs="Monaco"/>
+          <w:color w:val="000000"/>
+          <w:sz w:val="16"/>
+          <w:szCs w:val="16"/>
+        </w:rPr>
+        <w:t>INFO  org.reactome.fi</w:t>
+      </w:r>
+      <w:proofErr w:type="gramEnd"/>
+      <w:r>
+        <w:rPr>
+          <w:rFonts w:ascii="Monaco" w:hAnsi="Monaco" w:cs="Monaco"/>
+          <w:color w:val="000000"/>
+          <w:sz w:val="16"/>
+          <w:szCs w:val="16"/>
+        </w:rPr>
+        <w:t>.FINetworkBuilder  - Running IRefIndexMITTabAnalyzer.loadFlyPPIs()...</w:t>
       </w:r>
     </w:p>
     <w:p>
@@ -10396,7 +11694,27 @@
           <w:sz w:val="16"/>
           <w:szCs w:val="16"/>
         </w:rPr>
-        <w:t>2012-04-17 14:47:36,703 [main] INFO  org.reactome.fi.FINetworkBuilder  - Running IRefIndexMITTabAnalyzer.loadWormPPIs()...</w:t>
+        <w:t xml:space="preserve">2012-04-17 14:47:36,703 [main] </w:t>
+      </w:r>
+      <w:proofErr w:type="gramStart"/>
+      <w:r>
+        <w:rPr>
+          <w:rFonts w:ascii="Monaco" w:hAnsi="Monaco" w:cs="Monaco"/>
+          <w:color w:val="000000"/>
+          <w:sz w:val="16"/>
+          <w:szCs w:val="16"/>
+        </w:rPr>
+        <w:t>INFO  org.reactome.fi</w:t>
+      </w:r>
+      <w:proofErr w:type="gramEnd"/>
+      <w:r>
+        <w:rPr>
+          <w:rFonts w:ascii="Monaco" w:hAnsi="Monaco" w:cs="Monaco"/>
+          <w:color w:val="000000"/>
+          <w:sz w:val="16"/>
+          <w:szCs w:val="16"/>
+        </w:rPr>
+        <w:t>.FINetworkBuilder  - Running IRefIndexMITTabAnalyzer.loadWormPPIs()...</w:t>
       </w:r>
     </w:p>
     <w:p>
@@ -10462,7 +11780,27 @@
           <w:sz w:val="16"/>
           <w:szCs w:val="16"/>
         </w:rPr>
-        <w:t>2012-04-17 14:47:37,404 [main] INFO  org.reactome.fi.FINetworkBuilder  - Running IRefIndexMITTabAnalyzer.loadYeastPPIs()...</w:t>
+        <w:t xml:space="preserve">2012-04-17 14:47:37,404 [main] </w:t>
+      </w:r>
+      <w:proofErr w:type="gramStart"/>
+      <w:r>
+        <w:rPr>
+          <w:rFonts w:ascii="Monaco" w:hAnsi="Monaco" w:cs="Monaco"/>
+          <w:color w:val="000000"/>
+          <w:sz w:val="16"/>
+          <w:szCs w:val="16"/>
+        </w:rPr>
+        <w:t>INFO  org.reactome.fi</w:t>
+      </w:r>
+      <w:proofErr w:type="gramEnd"/>
+      <w:r>
+        <w:rPr>
+          <w:rFonts w:ascii="Monaco" w:hAnsi="Monaco" w:cs="Monaco"/>
+          <w:color w:val="000000"/>
+          <w:sz w:val="16"/>
+          <w:szCs w:val="16"/>
+        </w:rPr>
+        <w:t>.FINetworkBuilder  - Running IRefIndexMITTabAnalyzer.loadYeastPPIs()...</w:t>
       </w:r>
     </w:p>
     <w:p>
@@ -10528,7 +11866,27 @@
           <w:sz w:val="16"/>
           <w:szCs w:val="16"/>
         </w:rPr>
-        <w:t>2012-04-17 14:47:46,755 [main] INFO  org.reactome.fi.FINetworkBuilder  - Running IRefIndexMITTabAnalyzer.loadMousePPIs()...</w:t>
+        <w:t xml:space="preserve">2012-04-17 14:47:46,755 [main] </w:t>
+      </w:r>
+      <w:proofErr w:type="gramStart"/>
+      <w:r>
+        <w:rPr>
+          <w:rFonts w:ascii="Monaco" w:hAnsi="Monaco" w:cs="Monaco"/>
+          <w:color w:val="000000"/>
+          <w:sz w:val="16"/>
+          <w:szCs w:val="16"/>
+        </w:rPr>
+        <w:t>INFO  org.reactome.fi</w:t>
+      </w:r>
+      <w:proofErr w:type="gramEnd"/>
+      <w:r>
+        <w:rPr>
+          <w:rFonts w:ascii="Monaco" w:hAnsi="Monaco" w:cs="Monaco"/>
+          <w:color w:val="000000"/>
+          <w:sz w:val="16"/>
+          <w:szCs w:val="16"/>
+        </w:rPr>
+        <w:t>.FINetworkBuilder  - Running IRefIndexMITTabAnalyzer.loadMousePPIs()...</w:t>
       </w:r>
     </w:p>
     <w:p>
@@ -10594,7 +11952,27 @@
           <w:sz w:val="16"/>
           <w:szCs w:val="16"/>
         </w:rPr>
-        <w:t>2012-04-17 14:47:47,539 [main] INFO  org.reactome.fi.FINetworkBuilder  - Running PsiMiOrthologyAnalyzer.generateHumanPPIsFromYeastInUniProt()...</w:t>
+        <w:t xml:space="preserve">2012-04-17 14:47:47,539 [main] </w:t>
+      </w:r>
+      <w:proofErr w:type="gramStart"/>
+      <w:r>
+        <w:rPr>
+          <w:rFonts w:ascii="Monaco" w:hAnsi="Monaco" w:cs="Monaco"/>
+          <w:color w:val="000000"/>
+          <w:sz w:val="16"/>
+          <w:szCs w:val="16"/>
+        </w:rPr>
+        <w:t>INFO  org.reactome.fi</w:t>
+      </w:r>
+      <w:proofErr w:type="gramEnd"/>
+      <w:r>
+        <w:rPr>
+          <w:rFonts w:ascii="Monaco" w:hAnsi="Monaco" w:cs="Monaco"/>
+          <w:color w:val="000000"/>
+          <w:sz w:val="16"/>
+          <w:szCs w:val="16"/>
+        </w:rPr>
+        <w:t>.FINetworkBuilder  - Running PsiMiOrthologyAnalyzer.generateHumanPPIsFromYeastInUniProt()...</w:t>
       </w:r>
     </w:p>
     <w:p>
@@ -10748,7 +12126,27 @@
           <w:sz w:val="16"/>
           <w:szCs w:val="16"/>
         </w:rPr>
-        <w:t>2012-04-17 14:48:07,954 [main] INFO  org.reactome.fi.FINetworkBuilder  - Running PsiMiOrthologyAnalyzer.generateHumanPPIsFromWormInUniProt()...</w:t>
+        <w:t xml:space="preserve">2012-04-17 14:48:07,954 [main] </w:t>
+      </w:r>
+      <w:proofErr w:type="gramStart"/>
+      <w:r>
+        <w:rPr>
+          <w:rFonts w:ascii="Monaco" w:hAnsi="Monaco" w:cs="Monaco"/>
+          <w:color w:val="000000"/>
+          <w:sz w:val="16"/>
+          <w:szCs w:val="16"/>
+        </w:rPr>
+        <w:t>INFO  org.reactome.fi</w:t>
+      </w:r>
+      <w:proofErr w:type="gramEnd"/>
+      <w:r>
+        <w:rPr>
+          <w:rFonts w:ascii="Monaco" w:hAnsi="Monaco" w:cs="Monaco"/>
+          <w:color w:val="000000"/>
+          <w:sz w:val="16"/>
+          <w:szCs w:val="16"/>
+        </w:rPr>
+        <w:t>.FINetworkBuilder  - Running PsiMiOrthologyAnalyzer.generateHumanPPIsFromWormInUniProt()...</w:t>
       </w:r>
     </w:p>
     <w:p>
@@ -10880,7 +12278,27 @@
           <w:sz w:val="16"/>
           <w:szCs w:val="16"/>
         </w:rPr>
-        <w:t>2012-04-17 14:48:21,018 [main] INFO  org.reactome.fi.FINetworkBuilder  - Running PsiMiOrthologyAnalyzer.generateHumanPPIsFromFlyInUniProt()...</w:t>
+        <w:t xml:space="preserve">2012-04-17 14:48:21,018 [main] </w:t>
+      </w:r>
+      <w:proofErr w:type="gramStart"/>
+      <w:r>
+        <w:rPr>
+          <w:rFonts w:ascii="Monaco" w:hAnsi="Monaco" w:cs="Monaco"/>
+          <w:color w:val="000000"/>
+          <w:sz w:val="16"/>
+          <w:szCs w:val="16"/>
+        </w:rPr>
+        <w:t>INFO  org.reactome.fi</w:t>
+      </w:r>
+      <w:proofErr w:type="gramEnd"/>
+      <w:r>
+        <w:rPr>
+          <w:rFonts w:ascii="Monaco" w:hAnsi="Monaco" w:cs="Monaco"/>
+          <w:color w:val="000000"/>
+          <w:sz w:val="16"/>
+          <w:szCs w:val="16"/>
+        </w:rPr>
+        <w:t>.FINetworkBuilder  - Running PsiMiOrthologyAnalyzer.generateHumanPPIsFromFlyInUniProt()...</w:t>
       </w:r>
     </w:p>
     <w:p>
@@ -11012,7 +12430,27 @@
           <w:sz w:val="16"/>
           <w:szCs w:val="16"/>
         </w:rPr>
-        <w:t>2012-04-17 14:48:35,018 [main] INFO  org.reactome.fi.FINetworkBuilder  - Running PsiMiOrthologyAnalyzer.generateHumanPPIsFromMouseInUniProt()...</w:t>
+        <w:t xml:space="preserve">2012-04-17 14:48:35,018 [main] </w:t>
+      </w:r>
+      <w:proofErr w:type="gramStart"/>
+      <w:r>
+        <w:rPr>
+          <w:rFonts w:ascii="Monaco" w:hAnsi="Monaco" w:cs="Monaco"/>
+          <w:color w:val="000000"/>
+          <w:sz w:val="16"/>
+          <w:szCs w:val="16"/>
+        </w:rPr>
+        <w:t>INFO  org.reactome.fi</w:t>
+      </w:r>
+      <w:proofErr w:type="gramEnd"/>
+      <w:r>
+        <w:rPr>
+          <w:rFonts w:ascii="Monaco" w:hAnsi="Monaco" w:cs="Monaco"/>
+          <w:color w:val="000000"/>
+          <w:sz w:val="16"/>
+          <w:szCs w:val="16"/>
+        </w:rPr>
+        <w:t>.FINetworkBuilder  - Running PsiMiOrthologyAnalyzer.generateHumanPPIsFromMouseInUniProt()...</w:t>
       </w:r>
     </w:p>
     <w:p>
@@ -11167,7 +12605,27 @@
           <w:sz w:val="16"/>
           <w:szCs w:val="16"/>
         </w:rPr>
-        <w:t>2012-04-17 14:48:51,936 [main] INFO  org.reactome.fi.FINetworkBuilder  - Checking odds ratio...</w:t>
+        <w:t xml:space="preserve">2012-04-17 14:48:51,936 [main] </w:t>
+      </w:r>
+      <w:proofErr w:type="gramStart"/>
+      <w:r>
+        <w:rPr>
+          <w:rFonts w:ascii="Monaco" w:hAnsi="Monaco" w:cs="Monaco"/>
+          <w:color w:val="000000"/>
+          <w:sz w:val="16"/>
+          <w:szCs w:val="16"/>
+        </w:rPr>
+        <w:t>INFO  org.reactome.fi</w:t>
+      </w:r>
+      <w:proofErr w:type="gramEnd"/>
+      <w:r>
+        <w:rPr>
+          <w:rFonts w:ascii="Monaco" w:hAnsi="Monaco" w:cs="Monaco"/>
+          <w:color w:val="000000"/>
+          <w:sz w:val="16"/>
+          <w:szCs w:val="16"/>
+        </w:rPr>
+        <w:t>.FINetworkBuilder  - Checking odds ratio...</w:t>
       </w:r>
     </w:p>
     <w:p>
@@ -12905,7 +14363,27 @@
           <w:sz w:val="16"/>
           <w:szCs w:val="16"/>
         </w:rPr>
-        <w:t>2012-04-17 14:48:58,373 [main] INFO  org.reactome.fi.FINetworkBuilder  - Running MicroarrayDataAnalyzer.normalizeLeeGeneExp()...</w:t>
+        <w:t xml:space="preserve">2012-04-17 14:48:58,373 [main] </w:t>
+      </w:r>
+      <w:proofErr w:type="gramStart"/>
+      <w:r>
+        <w:rPr>
+          <w:rFonts w:ascii="Monaco" w:hAnsi="Monaco" w:cs="Monaco"/>
+          <w:color w:val="000000"/>
+          <w:sz w:val="16"/>
+          <w:szCs w:val="16"/>
+        </w:rPr>
+        <w:t>INFO  org.reactome.fi</w:t>
+      </w:r>
+      <w:proofErr w:type="gramEnd"/>
+      <w:r>
+        <w:rPr>
+          <w:rFonts w:ascii="Monaco" w:hAnsi="Monaco" w:cs="Monaco"/>
+          <w:color w:val="000000"/>
+          <w:sz w:val="16"/>
+          <w:szCs w:val="16"/>
+        </w:rPr>
+        <w:t>.FINetworkBuilder  - Running MicroarrayDataAnalyzer.normalizeLeeGeneExp()...</w:t>
       </w:r>
     </w:p>
     <w:p>
@@ -13037,7 +14515,27 @@
           <w:sz w:val="16"/>
           <w:szCs w:val="16"/>
         </w:rPr>
-        <w:t>2012-04-17 14:49:11,354 [main] INFO  org.reactome.fi.FINetworkBuilder  - Checking its odds ratio...</w:t>
+        <w:t xml:space="preserve">2012-04-17 14:49:11,354 [main] </w:t>
+      </w:r>
+      <w:proofErr w:type="gramStart"/>
+      <w:r>
+        <w:rPr>
+          <w:rFonts w:ascii="Monaco" w:hAnsi="Monaco" w:cs="Monaco"/>
+          <w:color w:val="000000"/>
+          <w:sz w:val="16"/>
+          <w:szCs w:val="16"/>
+        </w:rPr>
+        <w:t>INFO  org.reactome.fi</w:t>
+      </w:r>
+      <w:proofErr w:type="gramEnd"/>
+      <w:r>
+        <w:rPr>
+          <w:rFonts w:ascii="Monaco" w:hAnsi="Monaco" w:cs="Monaco"/>
+          <w:color w:val="000000"/>
+          <w:sz w:val="16"/>
+          <w:szCs w:val="16"/>
+        </w:rPr>
+        <w:t>.FINetworkBuilder  - Checking its odds ratio...</w:t>
       </w:r>
     </w:p>
     <w:p>
@@ -13402,7 +14900,27 @@
           <w:sz w:val="16"/>
           <w:szCs w:val="16"/>
         </w:rPr>
-        <w:t>2012-04-17 14:49:12,476 [main] INFO  org.reactome.fi.FINetworkBuilder  - Running MicroarrayDataAnalyzer.generatePrietoCarlosGeneExpFile()...</w:t>
+        <w:t xml:space="preserve">2012-04-17 14:49:12,476 [main] </w:t>
+      </w:r>
+      <w:proofErr w:type="gramStart"/>
+      <w:r>
+        <w:rPr>
+          <w:rFonts w:ascii="Monaco" w:hAnsi="Monaco" w:cs="Monaco"/>
+          <w:color w:val="000000"/>
+          <w:sz w:val="16"/>
+          <w:szCs w:val="16"/>
+        </w:rPr>
+        <w:t>INFO  org.reactome.fi</w:t>
+      </w:r>
+      <w:proofErr w:type="gramEnd"/>
+      <w:r>
+        <w:rPr>
+          <w:rFonts w:ascii="Monaco" w:hAnsi="Monaco" w:cs="Monaco"/>
+          <w:color w:val="000000"/>
+          <w:sz w:val="16"/>
+          <w:szCs w:val="16"/>
+        </w:rPr>
+        <w:t>.FINetworkBuilder  - Running MicroarrayDataAnalyzer.generatePrietoCarlosGeneExpFile()...</w:t>
       </w:r>
     </w:p>
     <w:p>
@@ -13623,7 +15141,27 @@
           <w:sz w:val="16"/>
           <w:szCs w:val="16"/>
         </w:rPr>
-        <w:t>2012-04-17 14:49:26,458 [main] INFO  org.reactome.fi.FINetworkBuilder  - Check its odds ratio...</w:t>
+        <w:t xml:space="preserve">2012-04-17 14:49:26,458 [main] </w:t>
+      </w:r>
+      <w:proofErr w:type="gramStart"/>
+      <w:r>
+        <w:rPr>
+          <w:rFonts w:ascii="Monaco" w:hAnsi="Monaco" w:cs="Monaco"/>
+          <w:color w:val="000000"/>
+          <w:sz w:val="16"/>
+          <w:szCs w:val="16"/>
+        </w:rPr>
+        <w:t>INFO  org.reactome.fi</w:t>
+      </w:r>
+      <w:proofErr w:type="gramEnd"/>
+      <w:r>
+        <w:rPr>
+          <w:rFonts w:ascii="Monaco" w:hAnsi="Monaco" w:cs="Monaco"/>
+          <w:color w:val="000000"/>
+          <w:sz w:val="16"/>
+          <w:szCs w:val="16"/>
+        </w:rPr>
+        <w:t>.FINetworkBuilder  - Check its odds ratio...</w:t>
       </w:r>
     </w:p>
     <w:p>
@@ -13988,7 +15526,27 @@
           <w:sz w:val="16"/>
           <w:szCs w:val="16"/>
         </w:rPr>
-        <w:t>2012-04-17 14:49:27,598 [main] INFO  org.reactome.fi.FINetworkBuilder  - Running PfamAnalyzer.convertIntToPfamIDs()...</w:t>
+        <w:t xml:space="preserve">2012-04-17 14:49:27,598 [main] </w:t>
+      </w:r>
+      <w:proofErr w:type="gramStart"/>
+      <w:r>
+        <w:rPr>
+          <w:rFonts w:ascii="Monaco" w:hAnsi="Monaco" w:cs="Monaco"/>
+          <w:color w:val="000000"/>
+          <w:sz w:val="16"/>
+          <w:szCs w:val="16"/>
+        </w:rPr>
+        <w:t>INFO  org.reactome.fi</w:t>
+      </w:r>
+      <w:proofErr w:type="gramEnd"/>
+      <w:r>
+        <w:rPr>
+          <w:rFonts w:ascii="Monaco" w:hAnsi="Monaco" w:cs="Monaco"/>
+          <w:color w:val="000000"/>
+          <w:sz w:val="16"/>
+          <w:szCs w:val="16"/>
+        </w:rPr>
+        <w:t>.FINetworkBuilder  - Running PfamAnalyzer.convertIntToPfamIDs()...</w:t>
       </w:r>
     </w:p>
     <w:p>
@@ -14394,7 +15952,27 @@
           <w:sz w:val="16"/>
           <w:szCs w:val="16"/>
         </w:rPr>
-        <w:t>2012-04-17 14:49:27,946 [main] INFO  org.reactome.fi.FINetworkBuilder  - Checking its odds ratio...</w:t>
+        <w:t xml:space="preserve">2012-04-17 14:49:27,946 [main] </w:t>
+      </w:r>
+      <w:proofErr w:type="gramStart"/>
+      <w:r>
+        <w:rPr>
+          <w:rFonts w:ascii="Monaco" w:hAnsi="Monaco" w:cs="Monaco"/>
+          <w:color w:val="000000"/>
+          <w:sz w:val="16"/>
+          <w:szCs w:val="16"/>
+        </w:rPr>
+        <w:t>INFO  org.reactome.fi</w:t>
+      </w:r>
+      <w:proofErr w:type="gramEnd"/>
+      <w:r>
+        <w:rPr>
+          <w:rFonts w:ascii="Monaco" w:hAnsi="Monaco" w:cs="Monaco"/>
+          <w:color w:val="000000"/>
+          <w:sz w:val="16"/>
+          <w:szCs w:val="16"/>
+        </w:rPr>
+        <w:t>.FINetworkBuilder  - Checking its odds ratio...</w:t>
       </w:r>
     </w:p>
     <w:p>
@@ -14715,7 +16293,27 @@
           <w:sz w:val="16"/>
           <w:szCs w:val="16"/>
         </w:rPr>
-        <w:t>2012-04-17 14:49:30,551 [main] INFO  org.reactome.fi.FINetworkBuilder  - Checking GO features...</w:t>
+        <w:t xml:space="preserve">2012-04-17 14:49:30,551 [main] </w:t>
+      </w:r>
+      <w:proofErr w:type="gramStart"/>
+      <w:r>
+        <w:rPr>
+          <w:rFonts w:ascii="Monaco" w:hAnsi="Monaco" w:cs="Monaco"/>
+          <w:color w:val="000000"/>
+          <w:sz w:val="16"/>
+          <w:szCs w:val="16"/>
+        </w:rPr>
+        <w:t>INFO  org.reactome.fi</w:t>
+      </w:r>
+      <w:proofErr w:type="gramEnd"/>
+      <w:r>
+        <w:rPr>
+          <w:rFonts w:ascii="Monaco" w:hAnsi="Monaco" w:cs="Monaco"/>
+          <w:color w:val="000000"/>
+          <w:sz w:val="16"/>
+          <w:szCs w:val="16"/>
+        </w:rPr>
+        <w:t>.FINetworkBuilder  - Checking GO features...</w:t>
       </w:r>
     </w:p>
     <w:p>
@@ -15772,11 +17370,19 @@
           <w:b/>
         </w:rPr>
       </w:pPr>
+      <w:proofErr w:type="gramStart"/>
       <w:r>
         <w:rPr>
           <w:b/>
         </w:rPr>
-        <w:t>trainNBC()</w:t>
+        <w:t>trainNBC(</w:t>
+      </w:r>
+      <w:proofErr w:type="gramEnd"/>
+      <w:r>
+        <w:rPr>
+          <w:b/>
+        </w:rPr>
+        <w:t>)</w:t>
       </w:r>
     </w:p>
     <w:p>
@@ -15791,7 +17397,15 @@
         </w:rPr>
       </w:pPr>
       <w:r>
-        <w:t>Before running trainNBC(), make sure the following methods are correct in class org.reactome.weka.FeatureHandlerForV3:</w:t>
+        <w:t xml:space="preserve">Before running </w:t>
+      </w:r>
+      <w:proofErr w:type="gramStart"/>
+      <w:r>
+        <w:t>trainNBC(</w:t>
+      </w:r>
+      <w:proofErr w:type="gramEnd"/>
+      <w:r>
+        <w:t>), make sure the following methods are correct in class org.reactome.weka.FeatureHandlerForV3:</w:t>
       </w:r>
     </w:p>
     <w:p>
@@ -15803,7 +17417,15 @@
         </w:numPr>
       </w:pPr>
       <w:r>
-        <w:t>In method getFeatureList(), make sure all features to be used by NBC have been listed there.</w:t>
+        <w:t xml:space="preserve">In method </w:t>
+      </w:r>
+      <w:proofErr w:type="gramStart"/>
+      <w:r>
+        <w:t>getFeatureList(</w:t>
+      </w:r>
+      <w:proofErr w:type="gramEnd"/>
+      <w:r>
+        <w:t>), make sure all features to be used by NBC have been listed there.</w:t>
       </w:r>
     </w:p>
     <w:p>
@@ -15816,10 +17438,26 @@
       </w:pPr>
       <w:r>
         <w:lastRenderedPageBreak/>
-        <w:t xml:space="preserve">In method loadFatureToPairs(), make sure all PPIs features have point to correct file names. Usually this should be correct if you have set up correct </w:t>
-      </w:r>
-      <w:r>
-        <w:t>configurations in the configuration.prop file</w:t>
+        <w:t xml:space="preserve">In method </w:t>
+      </w:r>
+      <w:proofErr w:type="gramStart"/>
+      <w:r>
+        <w:t>loadFatureToPairs(</w:t>
+      </w:r>
+      <w:proofErr w:type="gramEnd"/>
+      <w:r>
+        <w:t xml:space="preserve">), make sure all PPIs features have point to correct file names. Usually this should be correct if you have set up correct </w:t>
+      </w:r>
+      <w:r>
+        <w:t xml:space="preserve">configurations in the </w:t>
+      </w:r>
+      <w:proofErr w:type="gramStart"/>
+      <w:r>
+        <w:t>configuration.prop</w:t>
+      </w:r>
+      <w:proofErr w:type="gramEnd"/>
+      <w:r>
+        <w:t xml:space="preserve"> file</w:t>
       </w:r>
       <w:r>
         <w:t>.</w:t>
@@ -15975,7 +17613,27 @@
           <w:sz w:val="16"/>
           <w:szCs w:val="16"/>
         </w:rPr>
-        <w:t>2012-04-17 16:15:57,479 [main] INFO  org.reactome.fi.FINetworkBuilder  - Running NBCAnalyzer.calculateNBCBasedOnReactome()...</w:t>
+        <w:t xml:space="preserve">2012-04-17 16:15:57,479 [main] </w:t>
+      </w:r>
+      <w:proofErr w:type="gramStart"/>
+      <w:r>
+        <w:rPr>
+          <w:rFonts w:ascii="Monaco" w:hAnsi="Monaco" w:cs="Monaco"/>
+          <w:color w:val="000000"/>
+          <w:sz w:val="16"/>
+          <w:szCs w:val="16"/>
+        </w:rPr>
+        <w:t>INFO  org.reactome.fi</w:t>
+      </w:r>
+      <w:proofErr w:type="gramEnd"/>
+      <w:r>
+        <w:rPr>
+          <w:rFonts w:ascii="Monaco" w:hAnsi="Monaco" w:cs="Monaco"/>
+          <w:color w:val="000000"/>
+          <w:sz w:val="16"/>
+          <w:szCs w:val="16"/>
+        </w:rPr>
+        <w:t>.FINetworkBuilder  - Running NBCAnalyzer.calculateNBCBasedOnReactome()...</w:t>
       </w:r>
     </w:p>
     <w:p>
@@ -17755,7 +19413,27 @@
           <w:sz w:val="16"/>
           <w:szCs w:val="16"/>
         </w:rPr>
-        <w:t>2012-04-17 16:18:44,757 [main] INFO  org.reactome.fi.FINetworkBuilder  - Running NBCAnalyzer.checkSharedBPPairAndDomainPairs()...</w:t>
+        <w:t xml:space="preserve">2012-04-17 16:18:44,757 [main] </w:t>
+      </w:r>
+      <w:proofErr w:type="gramStart"/>
+      <w:r>
+        <w:rPr>
+          <w:rFonts w:ascii="Monaco" w:hAnsi="Monaco" w:cs="Monaco"/>
+          <w:color w:val="000000"/>
+          <w:sz w:val="16"/>
+          <w:szCs w:val="16"/>
+        </w:rPr>
+        <w:t>INFO  org.reactome.fi</w:t>
+      </w:r>
+      <w:proofErr w:type="gramEnd"/>
+      <w:r>
+        <w:rPr>
+          <w:rFonts w:ascii="Monaco" w:hAnsi="Monaco" w:cs="Monaco"/>
+          <w:color w:val="000000"/>
+          <w:sz w:val="16"/>
+          <w:szCs w:val="16"/>
+        </w:rPr>
+        <w:t>.FINetworkBuilder  - Running NBCAnalyzer.checkSharedBPPairAndDomainPairs()...</w:t>
       </w:r>
     </w:p>
     <w:p>
@@ -17843,7 +19521,27 @@
           <w:sz w:val="16"/>
           <w:szCs w:val="16"/>
         </w:rPr>
-        <w:t>2012-04-17 16:22:44,603 [main] INFO  org.reactome.fi.FINetworkBuilder  - Running checkCutoffValueForPredictedFIs()...</w:t>
+        <w:t xml:space="preserve">2012-04-17 16:22:44,603 [main] </w:t>
+      </w:r>
+      <w:proofErr w:type="gramStart"/>
+      <w:r>
+        <w:rPr>
+          <w:rFonts w:ascii="Monaco" w:hAnsi="Monaco" w:cs="Monaco"/>
+          <w:color w:val="000000"/>
+          <w:sz w:val="16"/>
+          <w:szCs w:val="16"/>
+        </w:rPr>
+        <w:t>INFO  org.reactome.fi</w:t>
+      </w:r>
+      <w:proofErr w:type="gramEnd"/>
+      <w:r>
+        <w:rPr>
+          <w:rFonts w:ascii="Monaco" w:hAnsi="Monaco" w:cs="Monaco"/>
+          <w:color w:val="000000"/>
+          <w:sz w:val="16"/>
+          <w:szCs w:val="16"/>
+        </w:rPr>
+        <w:t>.FINetworkBuilder  - Running checkCutoffValueForPredictedFIs()...</w:t>
       </w:r>
     </w:p>
     <w:p>
@@ -20173,11 +21871,19 @@
           <w:b/>
         </w:rPr>
       </w:pPr>
+      <w:proofErr w:type="gramStart"/>
       <w:r>
         <w:rPr>
           <w:b/>
         </w:rPr>
-        <w:t>predictFIs()</w:t>
+        <w:t>predictFIs(</w:t>
+      </w:r>
+      <w:proofErr w:type="gramEnd"/>
+      <w:r>
+        <w:rPr>
+          <w:b/>
+        </w:rPr>
+        <w:t>)</w:t>
       </w:r>
     </w:p>
     <w:p>
@@ -20315,7 +22021,27 @@
           <w:sz w:val="16"/>
           <w:szCs w:val="16"/>
         </w:rPr>
-        <w:t>2012-04-17 16:37:28,524 [main] INFO  org.reactome.fi.FINetworkBuilder  - Running NBCAnalyzer.generatePredictedFIs()...</w:t>
+        <w:t xml:space="preserve">2012-04-17 16:37:28,524 [main] </w:t>
+      </w:r>
+      <w:proofErr w:type="gramStart"/>
+      <w:r>
+        <w:rPr>
+          <w:rFonts w:ascii="Monaco" w:hAnsi="Monaco" w:cs="Monaco"/>
+          <w:color w:val="000000"/>
+          <w:sz w:val="16"/>
+          <w:szCs w:val="16"/>
+        </w:rPr>
+        <w:t>INFO  org.reactome.fi</w:t>
+      </w:r>
+      <w:proofErr w:type="gramEnd"/>
+      <w:r>
+        <w:rPr>
+          <w:rFonts w:ascii="Monaco" w:hAnsi="Monaco" w:cs="Monaco"/>
+          <w:color w:val="000000"/>
+          <w:sz w:val="16"/>
+          <w:szCs w:val="16"/>
+        </w:rPr>
+        <w:t>.FINetworkBuilder  - Running NBCAnalyzer.generatePredictedFIs()...</w:t>
       </w:r>
     </w:p>
     <w:p>
@@ -20523,11 +22249,19 @@
           <w:b/>
         </w:rPr>
       </w:pPr>
+      <w:proofErr w:type="gramStart"/>
       <w:r>
         <w:rPr>
           <w:b/>
         </w:rPr>
-        <w:t>buildFIDb()</w:t>
+        <w:t>buildFIDb(</w:t>
+      </w:r>
+      <w:proofErr w:type="gramEnd"/>
+      <w:r>
+        <w:rPr>
+          <w:b/>
+        </w:rPr>
+        <w:t>)</w:t>
       </w:r>
     </w:p>
     <w:p>
@@ -20568,16 +22302,19 @@
       <w:r>
         <w:t xml:space="preserve"> hibernate configuration file, </w:t>
       </w:r>
+      <w:proofErr w:type="gramStart"/>
       <w:r>
         <w:t>resourc</w:t>
       </w:r>
       <w:r>
         <w:t>es/</w:t>
       </w:r>
-      <w:bookmarkStart w:id="0" w:name="_GoBack"/>
-      <w:bookmarkEnd w:id="0"/>
-      <w:r>
-        <w:t>funcIntHibernate.cfg.xml , are correct:</w:t>
+      <w:r>
+        <w:t>funcIntHibernate.cfg.xml ,</w:t>
+      </w:r>
+      <w:proofErr w:type="gramEnd"/>
+      <w:r>
+        <w:t xml:space="preserve"> are correct:</w:t>
       </w:r>
     </w:p>
     <w:p/>
@@ -20666,6 +22403,7 @@
         </w:rPr>
         <w:t>&gt;</w:t>
       </w:r>
+      <w:proofErr w:type="gramStart"/>
       <w:r>
         <w:rPr>
           <w:rFonts w:ascii="Monaco" w:hAnsi="Monaco" w:cs="Monaco"/>
@@ -20694,6 +22432,7 @@
         </w:rPr>
         <w:t>:3306/FI_2012</w:t>
       </w:r>
+      <w:proofErr w:type="gramEnd"/>
       <w:r>
         <w:rPr>
           <w:rFonts w:ascii="Monaco" w:hAnsi="Monaco" w:cs="Monaco"/>
@@ -20796,114 +22535,9 @@
           <w:sz w:val="16"/>
           <w:szCs w:val="16"/>
         </w:rPr>
-        <w:t>"connection.username"</w:t>
-      </w:r>
-      <w:r>
-        <w:rPr>
-          <w:rFonts w:ascii="Monaco" w:hAnsi="Monaco" w:cs="Monaco"/>
-          <w:color w:val="008080"/>
-          <w:sz w:val="16"/>
-          <w:szCs w:val="16"/>
-        </w:rPr>
-        <w:t>&gt;</w:t>
-      </w:r>
-      <w:r>
-        <w:rPr>
-          <w:rFonts w:ascii="Monaco" w:hAnsi="Monaco" w:cs="Monaco"/>
-          <w:color w:val="000000"/>
-          <w:sz w:val="16"/>
-          <w:szCs w:val="16"/>
-        </w:rPr>
-        <w:t>root</w:t>
-      </w:r>
-      <w:r>
-        <w:rPr>
-          <w:rFonts w:ascii="Monaco" w:hAnsi="Monaco" w:cs="Monaco"/>
-          <w:color w:val="008080"/>
-          <w:sz w:val="16"/>
-          <w:szCs w:val="16"/>
-        </w:rPr>
-        <w:t>&lt;/</w:t>
-      </w:r>
-      <w:r>
-        <w:rPr>
-          <w:rFonts w:ascii="Monaco" w:hAnsi="Monaco" w:cs="Monaco"/>
-          <w:color w:val="3F7F7F"/>
-          <w:sz w:val="16"/>
-          <w:szCs w:val="16"/>
-        </w:rPr>
-        <w:t>property</w:t>
-      </w:r>
-      <w:r>
-        <w:rPr>
-          <w:rFonts w:ascii="Monaco" w:hAnsi="Monaco" w:cs="Monaco"/>
-          <w:color w:val="008080"/>
-          <w:sz w:val="16"/>
-          <w:szCs w:val="16"/>
-        </w:rPr>
-        <w:t>&gt;</w:t>
-      </w:r>
-    </w:p>
-    <w:p>
-      <w:pPr>
-        <w:rPr>
-          <w:sz w:val="16"/>
-          <w:szCs w:val="16"/>
-        </w:rPr>
-      </w:pPr>
-      <w:r>
-        <w:rPr>
-          <w:rFonts w:ascii="Monaco" w:hAnsi="Monaco" w:cs="Monaco"/>
-          <w:color w:val="000000"/>
-          <w:sz w:val="16"/>
-          <w:szCs w:val="16"/>
-        </w:rPr>
-        <w:t xml:space="preserve">        </w:t>
-      </w:r>
-      <w:r>
-        <w:rPr>
-          <w:rFonts w:ascii="Monaco" w:hAnsi="Monaco" w:cs="Monaco"/>
-          <w:color w:val="008080"/>
-          <w:sz w:val="16"/>
-          <w:szCs w:val="16"/>
-        </w:rPr>
-        <w:t>&lt;</w:t>
-      </w:r>
-      <w:r>
-        <w:rPr>
-          <w:rFonts w:ascii="Monaco" w:hAnsi="Monaco" w:cs="Monaco"/>
-          <w:color w:val="3F7F7F"/>
-          <w:sz w:val="16"/>
-          <w:szCs w:val="16"/>
-        </w:rPr>
-        <w:t>property</w:t>
-      </w:r>
-      <w:r>
-        <w:rPr>
-          <w:rFonts w:ascii="Monaco" w:hAnsi="Monaco" w:cs="Monaco"/>
-          <w:sz w:val="16"/>
-          <w:szCs w:val="16"/>
-        </w:rPr>
-        <w:t xml:space="preserve"> </w:t>
-      </w:r>
-      <w:r>
-        <w:rPr>
-          <w:rFonts w:ascii="Monaco" w:hAnsi="Monaco" w:cs="Monaco"/>
-          <w:color w:val="7F007F"/>
-          <w:sz w:val="16"/>
-          <w:szCs w:val="16"/>
-        </w:rPr>
-        <w:t>name</w:t>
-      </w:r>
-      <w:r>
-        <w:rPr>
-          <w:rFonts w:ascii="Monaco" w:hAnsi="Monaco" w:cs="Monaco"/>
-          <w:color w:val="000000"/>
-          <w:sz w:val="16"/>
-          <w:szCs w:val="16"/>
-        </w:rPr>
-        <w:t>=</w:t>
-      </w:r>
+        <w:t>"</w:t>
+      </w:r>
+      <w:proofErr w:type="gramStart"/>
       <w:r>
         <w:rPr>
           <w:rFonts w:ascii="Monaco" w:hAnsi="Monaco" w:cs="Monaco"/>
@@ -20913,7 +22547,19 @@
           <w:sz w:val="16"/>
           <w:szCs w:val="16"/>
         </w:rPr>
-        <w:t>"connection.password"</w:t>
+        <w:t>connection.username</w:t>
+      </w:r>
+      <w:proofErr w:type="gramEnd"/>
+      <w:r>
+        <w:rPr>
+          <w:rFonts w:ascii="Monaco" w:hAnsi="Monaco" w:cs="Monaco"/>
+          <w:i/>
+          <w:iCs/>
+          <w:color w:val="2A00FF"/>
+          <w:sz w:val="16"/>
+          <w:szCs w:val="16"/>
+        </w:rPr>
+        <w:t>"</w:t>
       </w:r>
       <w:r>
         <w:rPr>
@@ -20931,6 +22577,147 @@
           <w:sz w:val="16"/>
           <w:szCs w:val="16"/>
         </w:rPr>
+        <w:t>root</w:t>
+      </w:r>
+      <w:r>
+        <w:rPr>
+          <w:rFonts w:ascii="Monaco" w:hAnsi="Monaco" w:cs="Monaco"/>
+          <w:color w:val="008080"/>
+          <w:sz w:val="16"/>
+          <w:szCs w:val="16"/>
+        </w:rPr>
+        <w:t>&lt;/</w:t>
+      </w:r>
+      <w:r>
+        <w:rPr>
+          <w:rFonts w:ascii="Monaco" w:hAnsi="Monaco" w:cs="Monaco"/>
+          <w:color w:val="3F7F7F"/>
+          <w:sz w:val="16"/>
+          <w:szCs w:val="16"/>
+        </w:rPr>
+        <w:t>property</w:t>
+      </w:r>
+      <w:r>
+        <w:rPr>
+          <w:rFonts w:ascii="Monaco" w:hAnsi="Monaco" w:cs="Monaco"/>
+          <w:color w:val="008080"/>
+          <w:sz w:val="16"/>
+          <w:szCs w:val="16"/>
+        </w:rPr>
+        <w:t>&gt;</w:t>
+      </w:r>
+    </w:p>
+    <w:p>
+      <w:pPr>
+        <w:rPr>
+          <w:sz w:val="16"/>
+          <w:szCs w:val="16"/>
+        </w:rPr>
+      </w:pPr>
+      <w:r>
+        <w:rPr>
+          <w:rFonts w:ascii="Monaco" w:hAnsi="Monaco" w:cs="Monaco"/>
+          <w:color w:val="000000"/>
+          <w:sz w:val="16"/>
+          <w:szCs w:val="16"/>
+        </w:rPr>
+        <w:t xml:space="preserve">        </w:t>
+      </w:r>
+      <w:r>
+        <w:rPr>
+          <w:rFonts w:ascii="Monaco" w:hAnsi="Monaco" w:cs="Monaco"/>
+          <w:color w:val="008080"/>
+          <w:sz w:val="16"/>
+          <w:szCs w:val="16"/>
+        </w:rPr>
+        <w:t>&lt;</w:t>
+      </w:r>
+      <w:r>
+        <w:rPr>
+          <w:rFonts w:ascii="Monaco" w:hAnsi="Monaco" w:cs="Monaco"/>
+          <w:color w:val="3F7F7F"/>
+          <w:sz w:val="16"/>
+          <w:szCs w:val="16"/>
+        </w:rPr>
+        <w:t>property</w:t>
+      </w:r>
+      <w:r>
+        <w:rPr>
+          <w:rFonts w:ascii="Monaco" w:hAnsi="Monaco" w:cs="Monaco"/>
+          <w:sz w:val="16"/>
+          <w:szCs w:val="16"/>
+        </w:rPr>
+        <w:t xml:space="preserve"> </w:t>
+      </w:r>
+      <w:r>
+        <w:rPr>
+          <w:rFonts w:ascii="Monaco" w:hAnsi="Monaco" w:cs="Monaco"/>
+          <w:color w:val="7F007F"/>
+          <w:sz w:val="16"/>
+          <w:szCs w:val="16"/>
+        </w:rPr>
+        <w:t>name</w:t>
+      </w:r>
+      <w:r>
+        <w:rPr>
+          <w:rFonts w:ascii="Monaco" w:hAnsi="Monaco" w:cs="Monaco"/>
+          <w:color w:val="000000"/>
+          <w:sz w:val="16"/>
+          <w:szCs w:val="16"/>
+        </w:rPr>
+        <w:t>=</w:t>
+      </w:r>
+      <w:r>
+        <w:rPr>
+          <w:rFonts w:ascii="Monaco" w:hAnsi="Monaco" w:cs="Monaco"/>
+          <w:i/>
+          <w:iCs/>
+          <w:color w:val="2A00FF"/>
+          <w:sz w:val="16"/>
+          <w:szCs w:val="16"/>
+        </w:rPr>
+        <w:t>"</w:t>
+      </w:r>
+      <w:proofErr w:type="gramStart"/>
+      <w:r>
+        <w:rPr>
+          <w:rFonts w:ascii="Monaco" w:hAnsi="Monaco" w:cs="Monaco"/>
+          <w:i/>
+          <w:iCs/>
+          <w:color w:val="2A00FF"/>
+          <w:sz w:val="16"/>
+          <w:szCs w:val="16"/>
+        </w:rPr>
+        <w:t>connection.password</w:t>
+      </w:r>
+      <w:proofErr w:type="gramEnd"/>
+      <w:r>
+        <w:rPr>
+          <w:rFonts w:ascii="Monaco" w:hAnsi="Monaco" w:cs="Monaco"/>
+          <w:i/>
+          <w:iCs/>
+          <w:color w:val="2A00FF"/>
+          <w:sz w:val="16"/>
+          <w:szCs w:val="16"/>
+        </w:rPr>
+        <w:t>"</w:t>
+      </w:r>
+      <w:r>
+        <w:rPr>
+          <w:rFonts w:ascii="Monaco" w:hAnsi="Monaco" w:cs="Monaco"/>
+          <w:color w:val="008080"/>
+          <w:sz w:val="16"/>
+          <w:szCs w:val="16"/>
+        </w:rPr>
+        <w:t>&gt;</w:t>
+      </w:r>
+      <w:r>
+        <w:rPr>
+          <w:rFonts w:ascii="Monaco" w:hAnsi="Monaco" w:cs="Monaco"/>
+          <w:color w:val="000000"/>
+          <w:sz w:val="16"/>
+          <w:szCs w:val="16"/>
+        </w:rPr>
         <w:t>macmysql01</w:t>
       </w:r>
       <w:r>
@@ -20982,23 +22769,41 @@
           <w:sz w:val="16"/>
           <w:szCs w:val="16"/>
         </w:rPr>
-        <w:t>2012-04-17 16:47:20,257 [main] INFO  org.reactome.fi.FINetworkBuilder  - Running FIDBBuilder.generateSchema()...</w:t>
-      </w:r>
-    </w:p>
-    <w:p>
-      <w:pPr>
+        <w:t xml:space="preserve">2012-04-17 16:47:20,257 [main] </w:t>
+      </w:r>
+      <w:proofErr w:type="gramStart"/>
+      <w:r>
         <w:rPr>
           <w:rFonts w:ascii="Courier" w:hAnsi="Courier"/>
           <w:sz w:val="16"/>
           <w:szCs w:val="16"/>
         </w:rPr>
-      </w:pPr>
+        <w:t>INFO  org.reactome.fi</w:t>
+      </w:r>
+      <w:proofErr w:type="gramEnd"/>
       <w:r>
         <w:rPr>
           <w:rFonts w:ascii="Courier" w:hAnsi="Courier"/>
           <w:sz w:val="16"/>
           <w:szCs w:val="16"/>
         </w:rPr>
+        <w:t>.FINetworkBuilder  - Running FIDBBuilder.generateSchema()...</w:t>
+      </w:r>
+    </w:p>
+    <w:p>
+      <w:pPr>
+        <w:rPr>
+          <w:rFonts w:ascii="Courier" w:hAnsi="Courier"/>
+          <w:sz w:val="16"/>
+          <w:szCs w:val="16"/>
+        </w:rPr>
+      </w:pPr>
+      <w:r>
+        <w:rPr>
+          <w:rFonts w:ascii="Courier" w:hAnsi="Courier"/>
+          <w:sz w:val="16"/>
+          <w:szCs w:val="16"/>
+        </w:rPr>
         <w:t>……</w:t>
       </w:r>
     </w:p>
@@ -21016,23 +22821,41 @@
           <w:sz w:val="16"/>
           <w:szCs w:val="16"/>
         </w:rPr>
-        <w:t>2012-04-17 16:47:22,447 [main] INFO  org.hibernate.tool.hbm2ddl.SchemaExport  - schema export complete</w:t>
-      </w:r>
-    </w:p>
-    <w:p>
-      <w:pPr>
+        <w:t xml:space="preserve">2012-04-17 16:47:22,447 [main] </w:t>
+      </w:r>
+      <w:proofErr w:type="gramStart"/>
+      <w:r>
         <w:rPr>
           <w:rFonts w:ascii="Courier" w:hAnsi="Courier"/>
           <w:sz w:val="16"/>
           <w:szCs w:val="16"/>
         </w:rPr>
-      </w:pPr>
+        <w:t>INFO  org</w:t>
+      </w:r>
+      <w:proofErr w:type="gramEnd"/>
       <w:r>
         <w:rPr>
           <w:rFonts w:ascii="Courier" w:hAnsi="Courier"/>
           <w:sz w:val="16"/>
           <w:szCs w:val="16"/>
         </w:rPr>
+        <w:t>.hibernate.tool.hbm2ddl.SchemaExport  - schema export complete</w:t>
+      </w:r>
+    </w:p>
+    <w:p>
+      <w:pPr>
+        <w:rPr>
+          <w:rFonts w:ascii="Courier" w:hAnsi="Courier"/>
+          <w:sz w:val="16"/>
+          <w:szCs w:val="16"/>
+        </w:rPr>
+      </w:pPr>
+      <w:r>
+        <w:rPr>
+          <w:rFonts w:ascii="Courier" w:hAnsi="Courier"/>
+          <w:sz w:val="16"/>
+          <w:szCs w:val="16"/>
+        </w:rPr>
         <w:t>Interaction should be empty: 0</w:t>
       </w:r>
     </w:p>
@@ -21050,23 +22873,41 @@
           <w:sz w:val="16"/>
           <w:szCs w:val="16"/>
         </w:rPr>
-        <w:t>2012-04-17 16:47:22,548 [main] INFO  org.reactome.fi.FINetworkBuilder  - Running FIDBBuilder.dump()...</w:t>
-      </w:r>
-    </w:p>
-    <w:p>
-      <w:pPr>
+        <w:t xml:space="preserve">2012-04-17 16:47:22,548 [main] </w:t>
+      </w:r>
+      <w:proofErr w:type="gramStart"/>
+      <w:r>
         <w:rPr>
           <w:rFonts w:ascii="Courier" w:hAnsi="Courier"/>
           <w:sz w:val="16"/>
           <w:szCs w:val="16"/>
         </w:rPr>
-      </w:pPr>
+        <w:t>INFO  org.reactome.fi</w:t>
+      </w:r>
+      <w:proofErr w:type="gramEnd"/>
       <w:r>
         <w:rPr>
           <w:rFonts w:ascii="Courier" w:hAnsi="Courier"/>
           <w:sz w:val="16"/>
           <w:szCs w:val="16"/>
         </w:rPr>
+        <w:t>.FINetworkBuilder  - Running FIDBBuilder.dump()...</w:t>
+      </w:r>
+    </w:p>
+    <w:p>
+      <w:pPr>
+        <w:rPr>
+          <w:rFonts w:ascii="Courier" w:hAnsi="Courier"/>
+          <w:sz w:val="16"/>
+          <w:szCs w:val="16"/>
+        </w:rPr>
+      </w:pPr>
+      <w:r>
+        <w:rPr>
+          <w:rFonts w:ascii="Courier" w:hAnsi="Courier"/>
+          <w:sz w:val="16"/>
+          <w:szCs w:val="16"/>
+        </w:rPr>
         <w:t>Total empty interactions: 0</w:t>
       </w:r>
     </w:p>
@@ -21237,7 +23078,25 @@
           <w:sz w:val="16"/>
           <w:szCs w:val="16"/>
         </w:rPr>
-        <w:t>2012-04-17 16:51:58,046 [main] INFO  org.reactome.fi.FINetworkBuilder  - Running FIDBBuilder.dumpPredicted()...</w:t>
+        <w:t xml:space="preserve">2012-04-17 16:51:58,046 [main] </w:t>
+      </w:r>
+      <w:proofErr w:type="gramStart"/>
+      <w:r>
+        <w:rPr>
+          <w:rFonts w:ascii="Courier" w:hAnsi="Courier"/>
+          <w:sz w:val="16"/>
+          <w:szCs w:val="16"/>
+        </w:rPr>
+        <w:t>INFO  org.reactome.fi</w:t>
+      </w:r>
+      <w:proofErr w:type="gramEnd"/>
+      <w:r>
+        <w:rPr>
+          <w:rFonts w:ascii="Courier" w:hAnsi="Courier"/>
+          <w:sz w:val="16"/>
+          <w:szCs w:val="16"/>
+        </w:rPr>
+        <w:t>.FINetworkBuilder  - Running FIDBBuilder.dumpPredicted()...</w:t>
       </w:r>
     </w:p>
     <w:p>
@@ -21343,11 +23202,19 @@
           <w:b/>
         </w:rPr>
       </w:pPr>
+      <w:proofErr w:type="gramStart"/>
       <w:r>
         <w:rPr>
           <w:b/>
         </w:rPr>
-        <w:t>generateCytoscapePlugInFiles()</w:t>
+        <w:t>generateCytoscapePlugInFiles(</w:t>
+      </w:r>
+      <w:proofErr w:type="gramEnd"/>
+      <w:r>
+        <w:rPr>
+          <w:b/>
+        </w:rPr>
+        <w:t>)</w:t>
       </w:r>
     </w:p>
     <w:p>
@@ -22091,23 +23958,41 @@
           <w:sz w:val="16"/>
           <w:szCs w:val="16"/>
         </w:rPr>
-        <w:t>2012-04-17 17:33:41,044 [main] INFO  org.reactome.fi.FINetworkBuilder  - Running HibernateFIReader.generateFIFileInGeneInHiberante()...</w:t>
-      </w:r>
-    </w:p>
-    <w:p>
-      <w:pPr>
+        <w:t xml:space="preserve">2012-04-17 17:33:41,044 [main] </w:t>
+      </w:r>
+      <w:proofErr w:type="gramStart"/>
+      <w:r>
         <w:rPr>
           <w:rFonts w:ascii="Courier" w:hAnsi="Courier"/>
           <w:sz w:val="16"/>
           <w:szCs w:val="16"/>
         </w:rPr>
-      </w:pPr>
+        <w:t>INFO  org.reactome.fi</w:t>
+      </w:r>
+      <w:proofErr w:type="gramEnd"/>
       <w:r>
         <w:rPr>
           <w:rFonts w:ascii="Courier" w:hAnsi="Courier"/>
           <w:sz w:val="16"/>
           <w:szCs w:val="16"/>
         </w:rPr>
+        <w:t>.FINetworkBuilder  - Running HibernateFIReader.generateFIFileInGeneInHiberante()...</w:t>
+      </w:r>
+    </w:p>
+    <w:p>
+      <w:pPr>
+        <w:rPr>
+          <w:rFonts w:ascii="Courier" w:hAnsi="Courier"/>
+          <w:sz w:val="16"/>
+          <w:szCs w:val="16"/>
+        </w:rPr>
+      </w:pPr>
+      <w:r>
+        <w:rPr>
+          <w:rFonts w:ascii="Courier" w:hAnsi="Courier"/>
+          <w:sz w:val="16"/>
+          <w:szCs w:val="16"/>
+        </w:rPr>
         <w:t>……</w:t>
       </w:r>
     </w:p>
@@ -22278,23 +24163,41 @@
           <w:sz w:val="16"/>
           <w:szCs w:val="16"/>
         </w:rPr>
-        <w:t>2012-04-17 17:33:47,972 [main] INFO  org.reactome.fi.FINetworkBuilder  - Running FIGraphAnalyzer.analyzeComponents()...</w:t>
-      </w:r>
-    </w:p>
-    <w:p>
-      <w:pPr>
+        <w:t xml:space="preserve">2012-04-17 17:33:47,972 [main] </w:t>
+      </w:r>
+      <w:proofErr w:type="gramStart"/>
+      <w:r>
         <w:rPr>
           <w:rFonts w:ascii="Courier" w:hAnsi="Courier"/>
           <w:sz w:val="16"/>
           <w:szCs w:val="16"/>
         </w:rPr>
-      </w:pPr>
+        <w:t>INFO  org.reactome.fi</w:t>
+      </w:r>
+      <w:proofErr w:type="gramEnd"/>
       <w:r>
         <w:rPr>
           <w:rFonts w:ascii="Courier" w:hAnsi="Courier"/>
           <w:sz w:val="16"/>
           <w:szCs w:val="16"/>
         </w:rPr>
+        <w:t>.FINetworkBuilder  - Running FIGraphAnalyzer.analyzeComponents()...</w:t>
+      </w:r>
+    </w:p>
+    <w:p>
+      <w:pPr>
+        <w:rPr>
+          <w:rFonts w:ascii="Courier" w:hAnsi="Courier"/>
+          <w:sz w:val="16"/>
+          <w:szCs w:val="16"/>
+        </w:rPr>
+      </w:pPr>
+      <w:r>
+        <w:rPr>
+          <w:rFonts w:ascii="Courier" w:hAnsi="Courier"/>
+          <w:sz w:val="16"/>
+          <w:szCs w:val="16"/>
+        </w:rPr>
         <w:t>Total interactions: 172235</w:t>
       </w:r>
     </w:p>
@@ -22363,24 +24266,25 @@
           <w:sz w:val="16"/>
           <w:szCs w:val="16"/>
         </w:rPr>
-        <w:t>2012-04-17 17:33:49,860 [main] INFO  org.reactome.fi.FINetworkBuilder  - Running HiberanteFIReader.generateAccessionToProteinNameMap()...</w:t>
-      </w:r>
-    </w:p>
-    <w:p>
-      <w:pPr>
+        <w:t xml:space="preserve">2012-04-17 17:33:49,860 [main] </w:t>
+      </w:r>
+      <w:proofErr w:type="gramStart"/>
+      <w:r>
         <w:rPr>
           <w:rFonts w:ascii="Courier" w:hAnsi="Courier"/>
           <w:sz w:val="16"/>
           <w:szCs w:val="16"/>
         </w:rPr>
-      </w:pPr>
+        <w:t>INFO  org.reactome.fi</w:t>
+      </w:r>
+      <w:proofErr w:type="gramEnd"/>
       <w:r>
         <w:rPr>
           <w:rFonts w:ascii="Courier" w:hAnsi="Courier"/>
           <w:sz w:val="16"/>
           <w:szCs w:val="16"/>
         </w:rPr>
-        <w:t>2012-04-17 17:33:50,353 [main] INFO  org.reactome.fi.FINetworkBuilder  - Running ReactomeAnalyzer.generateListOfPathways()...</w:t>
+        <w:t>.FINetworkBuilder  - Running HiberanteFIReader.generateAccessionToProteinNameMap()...</w:t>
       </w:r>
     </w:p>
     <w:p>
@@ -22397,6 +24301,41 @@
           <w:sz w:val="16"/>
           <w:szCs w:val="16"/>
         </w:rPr>
+        <w:t xml:space="preserve">2012-04-17 17:33:50,353 [main] </w:t>
+      </w:r>
+      <w:proofErr w:type="gramStart"/>
+      <w:r>
+        <w:rPr>
+          <w:rFonts w:ascii="Courier" w:hAnsi="Courier"/>
+          <w:sz w:val="16"/>
+          <w:szCs w:val="16"/>
+        </w:rPr>
+        <w:t>INFO  org.reactome.fi</w:t>
+      </w:r>
+      <w:proofErr w:type="gramEnd"/>
+      <w:r>
+        <w:rPr>
+          <w:rFonts w:ascii="Courier" w:hAnsi="Courier"/>
+          <w:sz w:val="16"/>
+          <w:szCs w:val="16"/>
+        </w:rPr>
+        <w:t>.FINetworkBuilder  - Running ReactomeAnalyzer.generateListOfPathways()...</w:t>
+      </w:r>
+    </w:p>
+    <w:p>
+      <w:pPr>
+        <w:rPr>
+          <w:rFonts w:ascii="Courier" w:hAnsi="Courier"/>
+          <w:sz w:val="16"/>
+          <w:szCs w:val="16"/>
+        </w:rPr>
+      </w:pPr>
+      <w:r>
+        <w:rPr>
+          <w:rFonts w:ascii="Courier" w:hAnsi="Courier"/>
+          <w:sz w:val="16"/>
+          <w:szCs w:val="16"/>
+        </w:rPr>
         <w:t>Total Pathways: 141</w:t>
       </w:r>
     </w:p>
@@ -22414,7 +24353,25 @@
           <w:sz w:val="16"/>
           <w:szCs w:val="16"/>
         </w:rPr>
-        <w:t>2012-04-17 17:34:12,681 [main] INFO  org.reactome.fi.FINetworkBuilder  - Running PathwayGeneSetGenerator.generateProteinNameToPathwayMap()...</w:t>
+        <w:t xml:space="preserve">2012-04-17 17:34:12,681 [main] </w:t>
+      </w:r>
+      <w:proofErr w:type="gramStart"/>
+      <w:r>
+        <w:rPr>
+          <w:rFonts w:ascii="Courier" w:hAnsi="Courier"/>
+          <w:sz w:val="16"/>
+          <w:szCs w:val="16"/>
+        </w:rPr>
+        <w:t>INFO  org.reactome.fi</w:t>
+      </w:r>
+      <w:proofErr w:type="gramEnd"/>
+      <w:r>
+        <w:rPr>
+          <w:rFonts w:ascii="Courier" w:hAnsi="Courier"/>
+          <w:sz w:val="16"/>
+          <w:szCs w:val="16"/>
+        </w:rPr>
+        <w:t>.FINetworkBuilder  - Running PathwayGeneSetGenerator.generateProteinNameToPathwayMap()...</w:t>
       </w:r>
     </w:p>
     <w:p>
@@ -22506,7 +24463,10 @@
         <w:t xml:space="preserve">The generated matrix file, </w:t>
       </w:r>
       <w:r>
-        <w:t>HotNet_L_matrix_2014.txt</w:t>
+        <w:t>HotNet_L_matrix_{year}</w:t>
+      </w:r>
+      <w:r>
+        <w:t>.txt</w:t>
       </w:r>
       <w:r>
         <w:t xml:space="preserve">, should be zipped and moved to the cluster and processed by the script, </w:t>
@@ -22571,6 +24531,18 @@
     <w:p/>
     <w:p>
       <w:r>
+        <w:rPr>
+          <w:highlight w:val="yellow"/>
+        </w:rPr>
+        <w:t>Note: The ant script may need to be tested more and updated. The current way to generate war file is to use Eclipse: All needed files should be manually copied from the result folder to caBigR3WebApp/WebContent/WEB-INF. All configurations should be edited manually.</w:t>
+      </w:r>
+    </w:p>
+    <w:p>
+      <w:bookmarkStart w:id="0" w:name="_GoBack"/>
+      <w:bookmarkEnd w:id="0"/>
+    </w:p>
+    <w:p>
+      <w:r>
         <w:t>The web application for the Reactome FI plug-in app is managed by another independent Java Web project, caBigR3WebApp. In this project, there is an ant build file, buil.xml, run this build.xml file to create a new war file and deploy this war file to the tomcat webapps folder in the deployment machine.</w:t>
       </w:r>
     </w:p>
@@ -22616,6 +24588,9 @@
         <w:tab/>
         <w:t xml:space="preserve">3). In order to view instances for newly added classes (Interaction and TargettedInteraction), the Ontology table needs to be modified by using a Perl script called updateDatabase.pl in the script folder. However, in order to use this script, a new Protégé project should be created by downloading a project file from gk_central in the web site, adding a new attribute dataSource, and two new classes (Interaction and TargettedInteraction). Please follow the database model in the curator tool to make changes. </w:t>
       </w:r>
+      <w:r>
+        <w:t>(This is not needed any more since a simple view is used for instance).</w:t>
+      </w:r>
     </w:p>
     <w:p>
       <w:r>
@@ -22623,7 +24598,15 @@
         <w:t xml:space="preserve">4). </w:t>
       </w:r>
       <w:r>
-        <w:t>For this web application and providing the download file, we need to add annotations to the FIsInGene_XXX.txt file. To generate this file, call this method, annotateAllFIs() in class org.reactome.r3.fi.InteractionAnnotator, which is in the project caBigR3WebApp.</w:t>
+        <w:t xml:space="preserve">For this web application and providing the download file, we need to add annotations to the FIsInGene_XXX.txt file. To generate this file, call this method, </w:t>
+      </w:r>
+      <w:proofErr w:type="gramStart"/>
+      <w:r>
+        <w:t>annotateAllFIs(</w:t>
+      </w:r>
+      <w:proofErr w:type="gramEnd"/>
+      <w:r>
+        <w:t>) in class org.reactome.r3.fi.InteractionAnnotator, which is in the project caBigR3WebApp.</w:t>
       </w:r>
       <w:r>
         <w:t xml:space="preserve"> Because these two genes, TRAPPC2 and TRAPPC2P1, have the same sequence, the following FI cannot be annotated, which is imported from ENCODE:</w:t>
@@ -22636,6 +24619,7 @@
           <w:rFonts w:ascii="Monaco" w:hAnsi="Monaco" w:cs="Monaco"/>
           <w:color w:val="000000"/>
         </w:rPr>
+        <w:lastRenderedPageBreak/>
         <w:t>TRAPPC2P1</w:t>
       </w:r>
       <w:r>
@@ -22714,7 +24698,6 @@
           <w:sz w:val="48"/>
           <w:szCs w:val="48"/>
         </w:rPr>
-        <w:lastRenderedPageBreak/>
         <w:t>======</w:t>
       </w:r>
       <w:r>

</xml_diff>

<commit_message>
Commit before switching to GitHub
</commit_message>
<xml_diff>
--- a/doc/ProceduresToBuildFINetwork_v2.docx
+++ b/doc/ProceduresToBuildFINetwork_v2.docx
@@ -1,6 +1,6 @@
 
 <file path=word/document.xml><?xml version="1.0" encoding="utf-8"?>
-<w:document xmlns:wpc="http://schemas.microsoft.com/office/word/2010/wordprocessingCanvas" xmlns:mo="http://schemas.microsoft.com/office/mac/office/2008/main" xmlns:mc="http://schemas.openxmlformats.org/markup-compatibility/2006" xmlns:mv="urn:schemas-microsoft-com:mac:vml" xmlns:o="urn:schemas-microsoft-com:office:office" xmlns:r="http://schemas.openxmlformats.org/officeDocument/2006/relationships" xmlns:m="http://schemas.openxmlformats.org/officeDocument/2006/math" xmlns:v="urn:schemas-microsoft-com:vml" xmlns:wp14="http://schemas.microsoft.com/office/word/2010/wordprocessingDrawing" xmlns:wp="http://schemas.openxmlformats.org/drawingml/2006/wordprocessingDrawing" xmlns:w10="urn:schemas-microsoft-com:office:word" xmlns:w="http://schemas.openxmlformats.org/wordprocessingml/2006/main" xmlns:w14="http://schemas.microsoft.com/office/word/2010/wordml" xmlns:w15="http://schemas.microsoft.com/office/word/2012/wordml" xmlns:wpg="http://schemas.microsoft.com/office/word/2010/wordprocessingGroup" xmlns:wpi="http://schemas.microsoft.com/office/word/2010/wordprocessingInk" xmlns:wne="http://schemas.microsoft.com/office/word/2006/wordml" xmlns:wps="http://schemas.microsoft.com/office/word/2010/wordprocessingShape" mc:Ignorable="w14 w15 wp14">
+<w:document xmlns:wpc="http://schemas.microsoft.com/office/word/2010/wordprocessingCanvas" xmlns:cx="http://schemas.microsoft.com/office/drawing/2014/chartex" xmlns:cx1="http://schemas.microsoft.com/office/drawing/2015/9/8/chartex" xmlns:cx2="http://schemas.microsoft.com/office/drawing/2015/10/21/chartex" xmlns:cx3="http://schemas.microsoft.com/office/drawing/2016/5/9/chartex" xmlns:cx4="http://schemas.microsoft.com/office/drawing/2016/5/10/chartex" xmlns:cx5="http://schemas.microsoft.com/office/drawing/2016/5/11/chartex" xmlns:cx6="http://schemas.microsoft.com/office/drawing/2016/5/12/chartex" xmlns:cx7="http://schemas.microsoft.com/office/drawing/2016/5/13/chartex" xmlns:cx8="http://schemas.microsoft.com/office/drawing/2016/5/14/chartex" xmlns:mc="http://schemas.openxmlformats.org/markup-compatibility/2006" xmlns:aink="http://schemas.microsoft.com/office/drawing/2016/ink" xmlns:am3d="http://schemas.microsoft.com/office/drawing/2017/model3d" xmlns:o="urn:schemas-microsoft-com:office:office" xmlns:r="http://schemas.openxmlformats.org/officeDocument/2006/relationships" xmlns:m="http://schemas.openxmlformats.org/officeDocument/2006/math" xmlns:v="urn:schemas-microsoft-com:vml" xmlns:wp14="http://schemas.microsoft.com/office/word/2010/wordprocessingDrawing" xmlns:wp="http://schemas.openxmlformats.org/drawingml/2006/wordprocessingDrawing" xmlns:w10="urn:schemas-microsoft-com:office:word" xmlns:w="http://schemas.openxmlformats.org/wordprocessingml/2006/main" xmlns:w14="http://schemas.microsoft.com/office/word/2010/wordml" xmlns:w15="http://schemas.microsoft.com/office/word/2012/wordml" xmlns:w16cid="http://schemas.microsoft.com/office/word/2016/wordml/cid" xmlns:w16se="http://schemas.microsoft.com/office/word/2015/wordml/symex" xmlns:wpg="http://schemas.microsoft.com/office/word/2010/wordprocessingGroup" xmlns:wpi="http://schemas.microsoft.com/office/word/2010/wordprocessingInk" xmlns:wne="http://schemas.microsoft.com/office/word/2006/wordml" xmlns:wps="http://schemas.microsoft.com/office/word/2010/wordprocessingShape" mc:Ignorable="w14 w15 w16se w16cid wp14">
   <w:body>
     <w:p>
       <w:r>
@@ -155,15 +155,7 @@
         <w:t xml:space="preserve">The configuration file </w:t>
       </w:r>
       <w:r>
-        <w:t>(</w:t>
-      </w:r>
-      <w:proofErr w:type="spellStart"/>
-      <w:r>
-        <w:t>file</w:t>
-      </w:r>
-      <w:proofErr w:type="spellEnd"/>
-      <w:r>
-        <w:t xml:space="preserve"> name: </w:t>
+        <w:t xml:space="preserve">(file name: </w:t>
       </w:r>
       <w:proofErr w:type="spellStart"/>
       <w:proofErr w:type="gramStart"/>
@@ -368,25 +360,7 @@
           <w:sz w:val="22"/>
           <w:szCs w:val="22"/>
         </w:rPr>
-        <w:t xml:space="preserve">orkflow to build the </w:t>
-      </w:r>
-      <w:proofErr w:type="spellStart"/>
-      <w:r>
-        <w:rPr>
-          <w:i/>
-          <w:sz w:val="22"/>
-          <w:szCs w:val="22"/>
-        </w:rPr>
-        <w:t>Reactome</w:t>
-      </w:r>
-      <w:proofErr w:type="spellEnd"/>
-      <w:r>
-        <w:rPr>
-          <w:i/>
-          <w:sz w:val="22"/>
-          <w:szCs w:val="22"/>
-        </w:rPr>
-        <w:t xml:space="preserve"> FI network.</w:t>
+        <w:t>orkflow to build the Reactome FI network.</w:t>
       </w:r>
     </w:p>
     <w:p/>
@@ -761,19 +735,9 @@
           <w:color w:val="000000" w:themeColor="text1"/>
           <w:u w:val="none"/>
         </w:rPr>
-        <w:t>uniprot_sprot_</w:t>
-      </w:r>
-      <w:proofErr w:type="gramStart"/>
-      <w:r>
-        <w:rPr>
-          <w:rStyle w:val="Hyperlink"/>
-          <w:color w:val="000000" w:themeColor="text1"/>
-          <w:u w:val="none"/>
-        </w:rPr>
-        <w:t>varsplic.fasta</w:t>
-      </w:r>
-      <w:proofErr w:type="spellEnd"/>
-      <w:proofErr w:type="gramEnd"/>
+        <w:t>uniprot_sprot_varsplic.fasta</w:t>
+      </w:r>
+      <w:proofErr w:type="spellEnd"/>
       <w:r>
         <w:rPr>
           <w:rStyle w:val="Hyperlink"/>
@@ -940,7 +904,6 @@
         </w:rPr>
         <w:t xml:space="preserve"># This file is used to map </w:t>
       </w:r>
-      <w:proofErr w:type="spellStart"/>
       <w:r>
         <w:rPr>
           <w:rFonts w:ascii="Monaco" w:hAnsi="Monaco" w:cs="Monaco"/>
@@ -951,7 +914,6 @@
         </w:rPr>
         <w:t>Entrez</w:t>
       </w:r>
-      <w:proofErr w:type="spellEnd"/>
       <w:r>
         <w:rPr>
           <w:rFonts w:ascii="Monaco" w:hAnsi="Monaco" w:cs="Monaco"/>
@@ -1102,7 +1064,6 @@
         </w:rPr>
         <w:t>DIR}/</w:t>
       </w:r>
-      <w:proofErr w:type="spellStart"/>
       <w:r>
         <w:rPr>
           <w:rFonts w:ascii="Monaco" w:hAnsi="Monaco" w:cs="Monaco"/>
@@ -1113,7 +1074,6 @@
         </w:rPr>
         <w:t>iproclass</w:t>
       </w:r>
-      <w:proofErr w:type="spellEnd"/>
       <w:r>
         <w:rPr>
           <w:rFonts w:ascii="Monaco" w:hAnsi="Monaco" w:cs="Monaco"/>
@@ -1172,15 +1132,47 @@
         <w:t xml:space="preserve">Multiple pathway databases have been used. </w:t>
       </w:r>
       <w:r>
-        <w:t>Pathways in other non-</w:t>
-      </w:r>
-      <w:proofErr w:type="spellStart"/>
-      <w:r>
+        <w:t xml:space="preserve">Pathways in other non-Reactome databases are converted to curator tool project first, and then dumped into a modified </w:t>
+      </w:r>
+      <w:proofErr w:type="spellStart"/>
+      <w:r>
+        <w:t>gk_central</w:t>
+      </w:r>
+      <w:proofErr w:type="spellEnd"/>
+      <w:r>
+        <w:t xml:space="preserve"> Reactome databases. Different file formats are used for different databases.</w:t>
+      </w:r>
+    </w:p>
+    <w:p/>
+    <w:p>
+      <w:pPr>
+        <w:rPr>
+          <w:b/>
+        </w:rPr>
+      </w:pPr>
+      <w:r>
+        <w:rPr>
+          <w:b/>
+        </w:rPr>
         <w:t>Reactome</w:t>
       </w:r>
-      <w:proofErr w:type="spellEnd"/>
-      <w:r>
-        <w:t xml:space="preserve"> databases are converted to curator tool project first, and then dumped into a modified </w:t>
+      <w:r>
+        <w:rPr>
+          <w:b/>
+        </w:rPr>
+        <w:t>:</w:t>
+      </w:r>
+    </w:p>
+    <w:p/>
+    <w:p>
+      <w:r>
+        <w:t>Reactome is used as the foundation for the FI network build. Public released Reactome database have augmented predicted objects from other non-human species. To minimize the effects of these predicted n</w:t>
+      </w:r>
+      <w:r>
+        <w:t xml:space="preserve">on-human objects, we use a </w:t>
+      </w:r>
+      <w:r>
+        <w:t xml:space="preserve">slice of </w:t>
       </w:r>
       <w:proofErr w:type="spellStart"/>
       <w:r>
@@ -1188,84 +1180,13 @@
       </w:r>
       <w:proofErr w:type="spellEnd"/>
       <w:r>
-        <w:t xml:space="preserve"> </w:t>
-      </w:r>
-      <w:proofErr w:type="spellStart"/>
-      <w:r>
-        <w:t>Reactome</w:t>
-      </w:r>
-      <w:proofErr w:type="spellEnd"/>
-      <w:r>
-        <w:t xml:space="preserve"> databases. Different file formats are used for different databases.</w:t>
-      </w:r>
-    </w:p>
-    <w:p/>
-    <w:p>
-      <w:pPr>
-        <w:rPr>
-          <w:b/>
-        </w:rPr>
-      </w:pPr>
-      <w:proofErr w:type="spellStart"/>
-      <w:r>
-        <w:rPr>
-          <w:b/>
-        </w:rPr>
-        <w:t>Reactome</w:t>
-      </w:r>
-      <w:proofErr w:type="spellEnd"/>
-      <w:r>
-        <w:rPr>
-          <w:b/>
-        </w:rPr>
-        <w:t>:</w:t>
-      </w:r>
-    </w:p>
-    <w:p/>
-    <w:p>
-      <w:proofErr w:type="spellStart"/>
-      <w:r>
-        <w:t>Reactome</w:t>
-      </w:r>
-      <w:proofErr w:type="spellEnd"/>
-      <w:r>
-        <w:t xml:space="preserve"> is used as the foundation for the FI network build. Public released </w:t>
-      </w:r>
-      <w:proofErr w:type="spellStart"/>
-      <w:r>
-        <w:t>Reactome</w:t>
-      </w:r>
-      <w:proofErr w:type="spellEnd"/>
-      <w:r>
-        <w:t xml:space="preserve"> database have augmented predicted objects from other non-human species. To minimize the effects of these predicted n</w:t>
-      </w:r>
-      <w:r>
-        <w:t xml:space="preserve">on-human objects, we use a </w:t>
-      </w:r>
-      <w:r>
-        <w:t xml:space="preserve">slice of </w:t>
-      </w:r>
-      <w:proofErr w:type="spellStart"/>
-      <w:r>
-        <w:t>gk_central</w:t>
-      </w:r>
-      <w:proofErr w:type="spellEnd"/>
-      <w:r>
         <w:t xml:space="preserve">, which </w:t>
       </w:r>
       <w:r>
         <w:t>is</w:t>
       </w:r>
       <w:r>
-        <w:t xml:space="preserve"> used as the seed for a new public </w:t>
-      </w:r>
-      <w:proofErr w:type="spellStart"/>
-      <w:r>
-        <w:t>Reactome</w:t>
-      </w:r>
-      <w:proofErr w:type="spellEnd"/>
-      <w:r>
-        <w:t xml:space="preserve"> release</w:t>
+        <w:t xml:space="preserve"> used as the seed for a new public Reactome release</w:t>
       </w:r>
       <w:r>
         <w:t>.</w:t>
@@ -1678,15 +1599,7 @@
     <w:p>
       <w:r>
         <w:tab/>
-        <w:t xml:space="preserve">2). If you are not sure about the slice database, please ask Lisa Matthew in the </w:t>
-      </w:r>
-      <w:proofErr w:type="spellStart"/>
-      <w:r>
-        <w:t>Reactome</w:t>
-      </w:r>
-      <w:proofErr w:type="spellEnd"/>
-      <w:r>
-        <w:t xml:space="preserve"> project.</w:t>
+        <w:t>2). If you are not sure about the slice database, please ask Lisa Matthew in the Reactome project.</w:t>
       </w:r>
     </w:p>
     <w:p/>
@@ -1699,15 +1612,7 @@
         </w:numPr>
       </w:pPr>
       <w:r>
-        <w:t xml:space="preserve">Create a </w:t>
-      </w:r>
-      <w:proofErr w:type="spellStart"/>
-      <w:r>
-        <w:t>Reactome</w:t>
-      </w:r>
-      <w:proofErr w:type="spellEnd"/>
-      <w:r>
-        <w:t xml:space="preserve"> database</w:t>
+        <w:t>Create a Reactome database</w:t>
       </w:r>
       <w:r>
         <w:t>: Copy the above zipped dump file into your build computer (e.g. your desktop machine), unzip it using the following command:</w:t>
@@ -1918,15 +1823,7 @@
         <w:t>e number should be the number in the slice database.</w:t>
       </w:r>
       <w:r>
-        <w:t xml:space="preserve"> Note: </w:t>
-      </w:r>
-      <w:proofErr w:type="spellStart"/>
-      <w:r>
-        <w:t>Reactome</w:t>
-      </w:r>
-      <w:proofErr w:type="spellEnd"/>
-      <w:r>
-        <w:t xml:space="preserve"> has a quarterly release schedule.</w:t>
+        <w:t xml:space="preserve"> Note: Reactome has a quarterly release schedule.</w:t>
       </w:r>
     </w:p>
     <w:p/>
@@ -2128,15 +2025,7 @@
         </w:numPr>
       </w:pPr>
       <w:r>
-        <w:t xml:space="preserve">Make changes to the configuration file in the source folder for these three properties: REACTOME_SOURCE_DB_NAME, DB_USER and DB_PWD, so that the expanded </w:t>
-      </w:r>
-      <w:proofErr w:type="spellStart"/>
-      <w:r>
-        <w:t>Reactome</w:t>
-      </w:r>
-      <w:proofErr w:type="spellEnd"/>
-      <w:r>
-        <w:t xml:space="preserve"> database can be used in the future as follows:</w:t>
+        <w:t>Make changes to the configuration file in the source folder for these three properties: REACTOME_SOURCE_DB_NAME, DB_USER and DB_PWD, so that the expanded Reactome database can be used in the future as follows:</w:t>
       </w:r>
     </w:p>
     <w:p/>
@@ -2371,15 +2260,7 @@
         </w:numPr>
       </w:pPr>
       <w:r>
-        <w:t xml:space="preserve">Modify the loaded </w:t>
-      </w:r>
-      <w:proofErr w:type="spellStart"/>
-      <w:r>
-        <w:t>Reactome</w:t>
-      </w:r>
-      <w:proofErr w:type="spellEnd"/>
-      <w:r>
-        <w:t xml:space="preserve"> slice database by running JUnit methods in class </w:t>
+        <w:t xml:space="preserve">Modify the loaded Reactome slice database by running JUnit methods in class </w:t>
       </w:r>
       <w:proofErr w:type="spellStart"/>
       <w:proofErr w:type="gramStart"/>
@@ -3596,23 +3477,7 @@
         </w:numPr>
       </w:pPr>
       <w:r>
-        <w:t xml:space="preserve">Modify </w:t>
-      </w:r>
-      <w:proofErr w:type="spellStart"/>
-      <w:r>
-        <w:t>Reactome</w:t>
-      </w:r>
-      <w:proofErr w:type="spellEnd"/>
-      <w:r>
-        <w:t xml:space="preserve"> database schema: the regular </w:t>
-      </w:r>
-      <w:proofErr w:type="spellStart"/>
-      <w:r>
-        <w:t>Reactome</w:t>
-      </w:r>
-      <w:proofErr w:type="spellEnd"/>
-      <w:r>
-        <w:t xml:space="preserve"> database schema needs to be expanded for the FI network. A new attribute called “</w:t>
+        <w:t>Modify Reactome database schema: the regular Reactome database schema needs to be expanded for the FI network. A new attribute called “</w:t>
       </w:r>
       <w:proofErr w:type="spellStart"/>
       <w:r>
@@ -3783,29 +3648,13 @@
     <w:p/>
     <w:p>
       <w:r>
-        <w:t xml:space="preserve">In order to use this new expanded </w:t>
-      </w:r>
-      <w:proofErr w:type="spellStart"/>
-      <w:r>
-        <w:t>Reactome</w:t>
-      </w:r>
-      <w:proofErr w:type="spellEnd"/>
-      <w:r>
-        <w:t xml:space="preserve"> schema for future procedures, we need to export the new schema from the database into a local computer. In the curator tool, after connecting to the modified database, do the following:</w:t>
+        <w:t>In order to use this new expanded Reactome schema for future procedures, we need to export the new schema from the database into a local computer. In the curator tool, after connecting to the modified database, do the following:</w:t>
       </w:r>
     </w:p>
     <w:p/>
     <w:p>
       <w:r>
-        <w:t xml:space="preserve">In the database schema view, choose “Export Schema” in the File menu, and save the schema into the resource folder in your project folder. This schema file will be needed by the </w:t>
-      </w:r>
-      <w:proofErr w:type="spellStart"/>
-      <w:r>
-        <w:t>Reactome</w:t>
-      </w:r>
-      <w:proofErr w:type="spellEnd"/>
-      <w:r>
-        <w:t xml:space="preserve"> Java API, which is used extensively in the following procedures.</w:t>
+        <w:t>In the database schema view, choose “Export Schema” in the File menu, and save the schema into the resource folder in your project folder. This schema file will be needed by the Reactome Java API, which is used extensively in the following procedures.</w:t>
       </w:r>
     </w:p>
     <w:p/>
@@ -3912,15 +3761,7 @@
         <w:t>a</w:t>
       </w:r>
       <w:r>
-        <w:t xml:space="preserve">.tar.gz: we used human non-metabolic pathways only. </w:t>
-      </w:r>
-      <w:proofErr w:type="spellStart"/>
-      <w:r>
-        <w:t>Reactome</w:t>
-      </w:r>
-      <w:proofErr w:type="spellEnd"/>
-      <w:r>
-        <w:t xml:space="preserve"> has enough metabolic pathways.</w:t>
+        <w:t>.tar.gz: we used human non-metabolic pathways only. Reactome has enough metabolic pathways.</w:t>
       </w:r>
       <w:r>
         <w:t xml:space="preserve"> </w:t>
@@ -4667,23 +4508,7 @@
       </w:r>
       <w:proofErr w:type="spellEnd"/>
       <w:r>
-        <w:t xml:space="preserve"> and </w:t>
-      </w:r>
-      <w:proofErr w:type="spellStart"/>
-      <w:r>
-        <w:t>Reactome</w:t>
-      </w:r>
-      <w:proofErr w:type="spellEnd"/>
-      <w:r>
-        <w:t xml:space="preserve">. Indeed, we don’t need to import </w:t>
-      </w:r>
-      <w:proofErr w:type="spellStart"/>
-      <w:r>
-        <w:t>Reactome</w:t>
-      </w:r>
-      <w:proofErr w:type="spellEnd"/>
-      <w:r>
-        <w:t xml:space="preserve"> pathways here. </w:t>
+        <w:t xml:space="preserve"> and Reactome. Indeed, we don’t need to import Reactome pathways here. </w:t>
       </w:r>
       <w:proofErr w:type="spellStart"/>
       <w:r>
@@ -4691,15 +4516,7 @@
       </w:r>
       <w:proofErr w:type="spellEnd"/>
       <w:r>
-        <w:t xml:space="preserve"> pathways have not been updated since they were imported in this database. But because the changes of the </w:t>
-      </w:r>
-      <w:proofErr w:type="spellStart"/>
-      <w:r>
-        <w:t>Reactome</w:t>
-      </w:r>
-      <w:proofErr w:type="spellEnd"/>
-      <w:r>
-        <w:t xml:space="preserve"> schema, these pathways should be re-imported each time if we want to use them. </w:t>
+        <w:t xml:space="preserve"> pathways have not been updated since they were imported in this database. But because the changes of the Reactome schema, these pathways should be re-imported each time if we want to use them. </w:t>
       </w:r>
     </w:p>
     <w:p/>
@@ -4801,21 +4618,7 @@
         <w:rPr>
           <w:highlight w:val="yellow"/>
         </w:rPr>
-        <w:t xml:space="preserve">Note: Since June, 2012, the BP2 file for curated pathways include pathways imported from both </w:t>
-      </w:r>
-      <w:proofErr w:type="spellStart"/>
-      <w:r>
-        <w:rPr>
-          <w:highlight w:val="yellow"/>
-        </w:rPr>
-        <w:t>Reactome</w:t>
-      </w:r>
-      <w:proofErr w:type="spellEnd"/>
-      <w:r>
-        <w:rPr>
-          <w:highlight w:val="yellow"/>
-        </w:rPr>
-        <w:t xml:space="preserve"> and </w:t>
+        <w:t xml:space="preserve">Note: Since June, 2012, the BP2 file for curated pathways include pathways imported from both Reactome and </w:t>
       </w:r>
       <w:proofErr w:type="spellStart"/>
       <w:r>
@@ -5134,15 +4937,7 @@
       </w:r>
       <w:proofErr w:type="spellEnd"/>
       <w:r>
-        <w:t xml:space="preserve"> to </w:t>
-      </w:r>
-      <w:proofErr w:type="spellStart"/>
-      <w:r>
-        <w:t>Reactome</w:t>
-      </w:r>
-      <w:proofErr w:type="spellEnd"/>
-      <w:r>
-        <w:t xml:space="preserve"> mapping file: resources/BioPAXToReactomeMappers.xml. Make sure the following XML element is </w:t>
+        <w:t xml:space="preserve"> to Reactome mapping file: resources/BioPAXToReactomeMappers.xml. Make sure the following XML element is </w:t>
       </w:r>
       <w:r>
         <w:rPr>
@@ -5384,15 +5179,7 @@
         <w:t xml:space="preserve"> the annotation of pathways in Panther has stopped for quite a while. </w:t>
       </w:r>
       <w:r>
-        <w:t xml:space="preserve">However, because our </w:t>
-      </w:r>
-      <w:proofErr w:type="spellStart"/>
-      <w:r>
-        <w:t>Reactome</w:t>
-      </w:r>
-      <w:proofErr w:type="spellEnd"/>
-      <w:r>
-        <w:t xml:space="preserve"> </w:t>
+        <w:t xml:space="preserve">However, because our Reactome </w:t>
       </w:r>
       <w:r>
         <w:t>schema</w:t>
@@ -5424,16 +5211,8 @@
           <w:rPr>
             <w:rStyle w:val="Hyperlink"/>
           </w:rPr>
-          <w:t>ftp.pantherdb.org/pathway/</w:t>
+          <w:t>ftp.pantherdb.org/pathway/current_release</w:t>
         </w:r>
-        <w:proofErr w:type="spellStart"/>
-        <w:r>
-          <w:rPr>
-            <w:rStyle w:val="Hyperlink"/>
-          </w:rPr>
-          <w:t>current_release</w:t>
-        </w:r>
-        <w:proofErr w:type="spellEnd"/>
       </w:hyperlink>
       <w:r>
         <w:t xml:space="preserve">. </w:t>
@@ -6191,15 +5970,7 @@
         <w:t xml:space="preserve">Many of interactions in this database are computationally predicted. We extract only manual curated interactions, which have been supported by literatures if not considering curation errors. </w:t>
       </w:r>
       <w:r>
-        <w:t xml:space="preserve">The content in the TRED database should not be updated any more. What we need to do is just convert the data in the TRED database into a Curator tool project using the latest </w:t>
-      </w:r>
-      <w:proofErr w:type="spellStart"/>
-      <w:r>
-        <w:t>Reactome</w:t>
-      </w:r>
-      <w:proofErr w:type="spellEnd"/>
-      <w:r>
-        <w:t xml:space="preserve"> data model. </w:t>
+        <w:t xml:space="preserve">The content in the TRED database should not be updated any more. What we need to do is just convert the data in the TRED database into a Curator tool project using the latest Reactome data model. </w:t>
       </w:r>
       <w:r>
         <w:t xml:space="preserve">To fetch the data from the TRED database, we use a customized hibernate based API. </w:t>
@@ -6402,7 +6173,6 @@
         </w:rPr>
         <w:t>&gt;</w:t>
       </w:r>
-      <w:proofErr w:type="spellStart"/>
       <w:proofErr w:type="gramStart"/>
       <w:r>
         <w:rPr>
@@ -6411,17 +6181,7 @@
           <w:sz w:val="18"/>
           <w:szCs w:val="18"/>
         </w:rPr>
-        <w:t>jdbc:mysql</w:t>
-      </w:r>
-      <w:proofErr w:type="spellEnd"/>
-      <w:r>
-        <w:rPr>
-          <w:rFonts w:ascii="Monaco" w:hAnsi="Monaco" w:cs="Monaco"/>
-          <w:color w:val="000000"/>
-          <w:sz w:val="18"/>
-          <w:szCs w:val="18"/>
-        </w:rPr>
-        <w:t>://</w:t>
+        <w:t>jdbc:mysql://</w:t>
       </w:r>
       <w:r>
         <w:rPr>
@@ -8239,11 +7999,11 @@
       </w:r>
       <w:proofErr w:type="spellEnd"/>
       <w:r>
-        <w:t xml:space="preserve">, </w:t>
+        <w:t xml:space="preserve">, a </w:t>
       </w:r>
       <w:proofErr w:type="gramStart"/>
       <w:r>
-        <w:t>a comprehensive protein-protein interaction databases</w:t>
+        <w:t>comprehensive protein-protein interaction databases</w:t>
       </w:r>
       <w:proofErr w:type="gramEnd"/>
       <w:r>
@@ -9420,7 +9180,6 @@
         </w:rPr>
         <w:t>/</w:t>
       </w:r>
-      <w:proofErr w:type="spellStart"/>
       <w:r>
         <w:rPr>
           <w:rFonts w:ascii="Monaco" w:hAnsi="Monaco" w:cs="Monaco"/>
@@ -9431,7 +9190,6 @@
         </w:rPr>
         <w:t>Pavlidis</w:t>
       </w:r>
-      <w:proofErr w:type="spellEnd"/>
       <w:r>
         <w:rPr>
           <w:rFonts w:ascii="Monaco" w:hAnsi="Monaco" w:cs="Monaco"/>
@@ -9541,27 +9299,7 @@
           <w:sz w:val="22"/>
           <w:szCs w:val="22"/>
         </w:rPr>
-        <w:t>/</w:t>
-      </w:r>
-      <w:proofErr w:type="spellStart"/>
-      <w:r>
-        <w:rPr>
-          <w:rFonts w:ascii="Monaco" w:hAnsi="Monaco" w:cs="Monaco"/>
-          <w:color w:val="2A00FF"/>
-          <w:sz w:val="22"/>
-          <w:szCs w:val="22"/>
-        </w:rPr>
-        <w:t>PrietoCarlos</w:t>
-      </w:r>
-      <w:proofErr w:type="spellEnd"/>
-      <w:r>
-        <w:rPr>
-          <w:rFonts w:ascii="Monaco" w:hAnsi="Monaco" w:cs="Monaco"/>
-          <w:color w:val="2A00FF"/>
-          <w:sz w:val="22"/>
-          <w:szCs w:val="22"/>
-        </w:rPr>
-        <w:t>/union60.</w:t>
+        <w:t>/PrietoCarlos/union60.</w:t>
       </w:r>
       <w:r>
         <w:rPr>
@@ -9677,6 +9415,22 @@
       <w:r>
         <w:t>.</w:t>
       </w:r>
+      <w:r>
+        <w:t xml:space="preserve"> </w:t>
+      </w:r>
+      <w:r>
+        <w:t xml:space="preserve">However, in the web application configuration file, </w:t>
+      </w:r>
+      <w:proofErr w:type="spellStart"/>
+      <w:r>
+        <w:t>gene_association.goa_human</w:t>
+      </w:r>
+      <w:proofErr w:type="spellEnd"/>
+      <w:r>
+        <w:t>, is still used. Added a symbol link to folder 122816 to avoid changing other configurations.</w:t>
+      </w:r>
+      <w:bookmarkStart w:id="0" w:name="_GoBack"/>
+      <w:bookmarkEnd w:id="0"/>
     </w:p>
     <w:p>
       <w:pPr>
@@ -9754,21 +9508,7 @@
         <w:rPr>
           <w:highlight w:val="yellow"/>
         </w:rPr>
-        <w:t xml:space="preserve">Note: It was found that this terms to ids mapping file was created in 2012 and not updated since then. For the 2016 version of the </w:t>
-      </w:r>
-      <w:proofErr w:type="spellStart"/>
-      <w:r>
-        <w:rPr>
-          <w:highlight w:val="yellow"/>
-        </w:rPr>
-        <w:t>Reactome</w:t>
-      </w:r>
-      <w:proofErr w:type="spellEnd"/>
-      <w:r>
-        <w:rPr>
-          <w:highlight w:val="yellow"/>
-        </w:rPr>
-        <w:t xml:space="preserve"> FI network and no, </w:t>
+        <w:t xml:space="preserve">Note: It was found that this terms to ids mapping file was created in 2012 and not updated since then. For the 2016 version of the Reactome FI network and no, </w:t>
       </w:r>
       <w:proofErr w:type="spellStart"/>
       <w:r>
@@ -9895,6 +9635,7 @@
         <w:rPr>
           <w:b/>
         </w:rPr>
+        <w:lastRenderedPageBreak/>
         <w:t>Domain-Domain Interactions</w:t>
       </w:r>
     </w:p>
@@ -10671,6 +10412,7 @@
     </w:p>
     <w:p>
       <w:r>
+        <w:lastRenderedPageBreak/>
         <w:t xml:space="preserve">ACIDMap.txt in the </w:t>
       </w:r>
       <w:proofErr w:type="spellStart"/>
@@ -10988,21 +10730,7 @@
         <w:rPr>
           <w:highlight w:val="yellow"/>
         </w:rPr>
-        <w:t xml:space="preserve">). Because of the above problem, the pathway to protein/gene mapping file extracted for KEGG uses KGML files directly, instead of imported </w:t>
-      </w:r>
-      <w:proofErr w:type="spellStart"/>
-      <w:r>
-        <w:rPr>
-          <w:highlight w:val="yellow"/>
-        </w:rPr>
-        <w:t>Reactome</w:t>
-      </w:r>
-      <w:proofErr w:type="spellEnd"/>
-      <w:r>
-        <w:rPr>
-          <w:highlight w:val="yellow"/>
-        </w:rPr>
-        <w:t xml:space="preserve"> pathways (see below).</w:t>
+        <w:t>). Because of the above problem, the pathway to protein/gene mapping file extracted for KEGG uses KGML files directly, instead of imported Reactome pathways (see below).</w:t>
       </w:r>
     </w:p>
     <w:p>
@@ -11074,12 +10802,15 @@
         <w:t xml:space="preserve">8). </w:t>
       </w:r>
       <w:r>
-        <w:t>For converting pathways in the Panther database, a file called “SpeciesToChEBIId.txt” in the resources folder has been used for converting. This file is old and has not been updated. This may be fine considering all Panther pathways have not been updated for quite a while.</w:t>
-      </w:r>
-    </w:p>
-    <w:p>
+        <w:t xml:space="preserve">For converting pathways in the Panther database, a file called “SpeciesToChEBIId.txt” in the resources folder has been used for converting. This </w:t>
+      </w:r>
       <w:r>
         <w:lastRenderedPageBreak/>
+        <w:t>file is old and has not been updated. This may be fine considering all Panther pathways have not been updated for quite a while.</w:t>
+      </w:r>
+    </w:p>
+    <w:p>
+      <w:r>
         <w:tab/>
         <w:t>9). For TRED database</w:t>
       </w:r>
@@ -11087,15 +10818,7 @@
         <w:t>,</w:t>
       </w:r>
       <w:r>
-        <w:t xml:space="preserve"> we use gene names, which are used in the TRED database, in our target </w:t>
-      </w:r>
-      <w:proofErr w:type="spellStart"/>
-      <w:r>
-        <w:t>Reactome</w:t>
-      </w:r>
-      <w:proofErr w:type="spellEnd"/>
-      <w:r>
-        <w:t xml:space="preserve"> database directly to map to </w:t>
+        <w:t xml:space="preserve"> we use gene names, which are used in the TRED database, in our target Reactome database directly to map to </w:t>
       </w:r>
       <w:proofErr w:type="spellStart"/>
       <w:r>
@@ -12490,18 +12213,10 @@
         <w:t>1</w:t>
       </w:r>
       <w:r>
-        <w:t xml:space="preserve">). We may get a rough idea how many proteins can be merged into the original </w:t>
-      </w:r>
-      <w:proofErr w:type="spellStart"/>
-      <w:r>
-        <w:t>React</w:t>
-      </w:r>
-      <w:r>
-        <w:t>ome</w:t>
-      </w:r>
-      <w:proofErr w:type="spellEnd"/>
-      <w:r>
-        <w:t xml:space="preserve"> from the</w:t>
+        <w:t>). We may get a rough idea how many proteins can be merged into the original React</w:t>
+      </w:r>
+      <w:r>
+        <w:t>ome from the</w:t>
       </w:r>
       <w:r>
         <w:t xml:space="preserve"> output </w:t>
@@ -12544,27 +12259,7 @@
           <w:sz w:val="16"/>
           <w:szCs w:val="16"/>
         </w:rPr>
-        <w:t xml:space="preserve">Total ids from </w:t>
-      </w:r>
-      <w:proofErr w:type="spellStart"/>
-      <w:r>
-        <w:rPr>
-          <w:rFonts w:ascii="Monaco" w:hAnsi="Monaco" w:cs="Monaco"/>
-          <w:color w:val="000000"/>
-          <w:sz w:val="16"/>
-          <w:szCs w:val="16"/>
-        </w:rPr>
-        <w:t>Reactome</w:t>
-      </w:r>
-      <w:proofErr w:type="spellEnd"/>
-      <w:r>
-        <w:rPr>
-          <w:rFonts w:ascii="Monaco" w:hAnsi="Monaco" w:cs="Monaco"/>
-          <w:color w:val="000000"/>
-          <w:sz w:val="16"/>
-          <w:szCs w:val="16"/>
-        </w:rPr>
-        <w:t>: 7447</w:t>
+        <w:t>Total ids from Reactome: 7447</w:t>
       </w:r>
       <w:r>
         <w:rPr>
@@ -12738,6 +12433,7 @@
           <w:sz w:val="16"/>
           <w:szCs w:val="16"/>
         </w:rPr>
+        <w:lastRenderedPageBreak/>
         <w:t>Total ids after merging: 11984 (0.17839098328799066, 459)</w:t>
       </w:r>
     </w:p>
@@ -12815,7 +12511,6 @@
           <w:sz w:val="16"/>
           <w:szCs w:val="16"/>
         </w:rPr>
-        <w:lastRenderedPageBreak/>
         <w:t xml:space="preserve">Total ids from </w:t>
       </w:r>
       <w:proofErr w:type="spellStart"/>
@@ -13436,15 +13131,7 @@
     <w:p/>
     <w:p>
       <w:r>
-        <w:t xml:space="preserve">Dump the converted curator tool project into the extended </w:t>
-      </w:r>
-      <w:proofErr w:type="spellStart"/>
-      <w:r>
-        <w:t>Reactome</w:t>
-      </w:r>
-      <w:proofErr w:type="spellEnd"/>
-      <w:r>
-        <w:t xml:space="preserve"> database created before, and generate FI files from these converted projects.</w:t>
+        <w:t>Dump the converted curator tool project into the extended Reactome database created before, and generate FI files from these converted projects.</w:t>
       </w:r>
     </w:p>
     <w:p/>
@@ -13625,15 +13312,7 @@
       </w:r>
       <w:proofErr w:type="spellEnd"/>
       <w:r>
-        <w:t xml:space="preserve"> values are not considered any more, which reduces the number of FIs extracted from </w:t>
-      </w:r>
-      <w:proofErr w:type="spellStart"/>
-      <w:r>
-        <w:t>Reactome</w:t>
-      </w:r>
-      <w:proofErr w:type="spellEnd"/>
-      <w:r>
-        <w:t xml:space="preserve"> about 11% from the 2013 version (aka from 144733 to 127382).</w:t>
+        <w:t xml:space="preserve"> values are not considered any more, which reduces the number of FIs extracted from Reactome about 11% from the 2013 version (aka from 144733 to 127382).</w:t>
       </w:r>
     </w:p>
     <w:p>
@@ -13644,15 +13323,7 @@
         <w:t xml:space="preserve">2). </w:t>
       </w:r>
       <w:r>
-        <w:t xml:space="preserve">The current implementation will not extract TF/Target interactions annotated in </w:t>
-      </w:r>
-      <w:proofErr w:type="spellStart"/>
-      <w:r>
-        <w:t>Reactome</w:t>
-      </w:r>
-      <w:proofErr w:type="spellEnd"/>
-      <w:r>
-        <w:t xml:space="preserve"> using </w:t>
+        <w:t xml:space="preserve">The current implementation will not extract TF/Target interactions annotated in Reactome using </w:t>
       </w:r>
       <w:proofErr w:type="spellStart"/>
       <w:r>
@@ -13674,15 +13345,7 @@
         <w:t xml:space="preserve">. </w:t>
       </w:r>
       <w:r>
-        <w:t xml:space="preserve">For the time being, this should be fine since </w:t>
-      </w:r>
-      <w:proofErr w:type="spellStart"/>
-      <w:r>
-        <w:t>Reactome</w:t>
-      </w:r>
-      <w:proofErr w:type="spellEnd"/>
-      <w:r>
-        <w:t xml:space="preserve"> doesn’t have many TF/Target interactions.</w:t>
+        <w:t>For the time being, this should be fine since Reactome doesn’t have many TF/Target interactions.</w:t>
       </w:r>
       <w:r>
         <w:t xml:space="preserve"> We should get enough from TRED and ENCODE.</w:t>
@@ -13699,15 +13362,7 @@
         <w:ind w:firstLine="720"/>
       </w:pPr>
       <w:r>
-        <w:t xml:space="preserve">3). The 2017 version of the FI network got less FIs from complexes than 2016 from </w:t>
-      </w:r>
-      <w:proofErr w:type="spellStart"/>
-      <w:r>
-        <w:t>Reactome</w:t>
-      </w:r>
-      <w:proofErr w:type="spellEnd"/>
-      <w:r>
-        <w:t xml:space="preserve"> directly. This is a little bit surprised though more FIs were extracted from reactions.</w:t>
+        <w:t>3). The 2017 version of the FI network got less FIs from complexes than 2016 from Reactome directly. This is a little bit surprised though more FIs were extracted from reactions.</w:t>
       </w:r>
     </w:p>
     <w:p/>
@@ -13786,27 +13441,7 @@
           <w:sz w:val="16"/>
           <w:szCs w:val="16"/>
         </w:rPr>
-        <w:t xml:space="preserve">Total interactions from </w:t>
-      </w:r>
-      <w:proofErr w:type="spellStart"/>
-      <w:r>
-        <w:rPr>
-          <w:rFonts w:ascii="Monaco" w:hAnsi="Monaco" w:cs="Monaco"/>
-          <w:color w:val="000000"/>
-          <w:sz w:val="16"/>
-          <w:szCs w:val="16"/>
-        </w:rPr>
-        <w:t>Reactome</w:t>
-      </w:r>
-      <w:proofErr w:type="spellEnd"/>
-      <w:r>
-        <w:rPr>
-          <w:rFonts w:ascii="Monaco" w:hAnsi="Monaco" w:cs="Monaco"/>
-          <w:color w:val="000000"/>
-          <w:sz w:val="16"/>
-          <w:szCs w:val="16"/>
-        </w:rPr>
-        <w:t>: 171024</w:t>
+        <w:t>Total interactions from Reactome: 171024</w:t>
       </w:r>
     </w:p>
     <w:p>
@@ -13894,6 +13529,173 @@
           <w:sz w:val="16"/>
           <w:szCs w:val="16"/>
         </w:rPr>
+        <w:t>Done data source: Reactome</w:t>
+      </w:r>
+    </w:p>
+    <w:p>
+      <w:pPr>
+        <w:widowControl w:val="0"/>
+        <w:autoSpaceDE w:val="0"/>
+        <w:autoSpaceDN w:val="0"/>
+        <w:adjustRightInd w:val="0"/>
+        <w:rPr>
+          <w:rFonts w:ascii="Monaco" w:hAnsi="Monaco" w:cs="Monaco"/>
+          <w:sz w:val="16"/>
+          <w:szCs w:val="16"/>
+        </w:rPr>
+      </w:pPr>
+    </w:p>
+    <w:p>
+      <w:pPr>
+        <w:widowControl w:val="0"/>
+        <w:autoSpaceDE w:val="0"/>
+        <w:autoSpaceDN w:val="0"/>
+        <w:adjustRightInd w:val="0"/>
+        <w:rPr>
+          <w:rFonts w:ascii="Monaco" w:hAnsi="Monaco" w:cs="Monaco"/>
+          <w:sz w:val="16"/>
+          <w:szCs w:val="16"/>
+        </w:rPr>
+      </w:pPr>
+      <w:r>
+        <w:rPr>
+          <w:rFonts w:ascii="Monaco" w:hAnsi="Monaco" w:cs="Monaco"/>
+          <w:color w:val="000000"/>
+          <w:sz w:val="16"/>
+          <w:szCs w:val="16"/>
+        </w:rPr>
+        <w:t>Total interactions from reactions: 14514</w:t>
+      </w:r>
+    </w:p>
+    <w:p>
+      <w:pPr>
+        <w:widowControl w:val="0"/>
+        <w:autoSpaceDE w:val="0"/>
+        <w:autoSpaceDN w:val="0"/>
+        <w:adjustRightInd w:val="0"/>
+        <w:rPr>
+          <w:rFonts w:ascii="Monaco" w:hAnsi="Monaco" w:cs="Monaco"/>
+          <w:sz w:val="16"/>
+          <w:szCs w:val="16"/>
+        </w:rPr>
+      </w:pPr>
+      <w:r>
+        <w:rPr>
+          <w:rFonts w:ascii="Monaco" w:hAnsi="Monaco" w:cs="Monaco"/>
+          <w:color w:val="000000"/>
+          <w:sz w:val="16"/>
+          <w:szCs w:val="16"/>
+        </w:rPr>
+        <w:t>Time for looping: 3950</w:t>
+      </w:r>
+    </w:p>
+    <w:p>
+      <w:pPr>
+        <w:widowControl w:val="0"/>
+        <w:autoSpaceDE w:val="0"/>
+        <w:autoSpaceDN w:val="0"/>
+        <w:adjustRightInd w:val="0"/>
+        <w:rPr>
+          <w:rFonts w:ascii="Monaco" w:hAnsi="Monaco" w:cs="Monaco"/>
+          <w:sz w:val="16"/>
+          <w:szCs w:val="16"/>
+        </w:rPr>
+      </w:pPr>
+      <w:r>
+        <w:rPr>
+          <w:rFonts w:ascii="Monaco" w:hAnsi="Monaco" w:cs="Monaco"/>
+          <w:color w:val="000000"/>
+          <w:sz w:val="16"/>
+          <w:szCs w:val="16"/>
+        </w:rPr>
+        <w:t>Total interactions from Reactome: 15381</w:t>
+      </w:r>
+    </w:p>
+    <w:p>
+      <w:pPr>
+        <w:widowControl w:val="0"/>
+        <w:autoSpaceDE w:val="0"/>
+        <w:autoSpaceDN w:val="0"/>
+        <w:adjustRightInd w:val="0"/>
+        <w:rPr>
+          <w:rFonts w:ascii="Monaco" w:hAnsi="Monaco" w:cs="Monaco"/>
+          <w:sz w:val="16"/>
+          <w:szCs w:val="16"/>
+        </w:rPr>
+      </w:pPr>
+      <w:r>
+        <w:rPr>
+          <w:rFonts w:ascii="Monaco" w:hAnsi="Monaco" w:cs="Monaco"/>
+          <w:color w:val="000000"/>
+          <w:sz w:val="16"/>
+          <w:szCs w:val="16"/>
+        </w:rPr>
+        <w:t>After filtering: 15381</w:t>
+      </w:r>
+    </w:p>
+    <w:p>
+      <w:pPr>
+        <w:widowControl w:val="0"/>
+        <w:autoSpaceDE w:val="0"/>
+        <w:autoSpaceDN w:val="0"/>
+        <w:adjustRightInd w:val="0"/>
+        <w:rPr>
+          <w:rFonts w:ascii="Monaco" w:hAnsi="Monaco" w:cs="Monaco"/>
+          <w:sz w:val="16"/>
+          <w:szCs w:val="16"/>
+        </w:rPr>
+      </w:pPr>
+      <w:r>
+        <w:rPr>
+          <w:rFonts w:ascii="Monaco" w:hAnsi="Monaco" w:cs="Monaco"/>
+          <w:color w:val="000000"/>
+          <w:sz w:val="16"/>
+          <w:szCs w:val="16"/>
+        </w:rPr>
+        <w:t>Before sequence consolidating: 15381</w:t>
+      </w:r>
+    </w:p>
+    <w:p>
+      <w:pPr>
+        <w:widowControl w:val="0"/>
+        <w:autoSpaceDE w:val="0"/>
+        <w:autoSpaceDN w:val="0"/>
+        <w:adjustRightInd w:val="0"/>
+        <w:rPr>
+          <w:rFonts w:ascii="Monaco" w:hAnsi="Monaco" w:cs="Monaco"/>
+          <w:sz w:val="16"/>
+          <w:szCs w:val="16"/>
+        </w:rPr>
+      </w:pPr>
+      <w:r>
+        <w:rPr>
+          <w:rFonts w:ascii="Monaco" w:hAnsi="Monaco" w:cs="Monaco"/>
+          <w:color w:val="000000"/>
+          <w:sz w:val="16"/>
+          <w:szCs w:val="16"/>
+        </w:rPr>
+        <w:t>After sequence consolidating: 15381</w:t>
+      </w:r>
+    </w:p>
+    <w:p>
+      <w:pPr>
+        <w:widowControl w:val="0"/>
+        <w:autoSpaceDE w:val="0"/>
+        <w:autoSpaceDN w:val="0"/>
+        <w:adjustRightInd w:val="0"/>
+        <w:rPr>
+          <w:rFonts w:ascii="Monaco" w:hAnsi="Monaco" w:cs="Monaco"/>
+          <w:sz w:val="16"/>
+          <w:szCs w:val="16"/>
+        </w:rPr>
+      </w:pPr>
+      <w:r>
+        <w:rPr>
+          <w:rFonts w:ascii="Monaco" w:hAnsi="Monaco" w:cs="Monaco"/>
+          <w:color w:val="000000"/>
+          <w:sz w:val="16"/>
+          <w:szCs w:val="16"/>
+        </w:rPr>
         <w:t xml:space="preserve">Done data source: </w:t>
       </w:r>
       <w:proofErr w:type="spellStart"/>
@@ -13904,173 +13706,364 @@
           <w:sz w:val="16"/>
           <w:szCs w:val="16"/>
         </w:rPr>
-        <w:t>Reactome</w:t>
-      </w:r>
-      <w:proofErr w:type="spellEnd"/>
-    </w:p>
-    <w:p>
-      <w:pPr>
-        <w:widowControl w:val="0"/>
-        <w:autoSpaceDE w:val="0"/>
-        <w:autoSpaceDN w:val="0"/>
-        <w:adjustRightInd w:val="0"/>
-        <w:rPr>
-          <w:rFonts w:ascii="Monaco" w:hAnsi="Monaco" w:cs="Monaco"/>
-          <w:sz w:val="16"/>
-          <w:szCs w:val="16"/>
-        </w:rPr>
-      </w:pPr>
-    </w:p>
-    <w:p>
-      <w:pPr>
-        <w:widowControl w:val="0"/>
-        <w:autoSpaceDE w:val="0"/>
-        <w:autoSpaceDN w:val="0"/>
-        <w:adjustRightInd w:val="0"/>
-        <w:rPr>
-          <w:rFonts w:ascii="Monaco" w:hAnsi="Monaco" w:cs="Monaco"/>
-          <w:sz w:val="16"/>
-          <w:szCs w:val="16"/>
-        </w:rPr>
-      </w:pPr>
-      <w:r>
-        <w:rPr>
-          <w:rFonts w:ascii="Monaco" w:hAnsi="Monaco" w:cs="Monaco"/>
-          <w:color w:val="000000"/>
-          <w:sz w:val="16"/>
-          <w:szCs w:val="16"/>
-        </w:rPr>
-        <w:t>Total interactions from reactions: 14514</w:t>
-      </w:r>
-    </w:p>
-    <w:p>
-      <w:pPr>
-        <w:widowControl w:val="0"/>
-        <w:autoSpaceDE w:val="0"/>
-        <w:autoSpaceDN w:val="0"/>
-        <w:adjustRightInd w:val="0"/>
-        <w:rPr>
-          <w:rFonts w:ascii="Monaco" w:hAnsi="Monaco" w:cs="Monaco"/>
-          <w:sz w:val="16"/>
-          <w:szCs w:val="16"/>
-        </w:rPr>
-      </w:pPr>
-      <w:r>
-        <w:rPr>
-          <w:rFonts w:ascii="Monaco" w:hAnsi="Monaco" w:cs="Monaco"/>
-          <w:color w:val="000000"/>
-          <w:sz w:val="16"/>
-          <w:szCs w:val="16"/>
-        </w:rPr>
-        <w:t>Time for looping: 3950</w:t>
-      </w:r>
-    </w:p>
-    <w:p>
-      <w:pPr>
-        <w:widowControl w:val="0"/>
-        <w:autoSpaceDE w:val="0"/>
-        <w:autoSpaceDN w:val="0"/>
-        <w:adjustRightInd w:val="0"/>
-        <w:rPr>
-          <w:rFonts w:ascii="Monaco" w:hAnsi="Monaco" w:cs="Monaco"/>
-          <w:sz w:val="16"/>
-          <w:szCs w:val="16"/>
-        </w:rPr>
-      </w:pPr>
-      <w:r>
-        <w:rPr>
-          <w:rFonts w:ascii="Monaco" w:hAnsi="Monaco" w:cs="Monaco"/>
-          <w:color w:val="000000"/>
-          <w:sz w:val="16"/>
-          <w:szCs w:val="16"/>
-        </w:rPr>
-        <w:t xml:space="preserve">Total interactions from </w:t>
-      </w:r>
-      <w:proofErr w:type="spellStart"/>
-      <w:r>
-        <w:rPr>
-          <w:rFonts w:ascii="Monaco" w:hAnsi="Monaco" w:cs="Monaco"/>
-          <w:color w:val="000000"/>
-          <w:sz w:val="16"/>
-          <w:szCs w:val="16"/>
-        </w:rPr>
-        <w:t>Reactome</w:t>
-      </w:r>
-      <w:proofErr w:type="spellEnd"/>
-      <w:r>
-        <w:rPr>
-          <w:rFonts w:ascii="Monaco" w:hAnsi="Monaco" w:cs="Monaco"/>
-          <w:color w:val="000000"/>
-          <w:sz w:val="16"/>
-          <w:szCs w:val="16"/>
-        </w:rPr>
-        <w:t>: 15381</w:t>
-      </w:r>
-    </w:p>
-    <w:p>
-      <w:pPr>
-        <w:widowControl w:val="0"/>
-        <w:autoSpaceDE w:val="0"/>
-        <w:autoSpaceDN w:val="0"/>
-        <w:adjustRightInd w:val="0"/>
-        <w:rPr>
-          <w:rFonts w:ascii="Monaco" w:hAnsi="Monaco" w:cs="Monaco"/>
-          <w:sz w:val="16"/>
-          <w:szCs w:val="16"/>
-        </w:rPr>
-      </w:pPr>
-      <w:r>
-        <w:rPr>
-          <w:rFonts w:ascii="Monaco" w:hAnsi="Monaco" w:cs="Monaco"/>
-          <w:color w:val="000000"/>
-          <w:sz w:val="16"/>
-          <w:szCs w:val="16"/>
-        </w:rPr>
-        <w:t>After filtering: 15381</w:t>
-      </w:r>
-    </w:p>
-    <w:p>
-      <w:pPr>
-        <w:widowControl w:val="0"/>
-        <w:autoSpaceDE w:val="0"/>
-        <w:autoSpaceDN w:val="0"/>
-        <w:adjustRightInd w:val="0"/>
-        <w:rPr>
-          <w:rFonts w:ascii="Monaco" w:hAnsi="Monaco" w:cs="Monaco"/>
-          <w:sz w:val="16"/>
-          <w:szCs w:val="16"/>
-        </w:rPr>
-      </w:pPr>
-      <w:r>
-        <w:rPr>
-          <w:rFonts w:ascii="Monaco" w:hAnsi="Monaco" w:cs="Monaco"/>
-          <w:color w:val="000000"/>
-          <w:sz w:val="16"/>
-          <w:szCs w:val="16"/>
-        </w:rPr>
-        <w:t>Before sequence consolidating: 15381</w:t>
-      </w:r>
-    </w:p>
-    <w:p>
-      <w:pPr>
-        <w:widowControl w:val="0"/>
-        <w:autoSpaceDE w:val="0"/>
-        <w:autoSpaceDN w:val="0"/>
-        <w:adjustRightInd w:val="0"/>
-        <w:rPr>
-          <w:rFonts w:ascii="Monaco" w:hAnsi="Monaco" w:cs="Monaco"/>
-          <w:sz w:val="16"/>
-          <w:szCs w:val="16"/>
-        </w:rPr>
-      </w:pPr>
-      <w:r>
-        <w:rPr>
-          <w:rFonts w:ascii="Monaco" w:hAnsi="Monaco" w:cs="Monaco"/>
-          <w:color w:val="000000"/>
-          <w:sz w:val="16"/>
-          <w:szCs w:val="16"/>
-        </w:rPr>
-        <w:t>After sequence consolidating: 15381</w:t>
+        <w:t>pantherdb</w:t>
+      </w:r>
+      <w:proofErr w:type="spellEnd"/>
+    </w:p>
+    <w:p>
+      <w:pPr>
+        <w:widowControl w:val="0"/>
+        <w:autoSpaceDE w:val="0"/>
+        <w:autoSpaceDN w:val="0"/>
+        <w:adjustRightInd w:val="0"/>
+        <w:rPr>
+          <w:rFonts w:ascii="Monaco" w:hAnsi="Monaco" w:cs="Monaco"/>
+          <w:sz w:val="16"/>
+          <w:szCs w:val="16"/>
+        </w:rPr>
+      </w:pPr>
+    </w:p>
+    <w:p>
+      <w:pPr>
+        <w:widowControl w:val="0"/>
+        <w:autoSpaceDE w:val="0"/>
+        <w:autoSpaceDN w:val="0"/>
+        <w:adjustRightInd w:val="0"/>
+        <w:rPr>
+          <w:rFonts w:ascii="Monaco" w:hAnsi="Monaco" w:cs="Monaco"/>
+          <w:sz w:val="16"/>
+          <w:szCs w:val="16"/>
+        </w:rPr>
+      </w:pPr>
+      <w:r>
+        <w:rPr>
+          <w:rFonts w:ascii="Monaco" w:hAnsi="Monaco" w:cs="Monaco"/>
+          <w:color w:val="000000"/>
+          <w:sz w:val="16"/>
+          <w:szCs w:val="16"/>
+        </w:rPr>
+        <w:t>Total interactions from reactions: 15000</w:t>
+      </w:r>
+    </w:p>
+    <w:p>
+      <w:pPr>
+        <w:widowControl w:val="0"/>
+        <w:autoSpaceDE w:val="0"/>
+        <w:autoSpaceDN w:val="0"/>
+        <w:adjustRightInd w:val="0"/>
+        <w:rPr>
+          <w:rFonts w:ascii="Monaco" w:hAnsi="Monaco" w:cs="Monaco"/>
+          <w:sz w:val="16"/>
+          <w:szCs w:val="16"/>
+        </w:rPr>
+      </w:pPr>
+      <w:r>
+        <w:rPr>
+          <w:rFonts w:ascii="Monaco" w:hAnsi="Monaco" w:cs="Monaco"/>
+          <w:color w:val="000000"/>
+          <w:sz w:val="16"/>
+          <w:szCs w:val="16"/>
+        </w:rPr>
+        <w:t>Time for looping: 50670</w:t>
+      </w:r>
+    </w:p>
+    <w:p>
+      <w:pPr>
+        <w:widowControl w:val="0"/>
+        <w:autoSpaceDE w:val="0"/>
+        <w:autoSpaceDN w:val="0"/>
+        <w:adjustRightInd w:val="0"/>
+        <w:rPr>
+          <w:rFonts w:ascii="Monaco" w:hAnsi="Monaco" w:cs="Monaco"/>
+          <w:sz w:val="16"/>
+          <w:szCs w:val="16"/>
+        </w:rPr>
+      </w:pPr>
+      <w:r>
+        <w:rPr>
+          <w:rFonts w:ascii="Monaco" w:hAnsi="Monaco" w:cs="Monaco"/>
+          <w:color w:val="000000"/>
+          <w:sz w:val="16"/>
+          <w:szCs w:val="16"/>
+        </w:rPr>
+        <w:t>Total interactions from Reactome: 15797</w:t>
+      </w:r>
+    </w:p>
+    <w:p>
+      <w:pPr>
+        <w:widowControl w:val="0"/>
+        <w:autoSpaceDE w:val="0"/>
+        <w:autoSpaceDN w:val="0"/>
+        <w:adjustRightInd w:val="0"/>
+        <w:rPr>
+          <w:rFonts w:ascii="Monaco" w:hAnsi="Monaco" w:cs="Monaco"/>
+          <w:sz w:val="16"/>
+          <w:szCs w:val="16"/>
+        </w:rPr>
+      </w:pPr>
+      <w:r>
+        <w:rPr>
+          <w:rFonts w:ascii="Monaco" w:hAnsi="Monaco" w:cs="Monaco"/>
+          <w:color w:val="000000"/>
+          <w:sz w:val="16"/>
+          <w:szCs w:val="16"/>
+        </w:rPr>
+        <w:t>Total interactions from Interaction Event: 0</w:t>
+      </w:r>
+    </w:p>
+    <w:p>
+      <w:pPr>
+        <w:widowControl w:val="0"/>
+        <w:autoSpaceDE w:val="0"/>
+        <w:autoSpaceDN w:val="0"/>
+        <w:adjustRightInd w:val="0"/>
+        <w:rPr>
+          <w:rFonts w:ascii="Monaco" w:hAnsi="Monaco" w:cs="Monaco"/>
+          <w:sz w:val="16"/>
+          <w:szCs w:val="16"/>
+        </w:rPr>
+      </w:pPr>
+      <w:r>
+        <w:rPr>
+          <w:rFonts w:ascii="Monaco" w:hAnsi="Monaco" w:cs="Monaco"/>
+          <w:color w:val="000000"/>
+          <w:sz w:val="16"/>
+          <w:szCs w:val="16"/>
+        </w:rPr>
+        <w:t>After filtering: 15716</w:t>
+      </w:r>
+    </w:p>
+    <w:p>
+      <w:pPr>
+        <w:widowControl w:val="0"/>
+        <w:autoSpaceDE w:val="0"/>
+        <w:autoSpaceDN w:val="0"/>
+        <w:adjustRightInd w:val="0"/>
+        <w:rPr>
+          <w:rFonts w:ascii="Monaco" w:hAnsi="Monaco" w:cs="Monaco"/>
+          <w:sz w:val="16"/>
+          <w:szCs w:val="16"/>
+        </w:rPr>
+      </w:pPr>
+      <w:r>
+        <w:rPr>
+          <w:rFonts w:ascii="Monaco" w:hAnsi="Monaco" w:cs="Monaco"/>
+          <w:color w:val="000000"/>
+          <w:sz w:val="16"/>
+          <w:szCs w:val="16"/>
+        </w:rPr>
+        <w:t>Before sequence consolidating: 15694</w:t>
+      </w:r>
+    </w:p>
+    <w:p>
+      <w:pPr>
+        <w:widowControl w:val="0"/>
+        <w:autoSpaceDE w:val="0"/>
+        <w:autoSpaceDN w:val="0"/>
+        <w:adjustRightInd w:val="0"/>
+        <w:rPr>
+          <w:rFonts w:ascii="Monaco" w:hAnsi="Monaco" w:cs="Monaco"/>
+          <w:sz w:val="16"/>
+          <w:szCs w:val="16"/>
+        </w:rPr>
+      </w:pPr>
+      <w:r>
+        <w:rPr>
+          <w:rFonts w:ascii="Monaco" w:hAnsi="Monaco" w:cs="Monaco"/>
+          <w:color w:val="000000"/>
+          <w:sz w:val="16"/>
+          <w:szCs w:val="16"/>
+        </w:rPr>
+        <w:t>After sequence consolidating: 15694</w:t>
+      </w:r>
+    </w:p>
+    <w:p>
+      <w:pPr>
+        <w:widowControl w:val="0"/>
+        <w:autoSpaceDE w:val="0"/>
+        <w:autoSpaceDN w:val="0"/>
+        <w:adjustRightInd w:val="0"/>
+        <w:rPr>
+          <w:rFonts w:ascii="Monaco" w:hAnsi="Monaco" w:cs="Monaco"/>
+          <w:sz w:val="16"/>
+          <w:szCs w:val="16"/>
+        </w:rPr>
+      </w:pPr>
+      <w:r>
+        <w:rPr>
+          <w:rFonts w:ascii="Monaco" w:hAnsi="Monaco" w:cs="Monaco"/>
+          <w:color w:val="000000"/>
+          <w:sz w:val="16"/>
+          <w:szCs w:val="16"/>
+        </w:rPr>
+        <w:t>Done data source: Pathway Interaction Database</w:t>
+      </w:r>
+    </w:p>
+    <w:p>
+      <w:pPr>
+        <w:widowControl w:val="0"/>
+        <w:autoSpaceDE w:val="0"/>
+        <w:autoSpaceDN w:val="0"/>
+        <w:adjustRightInd w:val="0"/>
+        <w:rPr>
+          <w:rFonts w:ascii="Monaco" w:hAnsi="Monaco" w:cs="Monaco"/>
+          <w:sz w:val="16"/>
+          <w:szCs w:val="16"/>
+        </w:rPr>
+      </w:pPr>
+    </w:p>
+    <w:p>
+      <w:pPr>
+        <w:widowControl w:val="0"/>
+        <w:autoSpaceDE w:val="0"/>
+        <w:autoSpaceDN w:val="0"/>
+        <w:adjustRightInd w:val="0"/>
+        <w:rPr>
+          <w:rFonts w:ascii="Monaco" w:hAnsi="Monaco" w:cs="Monaco"/>
+          <w:sz w:val="16"/>
+          <w:szCs w:val="16"/>
+        </w:rPr>
+      </w:pPr>
+      <w:r>
+        <w:rPr>
+          <w:rFonts w:ascii="Monaco" w:hAnsi="Monaco" w:cs="Monaco"/>
+          <w:color w:val="000000"/>
+          <w:sz w:val="16"/>
+          <w:szCs w:val="16"/>
+        </w:rPr>
+        <w:t>Total interactions from reactions: 5701</w:t>
+      </w:r>
+    </w:p>
+    <w:p>
+      <w:pPr>
+        <w:widowControl w:val="0"/>
+        <w:autoSpaceDE w:val="0"/>
+        <w:autoSpaceDN w:val="0"/>
+        <w:adjustRightInd w:val="0"/>
+        <w:rPr>
+          <w:rFonts w:ascii="Monaco" w:hAnsi="Monaco" w:cs="Monaco"/>
+          <w:sz w:val="16"/>
+          <w:szCs w:val="16"/>
+        </w:rPr>
+      </w:pPr>
+      <w:r>
+        <w:rPr>
+          <w:rFonts w:ascii="Monaco" w:hAnsi="Monaco" w:cs="Monaco"/>
+          <w:color w:val="000000"/>
+          <w:sz w:val="16"/>
+          <w:szCs w:val="16"/>
+        </w:rPr>
+        <w:t>Time for looping: 21278</w:t>
+      </w:r>
+    </w:p>
+    <w:p>
+      <w:pPr>
+        <w:widowControl w:val="0"/>
+        <w:autoSpaceDE w:val="0"/>
+        <w:autoSpaceDN w:val="0"/>
+        <w:adjustRightInd w:val="0"/>
+        <w:rPr>
+          <w:rFonts w:ascii="Monaco" w:hAnsi="Monaco" w:cs="Monaco"/>
+          <w:sz w:val="16"/>
+          <w:szCs w:val="16"/>
+        </w:rPr>
+      </w:pPr>
+      <w:r>
+        <w:rPr>
+          <w:rFonts w:ascii="Monaco" w:hAnsi="Monaco" w:cs="Monaco"/>
+          <w:color w:val="000000"/>
+          <w:sz w:val="16"/>
+          <w:szCs w:val="16"/>
+        </w:rPr>
+        <w:t>Total interactions from Reactome: 6763</w:t>
+      </w:r>
+    </w:p>
+    <w:p>
+      <w:pPr>
+        <w:widowControl w:val="0"/>
+        <w:autoSpaceDE w:val="0"/>
+        <w:autoSpaceDN w:val="0"/>
+        <w:adjustRightInd w:val="0"/>
+        <w:rPr>
+          <w:rFonts w:ascii="Monaco" w:hAnsi="Monaco" w:cs="Monaco"/>
+          <w:sz w:val="16"/>
+          <w:szCs w:val="16"/>
+        </w:rPr>
+      </w:pPr>
+      <w:r>
+        <w:rPr>
+          <w:rFonts w:ascii="Monaco" w:hAnsi="Monaco" w:cs="Monaco"/>
+          <w:color w:val="000000"/>
+          <w:sz w:val="16"/>
+          <w:szCs w:val="16"/>
+        </w:rPr>
+        <w:t>Total interactions from Interaction Event: 0</w:t>
+      </w:r>
+    </w:p>
+    <w:p>
+      <w:pPr>
+        <w:widowControl w:val="0"/>
+        <w:autoSpaceDE w:val="0"/>
+        <w:autoSpaceDN w:val="0"/>
+        <w:adjustRightInd w:val="0"/>
+        <w:rPr>
+          <w:rFonts w:ascii="Monaco" w:hAnsi="Monaco" w:cs="Monaco"/>
+          <w:sz w:val="16"/>
+          <w:szCs w:val="16"/>
+        </w:rPr>
+      </w:pPr>
+      <w:r>
+        <w:rPr>
+          <w:rFonts w:ascii="Monaco" w:hAnsi="Monaco" w:cs="Monaco"/>
+          <w:color w:val="000000"/>
+          <w:sz w:val="16"/>
+          <w:szCs w:val="16"/>
+        </w:rPr>
+        <w:t>After filtering: 6763</w:t>
+      </w:r>
+    </w:p>
+    <w:p>
+      <w:pPr>
+        <w:widowControl w:val="0"/>
+        <w:autoSpaceDE w:val="0"/>
+        <w:autoSpaceDN w:val="0"/>
+        <w:adjustRightInd w:val="0"/>
+        <w:rPr>
+          <w:rFonts w:ascii="Monaco" w:hAnsi="Monaco" w:cs="Monaco"/>
+          <w:sz w:val="16"/>
+          <w:szCs w:val="16"/>
+        </w:rPr>
+      </w:pPr>
+      <w:r>
+        <w:rPr>
+          <w:rFonts w:ascii="Monaco" w:hAnsi="Monaco" w:cs="Monaco"/>
+          <w:color w:val="000000"/>
+          <w:sz w:val="16"/>
+          <w:szCs w:val="16"/>
+        </w:rPr>
+        <w:t>Before sequence consolidating: 6763</w:t>
+      </w:r>
+    </w:p>
+    <w:p>
+      <w:pPr>
+        <w:widowControl w:val="0"/>
+        <w:autoSpaceDE w:val="0"/>
+        <w:autoSpaceDN w:val="0"/>
+        <w:adjustRightInd w:val="0"/>
+        <w:rPr>
+          <w:rFonts w:ascii="Monaco" w:hAnsi="Monaco" w:cs="Monaco"/>
+          <w:sz w:val="16"/>
+          <w:szCs w:val="16"/>
+        </w:rPr>
+      </w:pPr>
+      <w:r>
+        <w:rPr>
+          <w:rFonts w:ascii="Monaco" w:hAnsi="Monaco" w:cs="Monaco"/>
+          <w:color w:val="000000"/>
+          <w:sz w:val="16"/>
+          <w:szCs w:val="16"/>
+        </w:rPr>
+        <w:t>After sequence consolidating: 6761</w:t>
       </w:r>
     </w:p>
     <w:p>
@@ -14102,435 +14095,6 @@
           <w:sz w:val="16"/>
           <w:szCs w:val="16"/>
         </w:rPr>
-        <w:t>pantherdb</w:t>
-      </w:r>
-      <w:proofErr w:type="spellEnd"/>
-    </w:p>
-    <w:p>
-      <w:pPr>
-        <w:widowControl w:val="0"/>
-        <w:autoSpaceDE w:val="0"/>
-        <w:autoSpaceDN w:val="0"/>
-        <w:adjustRightInd w:val="0"/>
-        <w:rPr>
-          <w:rFonts w:ascii="Monaco" w:hAnsi="Monaco" w:cs="Monaco"/>
-          <w:sz w:val="16"/>
-          <w:szCs w:val="16"/>
-        </w:rPr>
-      </w:pPr>
-    </w:p>
-    <w:p>
-      <w:pPr>
-        <w:widowControl w:val="0"/>
-        <w:autoSpaceDE w:val="0"/>
-        <w:autoSpaceDN w:val="0"/>
-        <w:adjustRightInd w:val="0"/>
-        <w:rPr>
-          <w:rFonts w:ascii="Monaco" w:hAnsi="Monaco" w:cs="Monaco"/>
-          <w:sz w:val="16"/>
-          <w:szCs w:val="16"/>
-        </w:rPr>
-      </w:pPr>
-      <w:r>
-        <w:rPr>
-          <w:rFonts w:ascii="Monaco" w:hAnsi="Monaco" w:cs="Monaco"/>
-          <w:color w:val="000000"/>
-          <w:sz w:val="16"/>
-          <w:szCs w:val="16"/>
-        </w:rPr>
-        <w:t>Total interactions from reactions: 15000</w:t>
-      </w:r>
-    </w:p>
-    <w:p>
-      <w:pPr>
-        <w:widowControl w:val="0"/>
-        <w:autoSpaceDE w:val="0"/>
-        <w:autoSpaceDN w:val="0"/>
-        <w:adjustRightInd w:val="0"/>
-        <w:rPr>
-          <w:rFonts w:ascii="Monaco" w:hAnsi="Monaco" w:cs="Monaco"/>
-          <w:sz w:val="16"/>
-          <w:szCs w:val="16"/>
-        </w:rPr>
-      </w:pPr>
-      <w:r>
-        <w:rPr>
-          <w:rFonts w:ascii="Monaco" w:hAnsi="Monaco" w:cs="Monaco"/>
-          <w:color w:val="000000"/>
-          <w:sz w:val="16"/>
-          <w:szCs w:val="16"/>
-        </w:rPr>
-        <w:t>Time for looping: 50670</w:t>
-      </w:r>
-    </w:p>
-    <w:p>
-      <w:pPr>
-        <w:widowControl w:val="0"/>
-        <w:autoSpaceDE w:val="0"/>
-        <w:autoSpaceDN w:val="0"/>
-        <w:adjustRightInd w:val="0"/>
-        <w:rPr>
-          <w:rFonts w:ascii="Monaco" w:hAnsi="Monaco" w:cs="Monaco"/>
-          <w:sz w:val="16"/>
-          <w:szCs w:val="16"/>
-        </w:rPr>
-      </w:pPr>
-      <w:r>
-        <w:rPr>
-          <w:rFonts w:ascii="Monaco" w:hAnsi="Monaco" w:cs="Monaco"/>
-          <w:color w:val="000000"/>
-          <w:sz w:val="16"/>
-          <w:szCs w:val="16"/>
-        </w:rPr>
-        <w:t xml:space="preserve">Total interactions from </w:t>
-      </w:r>
-      <w:proofErr w:type="spellStart"/>
-      <w:r>
-        <w:rPr>
-          <w:rFonts w:ascii="Monaco" w:hAnsi="Monaco" w:cs="Monaco"/>
-          <w:color w:val="000000"/>
-          <w:sz w:val="16"/>
-          <w:szCs w:val="16"/>
-        </w:rPr>
-        <w:t>Reactome</w:t>
-      </w:r>
-      <w:proofErr w:type="spellEnd"/>
-      <w:r>
-        <w:rPr>
-          <w:rFonts w:ascii="Monaco" w:hAnsi="Monaco" w:cs="Monaco"/>
-          <w:color w:val="000000"/>
-          <w:sz w:val="16"/>
-          <w:szCs w:val="16"/>
-        </w:rPr>
-        <w:t>: 15797</w:t>
-      </w:r>
-    </w:p>
-    <w:p>
-      <w:pPr>
-        <w:widowControl w:val="0"/>
-        <w:autoSpaceDE w:val="0"/>
-        <w:autoSpaceDN w:val="0"/>
-        <w:adjustRightInd w:val="0"/>
-        <w:rPr>
-          <w:rFonts w:ascii="Monaco" w:hAnsi="Monaco" w:cs="Monaco"/>
-          <w:sz w:val="16"/>
-          <w:szCs w:val="16"/>
-        </w:rPr>
-      </w:pPr>
-      <w:r>
-        <w:rPr>
-          <w:rFonts w:ascii="Monaco" w:hAnsi="Monaco" w:cs="Monaco"/>
-          <w:color w:val="000000"/>
-          <w:sz w:val="16"/>
-          <w:szCs w:val="16"/>
-        </w:rPr>
-        <w:t>Total interactions from Interaction Event: 0</w:t>
-      </w:r>
-    </w:p>
-    <w:p>
-      <w:pPr>
-        <w:widowControl w:val="0"/>
-        <w:autoSpaceDE w:val="0"/>
-        <w:autoSpaceDN w:val="0"/>
-        <w:adjustRightInd w:val="0"/>
-        <w:rPr>
-          <w:rFonts w:ascii="Monaco" w:hAnsi="Monaco" w:cs="Monaco"/>
-          <w:sz w:val="16"/>
-          <w:szCs w:val="16"/>
-        </w:rPr>
-      </w:pPr>
-      <w:r>
-        <w:rPr>
-          <w:rFonts w:ascii="Monaco" w:hAnsi="Monaco" w:cs="Monaco"/>
-          <w:color w:val="000000"/>
-          <w:sz w:val="16"/>
-          <w:szCs w:val="16"/>
-        </w:rPr>
-        <w:t>After filtering: 15716</w:t>
-      </w:r>
-    </w:p>
-    <w:p>
-      <w:pPr>
-        <w:widowControl w:val="0"/>
-        <w:autoSpaceDE w:val="0"/>
-        <w:autoSpaceDN w:val="0"/>
-        <w:adjustRightInd w:val="0"/>
-        <w:rPr>
-          <w:rFonts w:ascii="Monaco" w:hAnsi="Monaco" w:cs="Monaco"/>
-          <w:sz w:val="16"/>
-          <w:szCs w:val="16"/>
-        </w:rPr>
-      </w:pPr>
-      <w:r>
-        <w:rPr>
-          <w:rFonts w:ascii="Monaco" w:hAnsi="Monaco" w:cs="Monaco"/>
-          <w:color w:val="000000"/>
-          <w:sz w:val="16"/>
-          <w:szCs w:val="16"/>
-        </w:rPr>
-        <w:t>Before sequence consolidating: 15694</w:t>
-      </w:r>
-    </w:p>
-    <w:p>
-      <w:pPr>
-        <w:widowControl w:val="0"/>
-        <w:autoSpaceDE w:val="0"/>
-        <w:autoSpaceDN w:val="0"/>
-        <w:adjustRightInd w:val="0"/>
-        <w:rPr>
-          <w:rFonts w:ascii="Monaco" w:hAnsi="Monaco" w:cs="Monaco"/>
-          <w:sz w:val="16"/>
-          <w:szCs w:val="16"/>
-        </w:rPr>
-      </w:pPr>
-      <w:r>
-        <w:rPr>
-          <w:rFonts w:ascii="Monaco" w:hAnsi="Monaco" w:cs="Monaco"/>
-          <w:color w:val="000000"/>
-          <w:sz w:val="16"/>
-          <w:szCs w:val="16"/>
-        </w:rPr>
-        <w:t>After sequence consolidating: 15694</w:t>
-      </w:r>
-    </w:p>
-    <w:p>
-      <w:pPr>
-        <w:widowControl w:val="0"/>
-        <w:autoSpaceDE w:val="0"/>
-        <w:autoSpaceDN w:val="0"/>
-        <w:adjustRightInd w:val="0"/>
-        <w:rPr>
-          <w:rFonts w:ascii="Monaco" w:hAnsi="Monaco" w:cs="Monaco"/>
-          <w:sz w:val="16"/>
-          <w:szCs w:val="16"/>
-        </w:rPr>
-      </w:pPr>
-      <w:r>
-        <w:rPr>
-          <w:rFonts w:ascii="Monaco" w:hAnsi="Monaco" w:cs="Monaco"/>
-          <w:color w:val="000000"/>
-          <w:sz w:val="16"/>
-          <w:szCs w:val="16"/>
-        </w:rPr>
-        <w:t>Done data source: Pathway Interaction Database</w:t>
-      </w:r>
-    </w:p>
-    <w:p>
-      <w:pPr>
-        <w:widowControl w:val="0"/>
-        <w:autoSpaceDE w:val="0"/>
-        <w:autoSpaceDN w:val="0"/>
-        <w:adjustRightInd w:val="0"/>
-        <w:rPr>
-          <w:rFonts w:ascii="Monaco" w:hAnsi="Monaco" w:cs="Monaco"/>
-          <w:sz w:val="16"/>
-          <w:szCs w:val="16"/>
-        </w:rPr>
-      </w:pPr>
-    </w:p>
-    <w:p>
-      <w:pPr>
-        <w:widowControl w:val="0"/>
-        <w:autoSpaceDE w:val="0"/>
-        <w:autoSpaceDN w:val="0"/>
-        <w:adjustRightInd w:val="0"/>
-        <w:rPr>
-          <w:rFonts w:ascii="Monaco" w:hAnsi="Monaco" w:cs="Monaco"/>
-          <w:sz w:val="16"/>
-          <w:szCs w:val="16"/>
-        </w:rPr>
-      </w:pPr>
-      <w:r>
-        <w:rPr>
-          <w:rFonts w:ascii="Monaco" w:hAnsi="Monaco" w:cs="Monaco"/>
-          <w:color w:val="000000"/>
-          <w:sz w:val="16"/>
-          <w:szCs w:val="16"/>
-        </w:rPr>
-        <w:t>Total interactions from reactions: 5701</w:t>
-      </w:r>
-    </w:p>
-    <w:p>
-      <w:pPr>
-        <w:widowControl w:val="0"/>
-        <w:autoSpaceDE w:val="0"/>
-        <w:autoSpaceDN w:val="0"/>
-        <w:adjustRightInd w:val="0"/>
-        <w:rPr>
-          <w:rFonts w:ascii="Monaco" w:hAnsi="Monaco" w:cs="Monaco"/>
-          <w:sz w:val="16"/>
-          <w:szCs w:val="16"/>
-        </w:rPr>
-      </w:pPr>
-      <w:r>
-        <w:rPr>
-          <w:rFonts w:ascii="Monaco" w:hAnsi="Monaco" w:cs="Monaco"/>
-          <w:color w:val="000000"/>
-          <w:sz w:val="16"/>
-          <w:szCs w:val="16"/>
-        </w:rPr>
-        <w:t>Time for looping: 21278</w:t>
-      </w:r>
-    </w:p>
-    <w:p>
-      <w:pPr>
-        <w:widowControl w:val="0"/>
-        <w:autoSpaceDE w:val="0"/>
-        <w:autoSpaceDN w:val="0"/>
-        <w:adjustRightInd w:val="0"/>
-        <w:rPr>
-          <w:rFonts w:ascii="Monaco" w:hAnsi="Monaco" w:cs="Monaco"/>
-          <w:sz w:val="16"/>
-          <w:szCs w:val="16"/>
-        </w:rPr>
-      </w:pPr>
-      <w:r>
-        <w:rPr>
-          <w:rFonts w:ascii="Monaco" w:hAnsi="Monaco" w:cs="Monaco"/>
-          <w:color w:val="000000"/>
-          <w:sz w:val="16"/>
-          <w:szCs w:val="16"/>
-        </w:rPr>
-        <w:t xml:space="preserve">Total interactions from </w:t>
-      </w:r>
-      <w:proofErr w:type="spellStart"/>
-      <w:r>
-        <w:rPr>
-          <w:rFonts w:ascii="Monaco" w:hAnsi="Monaco" w:cs="Monaco"/>
-          <w:color w:val="000000"/>
-          <w:sz w:val="16"/>
-          <w:szCs w:val="16"/>
-        </w:rPr>
-        <w:t>Reactome</w:t>
-      </w:r>
-      <w:proofErr w:type="spellEnd"/>
-      <w:r>
-        <w:rPr>
-          <w:rFonts w:ascii="Monaco" w:hAnsi="Monaco" w:cs="Monaco"/>
-          <w:color w:val="000000"/>
-          <w:sz w:val="16"/>
-          <w:szCs w:val="16"/>
-        </w:rPr>
-        <w:t>: 6763</w:t>
-      </w:r>
-    </w:p>
-    <w:p>
-      <w:pPr>
-        <w:widowControl w:val="0"/>
-        <w:autoSpaceDE w:val="0"/>
-        <w:autoSpaceDN w:val="0"/>
-        <w:adjustRightInd w:val="0"/>
-        <w:rPr>
-          <w:rFonts w:ascii="Monaco" w:hAnsi="Monaco" w:cs="Monaco"/>
-          <w:sz w:val="16"/>
-          <w:szCs w:val="16"/>
-        </w:rPr>
-      </w:pPr>
-      <w:r>
-        <w:rPr>
-          <w:rFonts w:ascii="Monaco" w:hAnsi="Monaco" w:cs="Monaco"/>
-          <w:color w:val="000000"/>
-          <w:sz w:val="16"/>
-          <w:szCs w:val="16"/>
-        </w:rPr>
-        <w:t>Total interactions from Interaction Event: 0</w:t>
-      </w:r>
-    </w:p>
-    <w:p>
-      <w:pPr>
-        <w:widowControl w:val="0"/>
-        <w:autoSpaceDE w:val="0"/>
-        <w:autoSpaceDN w:val="0"/>
-        <w:adjustRightInd w:val="0"/>
-        <w:rPr>
-          <w:rFonts w:ascii="Monaco" w:hAnsi="Monaco" w:cs="Monaco"/>
-          <w:sz w:val="16"/>
-          <w:szCs w:val="16"/>
-        </w:rPr>
-      </w:pPr>
-      <w:r>
-        <w:rPr>
-          <w:rFonts w:ascii="Monaco" w:hAnsi="Monaco" w:cs="Monaco"/>
-          <w:color w:val="000000"/>
-          <w:sz w:val="16"/>
-          <w:szCs w:val="16"/>
-        </w:rPr>
-        <w:t>After filtering: 6763</w:t>
-      </w:r>
-    </w:p>
-    <w:p>
-      <w:pPr>
-        <w:widowControl w:val="0"/>
-        <w:autoSpaceDE w:val="0"/>
-        <w:autoSpaceDN w:val="0"/>
-        <w:adjustRightInd w:val="0"/>
-        <w:rPr>
-          <w:rFonts w:ascii="Monaco" w:hAnsi="Monaco" w:cs="Monaco"/>
-          <w:sz w:val="16"/>
-          <w:szCs w:val="16"/>
-        </w:rPr>
-      </w:pPr>
-      <w:r>
-        <w:rPr>
-          <w:rFonts w:ascii="Monaco" w:hAnsi="Monaco" w:cs="Monaco"/>
-          <w:color w:val="000000"/>
-          <w:sz w:val="16"/>
-          <w:szCs w:val="16"/>
-        </w:rPr>
-        <w:t>Before sequence consolidating: 6763</w:t>
-      </w:r>
-    </w:p>
-    <w:p>
-      <w:pPr>
-        <w:widowControl w:val="0"/>
-        <w:autoSpaceDE w:val="0"/>
-        <w:autoSpaceDN w:val="0"/>
-        <w:adjustRightInd w:val="0"/>
-        <w:rPr>
-          <w:rFonts w:ascii="Monaco" w:hAnsi="Monaco" w:cs="Monaco"/>
-          <w:sz w:val="16"/>
-          <w:szCs w:val="16"/>
-        </w:rPr>
-      </w:pPr>
-      <w:r>
-        <w:rPr>
-          <w:rFonts w:ascii="Monaco" w:hAnsi="Monaco" w:cs="Monaco"/>
-          <w:color w:val="000000"/>
-          <w:sz w:val="16"/>
-          <w:szCs w:val="16"/>
-        </w:rPr>
-        <w:t>After sequence consolidating: 6761</w:t>
-      </w:r>
-    </w:p>
-    <w:p>
-      <w:pPr>
-        <w:widowControl w:val="0"/>
-        <w:autoSpaceDE w:val="0"/>
-        <w:autoSpaceDN w:val="0"/>
-        <w:adjustRightInd w:val="0"/>
-        <w:rPr>
-          <w:rFonts w:ascii="Monaco" w:hAnsi="Monaco" w:cs="Monaco"/>
-          <w:sz w:val="16"/>
-          <w:szCs w:val="16"/>
-        </w:rPr>
-      </w:pPr>
-      <w:r>
-        <w:rPr>
-          <w:rFonts w:ascii="Monaco" w:hAnsi="Monaco" w:cs="Monaco"/>
-          <w:color w:val="000000"/>
-          <w:sz w:val="16"/>
-          <w:szCs w:val="16"/>
-        </w:rPr>
-        <w:t xml:space="preserve">Done data source: </w:t>
-      </w:r>
-      <w:proofErr w:type="spellStart"/>
-      <w:r>
-        <w:rPr>
-          <w:rFonts w:ascii="Monaco" w:hAnsi="Monaco" w:cs="Monaco"/>
-          <w:color w:val="000000"/>
-          <w:sz w:val="16"/>
-          <w:szCs w:val="16"/>
-        </w:rPr>
         <w:t>BioCarta</w:t>
       </w:r>
       <w:proofErr w:type="spellEnd"/>
@@ -14620,27 +14184,7 @@
           <w:sz w:val="16"/>
           <w:szCs w:val="16"/>
         </w:rPr>
-        <w:t xml:space="preserve">Total interactions from </w:t>
-      </w:r>
-      <w:proofErr w:type="spellStart"/>
-      <w:r>
-        <w:rPr>
-          <w:rFonts w:ascii="Monaco" w:hAnsi="Monaco" w:cs="Monaco"/>
-          <w:color w:val="000000"/>
-          <w:sz w:val="16"/>
-          <w:szCs w:val="16"/>
-        </w:rPr>
-        <w:t>Reactome</w:t>
-      </w:r>
-      <w:proofErr w:type="spellEnd"/>
-      <w:r>
-        <w:rPr>
-          <w:rFonts w:ascii="Monaco" w:hAnsi="Monaco" w:cs="Monaco"/>
-          <w:color w:val="000000"/>
-          <w:sz w:val="16"/>
-          <w:szCs w:val="16"/>
-        </w:rPr>
-        <w:t>: 2551</w:t>
+        <w:t>Total interactions from Reactome: 2551</w:t>
       </w:r>
     </w:p>
     <w:p>
@@ -14841,27 +14385,7 @@
           <w:sz w:val="16"/>
           <w:szCs w:val="16"/>
         </w:rPr>
-        <w:t xml:space="preserve">Total interactions from </w:t>
-      </w:r>
-      <w:proofErr w:type="spellStart"/>
-      <w:r>
-        <w:rPr>
-          <w:rFonts w:ascii="Monaco" w:hAnsi="Monaco" w:cs="Monaco"/>
-          <w:color w:val="000000"/>
-          <w:sz w:val="16"/>
-          <w:szCs w:val="16"/>
-        </w:rPr>
-        <w:t>Reactome</w:t>
-      </w:r>
-      <w:proofErr w:type="spellEnd"/>
-      <w:r>
-        <w:rPr>
-          <w:rFonts w:ascii="Monaco" w:hAnsi="Monaco" w:cs="Monaco"/>
-          <w:color w:val="000000"/>
-          <w:sz w:val="16"/>
-          <w:szCs w:val="16"/>
-        </w:rPr>
-        <w:t>: 0</w:t>
+        <w:t>Total interactions from Reactome: 0</w:t>
       </w:r>
     </w:p>
     <w:p>
@@ -15050,27 +14574,7 @@
           <w:sz w:val="16"/>
           <w:szCs w:val="16"/>
         </w:rPr>
-        <w:t xml:space="preserve">Total interactions from </w:t>
-      </w:r>
-      <w:proofErr w:type="spellStart"/>
-      <w:r>
-        <w:rPr>
-          <w:rFonts w:ascii="Monaco" w:hAnsi="Monaco" w:cs="Monaco"/>
-          <w:color w:val="000000"/>
-          <w:sz w:val="16"/>
-          <w:szCs w:val="16"/>
-        </w:rPr>
-        <w:t>Reactome</w:t>
-      </w:r>
-      <w:proofErr w:type="spellEnd"/>
-      <w:r>
-        <w:rPr>
-          <w:rFonts w:ascii="Monaco" w:hAnsi="Monaco" w:cs="Monaco"/>
-          <w:color w:val="000000"/>
-          <w:sz w:val="16"/>
-          <w:szCs w:val="16"/>
-        </w:rPr>
-        <w:t>: 0</w:t>
+        <w:t>Total interactions from Reactome: 0</w:t>
       </w:r>
     </w:p>
     <w:p>
@@ -22564,12 +22068,10 @@
         <w:t xml:space="preserve">configurations in the </w:t>
       </w:r>
       <w:proofErr w:type="spellStart"/>
-      <w:proofErr w:type="gramStart"/>
       <w:r>
         <w:t>configuration.prop</w:t>
       </w:r>
       <w:proofErr w:type="spellEnd"/>
-      <w:proofErr w:type="gramEnd"/>
       <w:r>
         <w:t xml:space="preserve"> file</w:t>
       </w:r>
@@ -29971,8 +29473,6 @@
         <w:pStyle w:val="ListParagraph"/>
         <w:ind w:left="1440"/>
       </w:pPr>
-      <w:bookmarkStart w:id="0" w:name="_GoBack"/>
-      <w:bookmarkEnd w:id="0"/>
     </w:p>
     <w:p>
       <w:r>
@@ -30889,7 +30389,6 @@
         </w:rPr>
         <w:t xml:space="preserve"># We need a flattened list of pathways from </w:t>
       </w:r>
-      <w:proofErr w:type="spellStart"/>
       <w:r>
         <w:rPr>
           <w:rFonts w:ascii="Monaco" w:hAnsi="Monaco" w:cs="Monaco"/>
@@ -30900,7 +30399,6 @@
         </w:rPr>
         <w:t>Reactome</w:t>
       </w:r>
-      <w:proofErr w:type="spellEnd"/>
       <w:r>
         <w:rPr>
           <w:rFonts w:ascii="Monaco" w:hAnsi="Monaco" w:cs="Monaco"/>
@@ -31013,7 +30511,6 @@
         </w:rPr>
         <w:t xml:space="preserve">, 2013, we also want to dump all </w:t>
       </w:r>
-      <w:proofErr w:type="spellStart"/>
       <w:r>
         <w:rPr>
           <w:rFonts w:ascii="Monaco" w:hAnsi="Monaco" w:cs="Monaco"/>
@@ -31024,7 +30521,6 @@
         </w:rPr>
         <w:t>Reactome</w:t>
       </w:r>
-      <w:proofErr w:type="spellEnd"/>
       <w:r>
         <w:rPr>
           <w:rFonts w:ascii="Monaco" w:hAnsi="Monaco" w:cs="Monaco"/>
@@ -31956,13 +31452,193 @@
       </w:pPr>
       <w:r>
         <w:lastRenderedPageBreak/>
-        <w:t xml:space="preserve">The final two method calls at this step are related to create a matrix and heat kernel using R at the OICR cluster. </w:t>
-      </w:r>
-      <w:r>
-        <w:t>The following step should not be run at the first time:</w:t>
+        <w:t xml:space="preserve">The </w:t>
+      </w:r>
+      <w:r>
+        <w:t>following</w:t>
+      </w:r>
+      <w:r>
+        <w:t xml:space="preserve"> two method calls at this step are related to create a matrix and heat kernel using R at the OICR cluster. </w:t>
+      </w:r>
+      <w:r>
+        <w:t xml:space="preserve">The </w:t>
+      </w:r>
+      <w:r>
+        <w:t>second method</w:t>
+      </w:r>
+      <w:r>
+        <w:t xml:space="preserve"> should not be run at the first time:</w:t>
       </w:r>
     </w:p>
     <w:p/>
+    <w:p>
+      <w:pPr>
+        <w:autoSpaceDE w:val="0"/>
+        <w:autoSpaceDN w:val="0"/>
+        <w:adjustRightInd w:val="0"/>
+        <w:rPr>
+          <w:rFonts w:ascii="Monaco" w:hAnsi="Monaco" w:cs="Monaco"/>
+          <w:sz w:val="16"/>
+          <w:szCs w:val="16"/>
+        </w:rPr>
+      </w:pPr>
+      <w:r>
+        <w:rPr>
+          <w:rFonts w:ascii="Monaco" w:hAnsi="Monaco" w:cs="Monaco"/>
+          <w:color w:val="000000"/>
+          <w:sz w:val="16"/>
+          <w:szCs w:val="16"/>
+        </w:rPr>
+        <w:t xml:space="preserve">        </w:t>
+      </w:r>
+      <w:proofErr w:type="spellStart"/>
+      <w:r>
+        <w:rPr>
+          <w:rFonts w:ascii="Monaco" w:hAnsi="Monaco" w:cs="Monaco"/>
+          <w:color w:val="000000"/>
+          <w:sz w:val="16"/>
+          <w:szCs w:val="16"/>
+        </w:rPr>
+        <w:t>HotNetMatrixCalculator</w:t>
+      </w:r>
+      <w:proofErr w:type="spellEnd"/>
+      <w:r>
+        <w:rPr>
+          <w:rFonts w:ascii="Monaco" w:hAnsi="Monaco" w:cs="Monaco"/>
+          <w:color w:val="000000"/>
+          <w:sz w:val="16"/>
+          <w:szCs w:val="16"/>
+        </w:rPr>
+        <w:t xml:space="preserve"> </w:t>
+      </w:r>
+      <w:proofErr w:type="spellStart"/>
+      <w:r>
+        <w:rPr>
+          <w:rFonts w:ascii="Monaco" w:hAnsi="Monaco" w:cs="Monaco"/>
+          <w:color w:val="6A3E3E"/>
+          <w:sz w:val="16"/>
+          <w:szCs w:val="16"/>
+        </w:rPr>
+        <w:t>hotnetMatrixCalculator</w:t>
+      </w:r>
+      <w:proofErr w:type="spellEnd"/>
+      <w:r>
+        <w:rPr>
+          <w:rFonts w:ascii="Monaco" w:hAnsi="Monaco" w:cs="Monaco"/>
+          <w:color w:val="000000"/>
+          <w:sz w:val="16"/>
+          <w:szCs w:val="16"/>
+        </w:rPr>
+        <w:t xml:space="preserve"> = </w:t>
+      </w:r>
+      <w:r>
+        <w:rPr>
+          <w:rFonts w:ascii="Monaco" w:hAnsi="Monaco" w:cs="Monaco"/>
+          <w:b/>
+          <w:bCs/>
+          <w:color w:val="7F0055"/>
+          <w:sz w:val="16"/>
+          <w:szCs w:val="16"/>
+        </w:rPr>
+        <w:t>new</w:t>
+      </w:r>
+      <w:r>
+        <w:rPr>
+          <w:rFonts w:ascii="Monaco" w:hAnsi="Monaco" w:cs="Monaco"/>
+          <w:color w:val="000000"/>
+          <w:sz w:val="16"/>
+          <w:szCs w:val="16"/>
+        </w:rPr>
+        <w:t xml:space="preserve"> </w:t>
+      </w:r>
+      <w:proofErr w:type="spellStart"/>
+      <w:proofErr w:type="gramStart"/>
+      <w:r>
+        <w:rPr>
+          <w:rFonts w:ascii="Monaco" w:hAnsi="Monaco" w:cs="Monaco"/>
+          <w:color w:val="000000"/>
+          <w:sz w:val="16"/>
+          <w:szCs w:val="16"/>
+        </w:rPr>
+        <w:t>HotNetMatrixCalculator</w:t>
+      </w:r>
+      <w:proofErr w:type="spellEnd"/>
+      <w:r>
+        <w:rPr>
+          <w:rFonts w:ascii="Monaco" w:hAnsi="Monaco" w:cs="Monaco"/>
+          <w:color w:val="000000"/>
+          <w:sz w:val="16"/>
+          <w:szCs w:val="16"/>
+        </w:rPr>
+        <w:t>(</w:t>
+      </w:r>
+      <w:proofErr w:type="gramEnd"/>
+      <w:r>
+        <w:rPr>
+          <w:rFonts w:ascii="Monaco" w:hAnsi="Monaco" w:cs="Monaco"/>
+          <w:color w:val="000000"/>
+          <w:sz w:val="16"/>
+          <w:szCs w:val="16"/>
+        </w:rPr>
+        <w:t>);</w:t>
+      </w:r>
+    </w:p>
+    <w:p>
+      <w:pPr>
+        <w:rPr>
+          <w:sz w:val="16"/>
+          <w:szCs w:val="16"/>
+        </w:rPr>
+      </w:pPr>
+      <w:r>
+        <w:rPr>
+          <w:rFonts w:ascii="Monaco" w:hAnsi="Monaco" w:cs="Monaco"/>
+          <w:color w:val="000000"/>
+          <w:sz w:val="16"/>
+          <w:szCs w:val="16"/>
+        </w:rPr>
+        <w:t xml:space="preserve">        </w:t>
+      </w:r>
+      <w:proofErr w:type="spellStart"/>
+      <w:r>
+        <w:rPr>
+          <w:rFonts w:ascii="Monaco" w:hAnsi="Monaco" w:cs="Monaco"/>
+          <w:color w:val="6A3E3E"/>
+          <w:sz w:val="16"/>
+          <w:szCs w:val="16"/>
+        </w:rPr>
+        <w:t>hotnetMatrixCalculator</w:t>
+      </w:r>
+      <w:r>
+        <w:rPr>
+          <w:rFonts w:ascii="Monaco" w:hAnsi="Monaco" w:cs="Monaco"/>
+          <w:color w:val="000000"/>
+          <w:sz w:val="16"/>
+          <w:szCs w:val="16"/>
+        </w:rPr>
+        <w:t>.</w:t>
+      </w:r>
+      <w:r>
+        <w:rPr>
+          <w:rFonts w:ascii="Monaco" w:hAnsi="Monaco" w:cs="Monaco"/>
+          <w:color w:val="000000"/>
+          <w:sz w:val="16"/>
+          <w:szCs w:val="16"/>
+          <w:highlight w:val="lightGray"/>
+        </w:rPr>
+        <w:t>testCalculateHeatKernel</w:t>
+      </w:r>
+      <w:proofErr w:type="spellEnd"/>
+      <w:r>
+        <w:rPr>
+          <w:rFonts w:ascii="Monaco" w:hAnsi="Monaco" w:cs="Monaco"/>
+          <w:color w:val="000000"/>
+          <w:sz w:val="16"/>
+          <w:szCs w:val="16"/>
+        </w:rPr>
+        <w:t>();</w:t>
+      </w:r>
+    </w:p>
     <w:p>
       <w:pPr>
         <w:widowControl w:val="0"/>
@@ -32093,6 +31769,9 @@
       </w:r>
       <w:r>
         <w:t xml:space="preserve"> The results should be copied back and then ran the above method</w:t>
+      </w:r>
+      <w:r>
+        <w:t xml:space="preserve"> (second method)</w:t>
       </w:r>
       <w:r>
         <w:t>.</w:t>
@@ -32163,15 +31842,7 @@
     <w:p/>
     <w:p>
       <w:r>
-        <w:t xml:space="preserve">The web application for the </w:t>
-      </w:r>
-      <w:proofErr w:type="spellStart"/>
-      <w:r>
-        <w:t>Reactome</w:t>
-      </w:r>
-      <w:proofErr w:type="spellEnd"/>
-      <w:r>
-        <w:t xml:space="preserve"> FI plug-in app is managed by another independent Java Web project, caBigR3WebApp. In this project, there is an ant build file, buil.xml, run this build.xml file to create a new war file and deploy this war file to the tomcat </w:t>
+        <w:t xml:space="preserve">The web application for the Reactome FI plug-in app is managed by another independent Java Web project, caBigR3WebApp. In this project, there is an ant build file, buil.xml, run this build.xml file to create a new war file and deploy this war file to the tomcat </w:t>
       </w:r>
       <w:proofErr w:type="spellStart"/>
       <w:r>
@@ -32321,7 +31992,6 @@
           <w:rFonts w:ascii="Monaco" w:hAnsi="Monaco" w:cs="Monaco"/>
           <w:color w:val="000000"/>
         </w:rPr>
-        <w:lastRenderedPageBreak/>
         <w:t>TRAPPC2P1</w:t>
       </w:r>
       <w:r>
@@ -32440,8 +32110,8 @@
 </file>
 
 <file path=word/numbering.xml><?xml version="1.0" encoding="utf-8"?>
-<w:numbering xmlns:wpc="http://schemas.microsoft.com/office/word/2010/wordprocessingCanvas" xmlns:mo="http://schemas.microsoft.com/office/mac/office/2008/main" xmlns:mc="http://schemas.openxmlformats.org/markup-compatibility/2006" xmlns:mv="urn:schemas-microsoft-com:mac:vml" xmlns:o="urn:schemas-microsoft-com:office:office" xmlns:r="http://schemas.openxmlformats.org/officeDocument/2006/relationships" xmlns:m="http://schemas.openxmlformats.org/officeDocument/2006/math" xmlns:v="urn:schemas-microsoft-com:vml" xmlns:wp14="http://schemas.microsoft.com/office/word/2010/wordprocessingDrawing" xmlns:wp="http://schemas.openxmlformats.org/drawingml/2006/wordprocessingDrawing" xmlns:w10="urn:schemas-microsoft-com:office:word" xmlns:w="http://schemas.openxmlformats.org/wordprocessingml/2006/main" xmlns:w14="http://schemas.microsoft.com/office/word/2010/wordml" xmlns:w15="http://schemas.microsoft.com/office/word/2012/wordml" xmlns:wpg="http://schemas.microsoft.com/office/word/2010/wordprocessingGroup" xmlns:wpi="http://schemas.microsoft.com/office/word/2010/wordprocessingInk" xmlns:wne="http://schemas.microsoft.com/office/word/2006/wordml" xmlns:wps="http://schemas.microsoft.com/office/word/2010/wordprocessingShape" mc:Ignorable="w14 w15 wp14">
-  <w:abstractNum w:abstractNumId="0">
+<w:numbering xmlns:wpc="http://schemas.microsoft.com/office/word/2010/wordprocessingCanvas" xmlns:cx="http://schemas.microsoft.com/office/drawing/2014/chartex" xmlns:cx1="http://schemas.microsoft.com/office/drawing/2015/9/8/chartex" xmlns:cx2="http://schemas.microsoft.com/office/drawing/2015/10/21/chartex" xmlns:cx3="http://schemas.microsoft.com/office/drawing/2016/5/9/chartex" xmlns:cx4="http://schemas.microsoft.com/office/drawing/2016/5/10/chartex" xmlns:cx5="http://schemas.microsoft.com/office/drawing/2016/5/11/chartex" xmlns:cx6="http://schemas.microsoft.com/office/drawing/2016/5/12/chartex" xmlns:cx7="http://schemas.microsoft.com/office/drawing/2016/5/13/chartex" xmlns:cx8="http://schemas.microsoft.com/office/drawing/2016/5/14/chartex" xmlns:mc="http://schemas.openxmlformats.org/markup-compatibility/2006" xmlns:aink="http://schemas.microsoft.com/office/drawing/2016/ink" xmlns:am3d="http://schemas.microsoft.com/office/drawing/2017/model3d" xmlns:o="urn:schemas-microsoft-com:office:office" xmlns:r="http://schemas.openxmlformats.org/officeDocument/2006/relationships" xmlns:m="http://schemas.openxmlformats.org/officeDocument/2006/math" xmlns:v="urn:schemas-microsoft-com:vml" xmlns:wp14="http://schemas.microsoft.com/office/word/2010/wordprocessingDrawing" xmlns:wp="http://schemas.openxmlformats.org/drawingml/2006/wordprocessingDrawing" xmlns:w10="urn:schemas-microsoft-com:office:word" xmlns:w="http://schemas.openxmlformats.org/wordprocessingml/2006/main" xmlns:w14="http://schemas.microsoft.com/office/word/2010/wordml" xmlns:w15="http://schemas.microsoft.com/office/word/2012/wordml" xmlns:w16cid="http://schemas.microsoft.com/office/word/2016/wordml/cid" xmlns:w16se="http://schemas.microsoft.com/office/word/2015/wordml/symex" xmlns:wpg="http://schemas.microsoft.com/office/word/2010/wordprocessingGroup" xmlns:wpi="http://schemas.microsoft.com/office/word/2010/wordprocessingInk" xmlns:wne="http://schemas.microsoft.com/office/word/2006/wordml" xmlns:wps="http://schemas.microsoft.com/office/word/2010/wordprocessingShape" mc:Ignorable="w14 w15 w16se w16cid wp14">
+  <w:abstractNum w:abstractNumId="0" w15:restartNumberingAfterBreak="0">
     <w:nsid w:val="01E973A2"/>
     <w:multiLevelType w:val="hybridMultilevel"/>
     <w:tmpl w:val="7DA6C508"/>
@@ -32530,7 +32200,7 @@
       </w:pPr>
     </w:lvl>
   </w:abstractNum>
-  <w:abstractNum w:abstractNumId="1">
+  <w:abstractNum w:abstractNumId="1" w15:restartNumberingAfterBreak="0">
     <w:nsid w:val="03685C23"/>
     <w:multiLevelType w:val="hybridMultilevel"/>
     <w:tmpl w:val="58E6CC8C"/>
@@ -32619,7 +32289,7 @@
       </w:pPr>
     </w:lvl>
   </w:abstractNum>
-  <w:abstractNum w:abstractNumId="2">
+  <w:abstractNum w:abstractNumId="2" w15:restartNumberingAfterBreak="0">
     <w:nsid w:val="05640214"/>
     <w:multiLevelType w:val="hybridMultilevel"/>
     <w:tmpl w:val="5448D94A"/>
@@ -32708,7 +32378,7 @@
       </w:pPr>
     </w:lvl>
   </w:abstractNum>
-  <w:abstractNum w:abstractNumId="3">
+  <w:abstractNum w:abstractNumId="3" w15:restartNumberingAfterBreak="0">
     <w:nsid w:val="0D080D07"/>
     <w:multiLevelType w:val="hybridMultilevel"/>
     <w:tmpl w:val="42B0CC22"/>
@@ -32797,7 +32467,7 @@
       </w:pPr>
     </w:lvl>
   </w:abstractNum>
-  <w:abstractNum w:abstractNumId="4">
+  <w:abstractNum w:abstractNumId="4" w15:restartNumberingAfterBreak="0">
     <w:nsid w:val="29BC5464"/>
     <w:multiLevelType w:val="hybridMultilevel"/>
     <w:tmpl w:val="4FA60602"/>
@@ -32886,7 +32556,7 @@
       </w:pPr>
     </w:lvl>
   </w:abstractNum>
-  <w:abstractNum w:abstractNumId="5">
+  <w:abstractNum w:abstractNumId="5" w15:restartNumberingAfterBreak="0">
     <w:nsid w:val="2A6C2542"/>
     <w:multiLevelType w:val="hybridMultilevel"/>
     <w:tmpl w:val="0BD89E40"/>
@@ -32975,7 +32645,7 @@
       </w:pPr>
     </w:lvl>
   </w:abstractNum>
-  <w:abstractNum w:abstractNumId="6">
+  <w:abstractNum w:abstractNumId="6" w15:restartNumberingAfterBreak="0">
     <w:nsid w:val="32261396"/>
     <w:multiLevelType w:val="hybridMultilevel"/>
     <w:tmpl w:val="56625C32"/>
@@ -33064,7 +32734,7 @@
       </w:pPr>
     </w:lvl>
   </w:abstractNum>
-  <w:abstractNum w:abstractNumId="7">
+  <w:abstractNum w:abstractNumId="7" w15:restartNumberingAfterBreak="0">
     <w:nsid w:val="325C2175"/>
     <w:multiLevelType w:val="hybridMultilevel"/>
     <w:tmpl w:val="8A1014F2"/>
@@ -33150,7 +32820,7 @@
       </w:pPr>
     </w:lvl>
   </w:abstractNum>
-  <w:abstractNum w:abstractNumId="8">
+  <w:abstractNum w:abstractNumId="8" w15:restartNumberingAfterBreak="0">
     <w:nsid w:val="350F365C"/>
     <w:multiLevelType w:val="hybridMultilevel"/>
     <w:tmpl w:val="515EE508"/>
@@ -33239,7 +32909,7 @@
       </w:pPr>
     </w:lvl>
   </w:abstractNum>
-  <w:abstractNum w:abstractNumId="9">
+  <w:abstractNum w:abstractNumId="9" w15:restartNumberingAfterBreak="0">
     <w:nsid w:val="38AA237F"/>
     <w:multiLevelType w:val="hybridMultilevel"/>
     <w:tmpl w:val="772E82C6"/>
@@ -33328,7 +32998,7 @@
       </w:pPr>
     </w:lvl>
   </w:abstractNum>
-  <w:abstractNum w:abstractNumId="10">
+  <w:abstractNum w:abstractNumId="10" w15:restartNumberingAfterBreak="0">
     <w:nsid w:val="3D093176"/>
     <w:multiLevelType w:val="hybridMultilevel"/>
     <w:tmpl w:val="B57CC42C"/>
@@ -33417,7 +33087,7 @@
       </w:pPr>
     </w:lvl>
   </w:abstractNum>
-  <w:abstractNum w:abstractNumId="11">
+  <w:abstractNum w:abstractNumId="11" w15:restartNumberingAfterBreak="0">
     <w:nsid w:val="3D6D4EC5"/>
     <w:multiLevelType w:val="hybridMultilevel"/>
     <w:tmpl w:val="BB6471D6"/>
@@ -33506,7 +33176,7 @@
       </w:pPr>
     </w:lvl>
   </w:abstractNum>
-  <w:abstractNum w:abstractNumId="12">
+  <w:abstractNum w:abstractNumId="12" w15:restartNumberingAfterBreak="0">
     <w:nsid w:val="3E0F0915"/>
     <w:multiLevelType w:val="hybridMultilevel"/>
     <w:tmpl w:val="9BFEE91A"/>
@@ -33595,7 +33265,7 @@
       </w:pPr>
     </w:lvl>
   </w:abstractNum>
-  <w:abstractNum w:abstractNumId="13">
+  <w:abstractNum w:abstractNumId="13" w15:restartNumberingAfterBreak="0">
     <w:nsid w:val="410656B5"/>
     <w:multiLevelType w:val="hybridMultilevel"/>
     <w:tmpl w:val="76F2B1EA"/>
@@ -33684,7 +33354,7 @@
       </w:pPr>
     </w:lvl>
   </w:abstractNum>
-  <w:abstractNum w:abstractNumId="14">
+  <w:abstractNum w:abstractNumId="14" w15:restartNumberingAfterBreak="0">
     <w:nsid w:val="432073FC"/>
     <w:multiLevelType w:val="hybridMultilevel"/>
     <w:tmpl w:val="E3E4327E"/>
@@ -33773,7 +33443,7 @@
       </w:pPr>
     </w:lvl>
   </w:abstractNum>
-  <w:abstractNum w:abstractNumId="15">
+  <w:abstractNum w:abstractNumId="15" w15:restartNumberingAfterBreak="0">
     <w:nsid w:val="476413B6"/>
     <w:multiLevelType w:val="hybridMultilevel"/>
     <w:tmpl w:val="8976F8EE"/>
@@ -33862,7 +33532,7 @@
       </w:pPr>
     </w:lvl>
   </w:abstractNum>
-  <w:abstractNum w:abstractNumId="16">
+  <w:abstractNum w:abstractNumId="16" w15:restartNumberingAfterBreak="0">
     <w:nsid w:val="48510849"/>
     <w:multiLevelType w:val="hybridMultilevel"/>
     <w:tmpl w:val="15E2EAA8"/>
@@ -33948,7 +33618,7 @@
       </w:pPr>
     </w:lvl>
   </w:abstractNum>
-  <w:abstractNum w:abstractNumId="17">
+  <w:abstractNum w:abstractNumId="17" w15:restartNumberingAfterBreak="0">
     <w:nsid w:val="51F57AB0"/>
     <w:multiLevelType w:val="hybridMultilevel"/>
     <w:tmpl w:val="47AC12C0"/>
@@ -34037,7 +33707,7 @@
       </w:pPr>
     </w:lvl>
   </w:abstractNum>
-  <w:abstractNum w:abstractNumId="18">
+  <w:abstractNum w:abstractNumId="18" w15:restartNumberingAfterBreak="0">
     <w:nsid w:val="5C027A6F"/>
     <w:multiLevelType w:val="hybridMultilevel"/>
     <w:tmpl w:val="FA622AC2"/>
@@ -34126,7 +33796,7 @@
       </w:pPr>
     </w:lvl>
   </w:abstractNum>
-  <w:abstractNum w:abstractNumId="19">
+  <w:abstractNum w:abstractNumId="19" w15:restartNumberingAfterBreak="0">
     <w:nsid w:val="5F796D56"/>
     <w:multiLevelType w:val="hybridMultilevel"/>
     <w:tmpl w:val="62C46462"/>
@@ -34215,7 +33885,7 @@
       </w:pPr>
     </w:lvl>
   </w:abstractNum>
-  <w:abstractNum w:abstractNumId="20">
+  <w:abstractNum w:abstractNumId="20" w15:restartNumberingAfterBreak="0">
     <w:nsid w:val="66A4758E"/>
     <w:multiLevelType w:val="hybridMultilevel"/>
     <w:tmpl w:val="246ED6AC"/>
@@ -34304,7 +33974,7 @@
       </w:pPr>
     </w:lvl>
   </w:abstractNum>
-  <w:abstractNum w:abstractNumId="21">
+  <w:abstractNum w:abstractNumId="21" w15:restartNumberingAfterBreak="0">
     <w:nsid w:val="70EB2CF5"/>
     <w:multiLevelType w:val="hybridMultilevel"/>
     <w:tmpl w:val="971A509C"/>
@@ -34463,7 +34133,7 @@
 </file>
 
 <file path=word/styles.xml><?xml version="1.0" encoding="utf-8"?>
-<w:styles xmlns:mc="http://schemas.openxmlformats.org/markup-compatibility/2006" xmlns:r="http://schemas.openxmlformats.org/officeDocument/2006/relationships" xmlns:w="http://schemas.openxmlformats.org/wordprocessingml/2006/main" xmlns:w14="http://schemas.microsoft.com/office/word/2010/wordml" xmlns:w15="http://schemas.microsoft.com/office/word/2012/wordml" mc:Ignorable="w14 w15">
+<w:styles xmlns:mc="http://schemas.openxmlformats.org/markup-compatibility/2006" xmlns:r="http://schemas.openxmlformats.org/officeDocument/2006/relationships" xmlns:w="http://schemas.openxmlformats.org/wordprocessingml/2006/main" xmlns:w14="http://schemas.microsoft.com/office/word/2010/wordml" xmlns:w15="http://schemas.microsoft.com/office/word/2012/wordml" xmlns:w16cid="http://schemas.microsoft.com/office/word/2016/wordml/cid" xmlns:w16se="http://schemas.microsoft.com/office/word/2015/wordml/symex" mc:Ignorable="w14 w15 w16se w16cid">
   <w:docDefaults>
     <w:rPrDefault>
       <w:rPr>
@@ -34475,7 +34145,7 @@
     </w:rPrDefault>
     <w:pPrDefault/>
   </w:docDefaults>
-  <w:latentStyles w:defLockedState="0" w:defUIPriority="99" w:defSemiHidden="0" w:defUnhideWhenUsed="0" w:defQFormat="0" w:count="382">
+  <w:latentStyles w:defLockedState="0" w:defUIPriority="99" w:defSemiHidden="0" w:defUnhideWhenUsed="0" w:defQFormat="0" w:count="375">
     <w:lsdException w:name="Normal" w:uiPriority="0" w:qFormat="1"/>
     <w:lsdException w:name="heading 1" w:uiPriority="9" w:qFormat="1"/>
     <w:lsdException w:name="heading 2" w:semiHidden="1" w:uiPriority="9" w:unhideWhenUsed="1" w:qFormat="1"/>
@@ -34632,15 +34302,6 @@
     <w:lsdException w:name="Balloon Text" w:semiHidden="1" w:unhideWhenUsed="1"/>
     <w:lsdException w:name="Table Grid" w:uiPriority="59"/>
     <w:lsdException w:name="Table Theme" w:semiHidden="1" w:unhideWhenUsed="1"/>
-    <w:lsdException w:name="Note Level 1" w:semiHidden="1" w:unhideWhenUsed="1"/>
-    <w:lsdException w:name="Note Level 2" w:semiHidden="1" w:unhideWhenUsed="1"/>
-    <w:lsdException w:name="Note Level 3" w:semiHidden="1" w:unhideWhenUsed="1"/>
-    <w:lsdException w:name="Note Level 4" w:semiHidden="1" w:unhideWhenUsed="1"/>
-    <w:lsdException w:name="Note Level 5" w:semiHidden="1" w:unhideWhenUsed="1"/>
-    <w:lsdException w:name="Note Level 6" w:semiHidden="1" w:unhideWhenUsed="1"/>
-    <w:lsdException w:name="Note Level 7" w:semiHidden="1" w:unhideWhenUsed="1"/>
-    <w:lsdException w:name="Note Level 8" w:semiHidden="1" w:unhideWhenUsed="1"/>
-    <w:lsdException w:name="Note Level 9" w:semiHidden="1" w:unhideWhenUsed="1"/>
     <w:lsdException w:name="Placeholder Text" w:semiHidden="1"/>
     <w:lsdException w:name="No Spacing" w:uiPriority="1" w:qFormat="1"/>
     <w:lsdException w:name="Light Shading" w:uiPriority="60"/>

</xml_diff>